<commit_message>
updated spec with summary, business entities, user stories and tools & technologies
</commit_message>
<xml_diff>
--- a/docs/travelme_specV1.0.docx
+++ b/docs/travelme_specV1.0.docx
@@ -10,11 +10,13 @@
           <w:docPartUnique/>
         </w:docPartObj>
       </w:sdtPr>
+      <w:sdtEndPr/>
       <w:sdtContent>
         <w:p>
           <w:r>
             <w:rPr>
               <w:noProof/>
+              <w:lang w:val="en-US"/>
             </w:rPr>
             <mc:AlternateContent>
               <mc:Choice Requires="wps">
@@ -66,6 +68,7 @@
                                   <w15:appearance w15:val="hidden"/>
                                   <w:text/>
                                 </w:sdtPr>
+                                <w:sdtEndPr/>
                                 <w:sdtContent>
                                   <w:p>
                                     <w:pPr>
@@ -146,6 +149,7 @@
                             <w15:appearance w15:val="hidden"/>
                             <w:text/>
                           </w:sdtPr>
+                          <w:sdtEndPr/>
                           <w:sdtContent>
                             <w:p>
                               <w:pPr>
@@ -193,6 +197,7 @@
           <w:r>
             <w:rPr>
               <w:noProof/>
+              <w:lang w:val="en-US"/>
             </w:rPr>
             <mc:AlternateContent>
               <mc:Choice Requires="wps">
@@ -286,6 +291,7 @@
           <w:r>
             <w:rPr>
               <w:noProof/>
+              <w:lang w:val="en-US"/>
             </w:rPr>
             <mc:AlternateContent>
               <mc:Choice Requires="wps">
@@ -348,6 +354,7 @@
                                   <w15:appearance w15:val="hidden"/>
                                   <w:text/>
                                 </w:sdtPr>
+                                <w:sdtEndPr/>
                                 <w:sdtContent>
                                   <w:p>
                                     <w:pPr>
@@ -459,6 +466,7 @@
                             <w15:appearance w15:val="hidden"/>
                             <w:text/>
                           </w:sdtPr>
+                          <w:sdtEndPr/>
                           <w:sdtContent>
                             <w:p>
                               <w:pPr>
@@ -538,14 +546,25 @@
           </w:r>
         </w:p>
         <w:p>
+          <w:bookmarkStart w:id="0" w:name="_GoBack"/>
           <w:r>
             <w:br w:type="page"/>
           </w:r>
         </w:p>
       </w:sdtContent>
     </w:sdt>
+    <w:bookmarkEnd w:id="0" w:displacedByCustomXml="next"/>
     <w:sdt>
       <w:sdtPr>
+        <w:rPr>
+          <w:rFonts w:asciiTheme="minorHAnsi" w:eastAsiaTheme="minorEastAsia" w:hAnsiTheme="minorHAnsi" w:cstheme="minorBidi"/>
+          <w:b w:val="0"/>
+          <w:bCs w:val="0"/>
+          <w:color w:val="auto"/>
+          <w:sz w:val="24"/>
+          <w:szCs w:val="24"/>
+          <w:lang w:val="en-GB"/>
+        </w:rPr>
         <w:id w:val="1073939606"/>
         <w:docPartObj>
           <w:docPartGallery w:val="Table of Contents"/>
@@ -554,12 +573,7 @@
       </w:sdtPr>
       <w:sdtEndPr>
         <w:rPr>
-          <w:rFonts w:asciiTheme="minorHAnsi" w:eastAsiaTheme="minorEastAsia" w:hAnsiTheme="minorHAnsi" w:cstheme="minorBidi"/>
           <w:noProof/>
-          <w:color w:val="auto"/>
-          <w:sz w:val="24"/>
-          <w:szCs w:val="24"/>
-          <w:lang w:val="en-GB"/>
         </w:rPr>
       </w:sdtEndPr>
       <w:sdtContent>
@@ -952,8 +966,6 @@
       <w:r>
         <w:br w:type="page"/>
       </w:r>
-      <w:bookmarkStart w:id="0" w:name="_GoBack"/>
-      <w:bookmarkEnd w:id="0"/>
     </w:p>
     <w:p>
       <w:pPr>
@@ -968,7 +980,15 @@
     <w:p/>
     <w:p>
       <w:r>
-        <w:t xml:space="preserve">This is the summary </w:t>
+        <w:t xml:space="preserve">TRAVELME is blogging application designed specifically for backpackers who are travelling the world. The application will provide the functionality to post blogs along with pictures about there current travels. Journeys will be organised into ‘Trips’ where each user may add as many trips as they wish. Within each trip there will be many posts. The web application will provide a way to store these posts and also view them for later viewing. Functionality to share with friends will also be considered. TRAVELME will use location data to track a person’s travels over a period of time, this will be later displayed through a mapping </w:t>
+      </w:r>
+      <w:proofErr w:type="spellStart"/>
+      <w:r>
+        <w:t>api</w:t>
+      </w:r>
+      <w:proofErr w:type="spellEnd"/>
+      <w:r>
+        <w:t xml:space="preserve"> such as Google Maps. </w:t>
       </w:r>
     </w:p>
     <w:p/>
@@ -988,72 +1008,292 @@
     <w:p/>
     <w:p>
       <w:r>
-        <w:t>User stories</w:t>
+        <w:t xml:space="preserve">Signs in </w:t>
+      </w:r>
+    </w:p>
+    <w:p>
+      <w:r>
+        <w:t xml:space="preserve">Registers </w:t>
+      </w:r>
+    </w:p>
+    <w:p>
+      <w:r>
+        <w:t xml:space="preserve">Adds Trip </w:t>
+      </w:r>
+    </w:p>
+    <w:p>
+      <w:r>
+        <w:t>Edits Trip</w:t>
+      </w:r>
+    </w:p>
+    <w:p>
+      <w:r>
+        <w:t xml:space="preserve">Deletes Trip </w:t>
+      </w:r>
+    </w:p>
+    <w:p>
+      <w:r>
+        <w:t xml:space="preserve">Adds Post </w:t>
+      </w:r>
+    </w:p>
+    <w:p>
+      <w:r>
+        <w:t>Edits Post</w:t>
+      </w:r>
+    </w:p>
+    <w:p>
+      <w:r>
+        <w:t xml:space="preserve">Deletes Post </w:t>
+      </w:r>
+    </w:p>
+    <w:p>
+      <w:r>
+        <w:t>Add Photo</w:t>
+      </w:r>
+    </w:p>
+    <w:p>
+      <w:r>
+        <w:t>Remove Photo [Whilst adding]</w:t>
+      </w:r>
+    </w:p>
+    <w:p>
+      <w:r>
+        <w:t>Remove Photo</w:t>
+      </w:r>
+    </w:p>
+    <w:p>
+      <w:r>
+        <w:t xml:space="preserve">Share Trip </w:t>
+      </w:r>
+    </w:p>
+    <w:p>
+      <w:r>
+        <w:t>Share Blog</w:t>
+      </w:r>
+    </w:p>
+    <w:p>
+      <w:r>
+        <w:t>Set Location</w:t>
+      </w:r>
+    </w:p>
+    <w:p>
+      <w:r>
+        <w:t>View Locations</w:t>
+      </w:r>
+    </w:p>
+    <w:p>
+      <w:pPr>
+        <w:pStyle w:val="Heading1"/>
+      </w:pPr>
+      <w:bookmarkStart w:id="3" w:name="_Toc427553601"/>
+      <w:r>
+        <w:t>Business Objects</w:t>
+      </w:r>
+      <w:bookmarkEnd w:id="3"/>
+      <w:r>
+        <w:t xml:space="preserve"> </w:t>
+      </w:r>
+    </w:p>
+    <w:p>
+      <w:pPr>
+        <w:pStyle w:val="ListParagraph"/>
+        <w:numPr>
+          <w:ilvl w:val="0"/>
+          <w:numId w:val="2"/>
+        </w:numPr>
+      </w:pPr>
+      <w:r>
+        <w:t xml:space="preserve">User – Entity represents a user using the application </w:t>
+      </w:r>
+    </w:p>
+    <w:p>
+      <w:pPr>
+        <w:pStyle w:val="ListParagraph"/>
+        <w:numPr>
+          <w:ilvl w:val="0"/>
+          <w:numId w:val="2"/>
+        </w:numPr>
+      </w:pPr>
+      <w:r>
+        <w:t xml:space="preserve">Trip – Entity represents a trip which pertains to a user </w:t>
+      </w:r>
+    </w:p>
+    <w:p>
+      <w:pPr>
+        <w:pStyle w:val="ListParagraph"/>
+        <w:numPr>
+          <w:ilvl w:val="0"/>
+          <w:numId w:val="2"/>
+        </w:numPr>
+      </w:pPr>
+      <w:r>
+        <w:t>Post – Entity re</w:t>
+      </w:r>
+      <w:r>
+        <w:t xml:space="preserve">presents a post pertaining to </w:t>
+      </w:r>
+      <w:r>
+        <w:t>a post will contai</w:t>
+      </w:r>
+      <w:r>
+        <w:t>n text and potentially images</w:t>
+      </w:r>
+    </w:p>
+    <w:p>
+      <w:pPr>
+        <w:pStyle w:val="ListParagraph"/>
+        <w:numPr>
+          <w:ilvl w:val="0"/>
+          <w:numId w:val="2"/>
+        </w:numPr>
+      </w:pPr>
+      <w:r>
+        <w:t xml:space="preserve">Media – Contains a media image where many may relate to one post </w:t>
+      </w:r>
+    </w:p>
+    <w:p>
+      <w:pPr>
+        <w:pStyle w:val="Heading1"/>
+      </w:pPr>
+      <w:bookmarkStart w:id="4" w:name="_Toc427553602"/>
+      <w:r>
+        <w:t>Object Relationships</w:t>
+      </w:r>
+      <w:bookmarkEnd w:id="4"/>
+      <w:r>
+        <w:t xml:space="preserve"> </w:t>
+      </w:r>
+    </w:p>
+    <w:p>
+      <w:pPr>
+        <w:pStyle w:val="ListParagraph"/>
+        <w:numPr>
+          <w:ilvl w:val="0"/>
+          <w:numId w:val="5"/>
+        </w:numPr>
+      </w:pPr>
+      <w:proofErr w:type="gramStart"/>
+      <w:r>
+        <w:t>User(</w:t>
+      </w:r>
+      <w:proofErr w:type="gramEnd"/>
+      <w:r>
+        <w:t>1) :</w:t>
+      </w:r>
+      <w:r>
+        <w:t xml:space="preserve"> Trip(0:*)</w:t>
+      </w:r>
+    </w:p>
+    <w:p>
+      <w:pPr>
+        <w:pStyle w:val="ListParagraph"/>
+        <w:numPr>
+          <w:ilvl w:val="0"/>
+          <w:numId w:val="5"/>
+        </w:numPr>
+      </w:pPr>
+      <w:proofErr w:type="gramStart"/>
+      <w:r>
+        <w:t>Trip(</w:t>
+      </w:r>
+      <w:proofErr w:type="gramEnd"/>
+      <w:r>
+        <w:t>1) : Post(0:*)</w:t>
+      </w:r>
+      <w:r>
+        <w:t xml:space="preserve"> </w:t>
+      </w:r>
+    </w:p>
+    <w:p>
+      <w:pPr>
+        <w:pStyle w:val="ListParagraph"/>
+        <w:numPr>
+          <w:ilvl w:val="0"/>
+          <w:numId w:val="5"/>
+        </w:numPr>
+      </w:pPr>
+      <w:proofErr w:type="gramStart"/>
+      <w:r>
+        <w:t>Post(</w:t>
+      </w:r>
+      <w:proofErr w:type="gramEnd"/>
+      <w:r>
+        <w:t>1): Media(0:*)</w:t>
+      </w:r>
+    </w:p>
+    <w:p>
+      <w:pPr>
+        <w:pStyle w:val="Heading1"/>
+      </w:pPr>
+      <w:bookmarkStart w:id="5" w:name="_Toc427553603"/>
+      <w:r>
+        <w:t>Tools &amp; Technologies</w:t>
+      </w:r>
+      <w:bookmarkEnd w:id="5"/>
+      <w:r>
+        <w:t xml:space="preserve"> </w:t>
       </w:r>
     </w:p>
     <w:p/>
     <w:p>
-      <w:pPr>
-        <w:pStyle w:val="Heading1"/>
-      </w:pPr>
-      <w:bookmarkStart w:id="3" w:name="_Toc427553601"/>
-      <w:r>
-        <w:t>Business Objects</w:t>
-      </w:r>
-      <w:bookmarkEnd w:id="3"/>
+      <w:r>
+        <w:t xml:space="preserve">ASP.NET MVC  </w:t>
+      </w:r>
+    </w:p>
+    <w:p>
+      <w:r>
+        <w:t>C#</w:t>
+      </w:r>
+    </w:p>
+    <w:p>
+      <w:r>
+        <w:t xml:space="preserve">Visual Studio 2013 </w:t>
+      </w:r>
+    </w:p>
+    <w:p>
+      <w:r>
+        <w:t>SQL Server 2012</w:t>
+      </w:r>
+    </w:p>
+    <w:p>
+      <w:proofErr w:type="spellStart"/>
+      <w:r>
+        <w:t>nHibernate</w:t>
+      </w:r>
+      <w:proofErr w:type="spellEnd"/>
+    </w:p>
+    <w:p>
+      <w:proofErr w:type="spellStart"/>
+      <w:r>
+        <w:t>nUnit</w:t>
+      </w:r>
+      <w:proofErr w:type="spellEnd"/>
+    </w:p>
+    <w:p>
+      <w:proofErr w:type="spellStart"/>
+      <w:r>
+        <w:t>Moq</w:t>
+      </w:r>
+      <w:proofErr w:type="spellEnd"/>
       <w:r>
         <w:t xml:space="preserve"> </w:t>
       </w:r>
     </w:p>
-    <w:p/>
-    <w:p>
-      <w:r>
-        <w:t xml:space="preserve">Business objects </w:t>
-      </w:r>
-    </w:p>
-    <w:p/>
-    <w:p>
-      <w:pPr>
-        <w:pStyle w:val="Heading1"/>
-      </w:pPr>
-      <w:bookmarkStart w:id="4" w:name="_Toc427553602"/>
-      <w:r>
-        <w:t>Object Relationships</w:t>
-      </w:r>
-      <w:bookmarkEnd w:id="4"/>
+    <w:p>
+      <w:proofErr w:type="spellStart"/>
+      <w:r>
+        <w:t>StyleCop</w:t>
+      </w:r>
+      <w:proofErr w:type="spellEnd"/>
+    </w:p>
+    <w:p>
       <w:r>
         <w:t xml:space="preserve"> </w:t>
       </w:r>
     </w:p>
-    <w:p/>
-    <w:p>
-      <w:r>
-        <w:t xml:space="preserve">Relationships </w:t>
-      </w:r>
-    </w:p>
-    <w:p/>
-    <w:p>
-      <w:pPr>
-        <w:pStyle w:val="Heading1"/>
-      </w:pPr>
-      <w:bookmarkStart w:id="5" w:name="_Toc427553603"/>
-      <w:r>
-        <w:t>Tools &amp; Technologies</w:t>
-      </w:r>
-      <w:bookmarkEnd w:id="5"/>
-      <w:r>
-        <w:t xml:space="preserve"> </w:t>
-      </w:r>
-    </w:p>
-    <w:p/>
-    <w:p>
-      <w:r>
-        <w:t xml:space="preserve">Tools </w:t>
-      </w:r>
-    </w:p>
     <w:sectPr>
-      <w:footerReference w:type="even" r:id="rId7"/>
-      <w:footerReference w:type="default" r:id="rId8"/>
+      <w:footerReference w:type="even" r:id="rId8"/>
+      <w:footerReference w:type="default" r:id="rId9"/>
       <w:pgSz w:w="11900" w:h="16840"/>
       <w:pgMar w:top="1440" w:right="1440" w:bottom="1440" w:left="1440" w:header="708" w:footer="708" w:gutter="0"/>
       <w:cols w:space="708"/>
@@ -1203,6 +1443,591 @@
     </w:p>
   </w:footnote>
 </w:footnotes>
+</file>
+
+<file path=word/numbering.xml><?xml version="1.0" encoding="utf-8"?>
+<w:numbering xmlns:wpc="http://schemas.microsoft.com/office/word/2010/wordprocessingCanvas" xmlns:mo="http://schemas.microsoft.com/office/mac/office/2008/main" xmlns:mc="http://schemas.openxmlformats.org/markup-compatibility/2006" xmlns:mv="urn:schemas-microsoft-com:mac:vml" xmlns:o="urn:schemas-microsoft-com:office:office" xmlns:r="http://schemas.openxmlformats.org/officeDocument/2006/relationships" xmlns:m="http://schemas.openxmlformats.org/officeDocument/2006/math" xmlns:v="urn:schemas-microsoft-com:vml" xmlns:wp14="http://schemas.microsoft.com/office/word/2010/wordprocessingDrawing" xmlns:wp="http://schemas.openxmlformats.org/drawingml/2006/wordprocessingDrawing" xmlns:w10="urn:schemas-microsoft-com:office:word" xmlns:w="http://schemas.openxmlformats.org/wordprocessingml/2006/main" xmlns:w14="http://schemas.microsoft.com/office/word/2010/wordml" xmlns:w15="http://schemas.microsoft.com/office/word/2012/wordml" xmlns:wpg="http://schemas.microsoft.com/office/word/2010/wordprocessingGroup" xmlns:wpi="http://schemas.microsoft.com/office/word/2010/wordprocessingInk" xmlns:wne="http://schemas.microsoft.com/office/word/2006/wordml" xmlns:wps="http://schemas.microsoft.com/office/word/2010/wordprocessingShape" mc:Ignorable="w14 w15 wp14">
+  <w:abstractNum w:abstractNumId="0">
+    <w:nsid w:val="0A383602"/>
+    <w:multiLevelType w:val="hybridMultilevel"/>
+    <w:tmpl w:val="70D87EA4"/>
+    <w:lvl w:ilvl="0" w:tplc="04090001">
+      <w:start w:val="1"/>
+      <w:numFmt w:val="bullet"/>
+      <w:lvlText w:val=""/>
+      <w:lvlJc w:val="left"/>
+      <w:pPr>
+        <w:ind w:left="1080" w:hanging="360"/>
+      </w:pPr>
+      <w:rPr>
+        <w:rFonts w:ascii="Symbol" w:hAnsi="Symbol" w:hint="default"/>
+      </w:rPr>
+    </w:lvl>
+    <w:lvl w:ilvl="1" w:tplc="04090003" w:tentative="1">
+      <w:start w:val="1"/>
+      <w:numFmt w:val="bullet"/>
+      <w:lvlText w:val="o"/>
+      <w:lvlJc w:val="left"/>
+      <w:pPr>
+        <w:ind w:left="1800" w:hanging="360"/>
+      </w:pPr>
+      <w:rPr>
+        <w:rFonts w:ascii="Courier New" w:hAnsi="Courier New" w:cs="Courier New" w:hint="default"/>
+      </w:rPr>
+    </w:lvl>
+    <w:lvl w:ilvl="2" w:tplc="04090005" w:tentative="1">
+      <w:start w:val="1"/>
+      <w:numFmt w:val="bullet"/>
+      <w:lvlText w:val=""/>
+      <w:lvlJc w:val="left"/>
+      <w:pPr>
+        <w:ind w:left="2520" w:hanging="360"/>
+      </w:pPr>
+      <w:rPr>
+        <w:rFonts w:ascii="Wingdings" w:hAnsi="Wingdings" w:hint="default"/>
+      </w:rPr>
+    </w:lvl>
+    <w:lvl w:ilvl="3" w:tplc="04090001" w:tentative="1">
+      <w:start w:val="1"/>
+      <w:numFmt w:val="bullet"/>
+      <w:lvlText w:val=""/>
+      <w:lvlJc w:val="left"/>
+      <w:pPr>
+        <w:ind w:left="3240" w:hanging="360"/>
+      </w:pPr>
+      <w:rPr>
+        <w:rFonts w:ascii="Symbol" w:hAnsi="Symbol" w:hint="default"/>
+      </w:rPr>
+    </w:lvl>
+    <w:lvl w:ilvl="4" w:tplc="04090003" w:tentative="1">
+      <w:start w:val="1"/>
+      <w:numFmt w:val="bullet"/>
+      <w:lvlText w:val="o"/>
+      <w:lvlJc w:val="left"/>
+      <w:pPr>
+        <w:ind w:left="3960" w:hanging="360"/>
+      </w:pPr>
+      <w:rPr>
+        <w:rFonts w:ascii="Courier New" w:hAnsi="Courier New" w:cs="Courier New" w:hint="default"/>
+      </w:rPr>
+    </w:lvl>
+    <w:lvl w:ilvl="5" w:tplc="04090005" w:tentative="1">
+      <w:start w:val="1"/>
+      <w:numFmt w:val="bullet"/>
+      <w:lvlText w:val=""/>
+      <w:lvlJc w:val="left"/>
+      <w:pPr>
+        <w:ind w:left="4680" w:hanging="360"/>
+      </w:pPr>
+      <w:rPr>
+        <w:rFonts w:ascii="Wingdings" w:hAnsi="Wingdings" w:hint="default"/>
+      </w:rPr>
+    </w:lvl>
+    <w:lvl w:ilvl="6" w:tplc="04090001" w:tentative="1">
+      <w:start w:val="1"/>
+      <w:numFmt w:val="bullet"/>
+      <w:lvlText w:val=""/>
+      <w:lvlJc w:val="left"/>
+      <w:pPr>
+        <w:ind w:left="5400" w:hanging="360"/>
+      </w:pPr>
+      <w:rPr>
+        <w:rFonts w:ascii="Symbol" w:hAnsi="Symbol" w:hint="default"/>
+      </w:rPr>
+    </w:lvl>
+    <w:lvl w:ilvl="7" w:tplc="04090003" w:tentative="1">
+      <w:start w:val="1"/>
+      <w:numFmt w:val="bullet"/>
+      <w:lvlText w:val="o"/>
+      <w:lvlJc w:val="left"/>
+      <w:pPr>
+        <w:ind w:left="6120" w:hanging="360"/>
+      </w:pPr>
+      <w:rPr>
+        <w:rFonts w:ascii="Courier New" w:hAnsi="Courier New" w:cs="Courier New" w:hint="default"/>
+      </w:rPr>
+    </w:lvl>
+    <w:lvl w:ilvl="8" w:tplc="04090005" w:tentative="1">
+      <w:start w:val="1"/>
+      <w:numFmt w:val="bullet"/>
+      <w:lvlText w:val=""/>
+      <w:lvlJc w:val="left"/>
+      <w:pPr>
+        <w:ind w:left="6840" w:hanging="360"/>
+      </w:pPr>
+      <w:rPr>
+        <w:rFonts w:ascii="Wingdings" w:hAnsi="Wingdings" w:hint="default"/>
+      </w:rPr>
+    </w:lvl>
+  </w:abstractNum>
+  <w:abstractNum w:abstractNumId="1">
+    <w:nsid w:val="107339BB"/>
+    <w:multiLevelType w:val="hybridMultilevel"/>
+    <w:tmpl w:val="D0F6EB86"/>
+    <w:lvl w:ilvl="0" w:tplc="04090001">
+      <w:start w:val="1"/>
+      <w:numFmt w:val="bullet"/>
+      <w:lvlText w:val=""/>
+      <w:lvlJc w:val="left"/>
+      <w:pPr>
+        <w:ind w:left="1080" w:hanging="360"/>
+      </w:pPr>
+      <w:rPr>
+        <w:rFonts w:ascii="Symbol" w:hAnsi="Symbol" w:hint="default"/>
+      </w:rPr>
+    </w:lvl>
+    <w:lvl w:ilvl="1" w:tplc="04090003" w:tentative="1">
+      <w:start w:val="1"/>
+      <w:numFmt w:val="bullet"/>
+      <w:lvlText w:val="o"/>
+      <w:lvlJc w:val="left"/>
+      <w:pPr>
+        <w:ind w:left="1800" w:hanging="360"/>
+      </w:pPr>
+      <w:rPr>
+        <w:rFonts w:ascii="Courier New" w:hAnsi="Courier New" w:cs="Courier New" w:hint="default"/>
+      </w:rPr>
+    </w:lvl>
+    <w:lvl w:ilvl="2" w:tplc="04090005" w:tentative="1">
+      <w:start w:val="1"/>
+      <w:numFmt w:val="bullet"/>
+      <w:lvlText w:val=""/>
+      <w:lvlJc w:val="left"/>
+      <w:pPr>
+        <w:ind w:left="2520" w:hanging="360"/>
+      </w:pPr>
+      <w:rPr>
+        <w:rFonts w:ascii="Wingdings" w:hAnsi="Wingdings" w:hint="default"/>
+      </w:rPr>
+    </w:lvl>
+    <w:lvl w:ilvl="3" w:tplc="04090001" w:tentative="1">
+      <w:start w:val="1"/>
+      <w:numFmt w:val="bullet"/>
+      <w:lvlText w:val=""/>
+      <w:lvlJc w:val="left"/>
+      <w:pPr>
+        <w:ind w:left="3240" w:hanging="360"/>
+      </w:pPr>
+      <w:rPr>
+        <w:rFonts w:ascii="Symbol" w:hAnsi="Symbol" w:hint="default"/>
+      </w:rPr>
+    </w:lvl>
+    <w:lvl w:ilvl="4" w:tplc="04090003" w:tentative="1">
+      <w:start w:val="1"/>
+      <w:numFmt w:val="bullet"/>
+      <w:lvlText w:val="o"/>
+      <w:lvlJc w:val="left"/>
+      <w:pPr>
+        <w:ind w:left="3960" w:hanging="360"/>
+      </w:pPr>
+      <w:rPr>
+        <w:rFonts w:ascii="Courier New" w:hAnsi="Courier New" w:cs="Courier New" w:hint="default"/>
+      </w:rPr>
+    </w:lvl>
+    <w:lvl w:ilvl="5" w:tplc="04090005" w:tentative="1">
+      <w:start w:val="1"/>
+      <w:numFmt w:val="bullet"/>
+      <w:lvlText w:val=""/>
+      <w:lvlJc w:val="left"/>
+      <w:pPr>
+        <w:ind w:left="4680" w:hanging="360"/>
+      </w:pPr>
+      <w:rPr>
+        <w:rFonts w:ascii="Wingdings" w:hAnsi="Wingdings" w:hint="default"/>
+      </w:rPr>
+    </w:lvl>
+    <w:lvl w:ilvl="6" w:tplc="04090001" w:tentative="1">
+      <w:start w:val="1"/>
+      <w:numFmt w:val="bullet"/>
+      <w:lvlText w:val=""/>
+      <w:lvlJc w:val="left"/>
+      <w:pPr>
+        <w:ind w:left="5400" w:hanging="360"/>
+      </w:pPr>
+      <w:rPr>
+        <w:rFonts w:ascii="Symbol" w:hAnsi="Symbol" w:hint="default"/>
+      </w:rPr>
+    </w:lvl>
+    <w:lvl w:ilvl="7" w:tplc="04090003" w:tentative="1">
+      <w:start w:val="1"/>
+      <w:numFmt w:val="bullet"/>
+      <w:lvlText w:val="o"/>
+      <w:lvlJc w:val="left"/>
+      <w:pPr>
+        <w:ind w:left="6120" w:hanging="360"/>
+      </w:pPr>
+      <w:rPr>
+        <w:rFonts w:ascii="Courier New" w:hAnsi="Courier New" w:cs="Courier New" w:hint="default"/>
+      </w:rPr>
+    </w:lvl>
+    <w:lvl w:ilvl="8" w:tplc="04090005" w:tentative="1">
+      <w:start w:val="1"/>
+      <w:numFmt w:val="bullet"/>
+      <w:lvlText w:val=""/>
+      <w:lvlJc w:val="left"/>
+      <w:pPr>
+        <w:ind w:left="6840" w:hanging="360"/>
+      </w:pPr>
+      <w:rPr>
+        <w:rFonts w:ascii="Wingdings" w:hAnsi="Wingdings" w:hint="default"/>
+      </w:rPr>
+    </w:lvl>
+  </w:abstractNum>
+  <w:abstractNum w:abstractNumId="2">
+    <w:nsid w:val="30FC5EF3"/>
+    <w:multiLevelType w:val="hybridMultilevel"/>
+    <w:tmpl w:val="91749D5E"/>
+    <w:lvl w:ilvl="0" w:tplc="04090001">
+      <w:start w:val="1"/>
+      <w:numFmt w:val="bullet"/>
+      <w:lvlText w:val=""/>
+      <w:lvlJc w:val="left"/>
+      <w:pPr>
+        <w:ind w:left="720" w:hanging="360"/>
+      </w:pPr>
+      <w:rPr>
+        <w:rFonts w:ascii="Symbol" w:hAnsi="Symbol" w:hint="default"/>
+      </w:rPr>
+    </w:lvl>
+    <w:lvl w:ilvl="1" w:tplc="04090003" w:tentative="1">
+      <w:start w:val="1"/>
+      <w:numFmt w:val="bullet"/>
+      <w:lvlText w:val="o"/>
+      <w:lvlJc w:val="left"/>
+      <w:pPr>
+        <w:ind w:left="1440" w:hanging="360"/>
+      </w:pPr>
+      <w:rPr>
+        <w:rFonts w:ascii="Courier New" w:hAnsi="Courier New" w:cs="Courier New" w:hint="default"/>
+      </w:rPr>
+    </w:lvl>
+    <w:lvl w:ilvl="2" w:tplc="04090005" w:tentative="1">
+      <w:start w:val="1"/>
+      <w:numFmt w:val="bullet"/>
+      <w:lvlText w:val=""/>
+      <w:lvlJc w:val="left"/>
+      <w:pPr>
+        <w:ind w:left="2160" w:hanging="360"/>
+      </w:pPr>
+      <w:rPr>
+        <w:rFonts w:ascii="Wingdings" w:hAnsi="Wingdings" w:hint="default"/>
+      </w:rPr>
+    </w:lvl>
+    <w:lvl w:ilvl="3" w:tplc="04090001" w:tentative="1">
+      <w:start w:val="1"/>
+      <w:numFmt w:val="bullet"/>
+      <w:lvlText w:val=""/>
+      <w:lvlJc w:val="left"/>
+      <w:pPr>
+        <w:ind w:left="2880" w:hanging="360"/>
+      </w:pPr>
+      <w:rPr>
+        <w:rFonts w:ascii="Symbol" w:hAnsi="Symbol" w:hint="default"/>
+      </w:rPr>
+    </w:lvl>
+    <w:lvl w:ilvl="4" w:tplc="04090003" w:tentative="1">
+      <w:start w:val="1"/>
+      <w:numFmt w:val="bullet"/>
+      <w:lvlText w:val="o"/>
+      <w:lvlJc w:val="left"/>
+      <w:pPr>
+        <w:ind w:left="3600" w:hanging="360"/>
+      </w:pPr>
+      <w:rPr>
+        <w:rFonts w:ascii="Courier New" w:hAnsi="Courier New" w:cs="Courier New" w:hint="default"/>
+      </w:rPr>
+    </w:lvl>
+    <w:lvl w:ilvl="5" w:tplc="04090005" w:tentative="1">
+      <w:start w:val="1"/>
+      <w:numFmt w:val="bullet"/>
+      <w:lvlText w:val=""/>
+      <w:lvlJc w:val="left"/>
+      <w:pPr>
+        <w:ind w:left="4320" w:hanging="360"/>
+      </w:pPr>
+      <w:rPr>
+        <w:rFonts w:ascii="Wingdings" w:hAnsi="Wingdings" w:hint="default"/>
+      </w:rPr>
+    </w:lvl>
+    <w:lvl w:ilvl="6" w:tplc="04090001" w:tentative="1">
+      <w:start w:val="1"/>
+      <w:numFmt w:val="bullet"/>
+      <w:lvlText w:val=""/>
+      <w:lvlJc w:val="left"/>
+      <w:pPr>
+        <w:ind w:left="5040" w:hanging="360"/>
+      </w:pPr>
+      <w:rPr>
+        <w:rFonts w:ascii="Symbol" w:hAnsi="Symbol" w:hint="default"/>
+      </w:rPr>
+    </w:lvl>
+    <w:lvl w:ilvl="7" w:tplc="04090003" w:tentative="1">
+      <w:start w:val="1"/>
+      <w:numFmt w:val="bullet"/>
+      <w:lvlText w:val="o"/>
+      <w:lvlJc w:val="left"/>
+      <w:pPr>
+        <w:ind w:left="5760" w:hanging="360"/>
+      </w:pPr>
+      <w:rPr>
+        <w:rFonts w:ascii="Courier New" w:hAnsi="Courier New" w:cs="Courier New" w:hint="default"/>
+      </w:rPr>
+    </w:lvl>
+    <w:lvl w:ilvl="8" w:tplc="04090005" w:tentative="1">
+      <w:start w:val="1"/>
+      <w:numFmt w:val="bullet"/>
+      <w:lvlText w:val=""/>
+      <w:lvlJc w:val="left"/>
+      <w:pPr>
+        <w:ind w:left="6480" w:hanging="360"/>
+      </w:pPr>
+      <w:rPr>
+        <w:rFonts w:ascii="Wingdings" w:hAnsi="Wingdings" w:hint="default"/>
+      </w:rPr>
+    </w:lvl>
+  </w:abstractNum>
+  <w:abstractNum w:abstractNumId="3">
+    <w:nsid w:val="341003B5"/>
+    <w:multiLevelType w:val="hybridMultilevel"/>
+    <w:tmpl w:val="A6AA3DEC"/>
+    <w:lvl w:ilvl="0" w:tplc="04090001">
+      <w:start w:val="1"/>
+      <w:numFmt w:val="bullet"/>
+      <w:lvlText w:val=""/>
+      <w:lvlJc w:val="left"/>
+      <w:pPr>
+        <w:ind w:left="1440" w:hanging="360"/>
+      </w:pPr>
+      <w:rPr>
+        <w:rFonts w:ascii="Symbol" w:hAnsi="Symbol" w:hint="default"/>
+      </w:rPr>
+    </w:lvl>
+    <w:lvl w:ilvl="1" w:tplc="04090003" w:tentative="1">
+      <w:start w:val="1"/>
+      <w:numFmt w:val="bullet"/>
+      <w:lvlText w:val="o"/>
+      <w:lvlJc w:val="left"/>
+      <w:pPr>
+        <w:ind w:left="2160" w:hanging="360"/>
+      </w:pPr>
+      <w:rPr>
+        <w:rFonts w:ascii="Courier New" w:hAnsi="Courier New" w:cs="Courier New" w:hint="default"/>
+      </w:rPr>
+    </w:lvl>
+    <w:lvl w:ilvl="2" w:tplc="04090005" w:tentative="1">
+      <w:start w:val="1"/>
+      <w:numFmt w:val="bullet"/>
+      <w:lvlText w:val=""/>
+      <w:lvlJc w:val="left"/>
+      <w:pPr>
+        <w:ind w:left="2880" w:hanging="360"/>
+      </w:pPr>
+      <w:rPr>
+        <w:rFonts w:ascii="Wingdings" w:hAnsi="Wingdings" w:hint="default"/>
+      </w:rPr>
+    </w:lvl>
+    <w:lvl w:ilvl="3" w:tplc="04090001" w:tentative="1">
+      <w:start w:val="1"/>
+      <w:numFmt w:val="bullet"/>
+      <w:lvlText w:val=""/>
+      <w:lvlJc w:val="left"/>
+      <w:pPr>
+        <w:ind w:left="3600" w:hanging="360"/>
+      </w:pPr>
+      <w:rPr>
+        <w:rFonts w:ascii="Symbol" w:hAnsi="Symbol" w:hint="default"/>
+      </w:rPr>
+    </w:lvl>
+    <w:lvl w:ilvl="4" w:tplc="04090003" w:tentative="1">
+      <w:start w:val="1"/>
+      <w:numFmt w:val="bullet"/>
+      <w:lvlText w:val="o"/>
+      <w:lvlJc w:val="left"/>
+      <w:pPr>
+        <w:ind w:left="4320" w:hanging="360"/>
+      </w:pPr>
+      <w:rPr>
+        <w:rFonts w:ascii="Courier New" w:hAnsi="Courier New" w:cs="Courier New" w:hint="default"/>
+      </w:rPr>
+    </w:lvl>
+    <w:lvl w:ilvl="5" w:tplc="04090005" w:tentative="1">
+      <w:start w:val="1"/>
+      <w:numFmt w:val="bullet"/>
+      <w:lvlText w:val=""/>
+      <w:lvlJc w:val="left"/>
+      <w:pPr>
+        <w:ind w:left="5040" w:hanging="360"/>
+      </w:pPr>
+      <w:rPr>
+        <w:rFonts w:ascii="Wingdings" w:hAnsi="Wingdings" w:hint="default"/>
+      </w:rPr>
+    </w:lvl>
+    <w:lvl w:ilvl="6" w:tplc="04090001" w:tentative="1">
+      <w:start w:val="1"/>
+      <w:numFmt w:val="bullet"/>
+      <w:lvlText w:val=""/>
+      <w:lvlJc w:val="left"/>
+      <w:pPr>
+        <w:ind w:left="5760" w:hanging="360"/>
+      </w:pPr>
+      <w:rPr>
+        <w:rFonts w:ascii="Symbol" w:hAnsi="Symbol" w:hint="default"/>
+      </w:rPr>
+    </w:lvl>
+    <w:lvl w:ilvl="7" w:tplc="04090003" w:tentative="1">
+      <w:start w:val="1"/>
+      <w:numFmt w:val="bullet"/>
+      <w:lvlText w:val="o"/>
+      <w:lvlJc w:val="left"/>
+      <w:pPr>
+        <w:ind w:left="6480" w:hanging="360"/>
+      </w:pPr>
+      <w:rPr>
+        <w:rFonts w:ascii="Courier New" w:hAnsi="Courier New" w:cs="Courier New" w:hint="default"/>
+      </w:rPr>
+    </w:lvl>
+    <w:lvl w:ilvl="8" w:tplc="04090005" w:tentative="1">
+      <w:start w:val="1"/>
+      <w:numFmt w:val="bullet"/>
+      <w:lvlText w:val=""/>
+      <w:lvlJc w:val="left"/>
+      <w:pPr>
+        <w:ind w:left="7200" w:hanging="360"/>
+      </w:pPr>
+      <w:rPr>
+        <w:rFonts w:ascii="Wingdings" w:hAnsi="Wingdings" w:hint="default"/>
+      </w:rPr>
+    </w:lvl>
+  </w:abstractNum>
+  <w:abstractNum w:abstractNumId="4">
+    <w:nsid w:val="51185841"/>
+    <w:multiLevelType w:val="hybridMultilevel"/>
+    <w:tmpl w:val="082A7D76"/>
+    <w:lvl w:ilvl="0" w:tplc="04090001">
+      <w:start w:val="1"/>
+      <w:numFmt w:val="bullet"/>
+      <w:lvlText w:val=""/>
+      <w:lvlJc w:val="left"/>
+      <w:pPr>
+        <w:ind w:left="720" w:hanging="360"/>
+      </w:pPr>
+      <w:rPr>
+        <w:rFonts w:ascii="Symbol" w:hAnsi="Symbol" w:hint="default"/>
+      </w:rPr>
+    </w:lvl>
+    <w:lvl w:ilvl="1" w:tplc="04090003" w:tentative="1">
+      <w:start w:val="1"/>
+      <w:numFmt w:val="bullet"/>
+      <w:lvlText w:val="o"/>
+      <w:lvlJc w:val="left"/>
+      <w:pPr>
+        <w:ind w:left="1440" w:hanging="360"/>
+      </w:pPr>
+      <w:rPr>
+        <w:rFonts w:ascii="Courier New" w:hAnsi="Courier New" w:cs="Courier New" w:hint="default"/>
+      </w:rPr>
+    </w:lvl>
+    <w:lvl w:ilvl="2" w:tplc="04090005" w:tentative="1">
+      <w:start w:val="1"/>
+      <w:numFmt w:val="bullet"/>
+      <w:lvlText w:val=""/>
+      <w:lvlJc w:val="left"/>
+      <w:pPr>
+        <w:ind w:left="2160" w:hanging="360"/>
+      </w:pPr>
+      <w:rPr>
+        <w:rFonts w:ascii="Wingdings" w:hAnsi="Wingdings" w:hint="default"/>
+      </w:rPr>
+    </w:lvl>
+    <w:lvl w:ilvl="3" w:tplc="04090001" w:tentative="1">
+      <w:start w:val="1"/>
+      <w:numFmt w:val="bullet"/>
+      <w:lvlText w:val=""/>
+      <w:lvlJc w:val="left"/>
+      <w:pPr>
+        <w:ind w:left="2880" w:hanging="360"/>
+      </w:pPr>
+      <w:rPr>
+        <w:rFonts w:ascii="Symbol" w:hAnsi="Symbol" w:hint="default"/>
+      </w:rPr>
+    </w:lvl>
+    <w:lvl w:ilvl="4" w:tplc="04090003" w:tentative="1">
+      <w:start w:val="1"/>
+      <w:numFmt w:val="bullet"/>
+      <w:lvlText w:val="o"/>
+      <w:lvlJc w:val="left"/>
+      <w:pPr>
+        <w:ind w:left="3600" w:hanging="360"/>
+      </w:pPr>
+      <w:rPr>
+        <w:rFonts w:ascii="Courier New" w:hAnsi="Courier New" w:cs="Courier New" w:hint="default"/>
+      </w:rPr>
+    </w:lvl>
+    <w:lvl w:ilvl="5" w:tplc="04090005" w:tentative="1">
+      <w:start w:val="1"/>
+      <w:numFmt w:val="bullet"/>
+      <w:lvlText w:val=""/>
+      <w:lvlJc w:val="left"/>
+      <w:pPr>
+        <w:ind w:left="4320" w:hanging="360"/>
+      </w:pPr>
+      <w:rPr>
+        <w:rFonts w:ascii="Wingdings" w:hAnsi="Wingdings" w:hint="default"/>
+      </w:rPr>
+    </w:lvl>
+    <w:lvl w:ilvl="6" w:tplc="04090001" w:tentative="1">
+      <w:start w:val="1"/>
+      <w:numFmt w:val="bullet"/>
+      <w:lvlText w:val=""/>
+      <w:lvlJc w:val="left"/>
+      <w:pPr>
+        <w:ind w:left="5040" w:hanging="360"/>
+      </w:pPr>
+      <w:rPr>
+        <w:rFonts w:ascii="Symbol" w:hAnsi="Symbol" w:hint="default"/>
+      </w:rPr>
+    </w:lvl>
+    <w:lvl w:ilvl="7" w:tplc="04090003" w:tentative="1">
+      <w:start w:val="1"/>
+      <w:numFmt w:val="bullet"/>
+      <w:lvlText w:val="o"/>
+      <w:lvlJc w:val="left"/>
+      <w:pPr>
+        <w:ind w:left="5760" w:hanging="360"/>
+      </w:pPr>
+      <w:rPr>
+        <w:rFonts w:ascii="Courier New" w:hAnsi="Courier New" w:cs="Courier New" w:hint="default"/>
+      </w:rPr>
+    </w:lvl>
+    <w:lvl w:ilvl="8" w:tplc="04090005" w:tentative="1">
+      <w:start w:val="1"/>
+      <w:numFmt w:val="bullet"/>
+      <w:lvlText w:val=""/>
+      <w:lvlJc w:val="left"/>
+      <w:pPr>
+        <w:ind w:left="6480" w:hanging="360"/>
+      </w:pPr>
+      <w:rPr>
+        <w:rFonts w:ascii="Wingdings" w:hAnsi="Wingdings" w:hint="default"/>
+      </w:rPr>
+    </w:lvl>
+  </w:abstractNum>
+  <w:num w:numId="1">
+    <w:abstractNumId w:val="2"/>
+  </w:num>
+  <w:num w:numId="2">
+    <w:abstractNumId w:val="0"/>
+  </w:num>
+  <w:num w:numId="3">
+    <w:abstractNumId w:val="4"/>
+  </w:num>
+  <w:num w:numId="4">
+    <w:abstractNumId w:val="3"/>
+  </w:num>
+  <w:num w:numId="5">
+    <w:abstractNumId w:val="1"/>
+  </w:num>
+</w:numbering>
 </file>
 
 <file path=word/styles.xml><?xml version="1.0" encoding="utf-8"?>
@@ -1922,536 +2747,18 @@
     <w:unhideWhenUsed/>
     <w:rsid w:val="001B1EB8"/>
   </w:style>
-</w:styles>
-</file>
-
-<file path=word/glossary/document.xml><?xml version="1.0" encoding="utf-8"?>
-<w:glossaryDocument xmlns:wpc="http://schemas.microsoft.com/office/word/2010/wordprocessingCanvas" xmlns:mo="http://schemas.microsoft.com/office/mac/office/2008/main" xmlns:mc="http://schemas.openxmlformats.org/markup-compatibility/2006" xmlns:mv="urn:schemas-microsoft-com:mac:vml" xmlns:o="urn:schemas-microsoft-com:office:office" xmlns:r="http://schemas.openxmlformats.org/officeDocument/2006/relationships" xmlns:m="http://schemas.openxmlformats.org/officeDocument/2006/math" xmlns:v="urn:schemas-microsoft-com:vml" xmlns:wp14="http://schemas.microsoft.com/office/word/2010/wordprocessingDrawing" xmlns:wp="http://schemas.openxmlformats.org/drawingml/2006/wordprocessingDrawing" xmlns:w10="urn:schemas-microsoft-com:office:word" xmlns:w="http://schemas.openxmlformats.org/wordprocessingml/2006/main" xmlns:w14="http://schemas.microsoft.com/office/word/2010/wordml" xmlns:w15="http://schemas.microsoft.com/office/word/2012/wordml" xmlns:wpg="http://schemas.microsoft.com/office/word/2010/wordprocessingGroup" xmlns:wpi="http://schemas.microsoft.com/office/word/2010/wordprocessingInk" xmlns:wne="http://schemas.microsoft.com/office/word/2006/wordml" xmlns:wps="http://schemas.microsoft.com/office/word/2010/wordprocessingShape" mc:Ignorable="w14 w15 wp14"/>
-</file>
-
-<file path=word/glossary/fontTable.xml><?xml version="1.0" encoding="utf-8"?>
-<w:fonts xmlns:mc="http://schemas.openxmlformats.org/markup-compatibility/2006" xmlns:r="http://schemas.openxmlformats.org/officeDocument/2006/relationships" xmlns:w="http://schemas.openxmlformats.org/wordprocessingml/2006/main" xmlns:w14="http://schemas.microsoft.com/office/word/2010/wordml" xmlns:w15="http://schemas.microsoft.com/office/word/2012/wordml" mc:Ignorable="w14 w15">
-  <w:font w:name="Calibri">
-    <w:panose1 w:val="020F0502020204030204"/>
-    <w:charset w:val="00"/>
-    <w:family w:val="auto"/>
-    <w:pitch w:val="variable"/>
-    <w:sig w:usb0="E00002FF" w:usb1="4000ACFF" w:usb2="00000001" w:usb3="00000000" w:csb0="0000019F" w:csb1="00000000"/>
-  </w:font>
-  <w:font w:name="ＭＳ 明朝">
-    <w:charset w:val="80"/>
-    <w:family w:val="auto"/>
-    <w:pitch w:val="variable"/>
-    <w:sig w:usb0="E00002FF" w:usb1="6AC7FDFB" w:usb2="08000012" w:usb3="00000000" w:csb0="0002009F" w:csb1="00000000"/>
-  </w:font>
-  <w:font w:name="Times New Roman">
-    <w:panose1 w:val="02020603050405020304"/>
-    <w:charset w:val="00"/>
-    <w:family w:val="auto"/>
-    <w:pitch w:val="variable"/>
-    <w:sig w:usb0="E0002AFF" w:usb1="C0007841" w:usb2="00000009" w:usb3="00000000" w:csb0="000001FF" w:csb1="00000000"/>
-  </w:font>
-  <w:font w:name="Calibri Light">
-    <w:panose1 w:val="020F0302020204030204"/>
-    <w:charset w:val="00"/>
-    <w:family w:val="auto"/>
-    <w:pitch w:val="variable"/>
-    <w:sig w:usb0="A00002EF" w:usb1="4000207B" w:usb2="00000000" w:usb3="00000000" w:csb0="0000019F" w:csb1="00000000"/>
-  </w:font>
-  <w:font w:name="ＭＳ ゴシック">
-    <w:charset w:val="80"/>
-    <w:family w:val="auto"/>
-    <w:pitch w:val="variable"/>
-    <w:sig w:usb0="E00002FF" w:usb1="6AC7FDFB" w:usb2="08000012" w:usb3="00000000" w:csb0="0002009F" w:csb1="00000000"/>
-  </w:font>
-  <w:font w:name="Arial">
-    <w:panose1 w:val="020B0604020202020204"/>
-    <w:charset w:val="00"/>
-    <w:family w:val="auto"/>
-    <w:pitch w:val="variable"/>
-    <w:sig w:usb0="E0002AFF" w:usb1="C0007843" w:usb2="00000009" w:usb3="00000000" w:csb0="000001FF" w:csb1="00000000"/>
-  </w:font>
-</w:fonts>
-</file>
-
-<file path=word/glossary/settings.xml><?xml version="1.0" encoding="utf-8"?>
-<w:settings xmlns:mc="http://schemas.openxmlformats.org/markup-compatibility/2006" xmlns:o="urn:schemas-microsoft-com:office:office" xmlns:r="http://schemas.openxmlformats.org/officeDocument/2006/relationships" xmlns:m="http://schemas.openxmlformats.org/officeDocument/2006/math" xmlns:v="urn:schemas-microsoft-com:vml" xmlns:w10="urn:schemas-microsoft-com:office:word" xmlns:w="http://schemas.openxmlformats.org/wordprocessingml/2006/main" xmlns:w14="http://schemas.microsoft.com/office/word/2010/wordml" xmlns:w15="http://schemas.microsoft.com/office/word/2012/wordml" xmlns:sl="http://schemas.openxmlformats.org/schemaLibrary/2006/main" mc:Ignorable="w14 w15">
-  <w:view w:val="normal"/>
-  <w:defaultTabStop w:val="720"/>
-  <w:characterSpacingControl w:val="doNotCompress"/>
-  <w:compat>
-    <w:useFELayout/>
-    <w:compatSetting w:name="compatibilityMode" w:uri="http://schemas.microsoft.com/office/word" w:val="15"/>
-    <w:compatSetting w:name="overrideTableStyleFontSizeAndJustification" w:uri="http://schemas.microsoft.com/office/word" w:val="1"/>
-    <w:compatSetting w:name="enableOpenTypeFeatures" w:uri="http://schemas.microsoft.com/office/word" w:val="1"/>
-    <w:compatSetting w:name="doNotFlipMirrorIndents" w:uri="http://schemas.microsoft.com/office/word" w:val="1"/>
-    <w:compatSetting w:name="differentiateMultirowTableHeaders" w:uri="http://schemas.microsoft.com/office/word" w:val="1"/>
-  </w:compat>
-  <w:rsids>
-    <w:rsidRoot w:val="00B16A2E"/>
-    <w:rsid w:val="00770A75"/>
-    <w:rsid w:val="00B16A2E"/>
-  </w:rsids>
-  <m:mathPr>
-    <m:mathFont m:val="Cambria Math"/>
-    <m:brkBin m:val="before"/>
-    <m:brkBinSub m:val="--"/>
-    <m:smallFrac m:val="0"/>
-    <m:dispDef/>
-    <m:lMargin m:val="0"/>
-    <m:rMargin m:val="0"/>
-    <m:defJc m:val="centerGroup"/>
-    <m:wrapIndent m:val="1440"/>
-    <m:intLim m:val="subSup"/>
-    <m:naryLim m:val="undOvr"/>
-  </m:mathPr>
-  <w:themeFontLang w:val="en-GB" w:eastAsia="ja-JP"/>
-  <w:clrSchemeMapping w:bg1="light1" w:t1="dark1" w:bg2="light2" w:t2="dark2" w:accent1="accent1" w:accent2="accent2" w:accent3="accent3" w:accent4="accent4" w:accent5="accent5" w:accent6="accent6" w:hyperlink="hyperlink" w:followedHyperlink="followedHyperlink"/>
-  <w:decimalSymbol w:val="."/>
-  <w:listSeparator w:val=","/>
-  <w15:chartTrackingRefBased/>
-</w:settings>
-</file>
-
-<file path=word/glossary/styles.xml><?xml version="1.0" encoding="utf-8"?>
-<w:styles xmlns:mc="http://schemas.openxmlformats.org/markup-compatibility/2006" xmlns:r="http://schemas.openxmlformats.org/officeDocument/2006/relationships" xmlns:w="http://schemas.openxmlformats.org/wordprocessingml/2006/main" xmlns:w14="http://schemas.microsoft.com/office/word/2010/wordml" xmlns:w15="http://schemas.microsoft.com/office/word/2012/wordml" mc:Ignorable="w14 w15">
-  <w:docDefaults>
-    <w:rPrDefault>
-      <w:rPr>
-        <w:rFonts w:asciiTheme="minorHAnsi" w:eastAsiaTheme="minorEastAsia" w:hAnsiTheme="minorHAnsi" w:cstheme="minorBidi"/>
-        <w:sz w:val="24"/>
-        <w:szCs w:val="24"/>
-        <w:lang w:val="en-GB" w:eastAsia="ja-JP" w:bidi="ar-SA"/>
-      </w:rPr>
-    </w:rPrDefault>
-    <w:pPrDefault/>
-  </w:docDefaults>
-  <w:latentStyles w:defLockedState="0" w:defUIPriority="99" w:defSemiHidden="0" w:defUnhideWhenUsed="0" w:defQFormat="0" w:count="380">
-    <w:lsdException w:name="Normal" w:uiPriority="0" w:qFormat="1"/>
-    <w:lsdException w:name="heading 1" w:uiPriority="9" w:qFormat="1"/>
-    <w:lsdException w:name="heading 2" w:semiHidden="1" w:uiPriority="9" w:unhideWhenUsed="1" w:qFormat="1"/>
-    <w:lsdException w:name="heading 3" w:semiHidden="1" w:uiPriority="9" w:unhideWhenUsed="1" w:qFormat="1"/>
-    <w:lsdException w:name="heading 4" w:semiHidden="1" w:uiPriority="9" w:unhideWhenUsed="1" w:qFormat="1"/>
-    <w:lsdException w:name="heading 5" w:semiHidden="1" w:uiPriority="9" w:unhideWhenUsed="1" w:qFormat="1"/>
-    <w:lsdException w:name="heading 6" w:semiHidden="1" w:uiPriority="9" w:unhideWhenUsed="1" w:qFormat="1"/>
-    <w:lsdException w:name="heading 7" w:semiHidden="1" w:uiPriority="9" w:unhideWhenUsed="1" w:qFormat="1"/>
-    <w:lsdException w:name="heading 8" w:semiHidden="1" w:uiPriority="9" w:unhideWhenUsed="1" w:qFormat="1"/>
-    <w:lsdException w:name="heading 9" w:semiHidden="1" w:uiPriority="9" w:unhideWhenUsed="1" w:qFormat="1"/>
-    <w:lsdException w:name="index 1" w:semiHidden="1" w:unhideWhenUsed="1"/>
-    <w:lsdException w:name="index 2" w:semiHidden="1" w:unhideWhenUsed="1"/>
-    <w:lsdException w:name="index 3" w:semiHidden="1" w:unhideWhenUsed="1"/>
-    <w:lsdException w:name="index 4" w:semiHidden="1" w:unhideWhenUsed="1"/>
-    <w:lsdException w:name="index 5" w:semiHidden="1" w:unhideWhenUsed="1"/>
-    <w:lsdException w:name="index 6" w:semiHidden="1" w:unhideWhenUsed="1"/>
-    <w:lsdException w:name="index 7" w:semiHidden="1" w:unhideWhenUsed="1"/>
-    <w:lsdException w:name="index 8" w:semiHidden="1" w:unhideWhenUsed="1"/>
-    <w:lsdException w:name="index 9" w:semiHidden="1" w:unhideWhenUsed="1"/>
-    <w:lsdException w:name="toc 1" w:semiHidden="1" w:uiPriority="39" w:unhideWhenUsed="1"/>
-    <w:lsdException w:name="toc 2" w:semiHidden="1" w:uiPriority="39" w:unhideWhenUsed="1"/>
-    <w:lsdException w:name="toc 3" w:semiHidden="1" w:uiPriority="39" w:unhideWhenUsed="1"/>
-    <w:lsdException w:name="toc 4" w:semiHidden="1" w:uiPriority="39" w:unhideWhenUsed="1"/>
-    <w:lsdException w:name="toc 5" w:semiHidden="1" w:uiPriority="39" w:unhideWhenUsed="1"/>
-    <w:lsdException w:name="toc 6" w:semiHidden="1" w:uiPriority="39" w:unhideWhenUsed="1"/>
-    <w:lsdException w:name="toc 7" w:semiHidden="1" w:uiPriority="39" w:unhideWhenUsed="1"/>
-    <w:lsdException w:name="toc 8" w:semiHidden="1" w:uiPriority="39" w:unhideWhenUsed="1"/>
-    <w:lsdException w:name="toc 9" w:semiHidden="1" w:uiPriority="39" w:unhideWhenUsed="1"/>
-    <w:lsdException w:name="Normal Indent" w:semiHidden="1" w:unhideWhenUsed="1"/>
-    <w:lsdException w:name="footnote text" w:semiHidden="1" w:unhideWhenUsed="1"/>
-    <w:lsdException w:name="annotation text" w:semiHidden="1" w:unhideWhenUsed="1"/>
-    <w:lsdException w:name="header" w:semiHidden="1" w:unhideWhenUsed="1"/>
-    <w:lsdException w:name="footer" w:semiHidden="1" w:unhideWhenUsed="1"/>
-    <w:lsdException w:name="index heading" w:semiHidden="1" w:unhideWhenUsed="1"/>
-    <w:lsdException w:name="caption" w:semiHidden="1" w:uiPriority="35" w:unhideWhenUsed="1" w:qFormat="1"/>
-    <w:lsdException w:name="table of figures" w:semiHidden="1" w:unhideWhenUsed="1"/>
-    <w:lsdException w:name="envelope address" w:semiHidden="1" w:unhideWhenUsed="1"/>
-    <w:lsdException w:name="envelope return" w:semiHidden="1" w:unhideWhenUsed="1"/>
-    <w:lsdException w:name="footnote reference" w:semiHidden="1" w:unhideWhenUsed="1"/>
-    <w:lsdException w:name="annotation reference" w:semiHidden="1" w:unhideWhenUsed="1"/>
-    <w:lsdException w:name="line number" w:semiHidden="1" w:unhideWhenUsed="1"/>
-    <w:lsdException w:name="page number" w:semiHidden="1" w:unhideWhenUsed="1"/>
-    <w:lsdException w:name="endnote reference" w:semiHidden="1" w:unhideWhenUsed="1"/>
-    <w:lsdException w:name="endnote text" w:semiHidden="1" w:unhideWhenUsed="1"/>
-    <w:lsdException w:name="table of authorities" w:semiHidden="1" w:unhideWhenUsed="1"/>
-    <w:lsdException w:name="macro" w:semiHidden="1" w:unhideWhenUsed="1"/>
-    <w:lsdException w:name="toa heading" w:semiHidden="1" w:unhideWhenUsed="1"/>
-    <w:lsdException w:name="List" w:semiHidden="1" w:unhideWhenUsed="1"/>
-    <w:lsdException w:name="List Bullet" w:semiHidden="1" w:unhideWhenUsed="1"/>
-    <w:lsdException w:name="List Number" w:semiHidden="1" w:unhideWhenUsed="1"/>
-    <w:lsdException w:name="List 2" w:semiHidden="1" w:unhideWhenUsed="1"/>
-    <w:lsdException w:name="List 3" w:semiHidden="1" w:unhideWhenUsed="1"/>
-    <w:lsdException w:name="List 4" w:semiHidden="1" w:unhideWhenUsed="1"/>
-    <w:lsdException w:name="List 5" w:semiHidden="1" w:unhideWhenUsed="1"/>
-    <w:lsdException w:name="List Bullet 2" w:semiHidden="1" w:unhideWhenUsed="1"/>
-    <w:lsdException w:name="List Bullet 3" w:semiHidden="1" w:unhideWhenUsed="1"/>
-    <w:lsdException w:name="List Bullet 4" w:semiHidden="1" w:unhideWhenUsed="1"/>
-    <w:lsdException w:name="List Bullet 5" w:semiHidden="1" w:unhideWhenUsed="1"/>
-    <w:lsdException w:name="List Number 2" w:semiHidden="1" w:unhideWhenUsed="1"/>
-    <w:lsdException w:name="List Number 3" w:semiHidden="1" w:unhideWhenUsed="1"/>
-    <w:lsdException w:name="List Number 4" w:semiHidden="1" w:unhideWhenUsed="1"/>
-    <w:lsdException w:name="List Number 5" w:semiHidden="1" w:unhideWhenUsed="1"/>
-    <w:lsdException w:name="Title" w:uiPriority="10" w:qFormat="1"/>
-    <w:lsdException w:name="Closing" w:semiHidden="1" w:unhideWhenUsed="1"/>
-    <w:lsdException w:name="Signature" w:semiHidden="1" w:unhideWhenUsed="1"/>
-    <w:lsdException w:name="Default Paragraph Font" w:semiHidden="1" w:uiPriority="1" w:unhideWhenUsed="1"/>
-    <w:lsdException w:name="Body Text" w:semiHidden="1" w:unhideWhenUsed="1"/>
-    <w:lsdException w:name="Body Text Indent" w:semiHidden="1" w:unhideWhenUsed="1"/>
-    <w:lsdException w:name="List Continue" w:semiHidden="1" w:unhideWhenUsed="1"/>
-    <w:lsdException w:name="List Continue 2" w:semiHidden="1" w:unhideWhenUsed="1"/>
-    <w:lsdException w:name="List Continue 3" w:semiHidden="1" w:unhideWhenUsed="1"/>
-    <w:lsdException w:name="List Continue 4" w:semiHidden="1" w:unhideWhenUsed="1"/>
-    <w:lsdException w:name="List Continue 5" w:semiHidden="1" w:unhideWhenUsed="1"/>
-    <w:lsdException w:name="Message Header" w:semiHidden="1" w:unhideWhenUsed="1"/>
-    <w:lsdException w:name="Subtitle" w:uiPriority="11" w:qFormat="1"/>
-    <w:lsdException w:name="Salutation" w:semiHidden="1" w:unhideWhenUsed="1"/>
-    <w:lsdException w:name="Date" w:semiHidden="1" w:unhideWhenUsed="1"/>
-    <w:lsdException w:name="Body Text First Indent" w:semiHidden="1" w:unhideWhenUsed="1"/>
-    <w:lsdException w:name="Body Text First Indent 2" w:semiHidden="1" w:unhideWhenUsed="1"/>
-    <w:lsdException w:name="Note Heading" w:semiHidden="1" w:unhideWhenUsed="1"/>
-    <w:lsdException w:name="Body Text 2" w:semiHidden="1" w:unhideWhenUsed="1"/>
-    <w:lsdException w:name="Body Text 3" w:semiHidden="1" w:unhideWhenUsed="1"/>
-    <w:lsdException w:name="Body Text Indent 2" w:semiHidden="1" w:unhideWhenUsed="1"/>
-    <w:lsdException w:name="Body Text Indent 3" w:semiHidden="1" w:unhideWhenUsed="1"/>
-    <w:lsdException w:name="Block Text" w:semiHidden="1" w:unhideWhenUsed="1"/>
-    <w:lsdException w:name="Hyperlink" w:semiHidden="1" w:unhideWhenUsed="1"/>
-    <w:lsdException w:name="FollowedHyperlink" w:semiHidden="1" w:unhideWhenUsed="1"/>
-    <w:lsdException w:name="Strong" w:uiPriority="22" w:qFormat="1"/>
-    <w:lsdException w:name="Emphasis" w:uiPriority="20" w:qFormat="1"/>
-    <w:lsdException w:name="Document Map" w:semiHidden="1" w:unhideWhenUsed="1"/>
-    <w:lsdException w:name="Plain Text" w:semiHidden="1" w:unhideWhenUsed="1"/>
-    <w:lsdException w:name="E-mail Signature" w:semiHidden="1" w:unhideWhenUsed="1"/>
-    <w:lsdException w:name="HTML Top of Form" w:semiHidden="1" w:unhideWhenUsed="1"/>
-    <w:lsdException w:name="HTML Bottom of Form" w:semiHidden="1" w:unhideWhenUsed="1"/>
-    <w:lsdException w:name="Normal (Web)" w:semiHidden="1" w:unhideWhenUsed="1"/>
-    <w:lsdException w:name="HTML Acronym" w:semiHidden="1" w:unhideWhenUsed="1"/>
-    <w:lsdException w:name="HTML Address" w:semiHidden="1" w:unhideWhenUsed="1"/>
-    <w:lsdException w:name="HTML Cite" w:semiHidden="1" w:unhideWhenUsed="1"/>
-    <w:lsdException w:name="HTML Code" w:semiHidden="1" w:unhideWhenUsed="1"/>
-    <w:lsdException w:name="HTML Definition" w:semiHidden="1" w:unhideWhenUsed="1"/>
-    <w:lsdException w:name="HTML Keyboard" w:semiHidden="1" w:unhideWhenUsed="1"/>
-    <w:lsdException w:name="HTML Preformatted" w:semiHidden="1" w:unhideWhenUsed="1"/>
-    <w:lsdException w:name="HTML Sample" w:semiHidden="1" w:unhideWhenUsed="1"/>
-    <w:lsdException w:name="HTML Typewriter" w:semiHidden="1" w:unhideWhenUsed="1"/>
-    <w:lsdException w:name="HTML Variable" w:semiHidden="1" w:unhideWhenUsed="1"/>
-    <w:lsdException w:name="Normal Table" w:semiHidden="1" w:unhideWhenUsed="1"/>
-    <w:lsdException w:name="annotation subject" w:semiHidden="1" w:unhideWhenUsed="1"/>
-    <w:lsdException w:name="No List" w:semiHidden="1" w:unhideWhenUsed="1"/>
-    <w:lsdException w:name="Outline List 1" w:semiHidden="1" w:unhideWhenUsed="1"/>
-    <w:lsdException w:name="Outline List 2" w:semiHidden="1" w:unhideWhenUsed="1"/>
-    <w:lsdException w:name="Outline List 3" w:semiHidden="1" w:unhideWhenUsed="1"/>
-    <w:lsdException w:name="Table Simple 1" w:semiHidden="1" w:unhideWhenUsed="1"/>
-    <w:lsdException w:name="Table Simple 2" w:semiHidden="1" w:unhideWhenUsed="1"/>
-    <w:lsdException w:name="Table Simple 3" w:semiHidden="1" w:unhideWhenUsed="1"/>
-    <w:lsdException w:name="Table Classic 1" w:semiHidden="1" w:unhideWhenUsed="1"/>
-    <w:lsdException w:name="Table Classic 2" w:semiHidden="1" w:unhideWhenUsed="1"/>
-    <w:lsdException w:name="Table Classic 3" w:semiHidden="1" w:unhideWhenUsed="1"/>
-    <w:lsdException w:name="Table Classic 4" w:semiHidden="1" w:unhideWhenUsed="1"/>
-    <w:lsdException w:name="Table Colorful 1" w:semiHidden="1" w:unhideWhenUsed="1"/>
-    <w:lsdException w:name="Table Colorful 2" w:semiHidden="1" w:unhideWhenUsed="1"/>
-    <w:lsdException w:name="Table Colorful 3" w:semiHidden="1" w:unhideWhenUsed="1"/>
-    <w:lsdException w:name="Table Columns 1" w:semiHidden="1" w:unhideWhenUsed="1"/>
-    <w:lsdException w:name="Table Columns 2" w:semiHidden="1" w:unhideWhenUsed="1"/>
-    <w:lsdException w:name="Table Columns 3" w:semiHidden="1" w:unhideWhenUsed="1"/>
-    <w:lsdException w:name="Table Columns 4" w:semiHidden="1" w:unhideWhenUsed="1"/>
-    <w:lsdException w:name="Table Columns 5" w:semiHidden="1" w:unhideWhenUsed="1"/>
-    <w:lsdException w:name="Table Grid 1" w:semiHidden="1" w:unhideWhenUsed="1"/>
-    <w:lsdException w:name="Table Grid 2" w:semiHidden="1" w:unhideWhenUsed="1"/>
-    <w:lsdException w:name="Table Grid 3" w:semiHidden="1" w:unhideWhenUsed="1"/>
-    <w:lsdException w:name="Table Grid 4" w:semiHidden="1" w:unhideWhenUsed="1"/>
-    <w:lsdException w:name="Table Grid 5" w:semiHidden="1" w:unhideWhenUsed="1"/>
-    <w:lsdException w:name="Table Grid 6" w:semiHidden="1" w:unhideWhenUsed="1"/>
-    <w:lsdException w:name="Table Grid 7" w:semiHidden="1" w:unhideWhenUsed="1"/>
-    <w:lsdException w:name="Table Grid 8" w:semiHidden="1" w:unhideWhenUsed="1"/>
-    <w:lsdException w:name="Table List 1" w:semiHidden="1" w:unhideWhenUsed="1"/>
-    <w:lsdException w:name="Table List 2" w:semiHidden="1" w:unhideWhenUsed="1"/>
-    <w:lsdException w:name="Table List 3" w:semiHidden="1" w:unhideWhenUsed="1"/>
-    <w:lsdException w:name="Table List 4" w:semiHidden="1" w:unhideWhenUsed="1"/>
-    <w:lsdException w:name="Table List 5" w:semiHidden="1" w:unhideWhenUsed="1"/>
-    <w:lsdException w:name="Table List 6" w:semiHidden="1" w:unhideWhenUsed="1"/>
-    <w:lsdException w:name="Table List 7" w:semiHidden="1" w:unhideWhenUsed="1"/>
-    <w:lsdException w:name="Table List 8" w:semiHidden="1" w:unhideWhenUsed="1"/>
-    <w:lsdException w:name="Table 3D effects 1" w:semiHidden="1" w:unhideWhenUsed="1"/>
-    <w:lsdException w:name="Table 3D effects 2" w:semiHidden="1" w:unhideWhenUsed="1"/>
-    <w:lsdException w:name="Table 3D effects 3" w:semiHidden="1" w:unhideWhenUsed="1"/>
-    <w:lsdException w:name="Table Contemporary" w:semiHidden="1" w:unhideWhenUsed="1"/>
-    <w:lsdException w:name="Table Elegant" w:semiHidden="1" w:unhideWhenUsed="1"/>
-    <w:lsdException w:name="Table Professional" w:semiHidden="1" w:unhideWhenUsed="1"/>
-    <w:lsdException w:name="Table Subtle 1" w:semiHidden="1" w:unhideWhenUsed="1"/>
-    <w:lsdException w:name="Table Subtle 2" w:semiHidden="1" w:unhideWhenUsed="1"/>
-    <w:lsdException w:name="Table Web 1" w:semiHidden="1" w:unhideWhenUsed="1"/>
-    <w:lsdException w:name="Table Web 2" w:semiHidden="1" w:unhideWhenUsed="1"/>
-    <w:lsdException w:name="Table Web 3" w:semiHidden="1" w:unhideWhenUsed="1"/>
-    <w:lsdException w:name="Balloon Text" w:semiHidden="1" w:unhideWhenUsed="1"/>
-    <w:lsdException w:name="Table Grid" w:uiPriority="39"/>
-    <w:lsdException w:name="Table Theme" w:semiHidden="1" w:unhideWhenUsed="1"/>
-    <w:lsdException w:name="Note Level 1" w:semiHidden="1" w:unhideWhenUsed="1"/>
-    <w:lsdException w:name="Note Level 2" w:semiHidden="1" w:unhideWhenUsed="1"/>
-    <w:lsdException w:name="Note Level 3" w:semiHidden="1" w:unhideWhenUsed="1"/>
-    <w:lsdException w:name="Note Level 4" w:semiHidden="1" w:unhideWhenUsed="1"/>
-    <w:lsdException w:name="Note Level 5" w:semiHidden="1" w:unhideWhenUsed="1"/>
-    <w:lsdException w:name="Note Level 6" w:semiHidden="1" w:unhideWhenUsed="1"/>
-    <w:lsdException w:name="Note Level 7" w:semiHidden="1" w:unhideWhenUsed="1"/>
-    <w:lsdException w:name="Note Level 8" w:semiHidden="1" w:unhideWhenUsed="1"/>
-    <w:lsdException w:name="Note Level 9" w:semiHidden="1" w:unhideWhenUsed="1"/>
-    <w:lsdException w:name="Placeholder Text" w:semiHidden="1"/>
-    <w:lsdException w:name="No Spacing" w:uiPriority="1" w:qFormat="1"/>
-    <w:lsdException w:name="Light Shading" w:uiPriority="60"/>
-    <w:lsdException w:name="Light List" w:uiPriority="61"/>
-    <w:lsdException w:name="Light Grid" w:uiPriority="62"/>
-    <w:lsdException w:name="Medium Shading 1" w:uiPriority="63"/>
-    <w:lsdException w:name="Medium Shading 2" w:uiPriority="64"/>
-    <w:lsdException w:name="Medium List 1" w:uiPriority="65"/>
-    <w:lsdException w:name="Medium List 2" w:uiPriority="66"/>
-    <w:lsdException w:name="Medium Grid 1" w:uiPriority="67"/>
-    <w:lsdException w:name="Medium Grid 2" w:uiPriority="68"/>
-    <w:lsdException w:name="Medium Grid 3" w:uiPriority="69"/>
-    <w:lsdException w:name="Dark List" w:uiPriority="70"/>
-    <w:lsdException w:name="Colorful Shading" w:uiPriority="71"/>
-    <w:lsdException w:name="Colorful List" w:uiPriority="72"/>
-    <w:lsdException w:name="Colorful Grid" w:uiPriority="73"/>
-    <w:lsdException w:name="Light Shading Accent 1" w:uiPriority="60"/>
-    <w:lsdException w:name="Light List Accent 1" w:uiPriority="61"/>
-    <w:lsdException w:name="Light Grid Accent 1" w:uiPriority="62"/>
-    <w:lsdException w:name="Medium Shading 1 Accent 1" w:uiPriority="63"/>
-    <w:lsdException w:name="Medium Shading 2 Accent 1" w:uiPriority="64"/>
-    <w:lsdException w:name="Medium List 1 Accent 1" w:uiPriority="65"/>
-    <w:lsdException w:name="Revision" w:semiHidden="1"/>
-    <w:lsdException w:name="List Paragraph" w:uiPriority="34" w:qFormat="1"/>
-    <w:lsdException w:name="Quote" w:uiPriority="29" w:qFormat="1"/>
-    <w:lsdException w:name="Intense Quote" w:uiPriority="30" w:qFormat="1"/>
-    <w:lsdException w:name="Medium List 2 Accent 1" w:uiPriority="66"/>
-    <w:lsdException w:name="Medium Grid 1 Accent 1" w:uiPriority="67"/>
-    <w:lsdException w:name="Medium Grid 2 Accent 1" w:uiPriority="68"/>
-    <w:lsdException w:name="Medium Grid 3 Accent 1" w:uiPriority="69"/>
-    <w:lsdException w:name="Dark List Accent 1" w:uiPriority="70"/>
-    <w:lsdException w:name="Colorful Shading Accent 1" w:uiPriority="71"/>
-    <w:lsdException w:name="Colorful List Accent 1" w:uiPriority="72"/>
-    <w:lsdException w:name="Colorful Grid Accent 1" w:uiPriority="73"/>
-    <w:lsdException w:name="Light Shading Accent 2" w:uiPriority="60"/>
-    <w:lsdException w:name="Light List Accent 2" w:uiPriority="61"/>
-    <w:lsdException w:name="Light Grid Accent 2" w:uiPriority="62"/>
-    <w:lsdException w:name="Medium Shading 1 Accent 2" w:uiPriority="63"/>
-    <w:lsdException w:name="Medium Shading 2 Accent 2" w:uiPriority="64"/>
-    <w:lsdException w:name="Medium List 1 Accent 2" w:uiPriority="65"/>
-    <w:lsdException w:name="Medium List 2 Accent 2" w:uiPriority="66"/>
-    <w:lsdException w:name="Medium Grid 1 Accent 2" w:uiPriority="67"/>
-    <w:lsdException w:name="Medium Grid 2 Accent 2" w:uiPriority="68"/>
-    <w:lsdException w:name="Medium Grid 3 Accent 2" w:uiPriority="69"/>
-    <w:lsdException w:name="Dark List Accent 2" w:uiPriority="70"/>
-    <w:lsdException w:name="Colorful Shading Accent 2" w:uiPriority="71"/>
-    <w:lsdException w:name="Colorful List Accent 2" w:uiPriority="72"/>
-    <w:lsdException w:name="Colorful Grid Accent 2" w:uiPriority="73"/>
-    <w:lsdException w:name="Light Shading Accent 3" w:uiPriority="60"/>
-    <w:lsdException w:name="Light List Accent 3" w:uiPriority="61"/>
-    <w:lsdException w:name="Light Grid Accent 3" w:uiPriority="62"/>
-    <w:lsdException w:name="Medium Shading 1 Accent 3" w:uiPriority="63"/>
-    <w:lsdException w:name="Medium Shading 2 Accent 3" w:uiPriority="64"/>
-    <w:lsdException w:name="Medium List 1 Accent 3" w:uiPriority="65"/>
-    <w:lsdException w:name="Medium List 2 Accent 3" w:uiPriority="66"/>
-    <w:lsdException w:name="Medium Grid 1 Accent 3" w:uiPriority="67"/>
-    <w:lsdException w:name="Medium Grid 2 Accent 3" w:uiPriority="68"/>
-    <w:lsdException w:name="Medium Grid 3 Accent 3" w:uiPriority="69"/>
-    <w:lsdException w:name="Dark List Accent 3" w:uiPriority="70"/>
-    <w:lsdException w:name="Colorful Shading Accent 3" w:uiPriority="71"/>
-    <w:lsdException w:name="Colorful List Accent 3" w:uiPriority="72"/>
-    <w:lsdException w:name="Colorful Grid Accent 3" w:uiPriority="73"/>
-    <w:lsdException w:name="Light Shading Accent 4" w:uiPriority="60"/>
-    <w:lsdException w:name="Light List Accent 4" w:uiPriority="61"/>
-    <w:lsdException w:name="Light Grid Accent 4" w:uiPriority="62"/>
-    <w:lsdException w:name="Medium Shading 1 Accent 4" w:uiPriority="63"/>
-    <w:lsdException w:name="Medium Shading 2 Accent 4" w:uiPriority="64"/>
-    <w:lsdException w:name="Medium List 1 Accent 4" w:uiPriority="65"/>
-    <w:lsdException w:name="Medium List 2 Accent 4" w:uiPriority="66"/>
-    <w:lsdException w:name="Medium Grid 1 Accent 4" w:uiPriority="67"/>
-    <w:lsdException w:name="Medium Grid 2 Accent 4" w:uiPriority="68"/>
-    <w:lsdException w:name="Medium Grid 3 Accent 4" w:uiPriority="69"/>
-    <w:lsdException w:name="Dark List Accent 4" w:uiPriority="70"/>
-    <w:lsdException w:name="Colorful Shading Accent 4" w:uiPriority="71"/>
-    <w:lsdException w:name="Colorful List Accent 4" w:uiPriority="72"/>
-    <w:lsdException w:name="Colorful Grid Accent 4" w:uiPriority="73"/>
-    <w:lsdException w:name="Light Shading Accent 5" w:uiPriority="60"/>
-    <w:lsdException w:name="Light List Accent 5" w:uiPriority="61"/>
-    <w:lsdException w:name="Light Grid Accent 5" w:uiPriority="62"/>
-    <w:lsdException w:name="Medium Shading 1 Accent 5" w:uiPriority="63"/>
-    <w:lsdException w:name="Medium Shading 2 Accent 5" w:uiPriority="64"/>
-    <w:lsdException w:name="Medium List 1 Accent 5" w:uiPriority="65"/>
-    <w:lsdException w:name="Medium List 2 Accent 5" w:uiPriority="66"/>
-    <w:lsdException w:name="Medium Grid 1 Accent 5" w:uiPriority="67"/>
-    <w:lsdException w:name="Medium Grid 2 Accent 5" w:uiPriority="68"/>
-    <w:lsdException w:name="Medium Grid 3 Accent 5" w:uiPriority="69"/>
-    <w:lsdException w:name="Dark List Accent 5" w:uiPriority="70"/>
-    <w:lsdException w:name="Colorful Shading Accent 5" w:uiPriority="71"/>
-    <w:lsdException w:name="Colorful List Accent 5" w:uiPriority="72"/>
-    <w:lsdException w:name="Colorful Grid Accent 5" w:uiPriority="73"/>
-    <w:lsdException w:name="Light Shading Accent 6" w:uiPriority="60"/>
-    <w:lsdException w:name="Light List Accent 6" w:uiPriority="61"/>
-    <w:lsdException w:name="Light Grid Accent 6" w:uiPriority="62"/>
-    <w:lsdException w:name="Medium Shading 1 Accent 6" w:uiPriority="63"/>
-    <w:lsdException w:name="Medium Shading 2 Accent 6" w:uiPriority="64"/>
-    <w:lsdException w:name="Medium List 1 Accent 6" w:uiPriority="65"/>
-    <w:lsdException w:name="Medium List 2 Accent 6" w:uiPriority="66"/>
-    <w:lsdException w:name="Medium Grid 1 Accent 6" w:uiPriority="67"/>
-    <w:lsdException w:name="Medium Grid 2 Accent 6" w:uiPriority="68"/>
-    <w:lsdException w:name="Medium Grid 3 Accent 6" w:uiPriority="69"/>
-    <w:lsdException w:name="Dark List Accent 6" w:uiPriority="70"/>
-    <w:lsdException w:name="Colorful Shading Accent 6" w:uiPriority="71"/>
-    <w:lsdException w:name="Colorful List Accent 6" w:uiPriority="72"/>
-    <w:lsdException w:name="Colorful Grid Accent 6" w:uiPriority="73"/>
-    <w:lsdException w:name="Subtle Emphasis" w:uiPriority="19" w:qFormat="1"/>
-    <w:lsdException w:name="Intense Emphasis" w:uiPriority="21" w:qFormat="1"/>
-    <w:lsdException w:name="Subtle Reference" w:uiPriority="31" w:qFormat="1"/>
-    <w:lsdException w:name="Intense Reference" w:uiPriority="32" w:qFormat="1"/>
-    <w:lsdException w:name="Book Title" w:uiPriority="33" w:qFormat="1"/>
-    <w:lsdException w:name="Bibliography" w:semiHidden="1" w:uiPriority="37" w:unhideWhenUsed="1"/>
-    <w:lsdException w:name="TOC Heading" w:semiHidden="1" w:uiPriority="39" w:unhideWhenUsed="1" w:qFormat="1"/>
-    <w:lsdException w:name="Plain Table 1" w:uiPriority="41"/>
-    <w:lsdException w:name="Plain Table 2" w:uiPriority="42"/>
-    <w:lsdException w:name="Plain Table 3" w:uiPriority="43"/>
-    <w:lsdException w:name="Plain Table 4" w:uiPriority="44"/>
-    <w:lsdException w:name="Plain Table 5" w:uiPriority="45"/>
-    <w:lsdException w:name="Grid Table Light" w:uiPriority="40"/>
-    <w:lsdException w:name="Grid Table 1 Light" w:uiPriority="46"/>
-    <w:lsdException w:name="Grid Table 2" w:uiPriority="47"/>
-    <w:lsdException w:name="Grid Table 3" w:uiPriority="48"/>
-    <w:lsdException w:name="Grid Table 4" w:uiPriority="49"/>
-    <w:lsdException w:name="Grid Table 5 Dark" w:uiPriority="50"/>
-    <w:lsdException w:name="Grid Table 6 Colorful" w:uiPriority="51"/>
-    <w:lsdException w:name="Grid Table 7 Colorful" w:uiPriority="52"/>
-    <w:lsdException w:name="Grid Table 1 Light Accent 1" w:uiPriority="46"/>
-    <w:lsdException w:name="Grid Table 2 Accent 1" w:uiPriority="47"/>
-    <w:lsdException w:name="Grid Table 3 Accent 1" w:uiPriority="48"/>
-    <w:lsdException w:name="Grid Table 4 Accent 1" w:uiPriority="49"/>
-    <w:lsdException w:name="Grid Table 5 Dark Accent 1" w:uiPriority="50"/>
-    <w:lsdException w:name="Grid Table 6 Colorful Accent 1" w:uiPriority="51"/>
-    <w:lsdException w:name="Grid Table 7 Colorful Accent 1" w:uiPriority="52"/>
-    <w:lsdException w:name="Grid Table 1 Light Accent 2" w:uiPriority="46"/>
-    <w:lsdException w:name="Grid Table 2 Accent 2" w:uiPriority="47"/>
-    <w:lsdException w:name="Grid Table 3 Accent 2" w:uiPriority="48"/>
-    <w:lsdException w:name="Grid Table 4 Accent 2" w:uiPriority="49"/>
-    <w:lsdException w:name="Grid Table 5 Dark Accent 2" w:uiPriority="50"/>
-    <w:lsdException w:name="Grid Table 6 Colorful Accent 2" w:uiPriority="51"/>
-    <w:lsdException w:name="Grid Table 7 Colorful Accent 2" w:uiPriority="52"/>
-    <w:lsdException w:name="Grid Table 1 Light Accent 3" w:uiPriority="46"/>
-    <w:lsdException w:name="Grid Table 2 Accent 3" w:uiPriority="47"/>
-    <w:lsdException w:name="Grid Table 3 Accent 3" w:uiPriority="48"/>
-    <w:lsdException w:name="Grid Table 4 Accent 3" w:uiPriority="49"/>
-    <w:lsdException w:name="Grid Table 5 Dark Accent 3" w:uiPriority="50"/>
-    <w:lsdException w:name="Grid Table 6 Colorful Accent 3" w:uiPriority="51"/>
-    <w:lsdException w:name="Grid Table 7 Colorful Accent 3" w:uiPriority="52"/>
-    <w:lsdException w:name="Grid Table 1 Light Accent 4" w:uiPriority="46"/>
-    <w:lsdException w:name="Grid Table 2 Accent 4" w:uiPriority="47"/>
-    <w:lsdException w:name="Grid Table 3 Accent 4" w:uiPriority="48"/>
-    <w:lsdException w:name="Grid Table 4 Accent 4" w:uiPriority="49"/>
-    <w:lsdException w:name="Grid Table 5 Dark Accent 4" w:uiPriority="50"/>
-    <w:lsdException w:name="Grid Table 6 Colorful Accent 4" w:uiPriority="51"/>
-    <w:lsdException w:name="Grid Table 7 Colorful Accent 4" w:uiPriority="52"/>
-    <w:lsdException w:name="Grid Table 1 Light Accent 5" w:uiPriority="46"/>
-    <w:lsdException w:name="Grid Table 2 Accent 5" w:uiPriority="47"/>
-    <w:lsdException w:name="Grid Table 3 Accent 5" w:uiPriority="48"/>
-    <w:lsdException w:name="Grid Table 4 Accent 5" w:uiPriority="49"/>
-    <w:lsdException w:name="Grid Table 5 Dark Accent 5" w:uiPriority="50"/>
-    <w:lsdException w:name="Grid Table 6 Colorful Accent 5" w:uiPriority="51"/>
-    <w:lsdException w:name="Grid Table 7 Colorful Accent 5" w:uiPriority="52"/>
-    <w:lsdException w:name="Grid Table 1 Light Accent 6" w:uiPriority="46"/>
-    <w:lsdException w:name="Grid Table 2 Accent 6" w:uiPriority="47"/>
-    <w:lsdException w:name="Grid Table 3 Accent 6" w:uiPriority="48"/>
-    <w:lsdException w:name="Grid Table 4 Accent 6" w:uiPriority="49"/>
-    <w:lsdException w:name="Grid Table 5 Dark Accent 6" w:uiPriority="50"/>
-    <w:lsdException w:name="Grid Table 6 Colorful Accent 6" w:uiPriority="51"/>
-    <w:lsdException w:name="Grid Table 7 Colorful Accent 6" w:uiPriority="52"/>
-    <w:lsdException w:name="List Table 1 Light" w:uiPriority="46"/>
-    <w:lsdException w:name="List Table 2" w:uiPriority="47"/>
-    <w:lsdException w:name="List Table 3" w:uiPriority="48"/>
-    <w:lsdException w:name="List Table 4" w:uiPriority="49"/>
-    <w:lsdException w:name="List Table 5 Dark" w:uiPriority="50"/>
-    <w:lsdException w:name="List Table 6 Colorful" w:uiPriority="51"/>
-    <w:lsdException w:name="List Table 7 Colorful" w:uiPriority="52"/>
-    <w:lsdException w:name="List Table 1 Light Accent 1" w:uiPriority="46"/>
-    <w:lsdException w:name="List Table 2 Accent 1" w:uiPriority="47"/>
-    <w:lsdException w:name="List Table 3 Accent 1" w:uiPriority="48"/>
-    <w:lsdException w:name="List Table 4 Accent 1" w:uiPriority="49"/>
-    <w:lsdException w:name="List Table 5 Dark Accent 1" w:uiPriority="50"/>
-    <w:lsdException w:name="List Table 6 Colorful Accent 1" w:uiPriority="51"/>
-    <w:lsdException w:name="List Table 7 Colorful Accent 1" w:uiPriority="52"/>
-    <w:lsdException w:name="List Table 1 Light Accent 2" w:uiPriority="46"/>
-    <w:lsdException w:name="List Table 2 Accent 2" w:uiPriority="47"/>
-    <w:lsdException w:name="List Table 3 Accent 2" w:uiPriority="48"/>
-    <w:lsdException w:name="List Table 4 Accent 2" w:uiPriority="49"/>
-    <w:lsdException w:name="List Table 5 Dark Accent 2" w:uiPriority="50"/>
-    <w:lsdException w:name="List Table 6 Colorful Accent 2" w:uiPriority="51"/>
-    <w:lsdException w:name="List Table 7 Colorful Accent 2" w:uiPriority="52"/>
-    <w:lsdException w:name="List Table 1 Light Accent 3" w:uiPriority="46"/>
-    <w:lsdException w:name="List Table 2 Accent 3" w:uiPriority="47"/>
-    <w:lsdException w:name="List Table 3 Accent 3" w:uiPriority="48"/>
-    <w:lsdException w:name="List Table 4 Accent 3" w:uiPriority="49"/>
-    <w:lsdException w:name="List Table 5 Dark Accent 3" w:uiPriority="50"/>
-    <w:lsdException w:name="List Table 6 Colorful Accent 3" w:uiPriority="51"/>
-    <w:lsdException w:name="List Table 7 Colorful Accent 3" w:uiPriority="52"/>
-    <w:lsdException w:name="List Table 1 Light Accent 4" w:uiPriority="46"/>
-    <w:lsdException w:name="List Table 2 Accent 4" w:uiPriority="47"/>
-    <w:lsdException w:name="List Table 3 Accent 4" w:uiPriority="48"/>
-    <w:lsdException w:name="List Table 4 Accent 4" w:uiPriority="49"/>
-    <w:lsdException w:name="List Table 5 Dark Accent 4" w:uiPriority="50"/>
-    <w:lsdException w:name="List Table 6 Colorful Accent 4" w:uiPriority="51"/>
-    <w:lsdException w:name="List Table 7 Colorful Accent 4" w:uiPriority="52"/>
-    <w:lsdException w:name="List Table 1 Light Accent 5" w:uiPriority="46"/>
-    <w:lsdException w:name="List Table 2 Accent 5" w:uiPriority="47"/>
-    <w:lsdException w:name="List Table 3 Accent 5" w:uiPriority="48"/>
-    <w:lsdException w:name="List Table 4 Accent 5" w:uiPriority="49"/>
-    <w:lsdException w:name="List Table 5 Dark Accent 5" w:uiPriority="50"/>
-    <w:lsdException w:name="List Table 6 Colorful Accent 5" w:uiPriority="51"/>
-    <w:lsdException w:name="List Table 7 Colorful Accent 5" w:uiPriority="52"/>
-    <w:lsdException w:name="List Table 1 Light Accent 6" w:uiPriority="46"/>
-    <w:lsdException w:name="List Table 2 Accent 6" w:uiPriority="47"/>
-    <w:lsdException w:name="List Table 3 Accent 6" w:uiPriority="48"/>
-    <w:lsdException w:name="List Table 4 Accent 6" w:uiPriority="49"/>
-    <w:lsdException w:name="List Table 5 Dark Accent 6" w:uiPriority="50"/>
-    <w:lsdException w:name="List Table 6 Colorful Accent 6" w:uiPriority="51"/>
-    <w:lsdException w:name="List Table 7 Colorful Accent 6" w:uiPriority="52"/>
-  </w:latentStyles>
-  <w:style w:type="paragraph" w:default="1" w:styleId="Normal">
-    <w:name w:val="Normal"/>
+  <w:style w:type="paragraph" w:styleId="ListParagraph">
+    <w:name w:val="List Paragraph"/>
+    <w:basedOn w:val="Normal"/>
+    <w:uiPriority w:val="34"/>
     <w:qFormat/>
-  </w:style>
-  <w:style w:type="character" w:default="1" w:styleId="DefaultParagraphFont">
-    <w:name w:val="Default Paragraph Font"/>
-    <w:uiPriority w:val="1"/>
-    <w:semiHidden/>
-    <w:unhideWhenUsed/>
-  </w:style>
-  <w:style w:type="table" w:default="1" w:styleId="TableNormal">
-    <w:name w:val="Normal Table"/>
-    <w:uiPriority w:val="99"/>
-    <w:semiHidden/>
-    <w:unhideWhenUsed/>
-    <w:tblPr>
-      <w:tblInd w:w="0" w:type="dxa"/>
-      <w:tblCellMar>
-        <w:top w:w="0" w:type="dxa"/>
-        <w:left w:w="108" w:type="dxa"/>
-        <w:bottom w:w="0" w:type="dxa"/>
-        <w:right w:w="108" w:type="dxa"/>
-      </w:tblCellMar>
-    </w:tblPr>
-  </w:style>
-  <w:style w:type="numbering" w:default="1" w:styleId="NoList">
-    <w:name w:val="No List"/>
-    <w:uiPriority w:val="99"/>
-    <w:semiHidden/>
-    <w:unhideWhenUsed/>
-  </w:style>
-  <w:style w:type="paragraph" w:customStyle="1" w:styleId="3FFEB1ED12F0744B992B7EB7285F9265">
-    <w:name w:val="3FFEB1ED12F0744B992B7EB7285F9265"/>
-    <w:rsid w:val="00B16A2E"/>
+    <w:rsid w:val="005E3627"/>
+    <w:pPr>
+      <w:ind w:left="720"/>
+      <w:contextualSpacing/>
+    </w:pPr>
   </w:style>
 </w:styles>
-</file>
-
-<file path=word/glossary/webSettings.xml><?xml version="1.0" encoding="utf-8"?>
-<w:webSettings xmlns:mc="http://schemas.openxmlformats.org/markup-compatibility/2006" xmlns:r="http://schemas.openxmlformats.org/officeDocument/2006/relationships" xmlns:w="http://schemas.openxmlformats.org/wordprocessingml/2006/main" xmlns:w14="http://schemas.microsoft.com/office/word/2010/wordml" xmlns:w15="http://schemas.microsoft.com/office/word/2012/wordml" mc:Ignorable="w14 w15">
-  <w:allowPNG/>
-  <w:doNotSaveAsSingleFile/>
-  <w:pixelsPerInch w:val="96"/>
-</w:webSettings>
 </file>
 
 <file path=word/theme/theme1.xml><?xml version="1.0" encoding="utf-8"?>
@@ -2720,7 +3027,7 @@
 </file>
 
 <file path=customXml/itemProps1.xml><?xml version="1.0" encoding="utf-8"?>
-<ds:datastoreItem xmlns:ds="http://schemas.openxmlformats.org/officeDocument/2006/customXml" ds:itemID="{66757FF1-13E0-844C-A21D-70CED52B4203}">
+<ds:datastoreItem xmlns:ds="http://schemas.openxmlformats.org/officeDocument/2006/customXml" ds:itemID="{669FED45-33B6-734A-B343-36D57E9F185D}">
   <ds:schemaRefs>
     <ds:schemaRef ds:uri="http://schemas.openxmlformats.org/officeDocument/2006/bibliography"/>
   </ds:schemaRefs>

</xml_diff>

<commit_message>
added business object definitions
</commit_message>
<xml_diff>
--- a/docs/travelme_specV1.0.docx
+++ b/docs/travelme_specV1.0.docx
@@ -610,7 +610,7 @@
             </w:rPr>
             <w:fldChar w:fldCharType="separate"/>
           </w:r>
-          <w:hyperlink w:anchor="_Toc427641921" w:history="1">
+          <w:hyperlink w:anchor="_Toc427693976" w:history="1">
             <w:r>
               <w:rPr>
                 <w:rStyle w:val="Hyperlink"/>
@@ -637,7 +637,7 @@
                 <w:noProof/>
                 <w:webHidden/>
               </w:rPr>
-              <w:instrText xml:space="preserve"> PAGEREF _Toc427641921 \h </w:instrText>
+              <w:instrText xml:space="preserve"> PAGEREF _Toc427693976 \h </w:instrText>
             </w:r>
             <w:r>
               <w:rPr>
@@ -680,7 +680,7 @@
               <w:lang w:val="en-US"/>
             </w:rPr>
           </w:pPr>
-          <w:hyperlink w:anchor="_Toc427641922" w:history="1">
+          <w:hyperlink w:anchor="_Toc427693977" w:history="1">
             <w:r>
               <w:rPr>
                 <w:rStyle w:val="Hyperlink"/>
@@ -707,7 +707,7 @@
                 <w:noProof/>
                 <w:webHidden/>
               </w:rPr>
-              <w:instrText xml:space="preserve"> PAGEREF _Toc427641922 \h </w:instrText>
+              <w:instrText xml:space="preserve"> PAGEREF _Toc427693977 \h </w:instrText>
             </w:r>
             <w:r>
               <w:rPr>
@@ -750,7 +750,7 @@
               <w:lang w:val="en-US"/>
             </w:rPr>
           </w:pPr>
-          <w:hyperlink w:anchor="_Toc427641923" w:history="1">
+          <w:hyperlink w:anchor="_Toc427693978" w:history="1">
             <w:r>
               <w:rPr>
                 <w:rStyle w:val="Hyperlink"/>
@@ -777,7 +777,7 @@
                 <w:noProof/>
                 <w:webHidden/>
               </w:rPr>
-              <w:instrText xml:space="preserve"> PAGEREF _Toc427641923 \h </w:instrText>
+              <w:instrText xml:space="preserve"> PAGEREF _Toc427693978 \h </w:instrText>
             </w:r>
             <w:r>
               <w:rPr>
@@ -798,6 +798,294 @@
                 <w:webHidden/>
               </w:rPr>
               <w:t>3</w:t>
+            </w:r>
+            <w:r>
+              <w:rPr>
+                <w:noProof/>
+                <w:webHidden/>
+              </w:rPr>
+              <w:fldChar w:fldCharType="end"/>
+            </w:r>
+          </w:hyperlink>
+        </w:p>
+        <w:p>
+          <w:pPr>
+            <w:pStyle w:val="TOC2"/>
+            <w:tabs>
+              <w:tab w:val="right" w:leader="dot" w:pos="9010"/>
+            </w:tabs>
+            <w:rPr>
+              <w:b w:val="0"/>
+              <w:noProof/>
+              <w:sz w:val="24"/>
+              <w:szCs w:val="24"/>
+              <w:lang w:val="en-US"/>
+            </w:rPr>
+          </w:pPr>
+          <w:hyperlink w:anchor="_Toc427693979" w:history="1">
+            <w:r>
+              <w:rPr>
+                <w:rStyle w:val="Hyperlink"/>
+                <w:noProof/>
+              </w:rPr>
+              <w:t>User</w:t>
+            </w:r>
+            <w:r>
+              <w:rPr>
+                <w:noProof/>
+                <w:webHidden/>
+              </w:rPr>
+              <w:tab/>
+            </w:r>
+            <w:r>
+              <w:rPr>
+                <w:noProof/>
+                <w:webHidden/>
+              </w:rPr>
+              <w:fldChar w:fldCharType="begin"/>
+            </w:r>
+            <w:r>
+              <w:rPr>
+                <w:noProof/>
+                <w:webHidden/>
+              </w:rPr>
+              <w:instrText xml:space="preserve"> PAGEREF _Toc427693979 \h </w:instrText>
+            </w:r>
+            <w:r>
+              <w:rPr>
+                <w:noProof/>
+                <w:webHidden/>
+              </w:rPr>
+            </w:r>
+            <w:r>
+              <w:rPr>
+                <w:noProof/>
+                <w:webHidden/>
+              </w:rPr>
+              <w:fldChar w:fldCharType="separate"/>
+            </w:r>
+            <w:r>
+              <w:rPr>
+                <w:noProof/>
+                <w:webHidden/>
+              </w:rPr>
+              <w:t>3</w:t>
+            </w:r>
+            <w:r>
+              <w:rPr>
+                <w:noProof/>
+                <w:webHidden/>
+              </w:rPr>
+              <w:fldChar w:fldCharType="end"/>
+            </w:r>
+          </w:hyperlink>
+        </w:p>
+        <w:p>
+          <w:pPr>
+            <w:pStyle w:val="TOC2"/>
+            <w:tabs>
+              <w:tab w:val="right" w:leader="dot" w:pos="9010"/>
+            </w:tabs>
+            <w:rPr>
+              <w:b w:val="0"/>
+              <w:noProof/>
+              <w:sz w:val="24"/>
+              <w:szCs w:val="24"/>
+              <w:lang w:val="en-US"/>
+            </w:rPr>
+          </w:pPr>
+          <w:hyperlink w:anchor="_Toc427693980" w:history="1">
+            <w:r>
+              <w:rPr>
+                <w:rStyle w:val="Hyperlink"/>
+                <w:noProof/>
+              </w:rPr>
+              <w:t>Trip</w:t>
+            </w:r>
+            <w:r>
+              <w:rPr>
+                <w:noProof/>
+                <w:webHidden/>
+              </w:rPr>
+              <w:tab/>
+            </w:r>
+            <w:r>
+              <w:rPr>
+                <w:noProof/>
+                <w:webHidden/>
+              </w:rPr>
+              <w:fldChar w:fldCharType="begin"/>
+            </w:r>
+            <w:r>
+              <w:rPr>
+                <w:noProof/>
+                <w:webHidden/>
+              </w:rPr>
+              <w:instrText xml:space="preserve"> PAGEREF _Toc427693980 \h </w:instrText>
+            </w:r>
+            <w:r>
+              <w:rPr>
+                <w:noProof/>
+                <w:webHidden/>
+              </w:rPr>
+            </w:r>
+            <w:r>
+              <w:rPr>
+                <w:noProof/>
+                <w:webHidden/>
+              </w:rPr>
+              <w:fldChar w:fldCharType="separate"/>
+            </w:r>
+            <w:r>
+              <w:rPr>
+                <w:noProof/>
+                <w:webHidden/>
+              </w:rPr>
+              <w:t>4</w:t>
+            </w:r>
+            <w:r>
+              <w:rPr>
+                <w:noProof/>
+                <w:webHidden/>
+              </w:rPr>
+              <w:fldChar w:fldCharType="end"/>
+            </w:r>
+          </w:hyperlink>
+        </w:p>
+        <w:p>
+          <w:pPr>
+            <w:pStyle w:val="TOC2"/>
+            <w:tabs>
+              <w:tab w:val="right" w:leader="dot" w:pos="9010"/>
+            </w:tabs>
+            <w:rPr>
+              <w:b w:val="0"/>
+              <w:noProof/>
+              <w:sz w:val="24"/>
+              <w:szCs w:val="24"/>
+              <w:lang w:val="en-US"/>
+            </w:rPr>
+          </w:pPr>
+          <w:hyperlink w:anchor="_Toc427693981" w:history="1">
+            <w:r>
+              <w:rPr>
+                <w:rStyle w:val="Hyperlink"/>
+                <w:noProof/>
+              </w:rPr>
+              <w:t>Post</w:t>
+            </w:r>
+            <w:r>
+              <w:rPr>
+                <w:noProof/>
+                <w:webHidden/>
+              </w:rPr>
+              <w:tab/>
+            </w:r>
+            <w:r>
+              <w:rPr>
+                <w:noProof/>
+                <w:webHidden/>
+              </w:rPr>
+              <w:fldChar w:fldCharType="begin"/>
+            </w:r>
+            <w:r>
+              <w:rPr>
+                <w:noProof/>
+                <w:webHidden/>
+              </w:rPr>
+              <w:instrText xml:space="preserve"> PAGEREF _Toc427693981 \h </w:instrText>
+            </w:r>
+            <w:r>
+              <w:rPr>
+                <w:noProof/>
+                <w:webHidden/>
+              </w:rPr>
+            </w:r>
+            <w:r>
+              <w:rPr>
+                <w:noProof/>
+                <w:webHidden/>
+              </w:rPr>
+              <w:fldChar w:fldCharType="separate"/>
+            </w:r>
+            <w:r>
+              <w:rPr>
+                <w:noProof/>
+                <w:webHidden/>
+              </w:rPr>
+              <w:t>4</w:t>
+            </w:r>
+            <w:r>
+              <w:rPr>
+                <w:noProof/>
+                <w:webHidden/>
+              </w:rPr>
+              <w:fldChar w:fldCharType="end"/>
+            </w:r>
+          </w:hyperlink>
+        </w:p>
+        <w:p>
+          <w:pPr>
+            <w:pStyle w:val="TOC2"/>
+            <w:tabs>
+              <w:tab w:val="right" w:leader="dot" w:pos="9010"/>
+            </w:tabs>
+            <w:rPr>
+              <w:b w:val="0"/>
+              <w:noProof/>
+              <w:sz w:val="24"/>
+              <w:szCs w:val="24"/>
+              <w:lang w:val="en-US"/>
+            </w:rPr>
+          </w:pPr>
+          <w:hyperlink w:anchor="_Toc427693982" w:history="1">
+            <w:r>
+              <w:rPr>
+                <w:rStyle w:val="Hyperlink"/>
+                <w:noProof/>
+              </w:rPr>
+              <w:t>Media</w:t>
+            </w:r>
+            <w:r>
+              <w:rPr>
+                <w:noProof/>
+                <w:webHidden/>
+              </w:rPr>
+              <w:tab/>
+            </w:r>
+            <w:r>
+              <w:rPr>
+                <w:noProof/>
+                <w:webHidden/>
+              </w:rPr>
+              <w:fldChar w:fldCharType="begin"/>
+            </w:r>
+            <w:r>
+              <w:rPr>
+                <w:noProof/>
+                <w:webHidden/>
+              </w:rPr>
+              <w:instrText xml:space="preserve"> PAGEREF _Toc427693982 \h </w:instrText>
+            </w:r>
+            <w:r>
+              <w:rPr>
+                <w:noProof/>
+                <w:webHidden/>
+              </w:rPr>
+            </w:r>
+            <w:r>
+              <w:rPr>
+                <w:noProof/>
+                <w:webHidden/>
+              </w:rPr>
+              <w:fldChar w:fldCharType="separate"/>
+            </w:r>
+            <w:r>
+              <w:rPr>
+                <w:noProof/>
+                <w:webHidden/>
+              </w:rPr>
+              <w:t>4</w:t>
             </w:r>
             <w:r>
               <w:rPr>
@@ -820,7 +1108,7 @@
               <w:lang w:val="en-US"/>
             </w:rPr>
           </w:pPr>
-          <w:hyperlink w:anchor="_Toc427641924" w:history="1">
+          <w:hyperlink w:anchor="_Toc427693983" w:history="1">
             <w:r>
               <w:rPr>
                 <w:rStyle w:val="Hyperlink"/>
@@ -847,7 +1135,7 @@
                 <w:noProof/>
                 <w:webHidden/>
               </w:rPr>
-              <w:instrText xml:space="preserve"> PAGEREF _Toc427641924 \h </w:instrText>
+              <w:instrText xml:space="preserve"> PAGEREF _Toc427693983 \h </w:instrText>
             </w:r>
             <w:r>
               <w:rPr>
@@ -867,7 +1155,7 @@
                 <w:noProof/>
                 <w:webHidden/>
               </w:rPr>
-              <w:t>3</w:t>
+              <w:t>4</w:t>
             </w:r>
             <w:r>
               <w:rPr>
@@ -890,7 +1178,7 @@
               <w:lang w:val="en-US"/>
             </w:rPr>
           </w:pPr>
-          <w:hyperlink w:anchor="_Toc427641925" w:history="1">
+          <w:hyperlink w:anchor="_Toc427693984" w:history="1">
             <w:r>
               <w:rPr>
                 <w:rStyle w:val="Hyperlink"/>
@@ -917,7 +1205,7 @@
                 <w:noProof/>
                 <w:webHidden/>
               </w:rPr>
-              <w:instrText xml:space="preserve"> PAGEREF _Toc427641925 \h </w:instrText>
+              <w:instrText xml:space="preserve"> PAGEREF _Toc427693984 \h </w:instrText>
             </w:r>
             <w:r>
               <w:rPr>
@@ -937,7 +1225,7 @@
                 <w:noProof/>
                 <w:webHidden/>
               </w:rPr>
-              <w:t>3</w:t>
+              <w:t>4</w:t>
             </w:r>
             <w:r>
               <w:rPr>
@@ -960,7 +1248,7 @@
               <w:lang w:val="en-US"/>
             </w:rPr>
           </w:pPr>
-          <w:hyperlink w:anchor="_Toc427641926" w:history="1">
+          <w:hyperlink w:anchor="_Toc427693985" w:history="1">
             <w:r>
               <w:rPr>
                 <w:rStyle w:val="Hyperlink"/>
@@ -987,7 +1275,7 @@
                 <w:noProof/>
                 <w:webHidden/>
               </w:rPr>
-              <w:instrText xml:space="preserve"> PAGEREF _Toc427641926 \h </w:instrText>
+              <w:instrText xml:space="preserve"> PAGEREF _Toc427693985 \h </w:instrText>
             </w:r>
             <w:r>
               <w:rPr>
@@ -1030,7 +1318,7 @@
               <w:lang w:val="en-US"/>
             </w:rPr>
           </w:pPr>
-          <w:hyperlink w:anchor="_Toc427641927" w:history="1">
+          <w:hyperlink w:anchor="_Toc427693986" w:history="1">
             <w:r>
               <w:rPr>
                 <w:rStyle w:val="Hyperlink"/>
@@ -1057,7 +1345,7 @@
                 <w:noProof/>
                 <w:webHidden/>
               </w:rPr>
-              <w:instrText xml:space="preserve"> PAGEREF _Toc427641927 \h </w:instrText>
+              <w:instrText xml:space="preserve"> PAGEREF _Toc427693986 \h </w:instrText>
             </w:r>
             <w:r>
               <w:rPr>
@@ -1077,7 +1365,77 @@
                 <w:noProof/>
                 <w:webHidden/>
               </w:rPr>
-              <w:t>4</w:t>
+              <w:t>5</w:t>
+            </w:r>
+            <w:r>
+              <w:rPr>
+                <w:noProof/>
+                <w:webHidden/>
+              </w:rPr>
+              <w:fldChar w:fldCharType="end"/>
+            </w:r>
+          </w:hyperlink>
+        </w:p>
+        <w:p>
+          <w:pPr>
+            <w:pStyle w:val="TOC1"/>
+            <w:tabs>
+              <w:tab w:val="right" w:leader="dot" w:pos="9010"/>
+            </w:tabs>
+            <w:rPr>
+              <w:b w:val="0"/>
+              <w:noProof/>
+              <w:lang w:val="en-US"/>
+            </w:rPr>
+          </w:pPr>
+          <w:hyperlink w:anchor="_Toc427693987" w:history="1">
+            <w:r>
+              <w:rPr>
+                <w:rStyle w:val="Hyperlink"/>
+                <w:noProof/>
+              </w:rPr>
+              <w:t>Documentation</w:t>
+            </w:r>
+            <w:r>
+              <w:rPr>
+                <w:noProof/>
+                <w:webHidden/>
+              </w:rPr>
+              <w:tab/>
+            </w:r>
+            <w:r>
+              <w:rPr>
+                <w:noProof/>
+                <w:webHidden/>
+              </w:rPr>
+              <w:fldChar w:fldCharType="begin"/>
+            </w:r>
+            <w:r>
+              <w:rPr>
+                <w:noProof/>
+                <w:webHidden/>
+              </w:rPr>
+              <w:instrText xml:space="preserve"> PAGEREF _Toc427693987 \h </w:instrText>
+            </w:r>
+            <w:r>
+              <w:rPr>
+                <w:noProof/>
+                <w:webHidden/>
+              </w:rPr>
+            </w:r>
+            <w:r>
+              <w:rPr>
+                <w:noProof/>
+                <w:webHidden/>
+              </w:rPr>
+              <w:fldChar w:fldCharType="separate"/>
+            </w:r>
+            <w:r>
+              <w:rPr>
+                <w:noProof/>
+                <w:webHidden/>
+              </w:rPr>
+              <w:t>5</w:t>
             </w:r>
             <w:r>
               <w:rPr>
@@ -1104,132 +1462,130 @@
       <w:r>
         <w:br w:type="page"/>
       </w:r>
-      <w:bookmarkStart w:id="0" w:name="_GoBack"/>
+    </w:p>
+    <w:p>
+      <w:pPr>
+        <w:pStyle w:val="Heading1"/>
+      </w:pPr>
+      <w:bookmarkStart w:id="0" w:name="_Toc427693976"/>
+      <w:r>
+        <w:t>Summary</w:t>
+      </w:r>
       <w:bookmarkEnd w:id="0"/>
     </w:p>
+    <w:p/>
+    <w:p>
+      <w:r>
+        <w:t xml:space="preserve">TRAVELME is blogging application designed specifically for backpackers who are travelling the world. The application will provide the functionality to post blogs along with pictures about there current travels. Journeys will be organised into ‘Trips’ where each user may add as many trips as they wish. Within each trip there will be many posts. The web application will provide a way to store these posts and also view them for later viewing. Functionality to share with friends will also be considered. TRAVELME will use location data to track a person’s travels over a period of time, this will be later displayed through a mapping </w:t>
+      </w:r>
+      <w:proofErr w:type="spellStart"/>
+      <w:r>
+        <w:t>api</w:t>
+      </w:r>
+      <w:proofErr w:type="spellEnd"/>
+      <w:r>
+        <w:t xml:space="preserve"> such as Google Maps. </w:t>
+      </w:r>
+    </w:p>
+    <w:p/>
     <w:p>
       <w:pPr>
         <w:pStyle w:val="Heading1"/>
       </w:pPr>
-      <w:bookmarkStart w:id="1" w:name="_Toc427641921"/>
-      <w:r>
-        <w:t>Summary</w:t>
+      <w:bookmarkStart w:id="1" w:name="_Toc427693977"/>
+      <w:r>
+        <w:t>User Stories</w:t>
       </w:r>
       <w:bookmarkEnd w:id="1"/>
+      <w:r>
+        <w:t xml:space="preserve"> </w:t>
+      </w:r>
     </w:p>
     <w:p/>
     <w:p>
       <w:r>
-        <w:t xml:space="preserve">TRAVELME is blogging application designed specifically for backpackers who are travelling the world. The application will provide the functionality to post blogs along with pictures about there current travels. Journeys will be organised into ‘Trips’ where each user may add as many trips as they wish. Within each trip there will be many posts. The web application will provide a way to store these posts and also view them for later viewing. Functionality to share with friends will also be considered. TRAVELME will use location data to track a person’s travels over a period of time, this will be later displayed through a mapping </w:t>
-      </w:r>
-      <w:proofErr w:type="spellStart"/>
-      <w:r>
-        <w:t>api</w:t>
-      </w:r>
-      <w:proofErr w:type="spellEnd"/>
-      <w:r>
-        <w:t xml:space="preserve"> such as Google Maps. </w:t>
-      </w:r>
-    </w:p>
-    <w:p/>
+        <w:t xml:space="preserve">Signs in </w:t>
+      </w:r>
+    </w:p>
+    <w:p>
+      <w:r>
+        <w:t xml:space="preserve">Registers </w:t>
+      </w:r>
+    </w:p>
+    <w:p>
+      <w:r>
+        <w:t xml:space="preserve">Adds Trip </w:t>
+      </w:r>
+    </w:p>
+    <w:p>
+      <w:r>
+        <w:t>Edits Trip</w:t>
+      </w:r>
+    </w:p>
+    <w:p>
+      <w:r>
+        <w:t xml:space="preserve">Deletes Trip </w:t>
+      </w:r>
+    </w:p>
+    <w:p>
+      <w:r>
+        <w:t xml:space="preserve">Adds Post </w:t>
+      </w:r>
+    </w:p>
+    <w:p>
+      <w:r>
+        <w:t>Edits Post</w:t>
+      </w:r>
+    </w:p>
+    <w:p>
+      <w:r>
+        <w:t xml:space="preserve">Deletes Post </w:t>
+      </w:r>
+    </w:p>
+    <w:p>
+      <w:r>
+        <w:t>Add Photo</w:t>
+      </w:r>
+    </w:p>
+    <w:p>
+      <w:r>
+        <w:t>Remove Photo [Whilst adding]</w:t>
+      </w:r>
+    </w:p>
+    <w:p>
+      <w:r>
+        <w:t>Remove Photo</w:t>
+      </w:r>
+    </w:p>
+    <w:p>
+      <w:r>
+        <w:t xml:space="preserve">Share Trip </w:t>
+      </w:r>
+    </w:p>
+    <w:p>
+      <w:r>
+        <w:t>Share Blog</w:t>
+      </w:r>
+    </w:p>
+    <w:p>
+      <w:r>
+        <w:t>Set Location</w:t>
+      </w:r>
+    </w:p>
+    <w:p>
+      <w:r>
+        <w:t>View Locations</w:t>
+      </w:r>
+    </w:p>
     <w:p>
       <w:pPr>
         <w:pStyle w:val="Heading1"/>
       </w:pPr>
-      <w:bookmarkStart w:id="2" w:name="_Toc427641922"/>
-      <w:r>
-        <w:t>User Stories</w:t>
+      <w:bookmarkStart w:id="2" w:name="_Toc427693978"/>
+      <w:r>
+        <w:t>Business Objects</w:t>
       </w:r>
       <w:bookmarkEnd w:id="2"/>
-      <w:r>
-        <w:t xml:space="preserve"> </w:t>
-      </w:r>
-    </w:p>
-    <w:p/>
-    <w:p>
-      <w:r>
-        <w:t xml:space="preserve">Signs in </w:t>
-      </w:r>
-    </w:p>
-    <w:p>
-      <w:r>
-        <w:t xml:space="preserve">Registers </w:t>
-      </w:r>
-    </w:p>
-    <w:p>
-      <w:r>
-        <w:t xml:space="preserve">Adds Trip </w:t>
-      </w:r>
-    </w:p>
-    <w:p>
-      <w:r>
-        <w:t>Edits Trip</w:t>
-      </w:r>
-    </w:p>
-    <w:p>
-      <w:r>
-        <w:t xml:space="preserve">Deletes Trip </w:t>
-      </w:r>
-    </w:p>
-    <w:p>
-      <w:r>
-        <w:t xml:space="preserve">Adds Post </w:t>
-      </w:r>
-    </w:p>
-    <w:p>
-      <w:r>
-        <w:t>Edits Post</w:t>
-      </w:r>
-    </w:p>
-    <w:p>
-      <w:r>
-        <w:t xml:space="preserve">Deletes Post </w:t>
-      </w:r>
-    </w:p>
-    <w:p>
-      <w:r>
-        <w:t>Add Photo</w:t>
-      </w:r>
-    </w:p>
-    <w:p>
-      <w:r>
-        <w:t>Remove Photo [Whilst adding]</w:t>
-      </w:r>
-    </w:p>
-    <w:p>
-      <w:r>
-        <w:t>Remove Photo</w:t>
-      </w:r>
-    </w:p>
-    <w:p>
-      <w:r>
-        <w:t xml:space="preserve">Share Trip </w:t>
-      </w:r>
-    </w:p>
-    <w:p>
-      <w:r>
-        <w:t>Share Blog</w:t>
-      </w:r>
-    </w:p>
-    <w:p>
-      <w:r>
-        <w:t>Set Location</w:t>
-      </w:r>
-    </w:p>
-    <w:p>
-      <w:r>
-        <w:t>View Locations</w:t>
-      </w:r>
-    </w:p>
-    <w:p>
-      <w:pPr>
-        <w:pStyle w:val="Heading1"/>
-      </w:pPr>
-      <w:bookmarkStart w:id="3" w:name="_Toc427641923"/>
-      <w:r>
-        <w:t>Business Objects</w:t>
-      </w:r>
-      <w:bookmarkEnd w:id="3"/>
       <w:r>
         <w:t xml:space="preserve"> </w:t>
       </w:r>
@@ -1291,15 +1647,832 @@
         <w:t xml:space="preserve">Media – Contains a media image where many may relate to one post </w:t>
       </w:r>
     </w:p>
+    <w:p/>
+    <w:p>
+      <w:pPr>
+        <w:pStyle w:val="Heading2"/>
+      </w:pPr>
+      <w:bookmarkStart w:id="3" w:name="_Toc427693979"/>
+      <w:r>
+        <w:t>User</w:t>
+      </w:r>
+      <w:bookmarkEnd w:id="3"/>
+      <w:r>
+        <w:t xml:space="preserve"> </w:t>
+      </w:r>
+    </w:p>
+    <w:tbl>
+      <w:tblPr>
+        <w:tblStyle w:val="TableGrid"/>
+        <w:tblW w:w="0" w:type="auto"/>
+        <w:tblLook w:val="04A0" w:firstRow="1" w:lastRow="0" w:firstColumn="1" w:lastColumn="0" w:noHBand="0" w:noVBand="1"/>
+      </w:tblPr>
+      <w:tblGrid>
+        <w:gridCol w:w="3003"/>
+        <w:gridCol w:w="3003"/>
+        <w:gridCol w:w="3004"/>
+      </w:tblGrid>
+      <w:tr>
+        <w:trPr>
+          <w:trHeight w:val="310"/>
+        </w:trPr>
+        <w:tc>
+          <w:tcPr>
+            <w:tcW w:w="3003" w:type="dxa"/>
+          </w:tcPr>
+          <w:p>
+            <w:pPr>
+              <w:rPr>
+                <w:b/>
+              </w:rPr>
+            </w:pPr>
+            <w:r>
+              <w:rPr>
+                <w:b/>
+              </w:rPr>
+              <w:t>Field Name</w:t>
+            </w:r>
+          </w:p>
+        </w:tc>
+        <w:tc>
+          <w:tcPr>
+            <w:tcW w:w="3003" w:type="dxa"/>
+          </w:tcPr>
+          <w:p>
+            <w:pPr>
+              <w:rPr>
+                <w:b/>
+              </w:rPr>
+            </w:pPr>
+            <w:r>
+              <w:rPr>
+                <w:b/>
+              </w:rPr>
+              <w:t>Data Type</w:t>
+            </w:r>
+          </w:p>
+        </w:tc>
+        <w:tc>
+          <w:tcPr>
+            <w:tcW w:w="3004" w:type="dxa"/>
+          </w:tcPr>
+          <w:p>
+            <w:pPr>
+              <w:rPr>
+                <w:b/>
+              </w:rPr>
+            </w:pPr>
+            <w:r>
+              <w:rPr>
+                <w:b/>
+              </w:rPr>
+              <w:t>Notes</w:t>
+            </w:r>
+          </w:p>
+        </w:tc>
+      </w:tr>
+      <w:tr>
+        <w:tc>
+          <w:tcPr>
+            <w:tcW w:w="3003" w:type="dxa"/>
+          </w:tcPr>
+          <w:p>
+            <w:r>
+              <w:t>ID</w:t>
+            </w:r>
+          </w:p>
+        </w:tc>
+        <w:tc>
+          <w:tcPr>
+            <w:tcW w:w="3003" w:type="dxa"/>
+          </w:tcPr>
+          <w:p>
+            <w:proofErr w:type="spellStart"/>
+            <w:r>
+              <w:t>Uniqueidentifier</w:t>
+            </w:r>
+            <w:proofErr w:type="spellEnd"/>
+          </w:p>
+        </w:tc>
+        <w:tc>
+          <w:tcPr>
+            <w:tcW w:w="3004" w:type="dxa"/>
+          </w:tcPr>
+          <w:p>
+            <w:r>
+              <w:t>PRIMARY KEY NOT NULL</w:t>
+            </w:r>
+          </w:p>
+        </w:tc>
+      </w:tr>
+      <w:tr>
+        <w:tc>
+          <w:tcPr>
+            <w:tcW w:w="3003" w:type="dxa"/>
+          </w:tcPr>
+          <w:p>
+            <w:proofErr w:type="spellStart"/>
+            <w:r>
+              <w:t>FirstName</w:t>
+            </w:r>
+            <w:proofErr w:type="spellEnd"/>
+          </w:p>
+        </w:tc>
+        <w:tc>
+          <w:tcPr>
+            <w:tcW w:w="3003" w:type="dxa"/>
+          </w:tcPr>
+          <w:p>
+            <w:proofErr w:type="spellStart"/>
+            <w:r>
+              <w:t>Nvarchar</w:t>
+            </w:r>
+            <w:proofErr w:type="spellEnd"/>
+            <w:r>
+              <w:t>(100)</w:t>
+            </w:r>
+          </w:p>
+        </w:tc>
+        <w:tc>
+          <w:tcPr>
+            <w:tcW w:w="3004" w:type="dxa"/>
+          </w:tcPr>
+          <w:p>
+            <w:r>
+              <w:t>NOT NULL</w:t>
+            </w:r>
+          </w:p>
+        </w:tc>
+      </w:tr>
+      <w:tr>
+        <w:tc>
+          <w:tcPr>
+            <w:tcW w:w="3003" w:type="dxa"/>
+          </w:tcPr>
+          <w:p>
+            <w:proofErr w:type="spellStart"/>
+            <w:r>
+              <w:t>LastName</w:t>
+            </w:r>
+            <w:proofErr w:type="spellEnd"/>
+          </w:p>
+        </w:tc>
+        <w:tc>
+          <w:tcPr>
+            <w:tcW w:w="3003" w:type="dxa"/>
+          </w:tcPr>
+          <w:p>
+            <w:proofErr w:type="spellStart"/>
+            <w:r>
+              <w:t>Nvarchar</w:t>
+            </w:r>
+            <w:proofErr w:type="spellEnd"/>
+            <w:r>
+              <w:t>(100)</w:t>
+            </w:r>
+          </w:p>
+        </w:tc>
+        <w:tc>
+          <w:tcPr>
+            <w:tcW w:w="3004" w:type="dxa"/>
+          </w:tcPr>
+          <w:p/>
+        </w:tc>
+      </w:tr>
+      <w:tr>
+        <w:tc>
+          <w:tcPr>
+            <w:tcW w:w="3003" w:type="dxa"/>
+          </w:tcPr>
+          <w:p>
+            <w:proofErr w:type="spellStart"/>
+            <w:r>
+              <w:t>DateOfBirth</w:t>
+            </w:r>
+            <w:proofErr w:type="spellEnd"/>
+          </w:p>
+        </w:tc>
+        <w:tc>
+          <w:tcPr>
+            <w:tcW w:w="3003" w:type="dxa"/>
+          </w:tcPr>
+          <w:p>
+            <w:r>
+              <w:t>DATETIME</w:t>
+            </w:r>
+          </w:p>
+        </w:tc>
+        <w:tc>
+          <w:tcPr>
+            <w:tcW w:w="3004" w:type="dxa"/>
+          </w:tcPr>
+          <w:p/>
+        </w:tc>
+      </w:tr>
+      <w:tr>
+        <w:tc>
+          <w:tcPr>
+            <w:tcW w:w="3003" w:type="dxa"/>
+          </w:tcPr>
+          <w:p/>
+        </w:tc>
+        <w:tc>
+          <w:tcPr>
+            <w:tcW w:w="3003" w:type="dxa"/>
+          </w:tcPr>
+          <w:p/>
+        </w:tc>
+        <w:tc>
+          <w:tcPr>
+            <w:tcW w:w="3004" w:type="dxa"/>
+          </w:tcPr>
+          <w:p/>
+        </w:tc>
+      </w:tr>
+    </w:tbl>
+    <w:p/>
+    <w:p/>
+    <w:p>
+      <w:pPr>
+        <w:pStyle w:val="Heading2"/>
+      </w:pPr>
+      <w:bookmarkStart w:id="4" w:name="_Toc427693980"/>
+      <w:r>
+        <w:t>Trip</w:t>
+      </w:r>
+      <w:bookmarkEnd w:id="4"/>
+      <w:r>
+        <w:t xml:space="preserve"> </w:t>
+      </w:r>
+    </w:p>
+    <w:tbl>
+      <w:tblPr>
+        <w:tblStyle w:val="TableGrid"/>
+        <w:tblW w:w="0" w:type="auto"/>
+        <w:tblLook w:val="04A0" w:firstRow="1" w:lastRow="0" w:firstColumn="1" w:lastColumn="0" w:noHBand="0" w:noVBand="1"/>
+      </w:tblPr>
+      <w:tblGrid>
+        <w:gridCol w:w="3003"/>
+        <w:gridCol w:w="3003"/>
+        <w:gridCol w:w="3004"/>
+      </w:tblGrid>
+      <w:tr>
+        <w:trPr>
+          <w:trHeight w:val="310"/>
+        </w:trPr>
+        <w:tc>
+          <w:tcPr>
+            <w:tcW w:w="3003" w:type="dxa"/>
+          </w:tcPr>
+          <w:p>
+            <w:pPr>
+              <w:rPr>
+                <w:b/>
+              </w:rPr>
+            </w:pPr>
+            <w:r>
+              <w:rPr>
+                <w:b/>
+              </w:rPr>
+              <w:t>Field Name</w:t>
+            </w:r>
+          </w:p>
+        </w:tc>
+        <w:tc>
+          <w:tcPr>
+            <w:tcW w:w="3003" w:type="dxa"/>
+          </w:tcPr>
+          <w:p>
+            <w:pPr>
+              <w:rPr>
+                <w:b/>
+              </w:rPr>
+            </w:pPr>
+            <w:r>
+              <w:rPr>
+                <w:b/>
+              </w:rPr>
+              <w:t>Data Type</w:t>
+            </w:r>
+          </w:p>
+        </w:tc>
+        <w:tc>
+          <w:tcPr>
+            <w:tcW w:w="3004" w:type="dxa"/>
+          </w:tcPr>
+          <w:p>
+            <w:pPr>
+              <w:rPr>
+                <w:b/>
+              </w:rPr>
+            </w:pPr>
+            <w:r>
+              <w:rPr>
+                <w:b/>
+              </w:rPr>
+              <w:t>Notes</w:t>
+            </w:r>
+          </w:p>
+        </w:tc>
+      </w:tr>
+      <w:tr>
+        <w:tc>
+          <w:tcPr>
+            <w:tcW w:w="3003" w:type="dxa"/>
+          </w:tcPr>
+          <w:p>
+            <w:r>
+              <w:t>ID</w:t>
+            </w:r>
+          </w:p>
+        </w:tc>
+        <w:tc>
+          <w:tcPr>
+            <w:tcW w:w="3003" w:type="dxa"/>
+          </w:tcPr>
+          <w:p>
+            <w:proofErr w:type="spellStart"/>
+            <w:r>
+              <w:t>Uniqueidentifier</w:t>
+            </w:r>
+            <w:proofErr w:type="spellEnd"/>
+          </w:p>
+        </w:tc>
+        <w:tc>
+          <w:tcPr>
+            <w:tcW w:w="3004" w:type="dxa"/>
+          </w:tcPr>
+          <w:p>
+            <w:r>
+              <w:t>PRIMARY KEY NOT NULL</w:t>
+            </w:r>
+          </w:p>
+        </w:tc>
+      </w:tr>
+      <w:tr>
+        <w:tc>
+          <w:tcPr>
+            <w:tcW w:w="3003" w:type="dxa"/>
+          </w:tcPr>
+          <w:p>
+            <w:proofErr w:type="spellStart"/>
+            <w:r>
+              <w:t>TripName</w:t>
+            </w:r>
+            <w:proofErr w:type="spellEnd"/>
+          </w:p>
+        </w:tc>
+        <w:tc>
+          <w:tcPr>
+            <w:tcW w:w="3003" w:type="dxa"/>
+          </w:tcPr>
+          <w:p>
+            <w:proofErr w:type="spellStart"/>
+            <w:r>
+              <w:t>Nvarchar</w:t>
+            </w:r>
+            <w:proofErr w:type="spellEnd"/>
+            <w:r>
+              <w:t>(</w:t>
+            </w:r>
+            <w:r>
+              <w:t>20</w:t>
+            </w:r>
+            <w:r>
+              <w:t>)</w:t>
+            </w:r>
+          </w:p>
+        </w:tc>
+        <w:tc>
+          <w:tcPr>
+            <w:tcW w:w="3004" w:type="dxa"/>
+          </w:tcPr>
+          <w:p>
+            <w:r>
+              <w:t>NOT NULL</w:t>
+            </w:r>
+          </w:p>
+        </w:tc>
+      </w:tr>
+      <w:tr>
+        <w:tc>
+          <w:tcPr>
+            <w:tcW w:w="3003" w:type="dxa"/>
+          </w:tcPr>
+          <w:p>
+            <w:proofErr w:type="spellStart"/>
+            <w:r>
+              <w:t>TripDescription</w:t>
+            </w:r>
+            <w:proofErr w:type="spellEnd"/>
+          </w:p>
+        </w:tc>
+        <w:tc>
+          <w:tcPr>
+            <w:tcW w:w="3003" w:type="dxa"/>
+          </w:tcPr>
+          <w:p>
+            <w:proofErr w:type="spellStart"/>
+            <w:r>
+              <w:t>Nvarchar</w:t>
+            </w:r>
+            <w:proofErr w:type="spellEnd"/>
+            <w:r>
+              <w:t>(50)</w:t>
+            </w:r>
+          </w:p>
+        </w:tc>
+        <w:tc>
+          <w:tcPr>
+            <w:tcW w:w="3004" w:type="dxa"/>
+          </w:tcPr>
+          <w:p/>
+        </w:tc>
+      </w:tr>
+      <w:tr>
+        <w:tc>
+          <w:tcPr>
+            <w:tcW w:w="3003" w:type="dxa"/>
+          </w:tcPr>
+          <w:p>
+            <w:proofErr w:type="spellStart"/>
+            <w:r>
+              <w:t>UserID</w:t>
+            </w:r>
+            <w:proofErr w:type="spellEnd"/>
+          </w:p>
+        </w:tc>
+        <w:tc>
+          <w:tcPr>
+            <w:tcW w:w="3003" w:type="dxa"/>
+          </w:tcPr>
+          <w:p>
+            <w:proofErr w:type="spellStart"/>
+            <w:r>
+              <w:t>Uniqueidentifier</w:t>
+            </w:r>
+            <w:proofErr w:type="spellEnd"/>
+          </w:p>
+        </w:tc>
+        <w:tc>
+          <w:tcPr>
+            <w:tcW w:w="3004" w:type="dxa"/>
+          </w:tcPr>
+          <w:p>
+            <w:r>
+              <w:t>FOREIGN KEY CONSTRAINT TO USER</w:t>
+            </w:r>
+          </w:p>
+        </w:tc>
+      </w:tr>
+    </w:tbl>
+    <w:p/>
+    <w:p>
+      <w:pPr>
+        <w:pStyle w:val="Heading2"/>
+      </w:pPr>
+      <w:bookmarkStart w:id="5" w:name="_Toc427693981"/>
+      <w:r>
+        <w:t>Post</w:t>
+      </w:r>
+      <w:bookmarkEnd w:id="5"/>
+    </w:p>
+    <w:tbl>
+      <w:tblPr>
+        <w:tblStyle w:val="TableGrid"/>
+        <w:tblW w:w="0" w:type="auto"/>
+        <w:tblLook w:val="04A0" w:firstRow="1" w:lastRow="0" w:firstColumn="1" w:lastColumn="0" w:noHBand="0" w:noVBand="1"/>
+      </w:tblPr>
+      <w:tblGrid>
+        <w:gridCol w:w="3003"/>
+        <w:gridCol w:w="3003"/>
+        <w:gridCol w:w="3004"/>
+      </w:tblGrid>
+      <w:tr>
+        <w:tc>
+          <w:tcPr>
+            <w:tcW w:w="3003" w:type="dxa"/>
+          </w:tcPr>
+          <w:p>
+            <w:r>
+              <w:rPr>
+                <w:b/>
+              </w:rPr>
+              <w:t>Field Name</w:t>
+            </w:r>
+          </w:p>
+        </w:tc>
+        <w:tc>
+          <w:tcPr>
+            <w:tcW w:w="3003" w:type="dxa"/>
+          </w:tcPr>
+          <w:p>
+            <w:r>
+              <w:rPr>
+                <w:b/>
+              </w:rPr>
+              <w:t>Data Type</w:t>
+            </w:r>
+          </w:p>
+        </w:tc>
+        <w:tc>
+          <w:tcPr>
+            <w:tcW w:w="3004" w:type="dxa"/>
+          </w:tcPr>
+          <w:p>
+            <w:r>
+              <w:rPr>
+                <w:b/>
+              </w:rPr>
+              <w:t>Notes</w:t>
+            </w:r>
+          </w:p>
+        </w:tc>
+      </w:tr>
+      <w:tr>
+        <w:tc>
+          <w:tcPr>
+            <w:tcW w:w="3003" w:type="dxa"/>
+          </w:tcPr>
+          <w:p>
+            <w:r>
+              <w:t>ID</w:t>
+            </w:r>
+          </w:p>
+        </w:tc>
+        <w:tc>
+          <w:tcPr>
+            <w:tcW w:w="3003" w:type="dxa"/>
+          </w:tcPr>
+          <w:p>
+            <w:proofErr w:type="spellStart"/>
+            <w:r>
+              <w:t>Uniqueidentifier</w:t>
+            </w:r>
+            <w:proofErr w:type="spellEnd"/>
+          </w:p>
+        </w:tc>
+        <w:tc>
+          <w:tcPr>
+            <w:tcW w:w="3004" w:type="dxa"/>
+          </w:tcPr>
+          <w:p>
+            <w:r>
+              <w:t>PRIMARY KEY NOT NULL</w:t>
+            </w:r>
+          </w:p>
+        </w:tc>
+      </w:tr>
+      <w:tr>
+        <w:tc>
+          <w:tcPr>
+            <w:tcW w:w="3003" w:type="dxa"/>
+          </w:tcPr>
+          <w:p>
+            <w:r>
+              <w:t>Post</w:t>
+            </w:r>
+          </w:p>
+        </w:tc>
+        <w:tc>
+          <w:tcPr>
+            <w:tcW w:w="3003" w:type="dxa"/>
+          </w:tcPr>
+          <w:p>
+            <w:proofErr w:type="spellStart"/>
+            <w:r>
+              <w:t>Nvarchar</w:t>
+            </w:r>
+            <w:proofErr w:type="spellEnd"/>
+            <w:r>
+              <w:t xml:space="preserve">(255) </w:t>
+            </w:r>
+          </w:p>
+        </w:tc>
+        <w:tc>
+          <w:tcPr>
+            <w:tcW w:w="3004" w:type="dxa"/>
+          </w:tcPr>
+          <w:p/>
+        </w:tc>
+      </w:tr>
+      <w:tr>
+        <w:tc>
+          <w:tcPr>
+            <w:tcW w:w="3003" w:type="dxa"/>
+          </w:tcPr>
+          <w:p>
+            <w:proofErr w:type="spellStart"/>
+            <w:r>
+              <w:t>TripID</w:t>
+            </w:r>
+            <w:proofErr w:type="spellEnd"/>
+          </w:p>
+        </w:tc>
+        <w:tc>
+          <w:tcPr>
+            <w:tcW w:w="3003" w:type="dxa"/>
+          </w:tcPr>
+          <w:p>
+            <w:proofErr w:type="spellStart"/>
+            <w:r>
+              <w:t>Uniqueidentifier</w:t>
+            </w:r>
+            <w:proofErr w:type="spellEnd"/>
+          </w:p>
+        </w:tc>
+        <w:tc>
+          <w:tcPr>
+            <w:tcW w:w="3004" w:type="dxa"/>
+          </w:tcPr>
+          <w:p>
+            <w:r>
+              <w:t>FOREIGN KEY CONSTRAINT TO TRIP</w:t>
+            </w:r>
+          </w:p>
+        </w:tc>
+      </w:tr>
+    </w:tbl>
+    <w:p/>
+    <w:p>
+      <w:pPr>
+        <w:pStyle w:val="Heading2"/>
+      </w:pPr>
+      <w:bookmarkStart w:id="6" w:name="_Toc427693982"/>
+      <w:r>
+        <w:t>Media</w:t>
+      </w:r>
+      <w:bookmarkEnd w:id="6"/>
+    </w:p>
+    <w:tbl>
+      <w:tblPr>
+        <w:tblStyle w:val="TableGrid"/>
+        <w:tblW w:w="0" w:type="auto"/>
+        <w:tblLook w:val="04A0" w:firstRow="1" w:lastRow="0" w:firstColumn="1" w:lastColumn="0" w:noHBand="0" w:noVBand="1"/>
+      </w:tblPr>
+      <w:tblGrid>
+        <w:gridCol w:w="3003"/>
+        <w:gridCol w:w="3003"/>
+        <w:gridCol w:w="3004"/>
+      </w:tblGrid>
+      <w:tr>
+        <w:tc>
+          <w:tcPr>
+            <w:tcW w:w="3003" w:type="dxa"/>
+          </w:tcPr>
+          <w:p>
+            <w:r>
+              <w:rPr>
+                <w:b/>
+              </w:rPr>
+              <w:t>Field Name</w:t>
+            </w:r>
+          </w:p>
+        </w:tc>
+        <w:tc>
+          <w:tcPr>
+            <w:tcW w:w="3003" w:type="dxa"/>
+          </w:tcPr>
+          <w:p>
+            <w:r>
+              <w:rPr>
+                <w:b/>
+              </w:rPr>
+              <w:t>Data Type</w:t>
+            </w:r>
+          </w:p>
+        </w:tc>
+        <w:tc>
+          <w:tcPr>
+            <w:tcW w:w="3004" w:type="dxa"/>
+          </w:tcPr>
+          <w:p>
+            <w:r>
+              <w:rPr>
+                <w:b/>
+              </w:rPr>
+              <w:t>Notes</w:t>
+            </w:r>
+          </w:p>
+        </w:tc>
+      </w:tr>
+      <w:tr>
+        <w:tc>
+          <w:tcPr>
+            <w:tcW w:w="3003" w:type="dxa"/>
+          </w:tcPr>
+          <w:p>
+            <w:r>
+              <w:t>ID</w:t>
+            </w:r>
+          </w:p>
+        </w:tc>
+        <w:tc>
+          <w:tcPr>
+            <w:tcW w:w="3003" w:type="dxa"/>
+          </w:tcPr>
+          <w:p>
+            <w:proofErr w:type="spellStart"/>
+            <w:r>
+              <w:t>Uniqueidentifier</w:t>
+            </w:r>
+            <w:proofErr w:type="spellEnd"/>
+          </w:p>
+        </w:tc>
+        <w:tc>
+          <w:tcPr>
+            <w:tcW w:w="3004" w:type="dxa"/>
+          </w:tcPr>
+          <w:p>
+            <w:r>
+              <w:t>PRIMARY KEY NOT NULL</w:t>
+            </w:r>
+          </w:p>
+        </w:tc>
+      </w:tr>
+      <w:tr>
+        <w:tc>
+          <w:tcPr>
+            <w:tcW w:w="3003" w:type="dxa"/>
+          </w:tcPr>
+          <w:p>
+            <w:r>
+              <w:t>Media</w:t>
+            </w:r>
+          </w:p>
+        </w:tc>
+        <w:tc>
+          <w:tcPr>
+            <w:tcW w:w="3003" w:type="dxa"/>
+          </w:tcPr>
+          <w:p>
+            <w:proofErr w:type="spellStart"/>
+            <w:r>
+              <w:t>Nvarchar</w:t>
+            </w:r>
+            <w:proofErr w:type="spellEnd"/>
+            <w:r>
+              <w:t xml:space="preserve">(255) </w:t>
+            </w:r>
+          </w:p>
+        </w:tc>
+        <w:tc>
+          <w:tcPr>
+            <w:tcW w:w="3004" w:type="dxa"/>
+          </w:tcPr>
+          <w:p/>
+        </w:tc>
+      </w:tr>
+      <w:tr>
+        <w:tc>
+          <w:tcPr>
+            <w:tcW w:w="3003" w:type="dxa"/>
+          </w:tcPr>
+          <w:p>
+            <w:proofErr w:type="spellStart"/>
+            <w:r>
+              <w:t>PostID</w:t>
+            </w:r>
+            <w:proofErr w:type="spellEnd"/>
+          </w:p>
+        </w:tc>
+        <w:tc>
+          <w:tcPr>
+            <w:tcW w:w="3003" w:type="dxa"/>
+          </w:tcPr>
+          <w:p>
+            <w:proofErr w:type="spellStart"/>
+            <w:r>
+              <w:t>Uniqueidentifier</w:t>
+            </w:r>
+            <w:proofErr w:type="spellEnd"/>
+          </w:p>
+        </w:tc>
+        <w:tc>
+          <w:tcPr>
+            <w:tcW w:w="3004" w:type="dxa"/>
+          </w:tcPr>
+          <w:p>
+            <w:r>
+              <w:t xml:space="preserve">FOREIGN KEY CONSTRAINT TO </w:t>
+            </w:r>
+            <w:r>
+              <w:t>POST</w:t>
+            </w:r>
+          </w:p>
+        </w:tc>
+      </w:tr>
+    </w:tbl>
+    <w:p/>
     <w:p>
       <w:pPr>
         <w:pStyle w:val="Heading1"/>
       </w:pPr>
-      <w:bookmarkStart w:id="4" w:name="_Toc427641924"/>
+      <w:bookmarkStart w:id="7" w:name="_Toc427693983"/>
       <w:r>
         <w:t>Object Relationships</w:t>
       </w:r>
-      <w:bookmarkEnd w:id="4"/>
+      <w:bookmarkEnd w:id="7"/>
       <w:r>
         <w:t xml:space="preserve"> </w:t>
       </w:r>
@@ -1365,11 +2538,11 @@
       <w:pPr>
         <w:pStyle w:val="Heading1"/>
       </w:pPr>
-      <w:bookmarkStart w:id="5" w:name="_Toc427641925"/>
+      <w:bookmarkStart w:id="8" w:name="_Toc427693984"/>
       <w:r>
         <w:t>Tools &amp; Technologies</w:t>
       </w:r>
-      <w:bookmarkEnd w:id="5"/>
+      <w:bookmarkEnd w:id="8"/>
       <w:r>
         <w:t xml:space="preserve"> </w:t>
       </w:r>
@@ -1431,11 +2604,11 @@
       <w:pPr>
         <w:pStyle w:val="Heading1"/>
       </w:pPr>
-      <w:bookmarkStart w:id="6" w:name="_Toc427641926"/>
+      <w:bookmarkStart w:id="9" w:name="_Toc427693985"/>
       <w:r>
         <w:t>Architecture</w:t>
       </w:r>
-      <w:bookmarkEnd w:id="6"/>
+      <w:bookmarkEnd w:id="9"/>
       <w:r>
         <w:t xml:space="preserve"> </w:t>
       </w:r>
@@ -1446,24 +2619,155 @@
         <w:t xml:space="preserve">TRAVELME will use an n-tier architecture along with the Model-View Controller design pattern. The main layers will be the presentation, business logic and data access layer. These layers will however be broken down further using the Repository Pattern and with the use of services. The application will also make use of dependency injection. The decision was made to develop an n-tier architecture so that the application could be made as maintainable as possible and also to make it testable. </w:t>
       </w:r>
     </w:p>
+    <w:p>
+      <w:bookmarkStart w:id="10" w:name="_GoBack"/>
+      <w:bookmarkEnd w:id="10"/>
+    </w:p>
+    <w:p>
+      <w:r>
+        <w:t xml:space="preserve">Layers: </w:t>
+      </w:r>
+    </w:p>
+    <w:p>
+      <w:pPr>
+        <w:pStyle w:val="ListParagraph"/>
+        <w:numPr>
+          <w:ilvl w:val="0"/>
+          <w:numId w:val="6"/>
+        </w:numPr>
+      </w:pPr>
+      <w:r>
+        <w:t>SQL Server</w:t>
+      </w:r>
+    </w:p>
+    <w:p>
+      <w:pPr>
+        <w:pStyle w:val="ListParagraph"/>
+        <w:numPr>
+          <w:ilvl w:val="0"/>
+          <w:numId w:val="6"/>
+        </w:numPr>
+      </w:pPr>
+      <w:r>
+        <w:t>Data Access (</w:t>
+      </w:r>
+      <w:proofErr w:type="spellStart"/>
+      <w:r>
+        <w:t>nHibernate</w:t>
+      </w:r>
+      <w:proofErr w:type="spellEnd"/>
+      <w:r>
+        <w:t>)</w:t>
+      </w:r>
+    </w:p>
+    <w:p>
+      <w:pPr>
+        <w:pStyle w:val="ListParagraph"/>
+        <w:numPr>
+          <w:ilvl w:val="0"/>
+          <w:numId w:val="6"/>
+        </w:numPr>
+      </w:pPr>
+      <w:r>
+        <w:t>Repository</w:t>
+      </w:r>
+    </w:p>
+    <w:p>
+      <w:pPr>
+        <w:pStyle w:val="ListParagraph"/>
+        <w:numPr>
+          <w:ilvl w:val="0"/>
+          <w:numId w:val="6"/>
+        </w:numPr>
+      </w:pPr>
+      <w:r>
+        <w:t>Service Layer</w:t>
+      </w:r>
+    </w:p>
+    <w:p>
+      <w:pPr>
+        <w:pStyle w:val="ListParagraph"/>
+        <w:numPr>
+          <w:ilvl w:val="0"/>
+          <w:numId w:val="6"/>
+        </w:numPr>
+      </w:pPr>
+      <w:r>
+        <w:t>Controller &lt;-&gt; Model</w:t>
+      </w:r>
+    </w:p>
+    <w:p>
+      <w:pPr>
+        <w:pStyle w:val="ListParagraph"/>
+        <w:numPr>
+          <w:ilvl w:val="0"/>
+          <w:numId w:val="6"/>
+        </w:numPr>
+      </w:pPr>
+      <w:r>
+        <w:t>View</w:t>
+      </w:r>
+    </w:p>
     <w:p/>
     <w:p>
       <w:pPr>
         <w:pStyle w:val="Heading1"/>
       </w:pPr>
+      <w:bookmarkStart w:id="11" w:name="_Toc427693986"/>
+      <w:r>
+        <w:t>Methodology</w:t>
+      </w:r>
+      <w:bookmarkEnd w:id="11"/>
       <w:r>
         <w:t xml:space="preserve"> </w:t>
       </w:r>
-      <w:bookmarkStart w:id="7" w:name="_Toc427641927"/>
-      <w:r>
-        <w:t>Methodology</w:t>
-      </w:r>
-      <w:bookmarkEnd w:id="7"/>
-      <w:r>
-        <w:t xml:space="preserve"> </w:t>
-      </w:r>
     </w:p>
     <w:p/>
+    <w:p>
+      <w:r>
+        <w:t xml:space="preserve">The project will be developed using a Test Driven Development(TDD) methodology. The use of frameworks such as </w:t>
+      </w:r>
+      <w:proofErr w:type="spellStart"/>
+      <w:r>
+        <w:t>nUnit</w:t>
+      </w:r>
+      <w:proofErr w:type="spellEnd"/>
+      <w:r>
+        <w:t xml:space="preserve"> and </w:t>
+      </w:r>
+      <w:proofErr w:type="spellStart"/>
+      <w:r>
+        <w:t>Moq</w:t>
+      </w:r>
+      <w:proofErr w:type="spellEnd"/>
+      <w:r>
+        <w:t xml:space="preserve"> will be used to test the functional requirements of the project. The project will aim to have &gt;90% code coverage.</w:t>
+      </w:r>
+    </w:p>
+    <w:p>
+      <w:pPr>
+        <w:pStyle w:val="Heading1"/>
+      </w:pPr>
+      <w:bookmarkStart w:id="12" w:name="_Toc427693987"/>
+      <w:r>
+        <w:t>Documentation</w:t>
+      </w:r>
+      <w:bookmarkEnd w:id="12"/>
+    </w:p>
+    <w:p/>
+    <w:p>
+      <w:r>
+        <w:t xml:space="preserve">The project will be documented through documents such as these like a specification. In code the plugin </w:t>
+      </w:r>
+      <w:proofErr w:type="spellStart"/>
+      <w:r>
+        <w:t>Stylecop</w:t>
+      </w:r>
+      <w:proofErr w:type="spellEnd"/>
+      <w:r>
+        <w:t xml:space="preserve"> will be used to thoroughly document the project. </w:t>
+      </w:r>
+    </w:p>
     <w:sectPr>
       <w:footerReference w:type="even" r:id="rId8"/>
       <w:footerReference w:type="default" r:id="rId9"/>
@@ -1567,7 +2871,7 @@
         <w:rStyle w:val="PageNumber"/>
         <w:noProof/>
       </w:rPr>
-      <w:t>2</w:t>
+      <w:t>5</w:t>
     </w:r>
     <w:r>
       <w:rPr>
@@ -2185,6 +3489,119 @@
       </w:rPr>
     </w:lvl>
   </w:abstractNum>
+  <w:abstractNum w:abstractNumId="5">
+    <w:nsid w:val="6E410B44"/>
+    <w:multiLevelType w:val="hybridMultilevel"/>
+    <w:tmpl w:val="BA9ED08E"/>
+    <w:lvl w:ilvl="0" w:tplc="04090001">
+      <w:start w:val="1"/>
+      <w:numFmt w:val="bullet"/>
+      <w:lvlText w:val=""/>
+      <w:lvlJc w:val="left"/>
+      <w:pPr>
+        <w:ind w:left="720" w:hanging="360"/>
+      </w:pPr>
+      <w:rPr>
+        <w:rFonts w:ascii="Symbol" w:hAnsi="Symbol" w:hint="default"/>
+      </w:rPr>
+    </w:lvl>
+    <w:lvl w:ilvl="1" w:tplc="04090003" w:tentative="1">
+      <w:start w:val="1"/>
+      <w:numFmt w:val="bullet"/>
+      <w:lvlText w:val="o"/>
+      <w:lvlJc w:val="left"/>
+      <w:pPr>
+        <w:ind w:left="1440" w:hanging="360"/>
+      </w:pPr>
+      <w:rPr>
+        <w:rFonts w:ascii="Courier New" w:hAnsi="Courier New" w:cs="Courier New" w:hint="default"/>
+      </w:rPr>
+    </w:lvl>
+    <w:lvl w:ilvl="2" w:tplc="04090005" w:tentative="1">
+      <w:start w:val="1"/>
+      <w:numFmt w:val="bullet"/>
+      <w:lvlText w:val=""/>
+      <w:lvlJc w:val="left"/>
+      <w:pPr>
+        <w:ind w:left="2160" w:hanging="360"/>
+      </w:pPr>
+      <w:rPr>
+        <w:rFonts w:ascii="Wingdings" w:hAnsi="Wingdings" w:hint="default"/>
+      </w:rPr>
+    </w:lvl>
+    <w:lvl w:ilvl="3" w:tplc="04090001" w:tentative="1">
+      <w:start w:val="1"/>
+      <w:numFmt w:val="bullet"/>
+      <w:lvlText w:val=""/>
+      <w:lvlJc w:val="left"/>
+      <w:pPr>
+        <w:ind w:left="2880" w:hanging="360"/>
+      </w:pPr>
+      <w:rPr>
+        <w:rFonts w:ascii="Symbol" w:hAnsi="Symbol" w:hint="default"/>
+      </w:rPr>
+    </w:lvl>
+    <w:lvl w:ilvl="4" w:tplc="04090003" w:tentative="1">
+      <w:start w:val="1"/>
+      <w:numFmt w:val="bullet"/>
+      <w:lvlText w:val="o"/>
+      <w:lvlJc w:val="left"/>
+      <w:pPr>
+        <w:ind w:left="3600" w:hanging="360"/>
+      </w:pPr>
+      <w:rPr>
+        <w:rFonts w:ascii="Courier New" w:hAnsi="Courier New" w:cs="Courier New" w:hint="default"/>
+      </w:rPr>
+    </w:lvl>
+    <w:lvl w:ilvl="5" w:tplc="04090005" w:tentative="1">
+      <w:start w:val="1"/>
+      <w:numFmt w:val="bullet"/>
+      <w:lvlText w:val=""/>
+      <w:lvlJc w:val="left"/>
+      <w:pPr>
+        <w:ind w:left="4320" w:hanging="360"/>
+      </w:pPr>
+      <w:rPr>
+        <w:rFonts w:ascii="Wingdings" w:hAnsi="Wingdings" w:hint="default"/>
+      </w:rPr>
+    </w:lvl>
+    <w:lvl w:ilvl="6" w:tplc="04090001" w:tentative="1">
+      <w:start w:val="1"/>
+      <w:numFmt w:val="bullet"/>
+      <w:lvlText w:val=""/>
+      <w:lvlJc w:val="left"/>
+      <w:pPr>
+        <w:ind w:left="5040" w:hanging="360"/>
+      </w:pPr>
+      <w:rPr>
+        <w:rFonts w:ascii="Symbol" w:hAnsi="Symbol" w:hint="default"/>
+      </w:rPr>
+    </w:lvl>
+    <w:lvl w:ilvl="7" w:tplc="04090003" w:tentative="1">
+      <w:start w:val="1"/>
+      <w:numFmt w:val="bullet"/>
+      <w:lvlText w:val="o"/>
+      <w:lvlJc w:val="left"/>
+      <w:pPr>
+        <w:ind w:left="5760" w:hanging="360"/>
+      </w:pPr>
+      <w:rPr>
+        <w:rFonts w:ascii="Courier New" w:hAnsi="Courier New" w:cs="Courier New" w:hint="default"/>
+      </w:rPr>
+    </w:lvl>
+    <w:lvl w:ilvl="8" w:tplc="04090005" w:tentative="1">
+      <w:start w:val="1"/>
+      <w:numFmt w:val="bullet"/>
+      <w:lvlText w:val=""/>
+      <w:lvlJc w:val="left"/>
+      <w:pPr>
+        <w:ind w:left="6480" w:hanging="360"/>
+      </w:pPr>
+      <w:rPr>
+        <w:rFonts w:ascii="Wingdings" w:hAnsi="Wingdings" w:hint="default"/>
+      </w:rPr>
+    </w:lvl>
+  </w:abstractNum>
   <w:num w:numId="1">
     <w:abstractNumId w:val="2"/>
   </w:num>
@@ -2199,6 +3616,9 @@
   </w:num>
   <w:num w:numId="5">
     <w:abstractNumId w:val="1"/>
+  </w:num>
+  <w:num w:numId="6">
+    <w:abstractNumId w:val="5"/>
   </w:num>
 </w:numbering>
 </file>
@@ -2623,6 +4043,28 @@
       <w:szCs w:val="32"/>
     </w:rPr>
   </w:style>
+  <w:style w:type="paragraph" w:styleId="Heading2">
+    <w:name w:val="heading 2"/>
+    <w:basedOn w:val="Normal"/>
+    <w:next w:val="Normal"/>
+    <w:link w:val="Heading2Char"/>
+    <w:uiPriority w:val="9"/>
+    <w:unhideWhenUsed/>
+    <w:qFormat/>
+    <w:rsid w:val="00A11E07"/>
+    <w:pPr>
+      <w:keepNext/>
+      <w:keepLines/>
+      <w:spacing w:before="40"/>
+      <w:outlineLvl w:val="1"/>
+    </w:pPr>
+    <w:rPr>
+      <w:rFonts w:asciiTheme="majorHAnsi" w:eastAsiaTheme="majorEastAsia" w:hAnsiTheme="majorHAnsi" w:cstheme="majorBidi"/>
+      <w:color w:val="2E74B5" w:themeColor="accent1" w:themeShade="BF"/>
+      <w:sz w:val="26"/>
+      <w:szCs w:val="26"/>
+    </w:rPr>
+  </w:style>
   <w:style w:type="character" w:default="1" w:styleId="DefaultParagraphFont">
     <w:name w:val="Default Paragraph Font"/>
     <w:uiPriority w:val="1"/>
@@ -2728,7 +4170,6 @@
     <w:next w:val="Normal"/>
     <w:autoRedefine/>
     <w:uiPriority w:val="39"/>
-    <w:semiHidden/>
     <w:unhideWhenUsed/>
     <w:rsid w:val="008A7F72"/>
     <w:pPr>
@@ -2930,6 +4371,42 @@
       <w:ind w:left="720"/>
       <w:contextualSpacing/>
     </w:pPr>
+  </w:style>
+  <w:style w:type="table" w:styleId="TableGrid">
+    <w:name w:val="Table Grid"/>
+    <w:basedOn w:val="TableNormal"/>
+    <w:uiPriority w:val="39"/>
+    <w:rsid w:val="00A11E07"/>
+    <w:tblPr>
+      <w:tblInd w:w="0" w:type="dxa"/>
+      <w:tblBorders>
+        <w:top w:val="single" w:sz="4" w:space="0" w:color="auto"/>
+        <w:left w:val="single" w:sz="4" w:space="0" w:color="auto"/>
+        <w:bottom w:val="single" w:sz="4" w:space="0" w:color="auto"/>
+        <w:right w:val="single" w:sz="4" w:space="0" w:color="auto"/>
+        <w:insideH w:val="single" w:sz="4" w:space="0" w:color="auto"/>
+        <w:insideV w:val="single" w:sz="4" w:space="0" w:color="auto"/>
+      </w:tblBorders>
+      <w:tblCellMar>
+        <w:top w:w="0" w:type="dxa"/>
+        <w:left w:w="108" w:type="dxa"/>
+        <w:bottom w:w="0" w:type="dxa"/>
+        <w:right w:w="108" w:type="dxa"/>
+      </w:tblCellMar>
+    </w:tblPr>
+  </w:style>
+  <w:style w:type="character" w:customStyle="1" w:styleId="Heading2Char">
+    <w:name w:val="Heading 2 Char"/>
+    <w:basedOn w:val="DefaultParagraphFont"/>
+    <w:link w:val="Heading2"/>
+    <w:uiPriority w:val="9"/>
+    <w:rsid w:val="00A11E07"/>
+    <w:rPr>
+      <w:rFonts w:asciiTheme="majorHAnsi" w:eastAsiaTheme="majorEastAsia" w:hAnsiTheme="majorHAnsi" w:cstheme="majorBidi"/>
+      <w:color w:val="2E74B5" w:themeColor="accent1" w:themeShade="BF"/>
+      <w:sz w:val="26"/>
+      <w:szCs w:val="26"/>
+    </w:rPr>
   </w:style>
 </w:styles>
 </file>
@@ -3200,7 +4677,7 @@
 </file>
 
 <file path=customXml/itemProps1.xml><?xml version="1.0" encoding="utf-8"?>
-<ds:datastoreItem xmlns:ds="http://schemas.openxmlformats.org/officeDocument/2006/customXml" ds:itemID="{177ADBD0-190B-2A4E-A604-264FFCE64341}">
+<ds:datastoreItem xmlns:ds="http://schemas.openxmlformats.org/officeDocument/2006/customXml" ds:itemID="{108BA8F8-9D20-8648-A503-8B106D91509E}">
   <ds:schemaRefs>
     <ds:schemaRef ds:uri="http://schemas.openxmlformats.org/officeDocument/2006/bibliography"/>
   </ds:schemaRefs>

</xml_diff>

<commit_message>
updated docs and gantt chart timescales
</commit_message>
<xml_diff>
--- a/docs/travelme_specV1.0.docx
+++ b/docs/travelme_specV1.0.docx
@@ -610,7 +610,7 @@
             </w:rPr>
             <w:fldChar w:fldCharType="separate"/>
           </w:r>
-          <w:hyperlink w:anchor="_Toc427693976" w:history="1">
+          <w:hyperlink w:anchor="_Toc427727675" w:history="1">
             <w:r>
               <w:rPr>
                 <w:rStyle w:val="Hyperlink"/>
@@ -637,7 +637,7 @@
                 <w:noProof/>
                 <w:webHidden/>
               </w:rPr>
-              <w:instrText xml:space="preserve"> PAGEREF _Toc427693976 \h </w:instrText>
+              <w:instrText xml:space="preserve"> PAGEREF _Toc427727675 \h </w:instrText>
             </w:r>
             <w:r>
               <w:rPr>
@@ -680,7 +680,7 @@
               <w:lang w:val="en-US"/>
             </w:rPr>
           </w:pPr>
-          <w:hyperlink w:anchor="_Toc427693977" w:history="1">
+          <w:hyperlink w:anchor="_Toc427727676" w:history="1">
             <w:r>
               <w:rPr>
                 <w:rStyle w:val="Hyperlink"/>
@@ -707,7 +707,7 @@
                 <w:noProof/>
                 <w:webHidden/>
               </w:rPr>
-              <w:instrText xml:space="preserve"> PAGEREF _Toc427693977 \h </w:instrText>
+              <w:instrText xml:space="preserve"> PAGEREF _Toc427727676 \h </w:instrText>
             </w:r>
             <w:r>
               <w:rPr>
@@ -750,7 +750,7 @@
               <w:lang w:val="en-US"/>
             </w:rPr>
           </w:pPr>
-          <w:hyperlink w:anchor="_Toc427693978" w:history="1">
+          <w:hyperlink w:anchor="_Toc427727677" w:history="1">
             <w:r>
               <w:rPr>
                 <w:rStyle w:val="Hyperlink"/>
@@ -777,7 +777,7 @@
                 <w:noProof/>
                 <w:webHidden/>
               </w:rPr>
-              <w:instrText xml:space="preserve"> PAGEREF _Toc427693978 \h </w:instrText>
+              <w:instrText xml:space="preserve"> PAGEREF _Toc427727677 \h </w:instrText>
             </w:r>
             <w:r>
               <w:rPr>
@@ -822,7 +822,7 @@
               <w:lang w:val="en-US"/>
             </w:rPr>
           </w:pPr>
-          <w:hyperlink w:anchor="_Toc427693979" w:history="1">
+          <w:hyperlink w:anchor="_Toc427727678" w:history="1">
             <w:r>
               <w:rPr>
                 <w:rStyle w:val="Hyperlink"/>
@@ -849,7 +849,7 @@
                 <w:noProof/>
                 <w:webHidden/>
               </w:rPr>
-              <w:instrText xml:space="preserve"> PAGEREF _Toc427693979 \h </w:instrText>
+              <w:instrText xml:space="preserve"> PAGEREF _Toc427727678 \h </w:instrText>
             </w:r>
             <w:r>
               <w:rPr>
@@ -894,7 +894,7 @@
               <w:lang w:val="en-US"/>
             </w:rPr>
           </w:pPr>
-          <w:hyperlink w:anchor="_Toc427693980" w:history="1">
+          <w:hyperlink w:anchor="_Toc427727679" w:history="1">
             <w:r>
               <w:rPr>
                 <w:rStyle w:val="Hyperlink"/>
@@ -921,7 +921,7 @@
                 <w:noProof/>
                 <w:webHidden/>
               </w:rPr>
-              <w:instrText xml:space="preserve"> PAGEREF _Toc427693980 \h </w:instrText>
+              <w:instrText xml:space="preserve"> PAGEREF _Toc427727679 \h </w:instrText>
             </w:r>
             <w:r>
               <w:rPr>
@@ -966,7 +966,7 @@
               <w:lang w:val="en-US"/>
             </w:rPr>
           </w:pPr>
-          <w:hyperlink w:anchor="_Toc427693981" w:history="1">
+          <w:hyperlink w:anchor="_Toc427727680" w:history="1">
             <w:r>
               <w:rPr>
                 <w:rStyle w:val="Hyperlink"/>
@@ -993,7 +993,7 @@
                 <w:noProof/>
                 <w:webHidden/>
               </w:rPr>
-              <w:instrText xml:space="preserve"> PAGEREF _Toc427693981 \h </w:instrText>
+              <w:instrText xml:space="preserve"> PAGEREF _Toc427727680 \h </w:instrText>
             </w:r>
             <w:r>
               <w:rPr>
@@ -1038,7 +1038,7 @@
               <w:lang w:val="en-US"/>
             </w:rPr>
           </w:pPr>
-          <w:hyperlink w:anchor="_Toc427693982" w:history="1">
+          <w:hyperlink w:anchor="_Toc427727681" w:history="1">
             <w:r>
               <w:rPr>
                 <w:rStyle w:val="Hyperlink"/>
@@ -1065,7 +1065,7 @@
                 <w:noProof/>
                 <w:webHidden/>
               </w:rPr>
-              <w:instrText xml:space="preserve"> PAGEREF _Toc427693982 \h </w:instrText>
+              <w:instrText xml:space="preserve"> PAGEREF _Toc427727681 \h </w:instrText>
             </w:r>
             <w:r>
               <w:rPr>
@@ -1108,7 +1108,7 @@
               <w:lang w:val="en-US"/>
             </w:rPr>
           </w:pPr>
-          <w:hyperlink w:anchor="_Toc427693983" w:history="1">
+          <w:hyperlink w:anchor="_Toc427727682" w:history="1">
             <w:r>
               <w:rPr>
                 <w:rStyle w:val="Hyperlink"/>
@@ -1135,7 +1135,7 @@
                 <w:noProof/>
                 <w:webHidden/>
               </w:rPr>
-              <w:instrText xml:space="preserve"> PAGEREF _Toc427693983 \h </w:instrText>
+              <w:instrText xml:space="preserve"> PAGEREF _Toc427727682 \h </w:instrText>
             </w:r>
             <w:r>
               <w:rPr>
@@ -1178,7 +1178,7 @@
               <w:lang w:val="en-US"/>
             </w:rPr>
           </w:pPr>
-          <w:hyperlink w:anchor="_Toc427693984" w:history="1">
+          <w:hyperlink w:anchor="_Toc427727683" w:history="1">
             <w:r>
               <w:rPr>
                 <w:rStyle w:val="Hyperlink"/>
@@ -1205,7 +1205,7 @@
                 <w:noProof/>
                 <w:webHidden/>
               </w:rPr>
-              <w:instrText xml:space="preserve"> PAGEREF _Toc427693984 \h </w:instrText>
+              <w:instrText xml:space="preserve"> PAGEREF _Toc427727683 \h </w:instrText>
             </w:r>
             <w:r>
               <w:rPr>
@@ -1248,7 +1248,7 @@
               <w:lang w:val="en-US"/>
             </w:rPr>
           </w:pPr>
-          <w:hyperlink w:anchor="_Toc427693985" w:history="1">
+          <w:hyperlink w:anchor="_Toc427727684" w:history="1">
             <w:r>
               <w:rPr>
                 <w:rStyle w:val="Hyperlink"/>
@@ -1275,7 +1275,7 @@
                 <w:noProof/>
                 <w:webHidden/>
               </w:rPr>
-              <w:instrText xml:space="preserve"> PAGEREF _Toc427693985 \h </w:instrText>
+              <w:instrText xml:space="preserve"> PAGEREF _Toc427727684 \h </w:instrText>
             </w:r>
             <w:r>
               <w:rPr>
@@ -1318,7 +1318,7 @@
               <w:lang w:val="en-US"/>
             </w:rPr>
           </w:pPr>
-          <w:hyperlink w:anchor="_Toc427693986" w:history="1">
+          <w:hyperlink w:anchor="_Toc427727685" w:history="1">
             <w:r>
               <w:rPr>
                 <w:rStyle w:val="Hyperlink"/>
@@ -1345,7 +1345,7 @@
                 <w:noProof/>
                 <w:webHidden/>
               </w:rPr>
-              <w:instrText xml:space="preserve"> PAGEREF _Toc427693986 \h </w:instrText>
+              <w:instrText xml:space="preserve"> PAGEREF _Toc427727685 \h </w:instrText>
             </w:r>
             <w:r>
               <w:rPr>
@@ -1388,7 +1388,7 @@
               <w:lang w:val="en-US"/>
             </w:rPr>
           </w:pPr>
-          <w:hyperlink w:anchor="_Toc427693987" w:history="1">
+          <w:hyperlink w:anchor="_Toc427727686" w:history="1">
             <w:r>
               <w:rPr>
                 <w:rStyle w:val="Hyperlink"/>
@@ -1415,7 +1415,7 @@
                 <w:noProof/>
                 <w:webHidden/>
               </w:rPr>
-              <w:instrText xml:space="preserve"> PAGEREF _Toc427693987 \h </w:instrText>
+              <w:instrText xml:space="preserve"> PAGEREF _Toc427727686 \h </w:instrText>
             </w:r>
             <w:r>
               <w:rPr>
@@ -1467,24 +1467,23 @@
       <w:pPr>
         <w:pStyle w:val="Heading1"/>
       </w:pPr>
-      <w:bookmarkStart w:id="0" w:name="_Toc427693976"/>
+      <w:bookmarkStart w:id="0" w:name="_Toc427727675"/>
       <w:r>
         <w:t>Summary</w:t>
       </w:r>
       <w:bookmarkEnd w:id="0"/>
     </w:p>
+    <w:p>
+      <w:r>
+        <w:t xml:space="preserve">TRAVELME is blogging application designed specifically for backpackers who are travelling the world. The application will provide the functionality to post blogs along with pictures about there current travels. Journeys will be organised into ‘Trips’ where each user may add as many trips as they wish. Within each trip there will be many posts. The web application will provide a way to store these posts and also view them for later viewing. Functionality to share with friends will also be considered. TRAVELME will use location data to track a person’s travels over a period of time, this will be later displayed through a mapping api such as Google Maps. </w:t>
+      </w:r>
+    </w:p>
     <w:p/>
     <w:p>
-      <w:r>
-        <w:t xml:space="preserve">TRAVELME is blogging application designed specifically for backpackers who are travelling the world. The application will provide the functionality to post blogs along with pictures about there current travels. Journeys will be organised into ‘Trips’ where each user may add as many trips as they wish. Within each trip there will be many posts. The web application will provide a way to store these posts and also view them for later viewing. Functionality to share with friends will also be considered. TRAVELME will use location data to track a person’s travels over a period of time, this will be later displayed through a mapping api such as Google Maps. </w:t>
-      </w:r>
-    </w:p>
-    <w:p/>
-    <w:p>
       <w:pPr>
         <w:pStyle w:val="Heading1"/>
       </w:pPr>
-      <w:bookmarkStart w:id="1" w:name="_Toc427693977"/>
+      <w:bookmarkStart w:id="1" w:name="_Toc427727676"/>
       <w:r>
         <w:t>User Stories</w:t>
       </w:r>
@@ -1493,7 +1492,6 @@
         <w:t xml:space="preserve"> </w:t>
       </w:r>
     </w:p>
-    <w:p/>
     <w:p>
       <w:r>
         <w:t xml:space="preserve">Signs in </w:t>
@@ -1573,7 +1571,7 @@
       <w:pPr>
         <w:pStyle w:val="Heading1"/>
       </w:pPr>
-      <w:bookmarkStart w:id="2" w:name="_Toc427693978"/>
+      <w:bookmarkStart w:id="2" w:name="_Toc427727677"/>
       <w:r>
         <w:t>Business Objects</w:t>
       </w:r>
@@ -1644,7 +1642,7 @@
       <w:pPr>
         <w:pStyle w:val="Heading2"/>
       </w:pPr>
-      <w:bookmarkStart w:id="3" w:name="_Toc427693979"/>
+      <w:bookmarkStart w:id="3" w:name="_Toc427727678"/>
       <w:r>
         <w:t>User</w:t>
       </w:r>
@@ -1878,7 +1876,7 @@
       <w:pPr>
         <w:pStyle w:val="Heading2"/>
       </w:pPr>
-      <w:bookmarkStart w:id="4" w:name="_Toc427693980"/>
+      <w:bookmarkStart w:id="4" w:name="_Toc427727679"/>
       <w:r>
         <w:t>Trip</w:t>
       </w:r>
@@ -2093,7 +2091,7 @@
       <w:pPr>
         <w:pStyle w:val="Heading2"/>
       </w:pPr>
-      <w:bookmarkStart w:id="5" w:name="_Toc427693981"/>
+      <w:bookmarkStart w:id="5" w:name="_Toc427727680"/>
       <w:r>
         <w:t>Post</w:t>
       </w:r>
@@ -2249,7 +2247,7 @@
       <w:pPr>
         <w:pStyle w:val="Heading2"/>
       </w:pPr>
-      <w:bookmarkStart w:id="6" w:name="_Toc427693982"/>
+      <w:bookmarkStart w:id="6" w:name="_Toc427727681"/>
       <w:r>
         <w:t>Media</w:t>
       </w:r>
@@ -2405,10 +2403,21 @@
     </w:tbl>
     <w:p/>
     <w:p>
+      <w:r>
+        <w:t xml:space="preserve">Uniqueidentifier is used as a primary key data type instead of INT, this is because the entities will use GUIDs. This decision was made to ensure that each record was unique. </w:t>
+      </w:r>
+    </w:p>
+    <w:p/>
+    <w:p>
+      <w:r>
+        <w:t xml:space="preserve">The Decision was made to use nvarchar instead of varchar because nvarchar can store unicode data whilst varchar is restricted. </w:t>
+      </w:r>
+    </w:p>
+    <w:p>
       <w:pPr>
         <w:pStyle w:val="Heading1"/>
       </w:pPr>
-      <w:bookmarkStart w:id="7" w:name="_Toc427693983"/>
+      <w:bookmarkStart w:id="7" w:name="_Toc427727682"/>
       <w:r>
         <w:t>Object Relationships</w:t>
       </w:r>
@@ -2426,10 +2435,7 @@
         </w:numPr>
       </w:pPr>
       <w:r>
-        <w:t>User(1) :</w:t>
-      </w:r>
-      <w:r>
-        <w:t xml:space="preserve"> Trip(0:*)</w:t>
+        <w:t>Each User (1:1) has no or many Trips (0:*)</w:t>
       </w:r>
     </w:p>
     <w:p>
@@ -2441,10 +2447,7 @@
         </w:numPr>
       </w:pPr>
       <w:r>
-        <w:t>Trip(1) : Post(0:*)</w:t>
-      </w:r>
-      <w:r>
-        <w:t xml:space="preserve"> </w:t>
+        <w:t>Each Trip (1:1) has no or many Posts (0:*)</w:t>
       </w:r>
     </w:p>
     <w:p>
@@ -2456,14 +2459,14 @@
         </w:numPr>
       </w:pPr>
       <w:r>
-        <w:t>Post(1): Media(0:*)</w:t>
+        <w:t>Each Post (1:1) has no or many Media (0:*)</w:t>
       </w:r>
     </w:p>
     <w:p>
       <w:pPr>
         <w:pStyle w:val="Heading1"/>
       </w:pPr>
-      <w:bookmarkStart w:id="8" w:name="_Toc427693984"/>
+      <w:bookmarkStart w:id="8" w:name="_Toc427727683"/>
       <w:r>
         <w:t>Tools &amp; Technologies</w:t>
       </w:r>
@@ -2472,7 +2475,6 @@
         <w:t xml:space="preserve"> </w:t>
       </w:r>
     </w:p>
-    <w:p/>
     <w:p>
       <w:r>
         <w:t xml:space="preserve">ASP.NET MVC  </w:t>
@@ -2513,12 +2515,11 @@
         <w:t>StyleCop</w:t>
       </w:r>
     </w:p>
-    <w:p/>
     <w:p>
       <w:pPr>
         <w:pStyle w:val="Heading1"/>
       </w:pPr>
-      <w:bookmarkStart w:id="9" w:name="_Toc427693985"/>
+      <w:bookmarkStart w:id="9" w:name="_Toc427727684"/>
       <w:r>
         <w:t>Architecture</w:t>
       </w:r>
@@ -2527,7 +2528,6 @@
         <w:t xml:space="preserve"> </w:t>
       </w:r>
     </w:p>
-    <w:p/>
     <w:p>
       <w:r>
         <w:t xml:space="preserve">TRAVELME will use an n-tier architecture along with the Model-View Controller design pattern. The main layers will be the presentation, business logic and data access layer. These layers will however be broken down further using the Repository Pattern and with the use of services. The application will also make use of dependency injection. The decision was made to develop an n-tier architecture so that the application could be made as maintainable as possible and also to make it testable. </w:t>
@@ -2698,40 +2698,46 @@
         <w:t xml:space="preserve">Display cshtml to the user </w:t>
       </w:r>
     </w:p>
-    <w:p>
-      <w:bookmarkStart w:id="10" w:name="_GoBack"/>
+    <w:p/>
+    <w:p>
+      <w:pPr>
+        <w:pStyle w:val="Heading1"/>
+      </w:pPr>
+      <w:bookmarkStart w:id="10" w:name="_Toc427727685"/>
+      <w:r>
+        <w:t>Methodology</w:t>
+      </w:r>
       <w:bookmarkEnd w:id="10"/>
+      <w:r>
+        <w:t xml:space="preserve"> </w:t>
+      </w:r>
+    </w:p>
+    <w:p>
+      <w:r>
+        <w:t>The project will be developed using a Test Driven Development(TDD) methodology. The use of frameworks such as nUnit and Moq will be used to test the functional requirements of the project. The project will aim to have &gt;90% code coverage.</w:t>
+      </w:r>
+    </w:p>
+    <w:p/>
+    <w:p>
+      <w:r>
+        <w:t>After each unit of the application is written, unit tests will be used t</w:t>
+      </w:r>
+      <w:r>
+        <w:t xml:space="preserve">o see if it works as functioned. </w:t>
+      </w:r>
+      <w:bookmarkStart w:id="11" w:name="_GoBack"/>
+      <w:bookmarkEnd w:id="11"/>
     </w:p>
     <w:p>
       <w:pPr>
         <w:pStyle w:val="Heading1"/>
       </w:pPr>
-      <w:bookmarkStart w:id="11" w:name="_Toc427693986"/>
-      <w:r>
-        <w:t>Methodology</w:t>
-      </w:r>
-      <w:bookmarkEnd w:id="11"/>
-      <w:r>
-        <w:t xml:space="preserve"> </w:t>
-      </w:r>
-    </w:p>
-    <w:p/>
-    <w:p>
-      <w:r>
-        <w:t>The project will be developed using a Test Driven Development(TDD) methodology. The use of frameworks such as nUnit and Moq will be used to test the functional requirements of the project. The project will aim to have &gt;90% code coverage.</w:t>
-      </w:r>
-    </w:p>
-    <w:p>
-      <w:pPr>
-        <w:pStyle w:val="Heading1"/>
-      </w:pPr>
-      <w:bookmarkStart w:id="12" w:name="_Toc427693987"/>
+      <w:bookmarkStart w:id="12" w:name="_Toc427727686"/>
       <w:r>
         <w:t>Documentation</w:t>
       </w:r>
       <w:bookmarkEnd w:id="12"/>
     </w:p>
-    <w:p/>
     <w:p>
       <w:r>
         <w:t xml:space="preserve">The project will be documented through documents such as these like a specification. In code the plugin </w:t>
@@ -4650,7 +4656,7 @@
 </file>
 
 <file path=customXml/itemProps1.xml><?xml version="1.0" encoding="utf-8"?>
-<ds:datastoreItem xmlns:ds="http://schemas.openxmlformats.org/officeDocument/2006/customXml" ds:itemID="{36EACECC-6B33-4D40-B61A-B10DEBDAB49A}">
+<ds:datastoreItem xmlns:ds="http://schemas.openxmlformats.org/officeDocument/2006/customXml" ds:itemID="{AD692C46-39BF-1046-BD07-4B457FC8F9E4}">
   <ds:schemaRefs>
     <ds:schemaRef ds:uri="http://schemas.openxmlformats.org/officeDocument/2006/bibliography"/>
   </ds:schemaRefs>

</xml_diff>

<commit_message>
Touched up spec and added task to gantt chart
</commit_message>
<xml_diff>
--- a/docs/travelme_specV1.0.docx
+++ b/docs/travelme_specV1.0.docx
@@ -1,6 +1,6 @@
 
 <file path=word/document.xml><?xml version="1.0" encoding="utf-8"?>
-<w:document xmlns:wpc="http://schemas.microsoft.com/office/word/2010/wordprocessingCanvas" xmlns:mc="http://schemas.openxmlformats.org/markup-compatibility/2006" xmlns:o="urn:schemas-microsoft-com:office:office" xmlns:r="http://schemas.openxmlformats.org/officeDocument/2006/relationships" xmlns:m="http://schemas.openxmlformats.org/officeDocument/2006/math" xmlns:v="urn:schemas-microsoft-com:vml" xmlns:wp14="http://schemas.microsoft.com/office/word/2010/wordprocessingDrawing" xmlns:wp="http://schemas.openxmlformats.org/drawingml/2006/wordprocessingDrawing" xmlns:w10="urn:schemas-microsoft-com:office:word" xmlns:w="http://schemas.openxmlformats.org/wordprocessingml/2006/main" xmlns:w14="http://schemas.microsoft.com/office/word/2010/wordml" xmlns:w15="http://schemas.microsoft.com/office/word/2012/wordml" xmlns:wpg="http://schemas.microsoft.com/office/word/2010/wordprocessingGroup" xmlns:wpi="http://schemas.microsoft.com/office/word/2010/wordprocessingInk" xmlns:wne="http://schemas.microsoft.com/office/word/2006/wordml" xmlns:wps="http://schemas.microsoft.com/office/word/2010/wordprocessingShape" mc:Ignorable="w14 w15 wp14">
+<w:document xmlns:wpc="http://schemas.microsoft.com/office/word/2010/wordprocessingCanvas" xmlns:mo="http://schemas.microsoft.com/office/mac/office/2008/main" xmlns:mc="http://schemas.openxmlformats.org/markup-compatibility/2006" xmlns:mv="urn:schemas-microsoft-com:mac:vml" xmlns:o="urn:schemas-microsoft-com:office:office" xmlns:r="http://schemas.openxmlformats.org/officeDocument/2006/relationships" xmlns:m="http://schemas.openxmlformats.org/officeDocument/2006/math" xmlns:v="urn:schemas-microsoft-com:vml" xmlns:wp14="http://schemas.microsoft.com/office/word/2010/wordprocessingDrawing" xmlns:wp="http://schemas.openxmlformats.org/drawingml/2006/wordprocessingDrawing" xmlns:w10="urn:schemas-microsoft-com:office:word" xmlns:w="http://schemas.openxmlformats.org/wordprocessingml/2006/main" xmlns:w14="http://schemas.microsoft.com/office/word/2010/wordml" xmlns:w15="http://schemas.microsoft.com/office/word/2012/wordml" xmlns:wpg="http://schemas.microsoft.com/office/word/2010/wordprocessingGroup" xmlns:wpi="http://schemas.microsoft.com/office/word/2010/wordprocessingInk" xmlns:wne="http://schemas.microsoft.com/office/word/2006/wordml" xmlns:wps="http://schemas.microsoft.com/office/word/2010/wordprocessingShape" mc:Ignorable="w14 w15 wp14">
   <w:body>
     <w:sdt>
       <w:sdtPr>
@@ -16,7 +16,7 @@
           <w:r>
             <w:rPr>
               <w:noProof/>
-              <w:lang w:eastAsia="en-GB"/>
+              <w:lang w:val="en-US"/>
             </w:rPr>
             <mc:AlternateContent>
               <mc:Choice Requires="wps">
@@ -125,7 +125,7 @@
                   </wp:anchor>
                 </w:drawing>
               </mc:Choice>
-              <mc:Fallback xmlns:mo="http://schemas.microsoft.com/office/mac/office/2008/main" xmlns:mv="urn:schemas-microsoft-com:mac:vml">
+              <mc:Fallback>
                 <w:pict>
                   <v:shapetype w14:anchorId="37E5D81B" id="_x0000_t202" coordsize="21600,21600" o:spt="202" path="m0,0l0,21600,21600,21600,21600,0xe">
                     <v:stroke joinstyle="miter"/>
@@ -197,7 +197,7 @@
           <w:r>
             <w:rPr>
               <w:noProof/>
-              <w:lang w:eastAsia="en-GB"/>
+              <w:lang w:val="en-US"/>
             </w:rPr>
             <mc:AlternateContent>
               <mc:Choice Requires="wps">
@@ -278,7 +278,7 @@
                   </wp:anchor>
                 </w:drawing>
               </mc:Choice>
-              <mc:Fallback xmlns:mo="http://schemas.microsoft.com/office/mac/office/2008/main" xmlns:mv="urn:schemas-microsoft-com:mac:vml">
+              <mc:Fallback>
                 <w:pict>
                   <v:line w14:anchorId="12CB254C" id="Straight_x0020_Connector_x0020_37" o:spid="_x0000_s1026" style="position:absolute;z-index:-251656192;visibility:visible;mso-wrap-style:square;mso-height-percent:795;mso-left-percent:100;mso-top-percent:150;mso-wrap-distance-left:9pt;mso-wrap-distance-top:0;mso-wrap-distance-right:9pt;mso-wrap-distance-bottom:0;mso-position-horizontal-relative:page;mso-position-vertical-relative:page;mso-height-percent:795;mso-left-percent:100;mso-top-percent:150;mso-height-relative:page" from="0,0" to="0,121.5pt" o:gfxdata="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" strokecolor="#272727 [2749]" strokeweight="2.25pt">
                     <v:stroke joinstyle="miter"/>
@@ -291,7 +291,7 @@
           <w:r>
             <w:rPr>
               <w:noProof/>
-              <w:lang w:eastAsia="en-GB"/>
+              <w:lang w:val="en-US"/>
             </w:rPr>
             <mc:AlternateContent>
               <mc:Choice Requires="wps">
@@ -444,7 +444,7 @@
                   </wp:anchor>
                 </w:drawing>
               </mc:Choice>
-              <mc:Fallback xmlns:mo="http://schemas.microsoft.com/office/mac/office/2008/main" xmlns:mv="urn:schemas-microsoft-com:mac:vml">
+              <mc:Fallback>
                 <w:pict>
                   <v:shape w14:anchorId="105ECCD3" id="Text_x0020_Box_x0020_38" o:spid="_x0000_s1027" type="#_x0000_t202" alt="Title: Title and subtitle" style="position:absolute;margin-left:0;margin-top:0;width:529.55pt;height:169.9pt;z-index:251659264;visibility:visible;mso-wrap-style:square;mso-width-percent:890;mso-height-percent:0;mso-top-percent:150;mso-wrap-distance-left:9pt;mso-wrap-distance-top:0;mso-wrap-distance-right:9pt;mso-wrap-distance-bottom:0;mso-position-horizontal:left;mso-position-horizontal-relative:page;mso-position-vertical-relative:page;mso-width-percent:890;mso-height-percent:0;mso-top-percent:150;mso-width-relative:page;mso-height-relative:margin;v-text-anchor:top" o:gfxdata="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" filled="f" stroked="f" strokeweight=".5pt">
                     <v:textbox style="mso-fit-shape-to-text:t" inset="93.6pt,,0">
@@ -1476,55 +1476,7 @@
     </w:p>
     <w:p>
       <w:r>
-        <w:t xml:space="preserve">TRAVELME is blogging application designed specifically for backpackers who are travelling the world. The application will provide the functionality to post blogs along with pictures about </w:t>
-      </w:r>
-      <w:proofErr w:type="spellStart"/>
-      <w:r>
-        <w:t>there</w:t>
-      </w:r>
-      <w:proofErr w:type="spellEnd"/>
-      <w:r>
-        <w:t xml:space="preserve"> current travels. Journeys will be organised into ‘Trips’ where each user may add as many trips as they wish. Within each </w:t>
-      </w:r>
-      <w:proofErr w:type="gramStart"/>
-      <w:r>
-        <w:t>trip</w:t>
-      </w:r>
-      <w:proofErr w:type="gramEnd"/>
-      <w:r>
-        <w:t xml:space="preserve"> there will be many posts. The web application will provide a way to store these posts </w:t>
-      </w:r>
-      <w:proofErr w:type="gramStart"/>
-      <w:r>
-        <w:t>and also</w:t>
-      </w:r>
-      <w:proofErr w:type="gramEnd"/>
-      <w:r>
-        <w:t xml:space="preserve"> view them for later viewing. Functionality to share with friends </w:t>
-      </w:r>
-      <w:proofErr w:type="gramStart"/>
-      <w:r>
-        <w:t>will also be considered</w:t>
-      </w:r>
-      <w:proofErr w:type="gramEnd"/>
-      <w:r>
-        <w:t xml:space="preserve">. TRAVELME will use location data to track a person’s travels over a </w:t>
-      </w:r>
-      <w:proofErr w:type="gramStart"/>
-      <w:r>
-        <w:t>period of time</w:t>
-      </w:r>
-      <w:proofErr w:type="gramEnd"/>
-      <w:r>
-        <w:t xml:space="preserve">, this will be later displayed through a mapping </w:t>
-      </w:r>
-      <w:proofErr w:type="spellStart"/>
-      <w:r>
-        <w:t>api</w:t>
-      </w:r>
-      <w:proofErr w:type="spellEnd"/>
-      <w:r>
-        <w:t xml:space="preserve"> such as Google Maps. </w:t>
+        <w:t xml:space="preserve">TRAVELME is blogging application designed specifically for backpackers who are travelling the world. The application will provide the functionality to post blogs along with pictures about there current travels. Journeys will be organised into ‘Trips’ where each user may add as many trips as they wish. Within each trip there will be many posts. The web application will provide a way to store these posts and also view them for later viewing. Functionality to share with friends will also be considered. TRAVELME will use location data to track a person’s travels over a period of time, this will be later displayed through a mapping api such as Google Maps. </w:t>
       </w:r>
     </w:p>
     <w:p/>
@@ -1786,11 +1738,9 @@
             <w:tcW w:w="3003" w:type="dxa"/>
           </w:tcPr>
           <w:p>
-            <w:proofErr w:type="spellStart"/>
             <w:r>
               <w:t>Uniqueidentifier</w:t>
             </w:r>
-            <w:proofErr w:type="spellEnd"/>
           </w:p>
         </w:tc>
         <w:tc>
@@ -1810,11 +1760,9 @@
             <w:tcW w:w="3003" w:type="dxa"/>
           </w:tcPr>
           <w:p>
-            <w:proofErr w:type="spellStart"/>
             <w:r>
               <w:t>FirstName</w:t>
             </w:r>
-            <w:proofErr w:type="spellEnd"/>
           </w:p>
         </w:tc>
         <w:tc>
@@ -1822,13 +1770,8 @@
             <w:tcW w:w="3003" w:type="dxa"/>
           </w:tcPr>
           <w:p>
-            <w:proofErr w:type="spellStart"/>
-            <w:r>
-              <w:t>Nvarchar</w:t>
-            </w:r>
-            <w:proofErr w:type="spellEnd"/>
-            <w:r>
-              <w:t>(100)</w:t>
+            <w:r>
+              <w:t>Nvarchar(100)</w:t>
             </w:r>
           </w:p>
         </w:tc>
@@ -1849,11 +1792,9 @@
             <w:tcW w:w="3003" w:type="dxa"/>
           </w:tcPr>
           <w:p>
-            <w:proofErr w:type="spellStart"/>
             <w:r>
               <w:t>LastName</w:t>
             </w:r>
-            <w:proofErr w:type="spellEnd"/>
           </w:p>
         </w:tc>
         <w:tc>
@@ -1861,13 +1802,8 @@
             <w:tcW w:w="3003" w:type="dxa"/>
           </w:tcPr>
           <w:p>
-            <w:proofErr w:type="spellStart"/>
-            <w:r>
-              <w:t>Nvarchar</w:t>
-            </w:r>
-            <w:proofErr w:type="spellEnd"/>
-            <w:r>
-              <w:t>(100)</w:t>
+            <w:r>
+              <w:t>Nvarchar(100)</w:t>
             </w:r>
           </w:p>
         </w:tc>
@@ -1884,11 +1820,9 @@
             <w:tcW w:w="3003" w:type="dxa"/>
           </w:tcPr>
           <w:p>
-            <w:proofErr w:type="spellStart"/>
             <w:r>
               <w:t>DateOfBirth</w:t>
             </w:r>
-            <w:proofErr w:type="spellEnd"/>
           </w:p>
         </w:tc>
         <w:tc>
@@ -1914,11 +1848,9 @@
             <w:tcW w:w="3003" w:type="dxa"/>
           </w:tcPr>
           <w:p>
-            <w:proofErr w:type="spellStart"/>
             <w:r>
               <w:t>ProfilePicture</w:t>
             </w:r>
-            <w:proofErr w:type="spellEnd"/>
           </w:p>
         </w:tc>
         <w:tc>
@@ -1926,11 +1858,9 @@
             <w:tcW w:w="3003" w:type="dxa"/>
           </w:tcPr>
           <w:p>
-            <w:proofErr w:type="spellStart"/>
             <w:r>
               <w:t>Varbinary</w:t>
             </w:r>
-            <w:proofErr w:type="spellEnd"/>
           </w:p>
         </w:tc>
         <w:tc>
@@ -2043,11 +1973,9 @@
             <w:tcW w:w="3003" w:type="dxa"/>
           </w:tcPr>
           <w:p>
-            <w:proofErr w:type="spellStart"/>
             <w:r>
               <w:t>Uniqueidentifier</w:t>
             </w:r>
-            <w:proofErr w:type="spellEnd"/>
           </w:p>
         </w:tc>
         <w:tc>
@@ -2067,11 +1995,9 @@
             <w:tcW w:w="3003" w:type="dxa"/>
           </w:tcPr>
           <w:p>
-            <w:proofErr w:type="spellStart"/>
             <w:r>
               <w:t>TripName</w:t>
             </w:r>
-            <w:proofErr w:type="spellEnd"/>
           </w:p>
         </w:tc>
         <w:tc>
@@ -2079,13 +2005,8 @@
             <w:tcW w:w="3003" w:type="dxa"/>
           </w:tcPr>
           <w:p>
-            <w:proofErr w:type="spellStart"/>
-            <w:r>
-              <w:t>Nvarchar</w:t>
-            </w:r>
-            <w:proofErr w:type="spellEnd"/>
-            <w:r>
-              <w:t>(20)</w:t>
+            <w:r>
+              <w:t>Nvarchar(20)</w:t>
             </w:r>
           </w:p>
         </w:tc>
@@ -2106,11 +2027,9 @@
             <w:tcW w:w="3003" w:type="dxa"/>
           </w:tcPr>
           <w:p>
-            <w:proofErr w:type="spellStart"/>
             <w:r>
               <w:t>TripDescription</w:t>
             </w:r>
-            <w:proofErr w:type="spellEnd"/>
           </w:p>
         </w:tc>
         <w:tc>
@@ -2118,13 +2037,8 @@
             <w:tcW w:w="3003" w:type="dxa"/>
           </w:tcPr>
           <w:p>
-            <w:proofErr w:type="spellStart"/>
-            <w:r>
-              <w:t>Nvarchar</w:t>
-            </w:r>
-            <w:proofErr w:type="spellEnd"/>
-            <w:r>
-              <w:t>(50)</w:t>
+            <w:r>
+              <w:t>Nvarchar(50)</w:t>
             </w:r>
           </w:p>
         </w:tc>
@@ -2141,11 +2055,9 @@
             <w:tcW w:w="3003" w:type="dxa"/>
           </w:tcPr>
           <w:p>
-            <w:proofErr w:type="spellStart"/>
             <w:r>
               <w:t>TripLocation</w:t>
             </w:r>
-            <w:proofErr w:type="spellEnd"/>
           </w:p>
         </w:tc>
         <w:tc>
@@ -2153,13 +2065,8 @@
             <w:tcW w:w="3003" w:type="dxa"/>
           </w:tcPr>
           <w:p>
-            <w:proofErr w:type="spellStart"/>
-            <w:r>
-              <w:t>nvarchar</w:t>
-            </w:r>
-            <w:proofErr w:type="spellEnd"/>
-            <w:r>
-              <w:t>(75)</w:t>
+            <w:r>
+              <w:t>nvarchar(75)</w:t>
             </w:r>
           </w:p>
         </w:tc>
@@ -2175,44 +2082,20 @@
           <w:tcPr>
             <w:tcW w:w="3003" w:type="dxa"/>
           </w:tcPr>
-          <w:p/>
+          <w:p>
+            <w:r>
+              <w:t>UserID</w:t>
+            </w:r>
+          </w:p>
         </w:tc>
         <w:tc>
           <w:tcPr>
             <w:tcW w:w="3003" w:type="dxa"/>
           </w:tcPr>
-          <w:p/>
-        </w:tc>
-        <w:tc>
-          <w:tcPr>
-            <w:tcW w:w="3004" w:type="dxa"/>
-          </w:tcPr>
-          <w:p/>
-        </w:tc>
-      </w:tr>
-      <w:tr>
-        <w:tc>
-          <w:tcPr>
-            <w:tcW w:w="3003" w:type="dxa"/>
-          </w:tcPr>
-          <w:p>
-            <w:proofErr w:type="spellStart"/>
-            <w:r>
-              <w:t>UserID</w:t>
-            </w:r>
-            <w:proofErr w:type="spellEnd"/>
-          </w:p>
-        </w:tc>
-        <w:tc>
-          <w:tcPr>
-            <w:tcW w:w="3003" w:type="dxa"/>
-          </w:tcPr>
-          <w:p>
-            <w:proofErr w:type="spellStart"/>
+          <w:p>
             <w:r>
               <w:t>Uniqueidentifier</w:t>
             </w:r>
-            <w:proofErr w:type="spellEnd"/>
           </w:p>
         </w:tc>
         <w:tc>
@@ -2306,11 +2189,9 @@
             <w:tcW w:w="3003" w:type="dxa"/>
           </w:tcPr>
           <w:p>
-            <w:proofErr w:type="spellStart"/>
             <w:r>
               <w:t>Uniqueidentifier</w:t>
             </w:r>
-            <w:proofErr w:type="spellEnd"/>
           </w:p>
         </w:tc>
         <w:tc>
@@ -2340,13 +2221,8 @@
             <w:tcW w:w="3003" w:type="dxa"/>
           </w:tcPr>
           <w:p>
-            <w:proofErr w:type="spellStart"/>
-            <w:r>
-              <w:t>Nvarchar</w:t>
-            </w:r>
-            <w:proofErr w:type="spellEnd"/>
-            <w:r>
-              <w:t xml:space="preserve">(255) </w:t>
+            <w:r>
+              <w:t xml:space="preserve">Nvarchar(255) </w:t>
             </w:r>
           </w:p>
         </w:tc>
@@ -2363,11 +2239,9 @@
             <w:tcW w:w="3003" w:type="dxa"/>
           </w:tcPr>
           <w:p>
-            <w:proofErr w:type="spellStart"/>
             <w:r>
               <w:t>PostLat</w:t>
             </w:r>
-            <w:proofErr w:type="spellEnd"/>
           </w:p>
         </w:tc>
         <w:tc>
@@ -2375,13 +2249,8 @@
             <w:tcW w:w="3003" w:type="dxa"/>
           </w:tcPr>
           <w:p>
-            <w:proofErr w:type="spellStart"/>
-            <w:r>
-              <w:t>Nvarchar</w:t>
-            </w:r>
-            <w:proofErr w:type="spellEnd"/>
-            <w:r>
-              <w:t>(11)</w:t>
+            <w:r>
+              <w:t>Nvarchar(11)</w:t>
             </w:r>
           </w:p>
         </w:tc>
@@ -2398,11 +2267,9 @@
             <w:tcW w:w="3003" w:type="dxa"/>
           </w:tcPr>
           <w:p>
-            <w:proofErr w:type="spellStart"/>
             <w:r>
               <w:t>PostLong</w:t>
             </w:r>
-            <w:proofErr w:type="spellEnd"/>
           </w:p>
         </w:tc>
         <w:tc>
@@ -2410,13 +2277,8 @@
             <w:tcW w:w="3003" w:type="dxa"/>
           </w:tcPr>
           <w:p>
-            <w:proofErr w:type="spellStart"/>
-            <w:r>
-              <w:t>Nvarchar</w:t>
-            </w:r>
-            <w:proofErr w:type="spellEnd"/>
-            <w:r>
-              <w:t>(11)</w:t>
+            <w:r>
+              <w:t>Nvarchar(11)</w:t>
             </w:r>
           </w:p>
         </w:tc>
@@ -2433,11 +2295,9 @@
             <w:tcW w:w="3003" w:type="dxa"/>
           </w:tcPr>
           <w:p>
-            <w:proofErr w:type="spellStart"/>
             <w:r>
               <w:t>TripID</w:t>
             </w:r>
-            <w:proofErr w:type="spellEnd"/>
           </w:p>
         </w:tc>
         <w:tc>
@@ -2445,11 +2305,9 @@
             <w:tcW w:w="3003" w:type="dxa"/>
           </w:tcPr>
           <w:p>
-            <w:proofErr w:type="spellStart"/>
             <w:r>
               <w:t>Uniqueidentifier</w:t>
             </w:r>
-            <w:proofErr w:type="spellEnd"/>
           </w:p>
         </w:tc>
         <w:tc>
@@ -2543,11 +2401,9 @@
             <w:tcW w:w="3003" w:type="dxa"/>
           </w:tcPr>
           <w:p>
-            <w:proofErr w:type="spellStart"/>
             <w:r>
               <w:t>Uniqueidentifier</w:t>
             </w:r>
-            <w:proofErr w:type="spellEnd"/>
           </w:p>
         </w:tc>
         <w:tc>
@@ -2577,13 +2433,8 @@
             <w:tcW w:w="3003" w:type="dxa"/>
           </w:tcPr>
           <w:p>
-            <w:proofErr w:type="spellStart"/>
-            <w:r>
-              <w:t>Nvarchar</w:t>
-            </w:r>
-            <w:proofErr w:type="spellEnd"/>
-            <w:r>
-              <w:t xml:space="preserve">(255) </w:t>
+            <w:r>
+              <w:t xml:space="preserve">Nvarchar(255) </w:t>
             </w:r>
           </w:p>
         </w:tc>
@@ -2600,11 +2451,9 @@
             <w:tcW w:w="3003" w:type="dxa"/>
           </w:tcPr>
           <w:p>
-            <w:proofErr w:type="spellStart"/>
             <w:r>
               <w:t>PostID</w:t>
             </w:r>
-            <w:proofErr w:type="spellEnd"/>
           </w:p>
         </w:tc>
         <w:tc>
@@ -2612,11 +2461,9 @@
             <w:tcW w:w="3003" w:type="dxa"/>
           </w:tcPr>
           <w:p>
-            <w:proofErr w:type="spellStart"/>
             <w:r>
               <w:t>Uniqueidentifier</w:t>
             </w:r>
-            <w:proofErr w:type="spellEnd"/>
           </w:p>
         </w:tc>
         <w:tc>
@@ -2633,67 +2480,14 @@
     </w:tbl>
     <w:p/>
     <w:p>
-      <w:proofErr w:type="spellStart"/>
-      <w:r>
-        <w:t>Uniqueidentifier</w:t>
-      </w:r>
-      <w:proofErr w:type="spellEnd"/>
-      <w:r>
-        <w:t xml:space="preserve"> is used as a primary key data type instead of </w:t>
-      </w:r>
-      <w:proofErr w:type="gramStart"/>
-      <w:r>
-        <w:t>INT,</w:t>
-      </w:r>
-      <w:proofErr w:type="gramEnd"/>
-      <w:r>
-        <w:t xml:space="preserve"> this is because the entities will use GUIDs. This decision </w:t>
-      </w:r>
-      <w:proofErr w:type="gramStart"/>
-      <w:r>
-        <w:t>was made</w:t>
-      </w:r>
-      <w:proofErr w:type="gramEnd"/>
-      <w:r>
-        <w:t xml:space="preserve"> to ensure that each record was unique. </w:t>
+      <w:r>
+        <w:t xml:space="preserve">Uniqueidentifier is used as a primary key data type instead of INT, this is because the entities will use GUIDs. This decision was made to ensure that each record was unique. </w:t>
       </w:r>
     </w:p>
     <w:p/>
     <w:p>
       <w:r>
-        <w:t xml:space="preserve">The Decision </w:t>
-      </w:r>
-      <w:proofErr w:type="gramStart"/>
-      <w:r>
-        <w:t>was made</w:t>
-      </w:r>
-      <w:proofErr w:type="gramEnd"/>
-      <w:r>
-        <w:t xml:space="preserve"> to use </w:t>
-      </w:r>
-      <w:proofErr w:type="spellStart"/>
-      <w:r>
-        <w:t>nvarchar</w:t>
-      </w:r>
-      <w:proofErr w:type="spellEnd"/>
-      <w:r>
-        <w:t xml:space="preserve"> instead of varchar because </w:t>
-      </w:r>
-      <w:proofErr w:type="spellStart"/>
-      <w:r>
-        <w:t>nvarchar</w:t>
-      </w:r>
-      <w:proofErr w:type="spellEnd"/>
-      <w:r>
-        <w:t xml:space="preserve"> can store </w:t>
-      </w:r>
-      <w:proofErr w:type="spellStart"/>
-      <w:r>
-        <w:t>unicode</w:t>
-      </w:r>
-      <w:proofErr w:type="spellEnd"/>
-      <w:r>
-        <w:t xml:space="preserve"> data whilst varchar is restricted. </w:t>
+        <w:t xml:space="preserve">The Decision was made to use nvarchar instead of varchar because nvarchar can store unicode data whilst varchar is restricted. </w:t>
       </w:r>
     </w:p>
     <w:p>
@@ -2779,65 +2573,42 @@
       </w:r>
     </w:p>
     <w:p>
-      <w:proofErr w:type="spellStart"/>
-      <w:proofErr w:type="gramStart"/>
       <w:r>
         <w:t>nHibernate</w:t>
       </w:r>
-      <w:proofErr w:type="spellEnd"/>
-      <w:proofErr w:type="gramEnd"/>
-    </w:p>
-    <w:p>
-      <w:proofErr w:type="spellStart"/>
-      <w:proofErr w:type="gramStart"/>
+    </w:p>
+    <w:p>
       <w:r>
         <w:t>nUnit</w:t>
       </w:r>
-      <w:proofErr w:type="spellEnd"/>
-      <w:proofErr w:type="gramEnd"/>
-    </w:p>
-    <w:p>
-      <w:proofErr w:type="spellStart"/>
-      <w:r>
-        <w:t>Moq</w:t>
-      </w:r>
-      <w:proofErr w:type="spellEnd"/>
+    </w:p>
+    <w:p>
+      <w:r>
+        <w:t xml:space="preserve">Moq </w:t>
+      </w:r>
+    </w:p>
+    <w:p>
+      <w:r>
+        <w:t>StyleCop</w:t>
+      </w:r>
+    </w:p>
+    <w:p>
+      <w:pPr>
+        <w:pStyle w:val="Heading1"/>
+      </w:pPr>
+      <w:bookmarkStart w:id="9" w:name="_Toc427727684"/>
+      <w:r>
+        <w:lastRenderedPageBreak/>
+        <w:t>Architecture</w:t>
+      </w:r>
+      <w:bookmarkEnd w:id="9"/>
       <w:r>
         <w:t xml:space="preserve"> </w:t>
       </w:r>
     </w:p>
     <w:p>
-      <w:proofErr w:type="spellStart"/>
-      <w:r>
-        <w:lastRenderedPageBreak/>
-        <w:t>StyleCop</w:t>
-      </w:r>
-      <w:proofErr w:type="spellEnd"/>
-    </w:p>
-    <w:p>
-      <w:pPr>
-        <w:pStyle w:val="Heading1"/>
-      </w:pPr>
-      <w:bookmarkStart w:id="9" w:name="_Toc427727684"/>
-      <w:r>
-        <w:t>Architecture</w:t>
-      </w:r>
-      <w:bookmarkEnd w:id="9"/>
-      <w:r>
-        <w:t xml:space="preserve"> </w:t>
-      </w:r>
-    </w:p>
-    <w:p>
-      <w:r>
-        <w:t xml:space="preserve">TRAVELME will use an n-tier architecture along with the Model-View Controller design pattern. The main layers will be the presentation, business logic and data access layer. These layers will however be broken down further using the Repository Pattern and with the use of services. The application will also make use of dependency injection. The decision </w:t>
-      </w:r>
-      <w:proofErr w:type="gramStart"/>
-      <w:r>
-        <w:t>was made</w:t>
-      </w:r>
-      <w:proofErr w:type="gramEnd"/>
-      <w:r>
-        <w:t xml:space="preserve"> to develop an n-tier architecture so that the application could be made as maintainable as possible </w:t>
+      <w:r>
+        <w:t xml:space="preserve">TRAVELME will use an n-tier architecture along with the Model-View Controller design pattern. The main layers will be the presentation, business logic and data access layer. These layers will however be broken down further using the Repository Pattern and with the use of services. The application will also make use of dependency injection. The decision was made to develop an n-tier architecture so that the application could be made as maintainable as possible </w:t>
       </w:r>
       <w:r>
         <w:t>and</w:t>
@@ -2897,37 +2668,13 @@
         </w:numPr>
       </w:pPr>
       <w:r>
-        <w:t xml:space="preserve">Interacts with the database to execute CRUD functions. This </w:t>
-      </w:r>
-      <w:proofErr w:type="gramStart"/>
-      <w:r>
-        <w:t>is done</w:t>
-      </w:r>
-      <w:proofErr w:type="gramEnd"/>
-      <w:r>
-        <w:t xml:space="preserve"> through Object-Relational Mapping</w:t>
-      </w:r>
-      <w:r>
-        <w:t xml:space="preserve"> (</w:t>
-      </w:r>
-      <w:proofErr w:type="spellStart"/>
-      <w:r>
-        <w:t>nHibernate</w:t>
-      </w:r>
-      <w:proofErr w:type="spellEnd"/>
-      <w:r>
-        <w:t>)</w:t>
-      </w:r>
-      <w:r>
-        <w:t xml:space="preserve">. The </w:t>
-      </w:r>
-      <w:proofErr w:type="spellStart"/>
-      <w:r>
-        <w:t>nHibernate</w:t>
-      </w:r>
-      <w:proofErr w:type="spellEnd"/>
-      <w:r>
-        <w:t xml:space="preserve"> By Code mappings will be used to ensure in code mapping without xml configurations</w:t>
+        <w:t>Interacts with the database to execute CRUD functions. This is done through Object-Relational Mapping</w:t>
+      </w:r>
+      <w:r>
+        <w:t xml:space="preserve"> (nHibernate)</w:t>
+      </w:r>
+      <w:r>
+        <w:t>. The nHibernate By Code mappings will be used to ensure in code mapping without xml configurations</w:t>
       </w:r>
     </w:p>
     <w:p>
@@ -3035,15 +2782,7 @@
         </w:numPr>
       </w:pPr>
       <w:r>
-        <w:t xml:space="preserve">Display </w:t>
-      </w:r>
-      <w:proofErr w:type="spellStart"/>
-      <w:r>
-        <w:t>cshtml</w:t>
-      </w:r>
-      <w:proofErr w:type="spellEnd"/>
-      <w:r>
-        <w:t xml:space="preserve"> to the user </w:t>
+        <w:t xml:space="preserve">Display cshtml to the user </w:t>
       </w:r>
     </w:p>
     <w:p>
@@ -3055,15 +2794,7 @@
         </w:numPr>
       </w:pPr>
       <w:r>
-        <w:t xml:space="preserve">Repeatable sections such as the Post </w:t>
-      </w:r>
-      <w:proofErr w:type="gramStart"/>
-      <w:r>
-        <w:t>will be made</w:t>
-      </w:r>
-      <w:proofErr w:type="gramEnd"/>
-      <w:r>
-        <w:t xml:space="preserve"> into partials within the presentation layer. These reusable sections will be used to display posts</w:t>
+        <w:t>Repeatable sections such as the Post will be made into partials within the presentation layer. These reusable sections will be used to display posts</w:t>
       </w:r>
     </w:p>
     <w:p>
@@ -3071,218 +2802,99 @@
         <w:pStyle w:val="ListParagraph"/>
         <w:ind w:left="1440"/>
       </w:pPr>
+    </w:p>
+    <w:p>
+      <w:r>
+        <w:t xml:space="preserve">Each Layer will be split into different projects with the exception of the Model, Controller and View which will reside in the same project for the web project. </w:t>
+      </w:r>
       <w:bookmarkStart w:id="10" w:name="_GoBack"/>
       <w:bookmarkEnd w:id="10"/>
     </w:p>
+    <w:p>
+      <w:pPr>
+        <w:pStyle w:val="Heading1"/>
+      </w:pPr>
+      <w:bookmarkStart w:id="11" w:name="_Toc427727685"/>
+      <w:r>
+        <w:t>Methodology</w:t>
+      </w:r>
+      <w:bookmarkEnd w:id="11"/>
+      <w:r>
+        <w:t xml:space="preserve"> </w:t>
+      </w:r>
+    </w:p>
+    <w:p>
+      <w:r>
+        <w:t xml:space="preserve">The project will be developed using a Test Driven </w:t>
+      </w:r>
+      <w:r>
+        <w:t>Development (</w:t>
+      </w:r>
+      <w:r>
+        <w:t>TDD) methodology. The use of frameworks such as nUnit and Moq will be used to test the functional requirements of the project. The project will aim to have &gt;90% code coverage.</w:t>
+      </w:r>
+    </w:p>
     <w:p/>
     <w:p>
+      <w:r>
+        <w:t>After each unit of the application is written, unit tests will be used t</w:t>
+      </w:r>
+      <w:r>
+        <w:t xml:space="preserve">o see if it works as functioned. </w:t>
+      </w:r>
+    </w:p>
+    <w:p>
       <w:pPr>
         <w:pStyle w:val="Heading1"/>
       </w:pPr>
-      <w:bookmarkStart w:id="11" w:name="_Toc427727685"/>
-      <w:r>
-        <w:t>Methodology</w:t>
-      </w:r>
-      <w:bookmarkEnd w:id="11"/>
-      <w:r>
-        <w:t xml:space="preserve"> </w:t>
-      </w:r>
-    </w:p>
-    <w:p>
-      <w:r>
-        <w:t xml:space="preserve">The project </w:t>
-      </w:r>
-      <w:proofErr w:type="gramStart"/>
-      <w:r>
-        <w:t>will be developed</w:t>
-      </w:r>
-      <w:proofErr w:type="gramEnd"/>
-      <w:r>
-        <w:t xml:space="preserve"> using a Test Driven </w:t>
-      </w:r>
-      <w:r>
-        <w:t>Development (</w:t>
-      </w:r>
-      <w:r>
-        <w:t xml:space="preserve">TDD) methodology. The use of frameworks such as </w:t>
-      </w:r>
-      <w:proofErr w:type="spellStart"/>
-      <w:r>
-        <w:t>nUnit</w:t>
-      </w:r>
-      <w:proofErr w:type="spellEnd"/>
-      <w:r>
-        <w:t xml:space="preserve"> and </w:t>
-      </w:r>
-      <w:proofErr w:type="spellStart"/>
-      <w:r>
-        <w:t>Moq</w:t>
-      </w:r>
-      <w:proofErr w:type="spellEnd"/>
-      <w:r>
-        <w:t xml:space="preserve"> </w:t>
-      </w:r>
-      <w:proofErr w:type="gramStart"/>
-      <w:r>
-        <w:t>will be used</w:t>
-      </w:r>
-      <w:proofErr w:type="gramEnd"/>
-      <w:r>
-        <w:t xml:space="preserve"> to test the functional requirements of the project. The project will aim to have &gt;90% code coverage.</w:t>
+      <w:bookmarkStart w:id="12" w:name="_Toc427727686"/>
+      <w:r>
+        <w:t>Documentation</w:t>
+      </w:r>
+      <w:bookmarkEnd w:id="12"/>
+    </w:p>
+    <w:p>
+      <w:r>
+        <w:t xml:space="preserve">The project will be documented through documents such as these like a specification. In code the plugin </w:t>
+      </w:r>
+      <w:r>
+        <w:t>Stylecop</w:t>
+      </w:r>
+      <w:r>
+        <w:t xml:space="preserve"> will be used to thoroughly document the project. </w:t>
+      </w:r>
+      <w:r>
+        <w:t xml:space="preserve">Changes to the database will be documented on a sql script within the dataaccess project. </w:t>
       </w:r>
     </w:p>
     <w:p/>
     <w:p>
-      <w:r>
-        <w:t xml:space="preserve">After each unit of the application </w:t>
-      </w:r>
-      <w:proofErr w:type="gramStart"/>
-      <w:r>
-        <w:t>is written</w:t>
-      </w:r>
-      <w:proofErr w:type="gramEnd"/>
-      <w:r>
-        <w:t>, unit tests will be used t</w:t>
-      </w:r>
-      <w:r>
-        <w:t xml:space="preserve">o see if it works as functioned. </w:t>
-      </w:r>
-    </w:p>
-    <w:p>
-      <w:pPr>
-        <w:pStyle w:val="Heading1"/>
-      </w:pPr>
-      <w:bookmarkStart w:id="12" w:name="_Toc427727686"/>
-      <w:r>
-        <w:t>Documentation</w:t>
-      </w:r>
-      <w:bookmarkEnd w:id="12"/>
-    </w:p>
-    <w:p>
-      <w:r>
-        <w:t xml:space="preserve">The project </w:t>
-      </w:r>
-      <w:proofErr w:type="gramStart"/>
-      <w:r>
-        <w:t>will be documented</w:t>
-      </w:r>
-      <w:proofErr w:type="gramEnd"/>
-      <w:r>
-        <w:t xml:space="preserve"> through documents such as these like a specification. In </w:t>
-      </w:r>
-      <w:proofErr w:type="gramStart"/>
-      <w:r>
-        <w:t>code</w:t>
-      </w:r>
-      <w:proofErr w:type="gramEnd"/>
-      <w:r>
-        <w:t xml:space="preserve"> the plugin </w:t>
-      </w:r>
-      <w:proofErr w:type="spellStart"/>
-      <w:r>
-        <w:t>Stylecop</w:t>
-      </w:r>
-      <w:proofErr w:type="spellEnd"/>
-      <w:r>
-        <w:t xml:space="preserve"> will be used to thoroughly document the project. </w:t>
-      </w:r>
-      <w:r>
-        <w:t xml:space="preserve">Changes to the database </w:t>
-      </w:r>
-      <w:proofErr w:type="gramStart"/>
-      <w:r>
-        <w:t>will be documented</w:t>
-      </w:r>
-      <w:proofErr w:type="gramEnd"/>
-      <w:r>
-        <w:t xml:space="preserve"> on a </w:t>
-      </w:r>
-      <w:proofErr w:type="spellStart"/>
-      <w:r>
-        <w:t>sql</w:t>
-      </w:r>
-      <w:proofErr w:type="spellEnd"/>
-      <w:r>
-        <w:t xml:space="preserve"> script within the </w:t>
-      </w:r>
-      <w:proofErr w:type="spellStart"/>
-      <w:r>
-        <w:t>dataaccess</w:t>
-      </w:r>
-      <w:proofErr w:type="spellEnd"/>
-      <w:r>
-        <w:t xml:space="preserve"> project. </w:t>
-      </w:r>
-    </w:p>
-    <w:p/>
-    <w:p>
       <w:pPr>
         <w:pStyle w:val="Heading2"/>
       </w:pPr>
       <w:r>
+        <w:lastRenderedPageBreak/>
         <w:t>Naming Conventions</w:t>
       </w:r>
     </w:p>
     <w:p>
       <w:r>
-        <w:t xml:space="preserve">Project Files – </w:t>
-      </w:r>
-      <w:proofErr w:type="spellStart"/>
-      <w:r>
-        <w:t>com.kiransprojects.travelme</w:t>
-      </w:r>
-      <w:proofErr w:type="spellEnd"/>
-      <w:proofErr w:type="gramStart"/>
-      <w:r>
-        <w:t>.&lt;</w:t>
-      </w:r>
-      <w:proofErr w:type="spellStart"/>
-      <w:proofErr w:type="gramEnd"/>
-      <w:r>
-        <w:t>ProjectName</w:t>
-      </w:r>
-      <w:proofErr w:type="spellEnd"/>
-      <w:r>
-        <w:t>&gt;</w:t>
-      </w:r>
-    </w:p>
-    <w:p>
-      <w:r>
-        <w:t>Repository - &lt;</w:t>
-      </w:r>
-      <w:proofErr w:type="spellStart"/>
-      <w:r>
-        <w:t>RepositoryName</w:t>
-      </w:r>
-      <w:proofErr w:type="spellEnd"/>
-      <w:r>
-        <w:t>&gt;Repository</w:t>
-      </w:r>
-    </w:p>
-    <w:p>
-      <w:r>
-        <w:t>Services - &lt;</w:t>
-      </w:r>
-      <w:proofErr w:type="spellStart"/>
-      <w:r>
-        <w:t>ServiceName</w:t>
-      </w:r>
-      <w:proofErr w:type="spellEnd"/>
-      <w:r>
-        <w:t>&gt;Service</w:t>
-      </w:r>
-    </w:p>
-    <w:p>
-      <w:r>
-        <w:t>Factories - &lt;</w:t>
-      </w:r>
-      <w:proofErr w:type="spellStart"/>
-      <w:r>
-        <w:t>FactoryName</w:t>
-      </w:r>
-      <w:proofErr w:type="spellEnd"/>
-      <w:r>
-        <w:t>&gt;Factory</w:t>
+        <w:t>Project Files – com.kiransprojects.travelme.&lt;ProjectName&gt;</w:t>
+      </w:r>
+    </w:p>
+    <w:p>
+      <w:r>
+        <w:t>Repository - &lt;RepositoryName&gt;Repository</w:t>
+      </w:r>
+    </w:p>
+    <w:p>
+      <w:r>
+        <w:t>Services - &lt;ServiceName&gt;Service</w:t>
+      </w:r>
+    </w:p>
+    <w:p>
+      <w:r>
+        <w:t>Factories - &lt;FactoryName&gt;Factory</w:t>
       </w:r>
     </w:p>
     <w:p/>
@@ -3301,7 +2913,7 @@
 </file>
 
 <file path=word/endnotes.xml><?xml version="1.0" encoding="utf-8"?>
-<w:endnotes xmlns:wpc="http://schemas.microsoft.com/office/word/2010/wordprocessingCanvas" xmlns:mc="http://schemas.openxmlformats.org/markup-compatibility/2006" xmlns:o="urn:schemas-microsoft-com:office:office" xmlns:r="http://schemas.openxmlformats.org/officeDocument/2006/relationships" xmlns:m="http://schemas.openxmlformats.org/officeDocument/2006/math" xmlns:v="urn:schemas-microsoft-com:vml" xmlns:wp14="http://schemas.microsoft.com/office/word/2010/wordprocessingDrawing" xmlns:wp="http://schemas.openxmlformats.org/drawingml/2006/wordprocessingDrawing" xmlns:w10="urn:schemas-microsoft-com:office:word" xmlns:w="http://schemas.openxmlformats.org/wordprocessingml/2006/main" xmlns:w14="http://schemas.microsoft.com/office/word/2010/wordml" xmlns:w15="http://schemas.microsoft.com/office/word/2012/wordml" xmlns:wpg="http://schemas.microsoft.com/office/word/2010/wordprocessingGroup" xmlns:wpi="http://schemas.microsoft.com/office/word/2010/wordprocessingInk" xmlns:wne="http://schemas.microsoft.com/office/word/2006/wordml" xmlns:wps="http://schemas.microsoft.com/office/word/2010/wordprocessingShape" mc:Ignorable="w14 w15 wp14">
+<w:endnotes xmlns:wpc="http://schemas.microsoft.com/office/word/2010/wordprocessingCanvas" xmlns:mo="http://schemas.microsoft.com/office/mac/office/2008/main" xmlns:mc="http://schemas.openxmlformats.org/markup-compatibility/2006" xmlns:mv="urn:schemas-microsoft-com:mac:vml" xmlns:o="urn:schemas-microsoft-com:office:office" xmlns:r="http://schemas.openxmlformats.org/officeDocument/2006/relationships" xmlns:m="http://schemas.openxmlformats.org/officeDocument/2006/math" xmlns:v="urn:schemas-microsoft-com:vml" xmlns:wp14="http://schemas.microsoft.com/office/word/2010/wordprocessingDrawing" xmlns:wp="http://schemas.openxmlformats.org/drawingml/2006/wordprocessingDrawing" xmlns:w10="urn:schemas-microsoft-com:office:word" xmlns:w="http://schemas.openxmlformats.org/wordprocessingml/2006/main" xmlns:w14="http://schemas.microsoft.com/office/word/2010/wordml" xmlns:w15="http://schemas.microsoft.com/office/word/2012/wordml" xmlns:wpg="http://schemas.microsoft.com/office/word/2010/wordprocessingGroup" xmlns:wpi="http://schemas.microsoft.com/office/word/2010/wordprocessingInk" xmlns:wne="http://schemas.microsoft.com/office/word/2006/wordml" xmlns:wps="http://schemas.microsoft.com/office/word/2010/wordprocessingShape" mc:Ignorable="w14 w15 wp14">
   <w:endnote w:type="separator" w:id="-1">
     <w:p>
       <w:r>
@@ -3320,7 +2932,7 @@
 </file>
 
 <file path=word/footer1.xml><?xml version="1.0" encoding="utf-8"?>
-<w:ftr xmlns:wpc="http://schemas.microsoft.com/office/word/2010/wordprocessingCanvas" xmlns:mc="http://schemas.openxmlformats.org/markup-compatibility/2006" xmlns:o="urn:schemas-microsoft-com:office:office" xmlns:r="http://schemas.openxmlformats.org/officeDocument/2006/relationships" xmlns:m="http://schemas.openxmlformats.org/officeDocument/2006/math" xmlns:v="urn:schemas-microsoft-com:vml" xmlns:wp14="http://schemas.microsoft.com/office/word/2010/wordprocessingDrawing" xmlns:wp="http://schemas.openxmlformats.org/drawingml/2006/wordprocessingDrawing" xmlns:w10="urn:schemas-microsoft-com:office:word" xmlns:w="http://schemas.openxmlformats.org/wordprocessingml/2006/main" xmlns:w14="http://schemas.microsoft.com/office/word/2010/wordml" xmlns:w15="http://schemas.microsoft.com/office/word/2012/wordml" xmlns:wpg="http://schemas.microsoft.com/office/word/2010/wordprocessingGroup" xmlns:wpi="http://schemas.microsoft.com/office/word/2010/wordprocessingInk" xmlns:wne="http://schemas.microsoft.com/office/word/2006/wordml" xmlns:wps="http://schemas.microsoft.com/office/word/2010/wordprocessingShape" mc:Ignorable="w14 w15 wp14">
+<w:ftr xmlns:wpc="http://schemas.microsoft.com/office/word/2010/wordprocessingCanvas" xmlns:mo="http://schemas.microsoft.com/office/mac/office/2008/main" xmlns:mc="http://schemas.openxmlformats.org/markup-compatibility/2006" xmlns:mv="urn:schemas-microsoft-com:mac:vml" xmlns:o="urn:schemas-microsoft-com:office:office" xmlns:r="http://schemas.openxmlformats.org/officeDocument/2006/relationships" xmlns:m="http://schemas.openxmlformats.org/officeDocument/2006/math" xmlns:v="urn:schemas-microsoft-com:vml" xmlns:wp14="http://schemas.microsoft.com/office/word/2010/wordprocessingDrawing" xmlns:wp="http://schemas.openxmlformats.org/drawingml/2006/wordprocessingDrawing" xmlns:w10="urn:schemas-microsoft-com:office:word" xmlns:w="http://schemas.openxmlformats.org/wordprocessingml/2006/main" xmlns:w14="http://schemas.microsoft.com/office/word/2010/wordml" xmlns:w15="http://schemas.microsoft.com/office/word/2012/wordml" xmlns:wpg="http://schemas.microsoft.com/office/word/2010/wordprocessingGroup" xmlns:wpi="http://schemas.microsoft.com/office/word/2010/wordprocessingInk" xmlns:wne="http://schemas.microsoft.com/office/word/2006/wordml" xmlns:wps="http://schemas.microsoft.com/office/word/2010/wordprocessingShape" mc:Ignorable="w14 w15 wp14">
   <w:p>
     <w:pPr>
       <w:pStyle w:val="Footer"/>
@@ -3358,7 +2970,7 @@
 </file>
 
 <file path=word/footer2.xml><?xml version="1.0" encoding="utf-8"?>
-<w:ftr xmlns:wpc="http://schemas.microsoft.com/office/word/2010/wordprocessingCanvas" xmlns:mc="http://schemas.openxmlformats.org/markup-compatibility/2006" xmlns:o="urn:schemas-microsoft-com:office:office" xmlns:r="http://schemas.openxmlformats.org/officeDocument/2006/relationships" xmlns:m="http://schemas.openxmlformats.org/officeDocument/2006/math" xmlns:v="urn:schemas-microsoft-com:vml" xmlns:wp14="http://schemas.microsoft.com/office/word/2010/wordprocessingDrawing" xmlns:wp="http://schemas.openxmlformats.org/drawingml/2006/wordprocessingDrawing" xmlns:w10="urn:schemas-microsoft-com:office:word" xmlns:w="http://schemas.openxmlformats.org/wordprocessingml/2006/main" xmlns:w14="http://schemas.microsoft.com/office/word/2010/wordml" xmlns:w15="http://schemas.microsoft.com/office/word/2012/wordml" xmlns:wpg="http://schemas.microsoft.com/office/word/2010/wordprocessingGroup" xmlns:wpi="http://schemas.microsoft.com/office/word/2010/wordprocessingInk" xmlns:wne="http://schemas.microsoft.com/office/word/2006/wordml" xmlns:wps="http://schemas.microsoft.com/office/word/2010/wordprocessingShape" mc:Ignorable="w14 w15 wp14">
+<w:ftr xmlns:wpc="http://schemas.microsoft.com/office/word/2010/wordprocessingCanvas" xmlns:mo="http://schemas.microsoft.com/office/mac/office/2008/main" xmlns:mc="http://schemas.openxmlformats.org/markup-compatibility/2006" xmlns:mv="urn:schemas-microsoft-com:mac:vml" xmlns:o="urn:schemas-microsoft-com:office:office" xmlns:r="http://schemas.openxmlformats.org/officeDocument/2006/relationships" xmlns:m="http://schemas.openxmlformats.org/officeDocument/2006/math" xmlns:v="urn:schemas-microsoft-com:vml" xmlns:wp14="http://schemas.microsoft.com/office/word/2010/wordprocessingDrawing" xmlns:wp="http://schemas.openxmlformats.org/drawingml/2006/wordprocessingDrawing" xmlns:w10="urn:schemas-microsoft-com:office:word" xmlns:w="http://schemas.openxmlformats.org/wordprocessingml/2006/main" xmlns:w14="http://schemas.microsoft.com/office/word/2010/wordml" xmlns:w15="http://schemas.microsoft.com/office/word/2012/wordml" xmlns:wpg="http://schemas.microsoft.com/office/word/2010/wordprocessingGroup" xmlns:wpi="http://schemas.microsoft.com/office/word/2010/wordprocessingInk" xmlns:wne="http://schemas.microsoft.com/office/word/2006/wordml" xmlns:wps="http://schemas.microsoft.com/office/word/2010/wordprocessingShape" mc:Ignorable="w14 w15 wp14">
   <w:p>
     <w:pPr>
       <w:pStyle w:val="Footer"/>
@@ -3390,7 +3002,7 @@
         <w:rStyle w:val="PageNumber"/>
         <w:noProof/>
       </w:rPr>
-      <w:t>6</w:t>
+      <w:t>5</w:t>
     </w:r>
     <w:r>
       <w:rPr>
@@ -3410,11 +3022,9 @@
     <w:r>
       <w:ptab w:relativeTo="margin" w:alignment="center" w:leader="none"/>
     </w:r>
-    <w:proofErr w:type="spellStart"/>
     <w:r>
       <w:t>travelme</w:t>
     </w:r>
-    <w:proofErr w:type="spellEnd"/>
     <w:r>
       <w:ptab w:relativeTo="margin" w:alignment="right" w:leader="none"/>
     </w:r>
@@ -3423,7 +3033,7 @@
 </file>
 
 <file path=word/footnotes.xml><?xml version="1.0" encoding="utf-8"?>
-<w:footnotes xmlns:wpc="http://schemas.microsoft.com/office/word/2010/wordprocessingCanvas" xmlns:mc="http://schemas.openxmlformats.org/markup-compatibility/2006" xmlns:o="urn:schemas-microsoft-com:office:office" xmlns:r="http://schemas.openxmlformats.org/officeDocument/2006/relationships" xmlns:m="http://schemas.openxmlformats.org/officeDocument/2006/math" xmlns:v="urn:schemas-microsoft-com:vml" xmlns:wp14="http://schemas.microsoft.com/office/word/2010/wordprocessingDrawing" xmlns:wp="http://schemas.openxmlformats.org/drawingml/2006/wordprocessingDrawing" xmlns:w10="urn:schemas-microsoft-com:office:word" xmlns:w="http://schemas.openxmlformats.org/wordprocessingml/2006/main" xmlns:w14="http://schemas.microsoft.com/office/word/2010/wordml" xmlns:w15="http://schemas.microsoft.com/office/word/2012/wordml" xmlns:wpg="http://schemas.microsoft.com/office/word/2010/wordprocessingGroup" xmlns:wpi="http://schemas.microsoft.com/office/word/2010/wordprocessingInk" xmlns:wne="http://schemas.microsoft.com/office/word/2006/wordml" xmlns:wps="http://schemas.microsoft.com/office/word/2010/wordprocessingShape" mc:Ignorable="w14 w15 wp14">
+<w:footnotes xmlns:wpc="http://schemas.microsoft.com/office/word/2010/wordprocessingCanvas" xmlns:mo="http://schemas.microsoft.com/office/mac/office/2008/main" xmlns:mc="http://schemas.openxmlformats.org/markup-compatibility/2006" xmlns:mv="urn:schemas-microsoft-com:mac:vml" xmlns:o="urn:schemas-microsoft-com:office:office" xmlns:r="http://schemas.openxmlformats.org/officeDocument/2006/relationships" xmlns:m="http://schemas.openxmlformats.org/officeDocument/2006/math" xmlns:v="urn:schemas-microsoft-com:vml" xmlns:wp14="http://schemas.microsoft.com/office/word/2010/wordprocessingDrawing" xmlns:wp="http://schemas.openxmlformats.org/drawingml/2006/wordprocessingDrawing" xmlns:w10="urn:schemas-microsoft-com:office:word" xmlns:w="http://schemas.openxmlformats.org/wordprocessingml/2006/main" xmlns:w14="http://schemas.microsoft.com/office/word/2010/wordml" xmlns:w15="http://schemas.microsoft.com/office/word/2012/wordml" xmlns:wpg="http://schemas.microsoft.com/office/word/2010/wordprocessingGroup" xmlns:wpi="http://schemas.microsoft.com/office/word/2010/wordprocessingInk" xmlns:wne="http://schemas.microsoft.com/office/word/2006/wordml" xmlns:wps="http://schemas.microsoft.com/office/word/2010/wordprocessingShape" mc:Ignorable="w14 w15 wp14">
   <w:footnote w:type="separator" w:id="-1">
     <w:p>
       <w:r>
@@ -3442,8 +3052,8 @@
 </file>
 
 <file path=word/numbering.xml><?xml version="1.0" encoding="utf-8"?>
-<w:numbering xmlns:wpc="http://schemas.microsoft.com/office/word/2010/wordprocessingCanvas" xmlns:mc="http://schemas.openxmlformats.org/markup-compatibility/2006" xmlns:o="urn:schemas-microsoft-com:office:office" xmlns:r="http://schemas.openxmlformats.org/officeDocument/2006/relationships" xmlns:m="http://schemas.openxmlformats.org/officeDocument/2006/math" xmlns:v="urn:schemas-microsoft-com:vml" xmlns:wp14="http://schemas.microsoft.com/office/word/2010/wordprocessingDrawing" xmlns:wp="http://schemas.openxmlformats.org/drawingml/2006/wordprocessingDrawing" xmlns:w10="urn:schemas-microsoft-com:office:word" xmlns:w="http://schemas.openxmlformats.org/wordprocessingml/2006/main" xmlns:w14="http://schemas.microsoft.com/office/word/2010/wordml" xmlns:w15="http://schemas.microsoft.com/office/word/2012/wordml" xmlns:wpg="http://schemas.microsoft.com/office/word/2010/wordprocessingGroup" xmlns:wpi="http://schemas.microsoft.com/office/word/2010/wordprocessingInk" xmlns:wne="http://schemas.microsoft.com/office/word/2006/wordml" xmlns:wps="http://schemas.microsoft.com/office/word/2010/wordprocessingShape" mc:Ignorable="w14 w15 wp14">
-  <w:abstractNum w:abstractNumId="0" w15:restartNumberingAfterBreak="0">
+<w:numbering xmlns:wpc="http://schemas.microsoft.com/office/word/2010/wordprocessingCanvas" xmlns:mo="http://schemas.microsoft.com/office/mac/office/2008/main" xmlns:mc="http://schemas.openxmlformats.org/markup-compatibility/2006" xmlns:mv="urn:schemas-microsoft-com:mac:vml" xmlns:o="urn:schemas-microsoft-com:office:office" xmlns:r="http://schemas.openxmlformats.org/officeDocument/2006/relationships" xmlns:m="http://schemas.openxmlformats.org/officeDocument/2006/math" xmlns:v="urn:schemas-microsoft-com:vml" xmlns:wp14="http://schemas.microsoft.com/office/word/2010/wordprocessingDrawing" xmlns:wp="http://schemas.openxmlformats.org/drawingml/2006/wordprocessingDrawing" xmlns:w10="urn:schemas-microsoft-com:office:word" xmlns:w="http://schemas.openxmlformats.org/wordprocessingml/2006/main" xmlns:w14="http://schemas.microsoft.com/office/word/2010/wordml" xmlns:w15="http://schemas.microsoft.com/office/word/2012/wordml" xmlns:wpg="http://schemas.microsoft.com/office/word/2010/wordprocessingGroup" xmlns:wpi="http://schemas.microsoft.com/office/word/2010/wordprocessingInk" xmlns:wne="http://schemas.microsoft.com/office/word/2006/wordml" xmlns:wps="http://schemas.microsoft.com/office/word/2010/wordprocessingShape" mc:Ignorable="w14 w15 wp14">
+  <w:abstractNum w:abstractNumId="0">
     <w:nsid w:val="0A383602"/>
     <w:multiLevelType w:val="hybridMultilevel"/>
     <w:tmpl w:val="70D87EA4"/>
@@ -3556,7 +3166,7 @@
       </w:rPr>
     </w:lvl>
   </w:abstractNum>
-  <w:abstractNum w:abstractNumId="1" w15:restartNumberingAfterBreak="0">
+  <w:abstractNum w:abstractNumId="1">
     <w:nsid w:val="107339BB"/>
     <w:multiLevelType w:val="hybridMultilevel"/>
     <w:tmpl w:val="D0F6EB86"/>
@@ -3669,7 +3279,7 @@
       </w:rPr>
     </w:lvl>
   </w:abstractNum>
-  <w:abstractNum w:abstractNumId="2" w15:restartNumberingAfterBreak="0">
+  <w:abstractNum w:abstractNumId="2">
     <w:nsid w:val="30FC5EF3"/>
     <w:multiLevelType w:val="hybridMultilevel"/>
     <w:tmpl w:val="91749D5E"/>
@@ -3782,7 +3392,7 @@
       </w:rPr>
     </w:lvl>
   </w:abstractNum>
-  <w:abstractNum w:abstractNumId="3" w15:restartNumberingAfterBreak="0">
+  <w:abstractNum w:abstractNumId="3">
     <w:nsid w:val="341003B5"/>
     <w:multiLevelType w:val="hybridMultilevel"/>
     <w:tmpl w:val="A6AA3DEC"/>
@@ -3895,7 +3505,7 @@
       </w:rPr>
     </w:lvl>
   </w:abstractNum>
-  <w:abstractNum w:abstractNumId="4" w15:restartNumberingAfterBreak="0">
+  <w:abstractNum w:abstractNumId="4">
     <w:nsid w:val="51185841"/>
     <w:multiLevelType w:val="hybridMultilevel"/>
     <w:tmpl w:val="082A7D76"/>
@@ -4008,7 +3618,7 @@
       </w:rPr>
     </w:lvl>
   </w:abstractNum>
-  <w:abstractNum w:abstractNumId="5" w15:restartNumberingAfterBreak="0">
+  <w:abstractNum w:abstractNumId="5">
     <w:nsid w:val="6E410B44"/>
     <w:multiLevelType w:val="hybridMultilevel"/>
     <w:tmpl w:val="E5CC6174"/>
@@ -4155,7 +3765,7 @@
     </w:rPrDefault>
     <w:pPrDefault/>
   </w:docDefaults>
-  <w:latentStyles w:defLockedState="0" w:defUIPriority="99" w:defSemiHidden="0" w:defUnhideWhenUsed="0" w:defQFormat="0" w:count="371">
+  <w:latentStyles w:defLockedState="0" w:defUIPriority="99" w:defSemiHidden="0" w:defUnhideWhenUsed="0" w:defQFormat="0" w:count="380">
     <w:lsdException w:name="Normal" w:uiPriority="0" w:qFormat="1"/>
     <w:lsdException w:name="heading 1" w:uiPriority="9" w:qFormat="1"/>
     <w:lsdException w:name="heading 2" w:semiHidden="1" w:uiPriority="9" w:unhideWhenUsed="1" w:qFormat="1"/>
@@ -4888,6 +4498,7 @@
     <w:uiPriority w:val="39"/>
     <w:rsid w:val="00A11E07"/>
     <w:tblPr>
+      <w:tblInd w:w="0" w:type="dxa"/>
       <w:tblBorders>
         <w:top w:val="single" w:sz="4" w:space="0" w:color="auto"/>
         <w:left w:val="single" w:sz="4" w:space="0" w:color="auto"/>
@@ -4896,6 +4507,12 @@
         <w:insideH w:val="single" w:sz="4" w:space="0" w:color="auto"/>
         <w:insideV w:val="single" w:sz="4" w:space="0" w:color="auto"/>
       </w:tblBorders>
+      <w:tblCellMar>
+        <w:top w:w="0" w:type="dxa"/>
+        <w:left w:w="108" w:type="dxa"/>
+        <w:bottom w:w="0" w:type="dxa"/>
+        <w:right w:w="108" w:type="dxa"/>
+      </w:tblCellMar>
     </w:tblPr>
   </w:style>
   <w:style w:type="character" w:customStyle="1" w:styleId="Heading2Char">
@@ -5180,7 +4797,7 @@
 </file>
 
 <file path=customXml/itemProps1.xml><?xml version="1.0" encoding="utf-8"?>
-<ds:datastoreItem xmlns:ds="http://schemas.openxmlformats.org/officeDocument/2006/customXml" ds:itemID="{4283DC33-6351-4736-A8B1-C225219AA85C}">
+<ds:datastoreItem xmlns:ds="http://schemas.openxmlformats.org/officeDocument/2006/customXml" ds:itemID="{9D775050-192E-FF45-9C89-93154E7D6507}">
   <ds:schemaRefs>
     <ds:schemaRef ds:uri="http://schemas.openxmlformats.org/officeDocument/2006/bibliography"/>
   </ds:schemaRefs>

</xml_diff>

<commit_message>
updated roles and responsibilities
</commit_message>
<xml_diff>
--- a/docs/travelme_specV1.0.docx
+++ b/docs/travelme_specV1.0.docx
@@ -610,7 +610,7 @@
             </w:rPr>
             <w:fldChar w:fldCharType="separate"/>
           </w:r>
-          <w:hyperlink w:anchor="_Toc427727675" w:history="1">
+          <w:hyperlink w:anchor="_Toc427992929" w:history="1">
             <w:r>
               <w:rPr>
                 <w:rStyle w:val="Hyperlink"/>
@@ -637,7 +637,7 @@
                 <w:noProof/>
                 <w:webHidden/>
               </w:rPr>
-              <w:instrText xml:space="preserve"> PAGEREF _Toc427727675 \h </w:instrText>
+              <w:instrText xml:space="preserve"> PAGEREF _Toc427992929 \h </w:instrText>
             </w:r>
             <w:r>
               <w:rPr>
@@ -680,7 +680,7 @@
               <w:lang w:val="en-US"/>
             </w:rPr>
           </w:pPr>
-          <w:hyperlink w:anchor="_Toc427727676" w:history="1">
+          <w:hyperlink w:anchor="_Toc427992930" w:history="1">
             <w:r>
               <w:rPr>
                 <w:rStyle w:val="Hyperlink"/>
@@ -707,7 +707,7 @@
                 <w:noProof/>
                 <w:webHidden/>
               </w:rPr>
-              <w:instrText xml:space="preserve"> PAGEREF _Toc427727676 \h </w:instrText>
+              <w:instrText xml:space="preserve"> PAGEREF _Toc427992930 \h </w:instrText>
             </w:r>
             <w:r>
               <w:rPr>
@@ -750,7 +750,7 @@
               <w:lang w:val="en-US"/>
             </w:rPr>
           </w:pPr>
-          <w:hyperlink w:anchor="_Toc427727677" w:history="1">
+          <w:hyperlink w:anchor="_Toc427992931" w:history="1">
             <w:r>
               <w:rPr>
                 <w:rStyle w:val="Hyperlink"/>
@@ -777,7 +777,7 @@
                 <w:noProof/>
                 <w:webHidden/>
               </w:rPr>
-              <w:instrText xml:space="preserve"> PAGEREF _Toc427727677 \h </w:instrText>
+              <w:instrText xml:space="preserve"> PAGEREF _Toc427992931 \h </w:instrText>
             </w:r>
             <w:r>
               <w:rPr>
@@ -822,7 +822,7 @@
               <w:lang w:val="en-US"/>
             </w:rPr>
           </w:pPr>
-          <w:hyperlink w:anchor="_Toc427727678" w:history="1">
+          <w:hyperlink w:anchor="_Toc427992932" w:history="1">
             <w:r>
               <w:rPr>
                 <w:rStyle w:val="Hyperlink"/>
@@ -849,7 +849,7 @@
                 <w:noProof/>
                 <w:webHidden/>
               </w:rPr>
-              <w:instrText xml:space="preserve"> PAGEREF _Toc427727678 \h </w:instrText>
+              <w:instrText xml:space="preserve"> PAGEREF _Toc427992932 \h </w:instrText>
             </w:r>
             <w:r>
               <w:rPr>
@@ -894,7 +894,7 @@
               <w:lang w:val="en-US"/>
             </w:rPr>
           </w:pPr>
-          <w:hyperlink w:anchor="_Toc427727679" w:history="1">
+          <w:hyperlink w:anchor="_Toc427992933" w:history="1">
             <w:r>
               <w:rPr>
                 <w:rStyle w:val="Hyperlink"/>
@@ -921,7 +921,7 @@
                 <w:noProof/>
                 <w:webHidden/>
               </w:rPr>
-              <w:instrText xml:space="preserve"> PAGEREF _Toc427727679 \h </w:instrText>
+              <w:instrText xml:space="preserve"> PAGEREF _Toc427992933 \h </w:instrText>
             </w:r>
             <w:r>
               <w:rPr>
@@ -966,7 +966,7 @@
               <w:lang w:val="en-US"/>
             </w:rPr>
           </w:pPr>
-          <w:hyperlink w:anchor="_Toc427727680" w:history="1">
+          <w:hyperlink w:anchor="_Toc427992934" w:history="1">
             <w:r>
               <w:rPr>
                 <w:rStyle w:val="Hyperlink"/>
@@ -993,7 +993,7 @@
                 <w:noProof/>
                 <w:webHidden/>
               </w:rPr>
-              <w:instrText xml:space="preserve"> PAGEREF _Toc427727680 \h </w:instrText>
+              <w:instrText xml:space="preserve"> PAGEREF _Toc427992934 \h </w:instrText>
             </w:r>
             <w:r>
               <w:rPr>
@@ -1038,7 +1038,7 @@
               <w:lang w:val="en-US"/>
             </w:rPr>
           </w:pPr>
-          <w:hyperlink w:anchor="_Toc427727681" w:history="1">
+          <w:hyperlink w:anchor="_Toc427992935" w:history="1">
             <w:r>
               <w:rPr>
                 <w:rStyle w:val="Hyperlink"/>
@@ -1065,7 +1065,7 @@
                 <w:noProof/>
                 <w:webHidden/>
               </w:rPr>
-              <w:instrText xml:space="preserve"> PAGEREF _Toc427727681 \h </w:instrText>
+              <w:instrText xml:space="preserve"> PAGEREF _Toc427992935 \h </w:instrText>
             </w:r>
             <w:r>
               <w:rPr>
@@ -1108,7 +1108,7 @@
               <w:lang w:val="en-US"/>
             </w:rPr>
           </w:pPr>
-          <w:hyperlink w:anchor="_Toc427727682" w:history="1">
+          <w:hyperlink w:anchor="_Toc427992936" w:history="1">
             <w:r>
               <w:rPr>
                 <w:rStyle w:val="Hyperlink"/>
@@ -1135,7 +1135,7 @@
                 <w:noProof/>
                 <w:webHidden/>
               </w:rPr>
-              <w:instrText xml:space="preserve"> PAGEREF _Toc427727682 \h </w:instrText>
+              <w:instrText xml:space="preserve"> PAGEREF _Toc427992936 \h </w:instrText>
             </w:r>
             <w:r>
               <w:rPr>
@@ -1178,7 +1178,7 @@
               <w:lang w:val="en-US"/>
             </w:rPr>
           </w:pPr>
-          <w:hyperlink w:anchor="_Toc427727683" w:history="1">
+          <w:hyperlink w:anchor="_Toc427992937" w:history="1">
             <w:r>
               <w:rPr>
                 <w:rStyle w:val="Hyperlink"/>
@@ -1205,7 +1205,7 @@
                 <w:noProof/>
                 <w:webHidden/>
               </w:rPr>
-              <w:instrText xml:space="preserve"> PAGEREF _Toc427727683 \h </w:instrText>
+              <w:instrText xml:space="preserve"> PAGEREF _Toc427992937 \h </w:instrText>
             </w:r>
             <w:r>
               <w:rPr>
@@ -1248,7 +1248,7 @@
               <w:lang w:val="en-US"/>
             </w:rPr>
           </w:pPr>
-          <w:hyperlink w:anchor="_Toc427727684" w:history="1">
+          <w:hyperlink w:anchor="_Toc427992938" w:history="1">
             <w:r>
               <w:rPr>
                 <w:rStyle w:val="Hyperlink"/>
@@ -1275,7 +1275,7 @@
                 <w:noProof/>
                 <w:webHidden/>
               </w:rPr>
-              <w:instrText xml:space="preserve"> PAGEREF _Toc427727684 \h </w:instrText>
+              <w:instrText xml:space="preserve"> PAGEREF _Toc427992938 \h </w:instrText>
             </w:r>
             <w:r>
               <w:rPr>
@@ -1295,7 +1295,7 @@
                 <w:noProof/>
                 <w:webHidden/>
               </w:rPr>
-              <w:t>4</w:t>
+              <w:t>5</w:t>
             </w:r>
             <w:r>
               <w:rPr>
@@ -1318,7 +1318,7 @@
               <w:lang w:val="en-US"/>
             </w:rPr>
           </w:pPr>
-          <w:hyperlink w:anchor="_Toc427727685" w:history="1">
+          <w:hyperlink w:anchor="_Toc427992939" w:history="1">
             <w:r>
               <w:rPr>
                 <w:rStyle w:val="Hyperlink"/>
@@ -1345,7 +1345,7 @@
                 <w:noProof/>
                 <w:webHidden/>
               </w:rPr>
-              <w:instrText xml:space="preserve"> PAGEREF _Toc427727685 \h </w:instrText>
+              <w:instrText xml:space="preserve"> PAGEREF _Toc427992939 \h </w:instrText>
             </w:r>
             <w:r>
               <w:rPr>
@@ -1388,7 +1388,7 @@
               <w:lang w:val="en-US"/>
             </w:rPr>
           </w:pPr>
-          <w:hyperlink w:anchor="_Toc427727686" w:history="1">
+          <w:hyperlink w:anchor="_Toc427992940" w:history="1">
             <w:r>
               <w:rPr>
                 <w:rStyle w:val="Hyperlink"/>
@@ -1415,7 +1415,7 @@
                 <w:noProof/>
                 <w:webHidden/>
               </w:rPr>
-              <w:instrText xml:space="preserve"> PAGEREF _Toc427727686 \h </w:instrText>
+              <w:instrText xml:space="preserve"> PAGEREF _Toc427992940 \h </w:instrText>
             </w:r>
             <w:r>
               <w:rPr>
@@ -1435,7 +1435,79 @@
                 <w:noProof/>
                 <w:webHidden/>
               </w:rPr>
-              <w:t>5</w:t>
+              <w:t>6</w:t>
+            </w:r>
+            <w:r>
+              <w:rPr>
+                <w:noProof/>
+                <w:webHidden/>
+              </w:rPr>
+              <w:fldChar w:fldCharType="end"/>
+            </w:r>
+          </w:hyperlink>
+        </w:p>
+        <w:p>
+          <w:pPr>
+            <w:pStyle w:val="TOC2"/>
+            <w:tabs>
+              <w:tab w:val="right" w:leader="dot" w:pos="9010"/>
+            </w:tabs>
+            <w:rPr>
+              <w:b w:val="0"/>
+              <w:noProof/>
+              <w:sz w:val="24"/>
+              <w:szCs w:val="24"/>
+              <w:lang w:val="en-US"/>
+            </w:rPr>
+          </w:pPr>
+          <w:hyperlink w:anchor="_Toc427992941" w:history="1">
+            <w:r>
+              <w:rPr>
+                <w:rStyle w:val="Hyperlink"/>
+                <w:noProof/>
+              </w:rPr>
+              <w:t>Naming Conventions</w:t>
+            </w:r>
+            <w:r>
+              <w:rPr>
+                <w:noProof/>
+                <w:webHidden/>
+              </w:rPr>
+              <w:tab/>
+            </w:r>
+            <w:r>
+              <w:rPr>
+                <w:noProof/>
+                <w:webHidden/>
+              </w:rPr>
+              <w:fldChar w:fldCharType="begin"/>
+            </w:r>
+            <w:r>
+              <w:rPr>
+                <w:noProof/>
+                <w:webHidden/>
+              </w:rPr>
+              <w:instrText xml:space="preserve"> PAGEREF _Toc427992941 \h </w:instrText>
+            </w:r>
+            <w:r>
+              <w:rPr>
+                <w:noProof/>
+                <w:webHidden/>
+              </w:rPr>
+            </w:r>
+            <w:r>
+              <w:rPr>
+                <w:noProof/>
+                <w:webHidden/>
+              </w:rPr>
+              <w:fldChar w:fldCharType="separate"/>
+            </w:r>
+            <w:r>
+              <w:rPr>
+                <w:noProof/>
+                <w:webHidden/>
+              </w:rPr>
+              <w:t>6</w:t>
             </w:r>
             <w:r>
               <w:rPr>
@@ -1467,7 +1539,7 @@
       <w:pPr>
         <w:pStyle w:val="Heading1"/>
       </w:pPr>
-      <w:bookmarkStart w:id="0" w:name="_Toc427727675"/>
+      <w:bookmarkStart w:id="0" w:name="_Toc427992929"/>
       <w:r>
         <w:lastRenderedPageBreak/>
         <w:t>Summary</w:t>
@@ -1476,7 +1548,15 @@
     </w:p>
     <w:p>
       <w:r>
-        <w:t xml:space="preserve">TRAVELME is blogging application designed specifically for backpackers who are travelling the world. The application will provide the functionality to post blogs along with pictures about there current travels. Journeys will be organised into ‘Trips’ where each user may add as many trips as they wish. Within each trip there will be many posts. The web application will provide a way to store these posts and also view them for later viewing. Functionality to share with friends will also be considered. TRAVELME will use location data to track a person’s travels over a period of time, this will be later displayed through a mapping api such as Google Maps. </w:t>
+        <w:t xml:space="preserve">TRAVELME is blogging application designed specifically for backpackers who are travelling the world. The application will provide the functionality to post blogs along with pictures about there current travels. Journeys will be organised into ‘Trips’ where each user may add as many trips as they wish. Within each trip there will be many posts. The web application will provide a way to store these posts and also view them for later viewing. Functionality to share with friends will also be considered. TRAVELME will use location data to track a person’s travels over a period of time, this will be later displayed through a mapping </w:t>
+      </w:r>
+      <w:proofErr w:type="spellStart"/>
+      <w:r>
+        <w:t>api</w:t>
+      </w:r>
+      <w:proofErr w:type="spellEnd"/>
+      <w:r>
+        <w:t xml:space="preserve"> such as Google Maps. </w:t>
       </w:r>
     </w:p>
     <w:p/>
@@ -1484,86 +1564,215 @@
       <w:pPr>
         <w:pStyle w:val="Heading1"/>
       </w:pPr>
-      <w:bookmarkStart w:id="1" w:name="_Toc427727676"/>
-      <w:r>
-        <w:t>User Stories</w:t>
-      </w:r>
+      <w:r>
+        <w:t xml:space="preserve">Roles and </w:t>
+      </w:r>
+      <w:r>
+        <w:t>Responsibilities</w:t>
+      </w:r>
+    </w:p>
+    <w:p/>
+    <w:p>
+      <w:r>
+        <w:t xml:space="preserve">User can: </w:t>
+      </w:r>
+    </w:p>
+    <w:p>
+      <w:pPr>
+        <w:pStyle w:val="ListParagraph"/>
+        <w:numPr>
+          <w:ilvl w:val="0"/>
+          <w:numId w:val="8"/>
+        </w:numPr>
+      </w:pPr>
+      <w:r>
+        <w:t xml:space="preserve">Signs in </w:t>
+      </w:r>
+    </w:p>
+    <w:p>
+      <w:pPr>
+        <w:pStyle w:val="ListParagraph"/>
+        <w:numPr>
+          <w:ilvl w:val="0"/>
+          <w:numId w:val="8"/>
+        </w:numPr>
+      </w:pPr>
+      <w:r>
+        <w:t xml:space="preserve">Registers </w:t>
+      </w:r>
+    </w:p>
+    <w:p>
+      <w:pPr>
+        <w:pStyle w:val="ListParagraph"/>
+        <w:numPr>
+          <w:ilvl w:val="0"/>
+          <w:numId w:val="8"/>
+        </w:numPr>
+      </w:pPr>
+      <w:r>
+        <w:t>Add</w:t>
+      </w:r>
+      <w:r>
+        <w:t xml:space="preserve"> Trip </w:t>
+      </w:r>
+    </w:p>
+    <w:p>
+      <w:pPr>
+        <w:pStyle w:val="ListParagraph"/>
+        <w:numPr>
+          <w:ilvl w:val="0"/>
+          <w:numId w:val="8"/>
+        </w:numPr>
+      </w:pPr>
+      <w:r>
+        <w:t>Edit</w:t>
+      </w:r>
+      <w:r>
+        <w:t xml:space="preserve"> Trip</w:t>
+      </w:r>
+    </w:p>
+    <w:p>
+      <w:pPr>
+        <w:pStyle w:val="ListParagraph"/>
+        <w:numPr>
+          <w:ilvl w:val="0"/>
+          <w:numId w:val="8"/>
+        </w:numPr>
+      </w:pPr>
+      <w:r>
+        <w:t>Delete</w:t>
+      </w:r>
+      <w:r>
+        <w:t xml:space="preserve"> Trip </w:t>
+      </w:r>
+    </w:p>
+    <w:p>
+      <w:pPr>
+        <w:pStyle w:val="ListParagraph"/>
+        <w:numPr>
+          <w:ilvl w:val="0"/>
+          <w:numId w:val="8"/>
+        </w:numPr>
+      </w:pPr>
+      <w:r>
+        <w:t>Add</w:t>
+      </w:r>
+      <w:r>
+        <w:t xml:space="preserve"> Post </w:t>
+      </w:r>
+    </w:p>
+    <w:p>
+      <w:pPr>
+        <w:pStyle w:val="ListParagraph"/>
+        <w:numPr>
+          <w:ilvl w:val="0"/>
+          <w:numId w:val="8"/>
+        </w:numPr>
+      </w:pPr>
+      <w:r>
+        <w:t xml:space="preserve">Edit </w:t>
+      </w:r>
+      <w:r>
+        <w:t>Post</w:t>
+      </w:r>
+    </w:p>
+    <w:p>
+      <w:pPr>
+        <w:pStyle w:val="ListParagraph"/>
+        <w:numPr>
+          <w:ilvl w:val="0"/>
+          <w:numId w:val="8"/>
+        </w:numPr>
+      </w:pPr>
+      <w:r>
+        <w:t>Delete</w:t>
+      </w:r>
+      <w:r>
+        <w:t xml:space="preserve"> Post </w:t>
+      </w:r>
+    </w:p>
+    <w:p>
+      <w:pPr>
+        <w:pStyle w:val="ListParagraph"/>
+        <w:numPr>
+          <w:ilvl w:val="0"/>
+          <w:numId w:val="8"/>
+        </w:numPr>
+      </w:pPr>
+      <w:r>
+        <w:t>Add Photo</w:t>
+      </w:r>
+    </w:p>
+    <w:p>
+      <w:pPr>
+        <w:pStyle w:val="ListParagraph"/>
+        <w:numPr>
+          <w:ilvl w:val="0"/>
+          <w:numId w:val="8"/>
+        </w:numPr>
+      </w:pPr>
+      <w:r>
+        <w:t>Remove Photo [Whilst adding]</w:t>
+      </w:r>
+    </w:p>
+    <w:p>
+      <w:pPr>
+        <w:pStyle w:val="ListParagraph"/>
+        <w:numPr>
+          <w:ilvl w:val="0"/>
+          <w:numId w:val="8"/>
+        </w:numPr>
+      </w:pPr>
+      <w:r>
+        <w:t>Remove Photo</w:t>
+      </w:r>
+    </w:p>
+    <w:p>
+      <w:pPr>
+        <w:pStyle w:val="ListParagraph"/>
+        <w:numPr>
+          <w:ilvl w:val="0"/>
+          <w:numId w:val="8"/>
+        </w:numPr>
+      </w:pPr>
+      <w:r>
+        <w:t xml:space="preserve">Share Trip </w:t>
+      </w:r>
+    </w:p>
+    <w:p>
+      <w:pPr>
+        <w:pStyle w:val="ListParagraph"/>
+        <w:numPr>
+          <w:ilvl w:val="0"/>
+          <w:numId w:val="8"/>
+        </w:numPr>
+      </w:pPr>
+      <w:r>
+        <w:t>Share Blog</w:t>
+      </w:r>
+      <w:bookmarkStart w:id="1" w:name="_GoBack"/>
       <w:bookmarkEnd w:id="1"/>
-      <w:r>
-        <w:t xml:space="preserve"> </w:t>
-      </w:r>
-    </w:p>
-    <w:p>
-      <w:r>
-        <w:t xml:space="preserve">Signs in </w:t>
-      </w:r>
-    </w:p>
-    <w:p>
-      <w:r>
-        <w:t xml:space="preserve">Registers </w:t>
-      </w:r>
-    </w:p>
-    <w:p>
-      <w:r>
-        <w:t xml:space="preserve">Adds Trip </w:t>
-      </w:r>
-    </w:p>
-    <w:p>
-      <w:r>
-        <w:t>Edits Trip</w:t>
-      </w:r>
-    </w:p>
-    <w:p>
-      <w:r>
-        <w:t xml:space="preserve">Deletes Trip </w:t>
-      </w:r>
-    </w:p>
-    <w:p>
-      <w:r>
-        <w:t xml:space="preserve">Adds Post </w:t>
-      </w:r>
-    </w:p>
-    <w:p>
-      <w:r>
-        <w:t>Edits Post</w:t>
-      </w:r>
-    </w:p>
-    <w:p>
-      <w:r>
-        <w:t xml:space="preserve">Deletes Post </w:t>
-      </w:r>
-    </w:p>
-    <w:p>
-      <w:r>
-        <w:t>Add Photo</w:t>
-      </w:r>
-    </w:p>
-    <w:p>
-      <w:r>
-        <w:t>Remove Photo [Whilst adding]</w:t>
-      </w:r>
-    </w:p>
-    <w:p>
-      <w:r>
-        <w:t>Remove Photo</w:t>
-      </w:r>
-    </w:p>
-    <w:p>
-      <w:r>
-        <w:t xml:space="preserve">Share Trip </w:t>
-      </w:r>
-    </w:p>
-    <w:p>
-      <w:r>
-        <w:t>Share Blog</w:t>
-      </w:r>
-    </w:p>
-    <w:p>
+    </w:p>
+    <w:p>
+      <w:pPr>
+        <w:pStyle w:val="ListParagraph"/>
+        <w:numPr>
+          <w:ilvl w:val="0"/>
+          <w:numId w:val="8"/>
+        </w:numPr>
+      </w:pPr>
       <w:r>
         <w:t>Set Location</w:t>
       </w:r>
     </w:p>
     <w:p>
+      <w:pPr>
+        <w:pStyle w:val="ListParagraph"/>
+        <w:numPr>
+          <w:ilvl w:val="0"/>
+          <w:numId w:val="8"/>
+        </w:numPr>
+      </w:pPr>
       <w:r>
         <w:t>View Locations</w:t>
       </w:r>
@@ -1572,7 +1781,7 @@
       <w:pPr>
         <w:pStyle w:val="Heading1"/>
       </w:pPr>
-      <w:bookmarkStart w:id="2" w:name="_Toc427727677"/>
+      <w:bookmarkStart w:id="2" w:name="_Toc427992931"/>
       <w:r>
         <w:t>Business Objects</w:t>
       </w:r>
@@ -1643,7 +1852,7 @@
       <w:pPr>
         <w:pStyle w:val="Heading2"/>
       </w:pPr>
-      <w:bookmarkStart w:id="3" w:name="_Toc427727678"/>
+      <w:bookmarkStart w:id="3" w:name="_Toc427992932"/>
       <w:r>
         <w:t>User</w:t>
       </w:r>
@@ -1738,9 +1947,11 @@
             <w:tcW w:w="3003" w:type="dxa"/>
           </w:tcPr>
           <w:p>
+            <w:proofErr w:type="spellStart"/>
             <w:r>
               <w:t>Uniqueidentifier</w:t>
             </w:r>
+            <w:proofErr w:type="spellEnd"/>
           </w:p>
         </w:tc>
         <w:tc>
@@ -1760,9 +1971,11 @@
             <w:tcW w:w="3003" w:type="dxa"/>
           </w:tcPr>
           <w:p>
+            <w:proofErr w:type="spellStart"/>
             <w:r>
               <w:t>FirstName</w:t>
             </w:r>
+            <w:proofErr w:type="spellEnd"/>
           </w:p>
         </w:tc>
         <w:tc>
@@ -1770,8 +1983,13 @@
             <w:tcW w:w="3003" w:type="dxa"/>
           </w:tcPr>
           <w:p>
-            <w:r>
-              <w:t>Nvarchar(100)</w:t>
+            <w:proofErr w:type="spellStart"/>
+            <w:r>
+              <w:t>Nvarchar</w:t>
+            </w:r>
+            <w:proofErr w:type="spellEnd"/>
+            <w:r>
+              <w:t>(100)</w:t>
             </w:r>
           </w:p>
         </w:tc>
@@ -1792,9 +2010,11 @@
             <w:tcW w:w="3003" w:type="dxa"/>
           </w:tcPr>
           <w:p>
+            <w:proofErr w:type="spellStart"/>
             <w:r>
               <w:t>LastName</w:t>
             </w:r>
+            <w:proofErr w:type="spellEnd"/>
           </w:p>
         </w:tc>
         <w:tc>
@@ -1802,8 +2022,13 @@
             <w:tcW w:w="3003" w:type="dxa"/>
           </w:tcPr>
           <w:p>
-            <w:r>
-              <w:t>Nvarchar(100)</w:t>
+            <w:proofErr w:type="spellStart"/>
+            <w:r>
+              <w:t>Nvarchar</w:t>
+            </w:r>
+            <w:proofErr w:type="spellEnd"/>
+            <w:r>
+              <w:t>(100)</w:t>
             </w:r>
           </w:p>
         </w:tc>
@@ -1820,9 +2045,11 @@
             <w:tcW w:w="3003" w:type="dxa"/>
           </w:tcPr>
           <w:p>
+            <w:proofErr w:type="spellStart"/>
             <w:r>
               <w:t>DateOfBirth</w:t>
             </w:r>
+            <w:proofErr w:type="spellEnd"/>
           </w:p>
         </w:tc>
         <w:tc>
@@ -1848,9 +2075,11 @@
             <w:tcW w:w="3003" w:type="dxa"/>
           </w:tcPr>
           <w:p>
+            <w:proofErr w:type="spellStart"/>
             <w:r>
               <w:t>ProfilePicture</w:t>
             </w:r>
+            <w:proofErr w:type="spellEnd"/>
           </w:p>
         </w:tc>
         <w:tc>
@@ -1858,9 +2087,11 @@
             <w:tcW w:w="3003" w:type="dxa"/>
           </w:tcPr>
           <w:p>
+            <w:proofErr w:type="spellStart"/>
             <w:r>
               <w:t>Varbinary</w:t>
             </w:r>
+            <w:proofErr w:type="spellEnd"/>
           </w:p>
         </w:tc>
         <w:tc>
@@ -1868,6 +2099,84 @@
             <w:tcW w:w="3004" w:type="dxa"/>
           </w:tcPr>
           <w:p/>
+        </w:tc>
+      </w:tr>
+      <w:tr>
+        <w:tc>
+          <w:tcPr>
+            <w:tcW w:w="3003" w:type="dxa"/>
+          </w:tcPr>
+          <w:p>
+            <w:r>
+              <w:t>Email</w:t>
+            </w:r>
+          </w:p>
+        </w:tc>
+        <w:tc>
+          <w:tcPr>
+            <w:tcW w:w="3003" w:type="dxa"/>
+          </w:tcPr>
+          <w:p>
+            <w:proofErr w:type="spellStart"/>
+            <w:r>
+              <w:t>Nvarchar</w:t>
+            </w:r>
+            <w:proofErr w:type="spellEnd"/>
+            <w:r>
+              <w:t>(</w:t>
+            </w:r>
+            <w:r>
+              <w:t>500)</w:t>
+            </w:r>
+          </w:p>
+        </w:tc>
+        <w:tc>
+          <w:tcPr>
+            <w:tcW w:w="3004" w:type="dxa"/>
+          </w:tcPr>
+          <w:p>
+            <w:r>
+              <w:t>NOT NULL</w:t>
+            </w:r>
+          </w:p>
+        </w:tc>
+      </w:tr>
+      <w:tr>
+        <w:tc>
+          <w:tcPr>
+            <w:tcW w:w="3003" w:type="dxa"/>
+          </w:tcPr>
+          <w:p>
+            <w:r>
+              <w:lastRenderedPageBreak/>
+              <w:t>Password</w:t>
+            </w:r>
+          </w:p>
+        </w:tc>
+        <w:tc>
+          <w:tcPr>
+            <w:tcW w:w="3003" w:type="dxa"/>
+          </w:tcPr>
+          <w:p>
+            <w:proofErr w:type="spellStart"/>
+            <w:r>
+              <w:t>Nvarchar</w:t>
+            </w:r>
+            <w:proofErr w:type="spellEnd"/>
+            <w:r>
+              <w:t xml:space="preserve">(1000) </w:t>
+            </w:r>
+          </w:p>
+        </w:tc>
+        <w:tc>
+          <w:tcPr>
+            <w:tcW w:w="3004" w:type="dxa"/>
+          </w:tcPr>
+          <w:p>
+            <w:r>
+              <w:t>NOT NULL</w:t>
+            </w:r>
+          </w:p>
         </w:tc>
       </w:tr>
     </w:tbl>
@@ -1877,9 +2186,8 @@
       <w:pPr>
         <w:pStyle w:val="Heading2"/>
       </w:pPr>
-      <w:bookmarkStart w:id="4" w:name="_Toc427727679"/>
-      <w:r>
-        <w:lastRenderedPageBreak/>
+      <w:bookmarkStart w:id="4" w:name="_Toc427992933"/>
+      <w:r>
         <w:t>Trip</w:t>
       </w:r>
       <w:bookmarkEnd w:id="4"/>
@@ -1973,9 +2281,11 @@
             <w:tcW w:w="3003" w:type="dxa"/>
           </w:tcPr>
           <w:p>
+            <w:proofErr w:type="spellStart"/>
             <w:r>
               <w:t>Uniqueidentifier</w:t>
             </w:r>
+            <w:proofErr w:type="spellEnd"/>
           </w:p>
         </w:tc>
         <w:tc>
@@ -1995,9 +2305,11 @@
             <w:tcW w:w="3003" w:type="dxa"/>
           </w:tcPr>
           <w:p>
+            <w:proofErr w:type="spellStart"/>
             <w:r>
               <w:t>TripName</w:t>
             </w:r>
+            <w:proofErr w:type="spellEnd"/>
           </w:p>
         </w:tc>
         <w:tc>
@@ -2005,8 +2317,13 @@
             <w:tcW w:w="3003" w:type="dxa"/>
           </w:tcPr>
           <w:p>
-            <w:r>
-              <w:t>Nvarchar(20)</w:t>
+            <w:proofErr w:type="spellStart"/>
+            <w:r>
+              <w:t>Nvarchar</w:t>
+            </w:r>
+            <w:proofErr w:type="spellEnd"/>
+            <w:r>
+              <w:t>(20)</w:t>
             </w:r>
           </w:p>
         </w:tc>
@@ -2027,9 +2344,11 @@
             <w:tcW w:w="3003" w:type="dxa"/>
           </w:tcPr>
           <w:p>
+            <w:proofErr w:type="spellStart"/>
             <w:r>
               <w:t>TripDescription</w:t>
             </w:r>
+            <w:proofErr w:type="spellEnd"/>
           </w:p>
         </w:tc>
         <w:tc>
@@ -2037,8 +2356,13 @@
             <w:tcW w:w="3003" w:type="dxa"/>
           </w:tcPr>
           <w:p>
-            <w:r>
-              <w:t>Nvarchar(50)</w:t>
+            <w:proofErr w:type="spellStart"/>
+            <w:r>
+              <w:t>Nvarchar</w:t>
+            </w:r>
+            <w:proofErr w:type="spellEnd"/>
+            <w:r>
+              <w:t>(50)</w:t>
             </w:r>
           </w:p>
         </w:tc>
@@ -2055,9 +2379,11 @@
             <w:tcW w:w="3003" w:type="dxa"/>
           </w:tcPr>
           <w:p>
+            <w:proofErr w:type="spellStart"/>
             <w:r>
               <w:t>TripLocation</w:t>
             </w:r>
+            <w:proofErr w:type="spellEnd"/>
           </w:p>
         </w:tc>
         <w:tc>
@@ -2065,8 +2391,13 @@
             <w:tcW w:w="3003" w:type="dxa"/>
           </w:tcPr>
           <w:p>
-            <w:r>
-              <w:t>nvarchar(75)</w:t>
+            <w:proofErr w:type="spellStart"/>
+            <w:r>
+              <w:t>nvarchar</w:t>
+            </w:r>
+            <w:proofErr w:type="spellEnd"/>
+            <w:r>
+              <w:t>(75)</w:t>
             </w:r>
           </w:p>
         </w:tc>
@@ -2083,9 +2414,11 @@
             <w:tcW w:w="3003" w:type="dxa"/>
           </w:tcPr>
           <w:p>
+            <w:proofErr w:type="spellStart"/>
             <w:r>
               <w:t>UserID</w:t>
             </w:r>
+            <w:proofErr w:type="spellEnd"/>
           </w:p>
         </w:tc>
         <w:tc>
@@ -2093,9 +2426,11 @@
             <w:tcW w:w="3003" w:type="dxa"/>
           </w:tcPr>
           <w:p>
+            <w:proofErr w:type="spellStart"/>
             <w:r>
               <w:t>Uniqueidentifier</w:t>
             </w:r>
+            <w:proofErr w:type="spellEnd"/>
           </w:p>
         </w:tc>
         <w:tc>
@@ -2115,7 +2450,7 @@
       <w:pPr>
         <w:pStyle w:val="Heading2"/>
       </w:pPr>
-      <w:bookmarkStart w:id="5" w:name="_Toc427727680"/>
+      <w:bookmarkStart w:id="5" w:name="_Toc427992934"/>
       <w:r>
         <w:t>Post</w:t>
       </w:r>
@@ -2189,9 +2524,11 @@
             <w:tcW w:w="3003" w:type="dxa"/>
           </w:tcPr>
           <w:p>
+            <w:proofErr w:type="spellStart"/>
             <w:r>
               <w:t>Uniqueidentifier</w:t>
             </w:r>
+            <w:proofErr w:type="spellEnd"/>
           </w:p>
         </w:tc>
         <w:tc>
@@ -2221,8 +2558,13 @@
             <w:tcW w:w="3003" w:type="dxa"/>
           </w:tcPr>
           <w:p>
-            <w:r>
-              <w:t xml:space="preserve">Nvarchar(255) </w:t>
+            <w:proofErr w:type="spellStart"/>
+            <w:r>
+              <w:t>Nvarchar</w:t>
+            </w:r>
+            <w:proofErr w:type="spellEnd"/>
+            <w:r>
+              <w:t xml:space="preserve">(255) </w:t>
             </w:r>
           </w:p>
         </w:tc>
@@ -2239,9 +2581,11 @@
             <w:tcW w:w="3003" w:type="dxa"/>
           </w:tcPr>
           <w:p>
+            <w:proofErr w:type="spellStart"/>
             <w:r>
               <w:t>PostLat</w:t>
             </w:r>
+            <w:proofErr w:type="spellEnd"/>
           </w:p>
         </w:tc>
         <w:tc>
@@ -2249,8 +2593,13 @@
             <w:tcW w:w="3003" w:type="dxa"/>
           </w:tcPr>
           <w:p>
-            <w:r>
-              <w:t>Nvarchar(11)</w:t>
+            <w:proofErr w:type="spellStart"/>
+            <w:r>
+              <w:t>Nvarchar</w:t>
+            </w:r>
+            <w:proofErr w:type="spellEnd"/>
+            <w:r>
+              <w:t>(11)</w:t>
             </w:r>
           </w:p>
         </w:tc>
@@ -2267,9 +2616,11 @@
             <w:tcW w:w="3003" w:type="dxa"/>
           </w:tcPr>
           <w:p>
+            <w:proofErr w:type="spellStart"/>
             <w:r>
               <w:t>PostLong</w:t>
             </w:r>
+            <w:proofErr w:type="spellEnd"/>
           </w:p>
         </w:tc>
         <w:tc>
@@ -2277,8 +2628,13 @@
             <w:tcW w:w="3003" w:type="dxa"/>
           </w:tcPr>
           <w:p>
-            <w:r>
-              <w:t>Nvarchar(11)</w:t>
+            <w:proofErr w:type="spellStart"/>
+            <w:r>
+              <w:t>Nvarchar</w:t>
+            </w:r>
+            <w:proofErr w:type="spellEnd"/>
+            <w:r>
+              <w:t>(11)</w:t>
             </w:r>
           </w:p>
         </w:tc>
@@ -2295,9 +2651,11 @@
             <w:tcW w:w="3003" w:type="dxa"/>
           </w:tcPr>
           <w:p>
+            <w:proofErr w:type="spellStart"/>
             <w:r>
               <w:t>TripID</w:t>
             </w:r>
+            <w:proofErr w:type="spellEnd"/>
           </w:p>
         </w:tc>
         <w:tc>
@@ -2305,9 +2663,11 @@
             <w:tcW w:w="3003" w:type="dxa"/>
           </w:tcPr>
           <w:p>
+            <w:proofErr w:type="spellStart"/>
             <w:r>
               <w:t>Uniqueidentifier</w:t>
             </w:r>
+            <w:proofErr w:type="spellEnd"/>
           </w:p>
         </w:tc>
         <w:tc>
@@ -2327,7 +2687,7 @@
       <w:pPr>
         <w:pStyle w:val="Heading2"/>
       </w:pPr>
-      <w:bookmarkStart w:id="6" w:name="_Toc427727681"/>
+      <w:bookmarkStart w:id="6" w:name="_Toc427992935"/>
       <w:r>
         <w:t>Media</w:t>
       </w:r>
@@ -2401,9 +2761,11 @@
             <w:tcW w:w="3003" w:type="dxa"/>
           </w:tcPr>
           <w:p>
+            <w:proofErr w:type="spellStart"/>
             <w:r>
               <w:t>Uniqueidentifier</w:t>
             </w:r>
+            <w:proofErr w:type="spellEnd"/>
           </w:p>
         </w:tc>
         <w:tc>
@@ -2433,8 +2795,13 @@
             <w:tcW w:w="3003" w:type="dxa"/>
           </w:tcPr>
           <w:p>
-            <w:r>
-              <w:t xml:space="preserve">Nvarchar(255) </w:t>
+            <w:proofErr w:type="spellStart"/>
+            <w:r>
+              <w:t>Nvarchar</w:t>
+            </w:r>
+            <w:proofErr w:type="spellEnd"/>
+            <w:r>
+              <w:t xml:space="preserve">(255) </w:t>
             </w:r>
           </w:p>
         </w:tc>
@@ -2451,9 +2818,11 @@
             <w:tcW w:w="3003" w:type="dxa"/>
           </w:tcPr>
           <w:p>
+            <w:proofErr w:type="spellStart"/>
             <w:r>
               <w:t>PostID</w:t>
             </w:r>
+            <w:proofErr w:type="spellEnd"/>
           </w:p>
         </w:tc>
         <w:tc>
@@ -2461,9 +2830,11 @@
             <w:tcW w:w="3003" w:type="dxa"/>
           </w:tcPr>
           <w:p>
+            <w:proofErr w:type="spellStart"/>
             <w:r>
               <w:t>Uniqueidentifier</w:t>
             </w:r>
+            <w:proofErr w:type="spellEnd"/>
           </w:p>
         </w:tc>
         <w:tc>
@@ -2480,21 +2851,64 @@
     </w:tbl>
     <w:p/>
     <w:p>
-      <w:r>
-        <w:t xml:space="preserve">Uniqueidentifier is used as a primary key data type instead of INT, this is because the entities will use GUIDs. This decision was made to ensure that each record was unique. </w:t>
+      <w:proofErr w:type="spellStart"/>
+      <w:r>
+        <w:t>Uniqueidentifier</w:t>
+      </w:r>
+      <w:proofErr w:type="spellEnd"/>
+      <w:r>
+        <w:t xml:space="preserve"> is used as a primary key data type instead of INT, this is because the entities will use GUIDs. This decision was made to ensure that each record</w:t>
+      </w:r>
+      <w:r>
+        <w:t xml:space="preserve"> in the application</w:t>
+      </w:r>
+      <w:r>
+        <w:t xml:space="preserve"> was unique. </w:t>
       </w:r>
     </w:p>
     <w:p/>
     <w:p>
       <w:r>
-        <w:t xml:space="preserve">The Decision was made to use nvarchar instead of varchar because nvarchar can store unicode data whilst varchar is restricted. </w:t>
+        <w:t xml:space="preserve">The Decision was made to use </w:t>
+      </w:r>
+      <w:proofErr w:type="spellStart"/>
+      <w:r>
+        <w:t>nvarchar</w:t>
+      </w:r>
+      <w:proofErr w:type="spellEnd"/>
+      <w:r>
+        <w:t xml:space="preserve"> instead of </w:t>
+      </w:r>
+      <w:proofErr w:type="spellStart"/>
+      <w:r>
+        <w:t>varchar</w:t>
+      </w:r>
+      <w:proofErr w:type="spellEnd"/>
+      <w:r>
+        <w:t xml:space="preserve"> because </w:t>
+      </w:r>
+      <w:proofErr w:type="spellStart"/>
+      <w:r>
+        <w:t>nvarchar</w:t>
+      </w:r>
+      <w:proofErr w:type="spellEnd"/>
+      <w:r>
+        <w:t xml:space="preserve"> can store </w:t>
+      </w:r>
+      <w:proofErr w:type="spellStart"/>
+      <w:r>
+        <w:t>unicode</w:t>
+      </w:r>
+      <w:proofErr w:type="spellEnd"/>
+      <w:r>
+        <w:t xml:space="preserve"> data whilst varchar is restricted. </w:t>
       </w:r>
     </w:p>
     <w:p>
       <w:pPr>
         <w:pStyle w:val="Heading1"/>
       </w:pPr>
-      <w:bookmarkStart w:id="7" w:name="_Toc427727682"/>
+      <w:bookmarkStart w:id="7" w:name="_Toc427992936"/>
       <w:r>
         <w:t>Object Relationships</w:t>
       </w:r>
@@ -2543,7 +2957,7 @@
       <w:pPr>
         <w:pStyle w:val="Heading1"/>
       </w:pPr>
-      <w:bookmarkStart w:id="8" w:name="_Toc427727683"/>
+      <w:bookmarkStart w:id="8" w:name="_Toc427992937"/>
       <w:r>
         <w:t>Tools &amp; Technologies</w:t>
       </w:r>
@@ -2573,32 +2987,50 @@
       </w:r>
     </w:p>
     <w:p>
-      <w:r>
+      <w:proofErr w:type="spellStart"/>
+      <w:r>
+        <w:lastRenderedPageBreak/>
         <w:t>nHibernate</w:t>
       </w:r>
-    </w:p>
-    <w:p>
+      <w:proofErr w:type="spellEnd"/>
+    </w:p>
+    <w:p>
+      <w:proofErr w:type="spellStart"/>
       <w:r>
         <w:t>nUnit</w:t>
       </w:r>
-    </w:p>
-    <w:p>
-      <w:r>
-        <w:t xml:space="preserve">Moq </w:t>
-      </w:r>
-    </w:p>
-    <w:p>
+      <w:proofErr w:type="spellEnd"/>
+    </w:p>
+    <w:p>
+      <w:proofErr w:type="spellStart"/>
+      <w:r>
+        <w:t>Moq</w:t>
+      </w:r>
+      <w:proofErr w:type="spellEnd"/>
+      <w:r>
+        <w:t xml:space="preserve"> </w:t>
+      </w:r>
+    </w:p>
+    <w:p>
+      <w:proofErr w:type="spellStart"/>
       <w:r>
         <w:t>StyleCop</w:t>
       </w:r>
+      <w:proofErr w:type="spellEnd"/>
+    </w:p>
+    <w:p>
+      <w:proofErr w:type="spellStart"/>
+      <w:r>
+        <w:t>Ninject</w:t>
+      </w:r>
+      <w:proofErr w:type="spellEnd"/>
     </w:p>
     <w:p>
       <w:pPr>
         <w:pStyle w:val="Heading1"/>
       </w:pPr>
-      <w:bookmarkStart w:id="9" w:name="_Toc427727684"/>
-      <w:r>
-        <w:lastRenderedPageBreak/>
+      <w:bookmarkStart w:id="9" w:name="_Toc427992938"/>
+      <w:r>
         <w:t>Architecture</w:t>
       </w:r>
       <w:bookmarkEnd w:id="9"/>
@@ -2671,10 +3103,26 @@
         <w:t>Interacts with the database to execute CRUD functions. This is done through Object-Relational Mapping</w:t>
       </w:r>
       <w:r>
-        <w:t xml:space="preserve"> (nHibernate)</w:t>
-      </w:r>
-      <w:r>
-        <w:t>. The nHibernate By Code mappings will be used to ensure in code mapping without xml configurations</w:t>
+        <w:t xml:space="preserve"> (</w:t>
+      </w:r>
+      <w:proofErr w:type="spellStart"/>
+      <w:r>
+        <w:t>nHibernate</w:t>
+      </w:r>
+      <w:proofErr w:type="spellEnd"/>
+      <w:r>
+        <w:t>)</w:t>
+      </w:r>
+      <w:r>
+        <w:t xml:space="preserve">. The </w:t>
+      </w:r>
+      <w:proofErr w:type="spellStart"/>
+      <w:r>
+        <w:t>nHibernate</w:t>
+      </w:r>
+      <w:proofErr w:type="spellEnd"/>
+      <w:r>
+        <w:t xml:space="preserve"> By Code mappings will be used to ensure in code mapping without xml configurations</w:t>
       </w:r>
     </w:p>
     <w:p>
@@ -2782,7 +3230,15 @@
         </w:numPr>
       </w:pPr>
       <w:r>
-        <w:t xml:space="preserve">Display cshtml to the user </w:t>
+        <w:t xml:space="preserve">Display </w:t>
+      </w:r>
+      <w:proofErr w:type="spellStart"/>
+      <w:r>
+        <w:t>cshtml</w:t>
+      </w:r>
+      <w:proofErr w:type="spellEnd"/>
+      <w:r>
+        <w:t xml:space="preserve"> to the user </w:t>
       </w:r>
     </w:p>
     <w:p>
@@ -2807,94 +3263,173 @@
       <w:r>
         <w:t xml:space="preserve">Each Layer will be split into different projects with the exception of the Model, Controller and View which will reside in the same project for the web project. </w:t>
       </w:r>
-      <w:bookmarkStart w:id="10" w:name="_GoBack"/>
+    </w:p>
+    <w:p>
+      <w:pPr>
+        <w:pStyle w:val="Heading1"/>
+      </w:pPr>
+      <w:bookmarkStart w:id="10" w:name="_Toc427992939"/>
+      <w:r>
+        <w:t>Methodology</w:t>
+      </w:r>
       <w:bookmarkEnd w:id="10"/>
+      <w:r>
+        <w:t xml:space="preserve"> </w:t>
+      </w:r>
+    </w:p>
+    <w:p>
+      <w:r>
+        <w:t xml:space="preserve">The project will be developed using a Test Driven </w:t>
+      </w:r>
+      <w:r>
+        <w:t>Development (</w:t>
+      </w:r>
+      <w:r>
+        <w:t xml:space="preserve">TDD) methodology. The use of frameworks such as </w:t>
+      </w:r>
+      <w:proofErr w:type="spellStart"/>
+      <w:r>
+        <w:t>nUnit</w:t>
+      </w:r>
+      <w:proofErr w:type="spellEnd"/>
+      <w:r>
+        <w:t xml:space="preserve"> and </w:t>
+      </w:r>
+      <w:proofErr w:type="spellStart"/>
+      <w:r>
+        <w:t>Moq</w:t>
+      </w:r>
+      <w:proofErr w:type="spellEnd"/>
+      <w:r>
+        <w:t xml:space="preserve"> will be used to test the functional requirements of the project. The project will aim to have &gt;90% code coverage.</w:t>
+      </w:r>
+    </w:p>
+    <w:p/>
+    <w:p>
+      <w:r>
+        <w:t>After each unit of the application is written, unit tests will be used t</w:t>
+      </w:r>
+      <w:r>
+        <w:t xml:space="preserve">o see if it works as functioned. </w:t>
+      </w:r>
     </w:p>
     <w:p>
       <w:pPr>
         <w:pStyle w:val="Heading1"/>
       </w:pPr>
-      <w:bookmarkStart w:id="11" w:name="_Toc427727685"/>
-      <w:r>
-        <w:t>Methodology</w:t>
+      <w:bookmarkStart w:id="11" w:name="_Toc427992940"/>
+      <w:r>
+        <w:lastRenderedPageBreak/>
+        <w:t>Documentation</w:t>
       </w:r>
       <w:bookmarkEnd w:id="11"/>
-      <w:r>
-        <w:t xml:space="preserve"> </w:t>
-      </w:r>
-    </w:p>
-    <w:p>
-      <w:r>
-        <w:t xml:space="preserve">The project will be developed using a Test Driven </w:t>
-      </w:r>
-      <w:r>
-        <w:t>Development (</w:t>
-      </w:r>
-      <w:r>
-        <w:t>TDD) methodology. The use of frameworks such as nUnit and Moq will be used to test the functional requirements of the project. The project will aim to have &gt;90% code coverage.</w:t>
+    </w:p>
+    <w:p>
+      <w:r>
+        <w:t xml:space="preserve">The project will be documented through documents such as these like a specification. In code the plugin </w:t>
+      </w:r>
+      <w:proofErr w:type="spellStart"/>
+      <w:r>
+        <w:t>Stylecop</w:t>
+      </w:r>
+      <w:proofErr w:type="spellEnd"/>
+      <w:r>
+        <w:t xml:space="preserve"> will be used to thoroughly document the project. </w:t>
+      </w:r>
+      <w:r>
+        <w:t xml:space="preserve">Changes to the database will be documented on a </w:t>
+      </w:r>
+      <w:proofErr w:type="spellStart"/>
+      <w:r>
+        <w:t>sql</w:t>
+      </w:r>
+      <w:proofErr w:type="spellEnd"/>
+      <w:r>
+        <w:t xml:space="preserve"> script within the </w:t>
+      </w:r>
+      <w:proofErr w:type="spellStart"/>
+      <w:r>
+        <w:t>dataaccess</w:t>
+      </w:r>
+      <w:proofErr w:type="spellEnd"/>
+      <w:r>
+        <w:t xml:space="preserve"> project. </w:t>
       </w:r>
     </w:p>
     <w:p/>
     <w:p>
-      <w:r>
-        <w:t>After each unit of the application is written, unit tests will be used t</w:t>
-      </w:r>
-      <w:r>
-        <w:t xml:space="preserve">o see if it works as functioned. </w:t>
-      </w:r>
-    </w:p>
-    <w:p>
-      <w:pPr>
-        <w:pStyle w:val="Heading1"/>
-      </w:pPr>
-      <w:bookmarkStart w:id="12" w:name="_Toc427727686"/>
-      <w:r>
-        <w:t>Documentation</w:t>
+      <w:pPr>
+        <w:pStyle w:val="Heading2"/>
+      </w:pPr>
+      <w:bookmarkStart w:id="12" w:name="_Toc427992941"/>
+      <w:r>
+        <w:t>Naming Conventions</w:t>
       </w:r>
       <w:bookmarkEnd w:id="12"/>
     </w:p>
     <w:p>
       <w:r>
-        <w:t xml:space="preserve">The project will be documented through documents such as these like a specification. In code the plugin </w:t>
-      </w:r>
-      <w:r>
-        <w:t>Stylecop</w:t>
-      </w:r>
-      <w:r>
-        <w:t xml:space="preserve"> will be used to thoroughly document the project. </w:t>
-      </w:r>
-      <w:r>
-        <w:t xml:space="preserve">Changes to the database will be documented on a sql script within the dataaccess project. </w:t>
-      </w:r>
-    </w:p>
-    <w:p/>
-    <w:p>
-      <w:pPr>
-        <w:pStyle w:val="Heading2"/>
-      </w:pPr>
-      <w:r>
-        <w:lastRenderedPageBreak/>
-        <w:t>Naming Conventions</w:t>
-      </w:r>
-    </w:p>
-    <w:p>
-      <w:r>
-        <w:t>Project Files – com.kiransprojects.travelme.&lt;ProjectName&gt;</w:t>
-      </w:r>
-    </w:p>
-    <w:p>
-      <w:r>
-        <w:t>Repository - &lt;RepositoryName&gt;Repository</w:t>
-      </w:r>
-    </w:p>
-    <w:p>
-      <w:r>
-        <w:t>Services - &lt;ServiceName&gt;Service</w:t>
-      </w:r>
-    </w:p>
-    <w:p>
-      <w:r>
-        <w:t>Factories - &lt;FactoryName&gt;Factory</w:t>
+        <w:t xml:space="preserve">Project Files – </w:t>
+      </w:r>
+      <w:proofErr w:type="spellStart"/>
+      <w:proofErr w:type="gramStart"/>
+      <w:r>
+        <w:t>com.kiransprojects</w:t>
+      </w:r>
+      <w:proofErr w:type="gramEnd"/>
+      <w:r>
+        <w:t>.travelme</w:t>
+      </w:r>
+      <w:proofErr w:type="spellEnd"/>
+      <w:r>
+        <w:t>.&lt;</w:t>
+      </w:r>
+      <w:proofErr w:type="spellStart"/>
+      <w:r>
+        <w:t>ProjectName</w:t>
+      </w:r>
+      <w:proofErr w:type="spellEnd"/>
+      <w:r>
+        <w:t>&gt;</w:t>
+      </w:r>
+    </w:p>
+    <w:p>
+      <w:r>
+        <w:t>Repository - &lt;</w:t>
+      </w:r>
+      <w:proofErr w:type="spellStart"/>
+      <w:r>
+        <w:t>RepositoryName</w:t>
+      </w:r>
+      <w:proofErr w:type="spellEnd"/>
+      <w:r>
+        <w:t>&gt;Repository</w:t>
+      </w:r>
+    </w:p>
+    <w:p>
+      <w:r>
+        <w:t>Services - &lt;</w:t>
+      </w:r>
+      <w:proofErr w:type="spellStart"/>
+      <w:r>
+        <w:t>ServiceName</w:t>
+      </w:r>
+      <w:proofErr w:type="spellEnd"/>
+      <w:r>
+        <w:t>&gt;Service</w:t>
+      </w:r>
+    </w:p>
+    <w:p>
+      <w:r>
+        <w:t>Factories - &lt;</w:t>
+      </w:r>
+      <w:proofErr w:type="spellStart"/>
+      <w:r>
+        <w:t>FactoryName</w:t>
+      </w:r>
+      <w:proofErr w:type="spellEnd"/>
+      <w:r>
+        <w:t>&gt;Factory</w:t>
       </w:r>
     </w:p>
     <w:p/>
@@ -3002,7 +3537,7 @@
         <w:rStyle w:val="PageNumber"/>
         <w:noProof/>
       </w:rPr>
-      <w:t>5</w:t>
+      <w:t>2</w:t>
     </w:r>
     <w:r>
       <w:rPr>
@@ -3022,9 +3557,11 @@
     <w:r>
       <w:ptab w:relativeTo="margin" w:alignment="center" w:leader="none"/>
     </w:r>
+    <w:proofErr w:type="spellStart"/>
     <w:r>
       <w:t>travelme</w:t>
     </w:r>
+    <w:proofErr w:type="spellEnd"/>
     <w:r>
       <w:ptab w:relativeTo="margin" w:alignment="right" w:leader="none"/>
     </w:r>
@@ -3054,6 +3591,119 @@
 <file path=word/numbering.xml><?xml version="1.0" encoding="utf-8"?>
 <w:numbering xmlns:wpc="http://schemas.microsoft.com/office/word/2010/wordprocessingCanvas" xmlns:mo="http://schemas.microsoft.com/office/mac/office/2008/main" xmlns:mc="http://schemas.openxmlformats.org/markup-compatibility/2006" xmlns:mv="urn:schemas-microsoft-com:mac:vml" xmlns:o="urn:schemas-microsoft-com:office:office" xmlns:r="http://schemas.openxmlformats.org/officeDocument/2006/relationships" xmlns:m="http://schemas.openxmlformats.org/officeDocument/2006/math" xmlns:v="urn:schemas-microsoft-com:vml" xmlns:wp14="http://schemas.microsoft.com/office/word/2010/wordprocessingDrawing" xmlns:wp="http://schemas.openxmlformats.org/drawingml/2006/wordprocessingDrawing" xmlns:w10="urn:schemas-microsoft-com:office:word" xmlns:w="http://schemas.openxmlformats.org/wordprocessingml/2006/main" xmlns:w14="http://schemas.microsoft.com/office/word/2010/wordml" xmlns:w15="http://schemas.microsoft.com/office/word/2012/wordml" xmlns:wpg="http://schemas.microsoft.com/office/word/2010/wordprocessingGroup" xmlns:wpi="http://schemas.microsoft.com/office/word/2010/wordprocessingInk" xmlns:wne="http://schemas.microsoft.com/office/word/2006/wordml" xmlns:wps="http://schemas.microsoft.com/office/word/2010/wordprocessingShape" mc:Ignorable="w14 w15 wp14">
   <w:abstractNum w:abstractNumId="0">
+    <w:nsid w:val="02BA563E"/>
+    <w:multiLevelType w:val="hybridMultilevel"/>
+    <w:tmpl w:val="95763C64"/>
+    <w:lvl w:ilvl="0" w:tplc="04090001">
+      <w:start w:val="1"/>
+      <w:numFmt w:val="bullet"/>
+      <w:lvlText w:val=""/>
+      <w:lvlJc w:val="left"/>
+      <w:pPr>
+        <w:ind w:left="720" w:hanging="360"/>
+      </w:pPr>
+      <w:rPr>
+        <w:rFonts w:ascii="Symbol" w:hAnsi="Symbol" w:hint="default"/>
+      </w:rPr>
+    </w:lvl>
+    <w:lvl w:ilvl="1" w:tplc="04090003" w:tentative="1">
+      <w:start w:val="1"/>
+      <w:numFmt w:val="bullet"/>
+      <w:lvlText w:val="o"/>
+      <w:lvlJc w:val="left"/>
+      <w:pPr>
+        <w:ind w:left="1440" w:hanging="360"/>
+      </w:pPr>
+      <w:rPr>
+        <w:rFonts w:ascii="Courier New" w:hAnsi="Courier New" w:cs="Courier New" w:hint="default"/>
+      </w:rPr>
+    </w:lvl>
+    <w:lvl w:ilvl="2" w:tplc="04090005" w:tentative="1">
+      <w:start w:val="1"/>
+      <w:numFmt w:val="bullet"/>
+      <w:lvlText w:val=""/>
+      <w:lvlJc w:val="left"/>
+      <w:pPr>
+        <w:ind w:left="2160" w:hanging="360"/>
+      </w:pPr>
+      <w:rPr>
+        <w:rFonts w:ascii="Wingdings" w:hAnsi="Wingdings" w:hint="default"/>
+      </w:rPr>
+    </w:lvl>
+    <w:lvl w:ilvl="3" w:tplc="04090001" w:tentative="1">
+      <w:start w:val="1"/>
+      <w:numFmt w:val="bullet"/>
+      <w:lvlText w:val=""/>
+      <w:lvlJc w:val="left"/>
+      <w:pPr>
+        <w:ind w:left="2880" w:hanging="360"/>
+      </w:pPr>
+      <w:rPr>
+        <w:rFonts w:ascii="Symbol" w:hAnsi="Symbol" w:hint="default"/>
+      </w:rPr>
+    </w:lvl>
+    <w:lvl w:ilvl="4" w:tplc="04090003" w:tentative="1">
+      <w:start w:val="1"/>
+      <w:numFmt w:val="bullet"/>
+      <w:lvlText w:val="o"/>
+      <w:lvlJc w:val="left"/>
+      <w:pPr>
+        <w:ind w:left="3600" w:hanging="360"/>
+      </w:pPr>
+      <w:rPr>
+        <w:rFonts w:ascii="Courier New" w:hAnsi="Courier New" w:cs="Courier New" w:hint="default"/>
+      </w:rPr>
+    </w:lvl>
+    <w:lvl w:ilvl="5" w:tplc="04090005" w:tentative="1">
+      <w:start w:val="1"/>
+      <w:numFmt w:val="bullet"/>
+      <w:lvlText w:val=""/>
+      <w:lvlJc w:val="left"/>
+      <w:pPr>
+        <w:ind w:left="4320" w:hanging="360"/>
+      </w:pPr>
+      <w:rPr>
+        <w:rFonts w:ascii="Wingdings" w:hAnsi="Wingdings" w:hint="default"/>
+      </w:rPr>
+    </w:lvl>
+    <w:lvl w:ilvl="6" w:tplc="04090001" w:tentative="1">
+      <w:start w:val="1"/>
+      <w:numFmt w:val="bullet"/>
+      <w:lvlText w:val=""/>
+      <w:lvlJc w:val="left"/>
+      <w:pPr>
+        <w:ind w:left="5040" w:hanging="360"/>
+      </w:pPr>
+      <w:rPr>
+        <w:rFonts w:ascii="Symbol" w:hAnsi="Symbol" w:hint="default"/>
+      </w:rPr>
+    </w:lvl>
+    <w:lvl w:ilvl="7" w:tplc="04090003" w:tentative="1">
+      <w:start w:val="1"/>
+      <w:numFmt w:val="bullet"/>
+      <w:lvlText w:val="o"/>
+      <w:lvlJc w:val="left"/>
+      <w:pPr>
+        <w:ind w:left="5760" w:hanging="360"/>
+      </w:pPr>
+      <w:rPr>
+        <w:rFonts w:ascii="Courier New" w:hAnsi="Courier New" w:cs="Courier New" w:hint="default"/>
+      </w:rPr>
+    </w:lvl>
+    <w:lvl w:ilvl="8" w:tplc="04090005" w:tentative="1">
+      <w:start w:val="1"/>
+      <w:numFmt w:val="bullet"/>
+      <w:lvlText w:val=""/>
+      <w:lvlJc w:val="left"/>
+      <w:pPr>
+        <w:ind w:left="6480" w:hanging="360"/>
+      </w:pPr>
+      <w:rPr>
+        <w:rFonts w:ascii="Wingdings" w:hAnsi="Wingdings" w:hint="default"/>
+      </w:rPr>
+    </w:lvl>
+  </w:abstractNum>
+  <w:abstractNum w:abstractNumId="1">
     <w:nsid w:val="0A383602"/>
     <w:multiLevelType w:val="hybridMultilevel"/>
     <w:tmpl w:val="70D87EA4"/>
@@ -3166,7 +3816,7 @@
       </w:rPr>
     </w:lvl>
   </w:abstractNum>
-  <w:abstractNum w:abstractNumId="1">
+  <w:abstractNum w:abstractNumId="2">
     <w:nsid w:val="107339BB"/>
     <w:multiLevelType w:val="hybridMultilevel"/>
     <w:tmpl w:val="D0F6EB86"/>
@@ -3279,7 +3929,7 @@
       </w:rPr>
     </w:lvl>
   </w:abstractNum>
-  <w:abstractNum w:abstractNumId="2">
+  <w:abstractNum w:abstractNumId="3">
     <w:nsid w:val="30FC5EF3"/>
     <w:multiLevelType w:val="hybridMultilevel"/>
     <w:tmpl w:val="91749D5E"/>
@@ -3392,7 +4042,7 @@
       </w:rPr>
     </w:lvl>
   </w:abstractNum>
-  <w:abstractNum w:abstractNumId="3">
+  <w:abstractNum w:abstractNumId="4">
     <w:nsid w:val="341003B5"/>
     <w:multiLevelType w:val="hybridMultilevel"/>
     <w:tmpl w:val="A6AA3DEC"/>
@@ -3505,7 +4155,120 @@
       </w:rPr>
     </w:lvl>
   </w:abstractNum>
-  <w:abstractNum w:abstractNumId="4">
+  <w:abstractNum w:abstractNumId="5">
+    <w:nsid w:val="3CAE235E"/>
+    <w:multiLevelType w:val="hybridMultilevel"/>
+    <w:tmpl w:val="F328DFE8"/>
+    <w:lvl w:ilvl="0" w:tplc="04090001">
+      <w:start w:val="1"/>
+      <w:numFmt w:val="bullet"/>
+      <w:lvlText w:val=""/>
+      <w:lvlJc w:val="left"/>
+      <w:pPr>
+        <w:ind w:left="720" w:hanging="360"/>
+      </w:pPr>
+      <w:rPr>
+        <w:rFonts w:ascii="Symbol" w:hAnsi="Symbol" w:hint="default"/>
+      </w:rPr>
+    </w:lvl>
+    <w:lvl w:ilvl="1" w:tplc="04090003" w:tentative="1">
+      <w:start w:val="1"/>
+      <w:numFmt w:val="bullet"/>
+      <w:lvlText w:val="o"/>
+      <w:lvlJc w:val="left"/>
+      <w:pPr>
+        <w:ind w:left="1440" w:hanging="360"/>
+      </w:pPr>
+      <w:rPr>
+        <w:rFonts w:ascii="Courier New" w:hAnsi="Courier New" w:cs="Courier New" w:hint="default"/>
+      </w:rPr>
+    </w:lvl>
+    <w:lvl w:ilvl="2" w:tplc="04090005" w:tentative="1">
+      <w:start w:val="1"/>
+      <w:numFmt w:val="bullet"/>
+      <w:lvlText w:val=""/>
+      <w:lvlJc w:val="left"/>
+      <w:pPr>
+        <w:ind w:left="2160" w:hanging="360"/>
+      </w:pPr>
+      <w:rPr>
+        <w:rFonts w:ascii="Wingdings" w:hAnsi="Wingdings" w:hint="default"/>
+      </w:rPr>
+    </w:lvl>
+    <w:lvl w:ilvl="3" w:tplc="04090001" w:tentative="1">
+      <w:start w:val="1"/>
+      <w:numFmt w:val="bullet"/>
+      <w:lvlText w:val=""/>
+      <w:lvlJc w:val="left"/>
+      <w:pPr>
+        <w:ind w:left="2880" w:hanging="360"/>
+      </w:pPr>
+      <w:rPr>
+        <w:rFonts w:ascii="Symbol" w:hAnsi="Symbol" w:hint="default"/>
+      </w:rPr>
+    </w:lvl>
+    <w:lvl w:ilvl="4" w:tplc="04090003" w:tentative="1">
+      <w:start w:val="1"/>
+      <w:numFmt w:val="bullet"/>
+      <w:lvlText w:val="o"/>
+      <w:lvlJc w:val="left"/>
+      <w:pPr>
+        <w:ind w:left="3600" w:hanging="360"/>
+      </w:pPr>
+      <w:rPr>
+        <w:rFonts w:ascii="Courier New" w:hAnsi="Courier New" w:cs="Courier New" w:hint="default"/>
+      </w:rPr>
+    </w:lvl>
+    <w:lvl w:ilvl="5" w:tplc="04090005" w:tentative="1">
+      <w:start w:val="1"/>
+      <w:numFmt w:val="bullet"/>
+      <w:lvlText w:val=""/>
+      <w:lvlJc w:val="left"/>
+      <w:pPr>
+        <w:ind w:left="4320" w:hanging="360"/>
+      </w:pPr>
+      <w:rPr>
+        <w:rFonts w:ascii="Wingdings" w:hAnsi="Wingdings" w:hint="default"/>
+      </w:rPr>
+    </w:lvl>
+    <w:lvl w:ilvl="6" w:tplc="04090001" w:tentative="1">
+      <w:start w:val="1"/>
+      <w:numFmt w:val="bullet"/>
+      <w:lvlText w:val=""/>
+      <w:lvlJc w:val="left"/>
+      <w:pPr>
+        <w:ind w:left="5040" w:hanging="360"/>
+      </w:pPr>
+      <w:rPr>
+        <w:rFonts w:ascii="Symbol" w:hAnsi="Symbol" w:hint="default"/>
+      </w:rPr>
+    </w:lvl>
+    <w:lvl w:ilvl="7" w:tplc="04090003" w:tentative="1">
+      <w:start w:val="1"/>
+      <w:numFmt w:val="bullet"/>
+      <w:lvlText w:val="o"/>
+      <w:lvlJc w:val="left"/>
+      <w:pPr>
+        <w:ind w:left="5760" w:hanging="360"/>
+      </w:pPr>
+      <w:rPr>
+        <w:rFonts w:ascii="Courier New" w:hAnsi="Courier New" w:cs="Courier New" w:hint="default"/>
+      </w:rPr>
+    </w:lvl>
+    <w:lvl w:ilvl="8" w:tplc="04090005" w:tentative="1">
+      <w:start w:val="1"/>
+      <w:numFmt w:val="bullet"/>
+      <w:lvlText w:val=""/>
+      <w:lvlJc w:val="left"/>
+      <w:pPr>
+        <w:ind w:left="6480" w:hanging="360"/>
+      </w:pPr>
+      <w:rPr>
+        <w:rFonts w:ascii="Wingdings" w:hAnsi="Wingdings" w:hint="default"/>
+      </w:rPr>
+    </w:lvl>
+  </w:abstractNum>
+  <w:abstractNum w:abstractNumId="6">
     <w:nsid w:val="51185841"/>
     <w:multiLevelType w:val="hybridMultilevel"/>
     <w:tmpl w:val="082A7D76"/>
@@ -3618,7 +4381,7 @@
       </w:rPr>
     </w:lvl>
   </w:abstractNum>
-  <w:abstractNum w:abstractNumId="5">
+  <w:abstractNum w:abstractNumId="7">
     <w:nsid w:val="6E410B44"/>
     <w:multiLevelType w:val="hybridMultilevel"/>
     <w:tmpl w:val="E5CC6174"/>
@@ -3732,21 +4495,27 @@
     </w:lvl>
   </w:abstractNum>
   <w:num w:numId="1">
+    <w:abstractNumId w:val="3"/>
+  </w:num>
+  <w:num w:numId="2">
+    <w:abstractNumId w:val="1"/>
+  </w:num>
+  <w:num w:numId="3">
+    <w:abstractNumId w:val="6"/>
+  </w:num>
+  <w:num w:numId="4">
+    <w:abstractNumId w:val="4"/>
+  </w:num>
+  <w:num w:numId="5">
     <w:abstractNumId w:val="2"/>
   </w:num>
-  <w:num w:numId="2">
+  <w:num w:numId="6">
+    <w:abstractNumId w:val="7"/>
+  </w:num>
+  <w:num w:numId="7">
     <w:abstractNumId w:val="0"/>
   </w:num>
-  <w:num w:numId="3">
-    <w:abstractNumId w:val="4"/>
-  </w:num>
-  <w:num w:numId="4">
-    <w:abstractNumId w:val="3"/>
-  </w:num>
-  <w:num w:numId="5">
-    <w:abstractNumId w:val="1"/>
-  </w:num>
-  <w:num w:numId="6">
+  <w:num w:numId="8">
     <w:abstractNumId w:val="5"/>
   </w:num>
 </w:numbering>
@@ -4797,7 +5566,7 @@
 </file>
 
 <file path=customXml/itemProps1.xml><?xml version="1.0" encoding="utf-8"?>
-<ds:datastoreItem xmlns:ds="http://schemas.openxmlformats.org/officeDocument/2006/customXml" ds:itemID="{9D775050-192E-FF45-9C89-93154E7D6507}">
+<ds:datastoreItem xmlns:ds="http://schemas.openxmlformats.org/officeDocument/2006/customXml" ds:itemID="{91A3B7DF-9882-5242-9914-00AA25A4C1F7}">
   <ds:schemaRefs>
     <ds:schemaRef ds:uri="http://schemas.openxmlformats.org/officeDocument/2006/bibliography"/>
   </ds:schemaRefs>

</xml_diff>

<commit_message>
added controller and models section and moved tools to bottom
</commit_message>
<xml_diff>
--- a/docs/travelme_specV1.0.docx
+++ b/docs/travelme_specV1.0.docx
@@ -610,7 +610,7 @@
             </w:rPr>
             <w:fldChar w:fldCharType="separate"/>
           </w:r>
-          <w:hyperlink w:anchor="_Toc427992929" w:history="1">
+          <w:hyperlink w:anchor="_Toc428245915" w:history="1">
             <w:r>
               <w:rPr>
                 <w:rStyle w:val="Hyperlink"/>
@@ -637,7 +637,7 @@
                 <w:noProof/>
                 <w:webHidden/>
               </w:rPr>
-              <w:instrText xml:space="preserve"> PAGEREF _Toc427992929 \h </w:instrText>
+              <w:instrText xml:space="preserve"> PAGEREF _Toc428245915 \h </w:instrText>
             </w:r>
             <w:r>
               <w:rPr>
@@ -680,13 +680,13 @@
               <w:lang w:val="en-US"/>
             </w:rPr>
           </w:pPr>
-          <w:hyperlink w:anchor="_Toc427992930" w:history="1">
+          <w:hyperlink w:anchor="_Toc428245916" w:history="1">
             <w:r>
               <w:rPr>
                 <w:rStyle w:val="Hyperlink"/>
                 <w:noProof/>
               </w:rPr>
-              <w:t>User Stories</w:t>
+              <w:t>Roles and Responsibilities</w:t>
             </w:r>
             <w:r>
               <w:rPr>
@@ -707,7 +707,7 @@
                 <w:noProof/>
                 <w:webHidden/>
               </w:rPr>
-              <w:instrText xml:space="preserve"> PAGEREF _Toc427992930 \h </w:instrText>
+              <w:instrText xml:space="preserve"> PAGEREF _Toc428245916 \h </w:instrText>
             </w:r>
             <w:r>
               <w:rPr>
@@ -750,7 +750,7 @@
               <w:lang w:val="en-US"/>
             </w:rPr>
           </w:pPr>
-          <w:hyperlink w:anchor="_Toc427992931" w:history="1">
+          <w:hyperlink w:anchor="_Toc428245917" w:history="1">
             <w:r>
               <w:rPr>
                 <w:rStyle w:val="Hyperlink"/>
@@ -777,7 +777,7 @@
                 <w:noProof/>
                 <w:webHidden/>
               </w:rPr>
-              <w:instrText xml:space="preserve"> PAGEREF _Toc427992931 \h </w:instrText>
+              <w:instrText xml:space="preserve"> PAGEREF _Toc428245917 \h </w:instrText>
             </w:r>
             <w:r>
               <w:rPr>
@@ -822,7 +822,7 @@
               <w:lang w:val="en-US"/>
             </w:rPr>
           </w:pPr>
-          <w:hyperlink w:anchor="_Toc427992932" w:history="1">
+          <w:hyperlink w:anchor="_Toc428245918" w:history="1">
             <w:r>
               <w:rPr>
                 <w:rStyle w:val="Hyperlink"/>
@@ -849,7 +849,7 @@
                 <w:noProof/>
                 <w:webHidden/>
               </w:rPr>
-              <w:instrText xml:space="preserve"> PAGEREF _Toc427992932 \h </w:instrText>
+              <w:instrText xml:space="preserve"> PAGEREF _Toc428245918 \h </w:instrText>
             </w:r>
             <w:r>
               <w:rPr>
@@ -894,7 +894,7 @@
               <w:lang w:val="en-US"/>
             </w:rPr>
           </w:pPr>
-          <w:hyperlink w:anchor="_Toc427992933" w:history="1">
+          <w:hyperlink w:anchor="_Toc428245919" w:history="1">
             <w:r>
               <w:rPr>
                 <w:rStyle w:val="Hyperlink"/>
@@ -921,7 +921,7 @@
                 <w:noProof/>
                 <w:webHidden/>
               </w:rPr>
-              <w:instrText xml:space="preserve"> PAGEREF _Toc427992933 \h </w:instrText>
+              <w:instrText xml:space="preserve"> PAGEREF _Toc428245919 \h </w:instrText>
             </w:r>
             <w:r>
               <w:rPr>
@@ -966,7 +966,7 @@
               <w:lang w:val="en-US"/>
             </w:rPr>
           </w:pPr>
-          <w:hyperlink w:anchor="_Toc427992934" w:history="1">
+          <w:hyperlink w:anchor="_Toc428245920" w:history="1">
             <w:r>
               <w:rPr>
                 <w:rStyle w:val="Hyperlink"/>
@@ -993,7 +993,7 @@
                 <w:noProof/>
                 <w:webHidden/>
               </w:rPr>
-              <w:instrText xml:space="preserve"> PAGEREF _Toc427992934 \h </w:instrText>
+              <w:instrText xml:space="preserve"> PAGEREF _Toc428245920 \h </w:instrText>
             </w:r>
             <w:r>
               <w:rPr>
@@ -1038,7 +1038,7 @@
               <w:lang w:val="en-US"/>
             </w:rPr>
           </w:pPr>
-          <w:hyperlink w:anchor="_Toc427992935" w:history="1">
+          <w:hyperlink w:anchor="_Toc428245921" w:history="1">
             <w:r>
               <w:rPr>
                 <w:rStyle w:val="Hyperlink"/>
@@ -1065,7 +1065,7 @@
                 <w:noProof/>
                 <w:webHidden/>
               </w:rPr>
-              <w:instrText xml:space="preserve"> PAGEREF _Toc427992935 \h </w:instrText>
+              <w:instrText xml:space="preserve"> PAGEREF _Toc428245921 \h </w:instrText>
             </w:r>
             <w:r>
               <w:rPr>
@@ -1108,7 +1108,7 @@
               <w:lang w:val="en-US"/>
             </w:rPr>
           </w:pPr>
-          <w:hyperlink w:anchor="_Toc427992936" w:history="1">
+          <w:hyperlink w:anchor="_Toc428245922" w:history="1">
             <w:r>
               <w:rPr>
                 <w:rStyle w:val="Hyperlink"/>
@@ -1135,7 +1135,7 @@
                 <w:noProof/>
                 <w:webHidden/>
               </w:rPr>
-              <w:instrText xml:space="preserve"> PAGEREF _Toc427992936 \h </w:instrText>
+              <w:instrText xml:space="preserve"> PAGEREF _Toc428245922 \h </w:instrText>
             </w:r>
             <w:r>
               <w:rPr>
@@ -1178,7 +1178,7 @@
               <w:lang w:val="en-US"/>
             </w:rPr>
           </w:pPr>
-          <w:hyperlink w:anchor="_Toc427992937" w:history="1">
+          <w:hyperlink w:anchor="_Toc428245923" w:history="1">
             <w:r>
               <w:rPr>
                 <w:rStyle w:val="Hyperlink"/>
@@ -1205,7 +1205,7 @@
                 <w:noProof/>
                 <w:webHidden/>
               </w:rPr>
-              <w:instrText xml:space="preserve"> PAGEREF _Toc427992937 \h </w:instrText>
+              <w:instrText xml:space="preserve"> PAGEREF _Toc428245923 \h </w:instrText>
             </w:r>
             <w:r>
               <w:rPr>
@@ -1248,7 +1248,7 @@
               <w:lang w:val="en-US"/>
             </w:rPr>
           </w:pPr>
-          <w:hyperlink w:anchor="_Toc427992938" w:history="1">
+          <w:hyperlink w:anchor="_Toc428245924" w:history="1">
             <w:r>
               <w:rPr>
                 <w:rStyle w:val="Hyperlink"/>
@@ -1275,7 +1275,7 @@
                 <w:noProof/>
                 <w:webHidden/>
               </w:rPr>
-              <w:instrText xml:space="preserve"> PAGEREF _Toc427992938 \h </w:instrText>
+              <w:instrText xml:space="preserve"> PAGEREF _Toc428245924 \h </w:instrText>
             </w:r>
             <w:r>
               <w:rPr>
@@ -1318,7 +1318,7 @@
               <w:lang w:val="en-US"/>
             </w:rPr>
           </w:pPr>
-          <w:hyperlink w:anchor="_Toc427992939" w:history="1">
+          <w:hyperlink w:anchor="_Toc428245925" w:history="1">
             <w:r>
               <w:rPr>
                 <w:rStyle w:val="Hyperlink"/>
@@ -1345,7 +1345,7 @@
                 <w:noProof/>
                 <w:webHidden/>
               </w:rPr>
-              <w:instrText xml:space="preserve"> PAGEREF _Toc427992939 \h </w:instrText>
+              <w:instrText xml:space="preserve"> PAGEREF _Toc428245925 \h </w:instrText>
             </w:r>
             <w:r>
               <w:rPr>
@@ -1388,7 +1388,7 @@
               <w:lang w:val="en-US"/>
             </w:rPr>
           </w:pPr>
-          <w:hyperlink w:anchor="_Toc427992940" w:history="1">
+          <w:hyperlink w:anchor="_Toc428245926" w:history="1">
             <w:r>
               <w:rPr>
                 <w:rStyle w:val="Hyperlink"/>
@@ -1415,7 +1415,7 @@
                 <w:noProof/>
                 <w:webHidden/>
               </w:rPr>
-              <w:instrText xml:space="preserve"> PAGEREF _Toc427992940 \h </w:instrText>
+              <w:instrText xml:space="preserve"> PAGEREF _Toc428245926 \h </w:instrText>
             </w:r>
             <w:r>
               <w:rPr>
@@ -1460,7 +1460,7 @@
               <w:lang w:val="en-US"/>
             </w:rPr>
           </w:pPr>
-          <w:hyperlink w:anchor="_Toc427992941" w:history="1">
+          <w:hyperlink w:anchor="_Toc428245927" w:history="1">
             <w:r>
               <w:rPr>
                 <w:rStyle w:val="Hyperlink"/>
@@ -1487,7 +1487,7 @@
                 <w:noProof/>
                 <w:webHidden/>
               </w:rPr>
-              <w:instrText xml:space="preserve"> PAGEREF _Toc427992941 \h </w:instrText>
+              <w:instrText xml:space="preserve"> PAGEREF _Toc428245927 \h </w:instrText>
             </w:r>
             <w:r>
               <w:rPr>
@@ -1508,6 +1508,216 @@
                 <w:webHidden/>
               </w:rPr>
               <w:t>6</w:t>
+            </w:r>
+            <w:r>
+              <w:rPr>
+                <w:noProof/>
+                <w:webHidden/>
+              </w:rPr>
+              <w:fldChar w:fldCharType="end"/>
+            </w:r>
+          </w:hyperlink>
+        </w:p>
+        <w:p>
+          <w:pPr>
+            <w:pStyle w:val="TOC1"/>
+            <w:tabs>
+              <w:tab w:val="right" w:leader="dot" w:pos="9010"/>
+            </w:tabs>
+            <w:rPr>
+              <w:b w:val="0"/>
+              <w:noProof/>
+              <w:lang w:val="en-US"/>
+            </w:rPr>
+          </w:pPr>
+          <w:hyperlink w:anchor="_Toc428245928" w:history="1">
+            <w:r>
+              <w:rPr>
+                <w:rStyle w:val="Hyperlink"/>
+                <w:noProof/>
+              </w:rPr>
+              <w:t>Services</w:t>
+            </w:r>
+            <w:r>
+              <w:rPr>
+                <w:noProof/>
+                <w:webHidden/>
+              </w:rPr>
+              <w:tab/>
+            </w:r>
+            <w:r>
+              <w:rPr>
+                <w:noProof/>
+                <w:webHidden/>
+              </w:rPr>
+              <w:fldChar w:fldCharType="begin"/>
+            </w:r>
+            <w:r>
+              <w:rPr>
+                <w:noProof/>
+                <w:webHidden/>
+              </w:rPr>
+              <w:instrText xml:space="preserve"> PAGEREF _Toc428245928 \h </w:instrText>
+            </w:r>
+            <w:r>
+              <w:rPr>
+                <w:noProof/>
+                <w:webHidden/>
+              </w:rPr>
+            </w:r>
+            <w:r>
+              <w:rPr>
+                <w:noProof/>
+                <w:webHidden/>
+              </w:rPr>
+              <w:fldChar w:fldCharType="separate"/>
+            </w:r>
+            <w:r>
+              <w:rPr>
+                <w:noProof/>
+                <w:webHidden/>
+              </w:rPr>
+              <w:t>6</w:t>
+            </w:r>
+            <w:r>
+              <w:rPr>
+                <w:noProof/>
+                <w:webHidden/>
+              </w:rPr>
+              <w:fldChar w:fldCharType="end"/>
+            </w:r>
+          </w:hyperlink>
+        </w:p>
+        <w:p>
+          <w:pPr>
+            <w:pStyle w:val="TOC1"/>
+            <w:tabs>
+              <w:tab w:val="right" w:leader="dot" w:pos="9010"/>
+            </w:tabs>
+            <w:rPr>
+              <w:b w:val="0"/>
+              <w:noProof/>
+              <w:lang w:val="en-US"/>
+            </w:rPr>
+          </w:pPr>
+          <w:hyperlink w:anchor="_Toc428245929" w:history="1">
+            <w:r>
+              <w:rPr>
+                <w:rStyle w:val="Hyperlink"/>
+                <w:noProof/>
+              </w:rPr>
+              <w:t>Controllers</w:t>
+            </w:r>
+            <w:r>
+              <w:rPr>
+                <w:noProof/>
+                <w:webHidden/>
+              </w:rPr>
+              <w:tab/>
+            </w:r>
+            <w:r>
+              <w:rPr>
+                <w:noProof/>
+                <w:webHidden/>
+              </w:rPr>
+              <w:fldChar w:fldCharType="begin"/>
+            </w:r>
+            <w:r>
+              <w:rPr>
+                <w:noProof/>
+                <w:webHidden/>
+              </w:rPr>
+              <w:instrText xml:space="preserve"> PAGEREF _Toc428245929 \h </w:instrText>
+            </w:r>
+            <w:r>
+              <w:rPr>
+                <w:noProof/>
+                <w:webHidden/>
+              </w:rPr>
+            </w:r>
+            <w:r>
+              <w:rPr>
+                <w:noProof/>
+                <w:webHidden/>
+              </w:rPr>
+              <w:fldChar w:fldCharType="separate"/>
+            </w:r>
+            <w:r>
+              <w:rPr>
+                <w:noProof/>
+                <w:webHidden/>
+              </w:rPr>
+              <w:t>6</w:t>
+            </w:r>
+            <w:r>
+              <w:rPr>
+                <w:noProof/>
+                <w:webHidden/>
+              </w:rPr>
+              <w:fldChar w:fldCharType="end"/>
+            </w:r>
+          </w:hyperlink>
+        </w:p>
+        <w:p>
+          <w:pPr>
+            <w:pStyle w:val="TOC1"/>
+            <w:tabs>
+              <w:tab w:val="right" w:leader="dot" w:pos="9010"/>
+            </w:tabs>
+            <w:rPr>
+              <w:b w:val="0"/>
+              <w:noProof/>
+              <w:lang w:val="en-US"/>
+            </w:rPr>
+          </w:pPr>
+          <w:hyperlink w:anchor="_Toc428245930" w:history="1">
+            <w:r>
+              <w:rPr>
+                <w:rStyle w:val="Hyperlink"/>
+                <w:noProof/>
+              </w:rPr>
+              <w:t>Models</w:t>
+            </w:r>
+            <w:r>
+              <w:rPr>
+                <w:noProof/>
+                <w:webHidden/>
+              </w:rPr>
+              <w:tab/>
+            </w:r>
+            <w:r>
+              <w:rPr>
+                <w:noProof/>
+                <w:webHidden/>
+              </w:rPr>
+              <w:fldChar w:fldCharType="begin"/>
+            </w:r>
+            <w:r>
+              <w:rPr>
+                <w:noProof/>
+                <w:webHidden/>
+              </w:rPr>
+              <w:instrText xml:space="preserve"> PAGEREF _Toc428245930 \h </w:instrText>
+            </w:r>
+            <w:r>
+              <w:rPr>
+                <w:noProof/>
+                <w:webHidden/>
+              </w:rPr>
+            </w:r>
+            <w:r>
+              <w:rPr>
+                <w:noProof/>
+                <w:webHidden/>
+              </w:rPr>
+              <w:fldChar w:fldCharType="separate"/>
+            </w:r>
+            <w:r>
+              <w:rPr>
+                <w:noProof/>
+                <w:webHidden/>
+              </w:rPr>
+              <w:t>7</w:t>
             </w:r>
             <w:r>
               <w:rPr>
@@ -1539,7 +1749,7 @@
       <w:pPr>
         <w:pStyle w:val="Heading1"/>
       </w:pPr>
-      <w:bookmarkStart w:id="0" w:name="_Toc427992929"/>
+      <w:bookmarkStart w:id="0" w:name="_Toc428245915"/>
       <w:r>
         <w:lastRenderedPageBreak/>
         <w:t>Summary</w:t>
@@ -1556,12 +1766,14 @@
       <w:pPr>
         <w:pStyle w:val="Heading1"/>
       </w:pPr>
+      <w:bookmarkStart w:id="1" w:name="_Toc428245916"/>
       <w:r>
         <w:t xml:space="preserve">Roles and </w:t>
       </w:r>
       <w:r>
         <w:t>Responsibilities</w:t>
       </w:r>
+      <w:bookmarkEnd w:id="1"/>
     </w:p>
     <w:p/>
     <w:p>
@@ -1771,11 +1983,11 @@
       <w:pPr>
         <w:pStyle w:val="Heading1"/>
       </w:pPr>
-      <w:bookmarkStart w:id="1" w:name="_Toc427992931"/>
+      <w:bookmarkStart w:id="2" w:name="_Toc428245917"/>
       <w:r>
         <w:t>Business Objects</w:t>
       </w:r>
-      <w:bookmarkEnd w:id="1"/>
+      <w:bookmarkEnd w:id="2"/>
       <w:r>
         <w:t xml:space="preserve"> </w:t>
       </w:r>
@@ -1842,11 +2054,11 @@
       <w:pPr>
         <w:pStyle w:val="Heading2"/>
       </w:pPr>
-      <w:bookmarkStart w:id="2" w:name="_Toc427992932"/>
+      <w:bookmarkStart w:id="3" w:name="_Toc428245918"/>
       <w:r>
         <w:t>User</w:t>
       </w:r>
-      <w:bookmarkEnd w:id="2"/>
+      <w:bookmarkEnd w:id="3"/>
       <w:r>
         <w:t xml:space="preserve"> </w:t>
       </w:r>
@@ -2144,11 +2356,11 @@
       <w:pPr>
         <w:pStyle w:val="Heading2"/>
       </w:pPr>
-      <w:bookmarkStart w:id="3" w:name="_Toc427992933"/>
+      <w:bookmarkStart w:id="4" w:name="_Toc428245919"/>
       <w:r>
         <w:t>Trip</w:t>
       </w:r>
-      <w:bookmarkEnd w:id="3"/>
+      <w:bookmarkEnd w:id="4"/>
       <w:r>
         <w:t xml:space="preserve"> </w:t>
       </w:r>
@@ -2381,11 +2593,11 @@
       <w:pPr>
         <w:pStyle w:val="Heading2"/>
       </w:pPr>
-      <w:bookmarkStart w:id="4" w:name="_Toc427992934"/>
+      <w:bookmarkStart w:id="5" w:name="_Toc428245920"/>
       <w:r>
         <w:t>Post</w:t>
       </w:r>
-      <w:bookmarkEnd w:id="4"/>
+      <w:bookmarkEnd w:id="5"/>
     </w:p>
     <w:tbl>
       <w:tblPr>
@@ -2600,11 +2812,11 @@
       <w:pPr>
         <w:pStyle w:val="Heading2"/>
       </w:pPr>
-      <w:bookmarkStart w:id="5" w:name="_Toc427992935"/>
+      <w:bookmarkStart w:id="6" w:name="_Toc428245921"/>
       <w:r>
         <w:t>Media</w:t>
       </w:r>
-      <w:bookmarkEnd w:id="5"/>
+      <w:bookmarkEnd w:id="6"/>
     </w:p>
     <w:tbl>
       <w:tblPr>
@@ -2773,11 +2985,11 @@
       <w:pPr>
         <w:pStyle w:val="Heading1"/>
       </w:pPr>
-      <w:bookmarkStart w:id="6" w:name="_Toc427992936"/>
+      <w:bookmarkStart w:id="7" w:name="_Toc428245922"/>
       <w:r>
         <w:t>Object Relationships</w:t>
       </w:r>
-      <w:bookmarkEnd w:id="6"/>
+      <w:bookmarkEnd w:id="7"/>
       <w:r>
         <w:t xml:space="preserve"> </w:t>
       </w:r>
@@ -2822,67 +3034,27 @@
       <w:pPr>
         <w:pStyle w:val="Heading1"/>
       </w:pPr>
-      <w:bookmarkStart w:id="7" w:name="_Toc427992937"/>
-      <w:r>
-        <w:t>Tools &amp; Technologies</w:t>
-      </w:r>
-      <w:bookmarkEnd w:id="7"/>
-      <w:r>
-        <w:t xml:space="preserve"> </w:t>
-      </w:r>
-    </w:p>
-    <w:p>
-      <w:r>
-        <w:t xml:space="preserve">ASP.NET MVC  </w:t>
-      </w:r>
-    </w:p>
-    <w:p>
-      <w:r>
-        <w:t>C#</w:t>
-      </w:r>
-    </w:p>
-    <w:p>
-      <w:r>
-        <w:t xml:space="preserve">Visual Studio 2013 </w:t>
-      </w:r>
-    </w:p>
-    <w:p>
-      <w:r>
-        <w:t>SQL Server 2012</w:t>
-      </w:r>
-    </w:p>
-    <w:p>
+      <w:bookmarkStart w:id="8" w:name="_Toc428245924"/>
+    </w:p>
+    <w:p>
+      <w:pPr>
+        <w:rPr>
+          <w:rFonts w:asciiTheme="majorHAnsi" w:eastAsiaTheme="majorEastAsia" w:hAnsiTheme="majorHAnsi" w:cstheme="majorBidi"/>
+          <w:color w:val="2E74B5" w:themeColor="accent1" w:themeShade="BF"/>
+          <w:sz w:val="32"/>
+          <w:szCs w:val="32"/>
+        </w:rPr>
+      </w:pPr>
+      <w:r>
+        <w:br w:type="page"/>
+      </w:r>
+    </w:p>
+    <w:p>
+      <w:pPr>
+        <w:pStyle w:val="Heading1"/>
+      </w:pPr>
       <w:r>
         <w:lastRenderedPageBreak/>
-        <w:t>nHibernate</w:t>
-      </w:r>
-    </w:p>
-    <w:p>
-      <w:r>
-        <w:t>nUnit</w:t>
-      </w:r>
-    </w:p>
-    <w:p>
-      <w:r>
-        <w:t xml:space="preserve">Moq </w:t>
-      </w:r>
-    </w:p>
-    <w:p>
-      <w:r>
-        <w:t>StyleCop</w:t>
-      </w:r>
-    </w:p>
-    <w:p>
-      <w:r>
-        <w:t>Ninject</w:t>
-      </w:r>
-    </w:p>
-    <w:p>
-      <w:pPr>
-        <w:pStyle w:val="Heading1"/>
-      </w:pPr>
-      <w:bookmarkStart w:id="8" w:name="_Toc427992938"/>
-      <w:r>
         <w:t>Architecture</w:t>
       </w:r>
       <w:bookmarkEnd w:id="8"/>
@@ -3096,7 +3268,7 @@
       <w:pPr>
         <w:pStyle w:val="Heading1"/>
       </w:pPr>
-      <w:bookmarkStart w:id="9" w:name="_Toc427992939"/>
+      <w:bookmarkStart w:id="9" w:name="_Toc428245925"/>
       <w:r>
         <w:t>Methodology</w:t>
       </w:r>
@@ -3129,66 +3301,79 @@
       <w:pPr>
         <w:pStyle w:val="Heading1"/>
       </w:pPr>
-      <w:bookmarkStart w:id="10" w:name="_Toc427992940"/>
+      <w:bookmarkStart w:id="10" w:name="_Toc428245926"/>
+      <w:r>
+        <w:t>Documentation</w:t>
+      </w:r>
+      <w:bookmarkEnd w:id="10"/>
+    </w:p>
+    <w:p>
+      <w:r>
+        <w:t xml:space="preserve">The project will be documented through documents such as these like a specification. In code the plugin </w:t>
+      </w:r>
+      <w:r>
+        <w:t>Stylecop</w:t>
+      </w:r>
+      <w:r>
+        <w:t xml:space="preserve"> will be used to thoroughly document the project. </w:t>
+      </w:r>
+      <w:r>
+        <w:t xml:space="preserve">Changes to the database will be documented on a sql script within the dataaccess project. </w:t>
+      </w:r>
+    </w:p>
+    <w:p/>
+    <w:p>
+      <w:pPr>
+        <w:pStyle w:val="Heading2"/>
+      </w:pPr>
+      <w:bookmarkStart w:id="11" w:name="_Toc428245927"/>
       <w:r>
         <w:lastRenderedPageBreak/>
-        <w:t>Documentation</w:t>
-      </w:r>
-      <w:bookmarkEnd w:id="10"/>
-    </w:p>
-    <w:p>
-      <w:r>
-        <w:t xml:space="preserve">The project will be documented through documents such as these like a specification. In code the plugin </w:t>
-      </w:r>
-      <w:r>
-        <w:t>Stylecop</w:t>
-      </w:r>
-      <w:r>
-        <w:t xml:space="preserve"> will be used to thoroughly document the project. </w:t>
-      </w:r>
-      <w:r>
-        <w:t xml:space="preserve">Changes to the database will be documented on a sql script within the dataaccess project. </w:t>
+        <w:t>Naming Conventions</w:t>
+      </w:r>
+      <w:bookmarkEnd w:id="11"/>
+    </w:p>
+    <w:p>
+      <w:r>
+        <w:t>Project Files – com.kiransprojects.travelme.&lt;ProjectName&gt;</w:t>
+      </w:r>
+    </w:p>
+    <w:p>
+      <w:r>
+        <w:t xml:space="preserve">Unit Test Project - </w:t>
+      </w:r>
+      <w:r>
+        <w:t>com.kiransprojects.travelme.&lt;ProjectName&gt;</w:t>
+      </w:r>
+      <w:r>
+        <w:t>.&lt;Tests&gt;</w:t>
+      </w:r>
+    </w:p>
+    <w:p>
+      <w:r>
+        <w:t>Repository - &lt;RepositoryName&gt;Repository</w:t>
+      </w:r>
+    </w:p>
+    <w:p>
+      <w:r>
+        <w:t>Services - &lt;ServiceName&gt;Service</w:t>
+      </w:r>
+    </w:p>
+    <w:p>
+      <w:r>
+        <w:t>Factories - &lt;FactoryName&gt;Factory</w:t>
       </w:r>
     </w:p>
     <w:p/>
     <w:p>
       <w:pPr>
-        <w:pStyle w:val="Heading2"/>
-      </w:pPr>
-      <w:bookmarkStart w:id="11" w:name="_Toc427992941"/>
-      <w:r>
-        <w:t>Naming Conventions</w:t>
-      </w:r>
-      <w:bookmarkEnd w:id="11"/>
-    </w:p>
-    <w:p>
-      <w:r>
-        <w:t>Project Files – com.kiransprojects.travelme.&lt;ProjectName&gt;</w:t>
-      </w:r>
-    </w:p>
-    <w:p>
-      <w:r>
-        <w:t>Repository - &lt;RepositoryName&gt;Repository</w:t>
-      </w:r>
-    </w:p>
-    <w:p>
-      <w:r>
-        <w:t>Services - &lt;ServiceName&gt;Service</w:t>
-      </w:r>
-    </w:p>
-    <w:p>
-      <w:r>
-        <w:t>Factories - &lt;FactoryName&gt;Factory</w:t>
-      </w:r>
-    </w:p>
-    <w:p/>
-    <w:p>
-      <w:pPr>
         <w:pStyle w:val="Heading1"/>
       </w:pPr>
+      <w:bookmarkStart w:id="12" w:name="_Toc428245928"/>
       <w:r>
         <w:t>Services</w:t>
       </w:r>
+      <w:bookmarkEnd w:id="12"/>
     </w:p>
     <w:p>
       <w:r>
@@ -3375,8 +3560,6 @@
       <w:r>
         <w:t>MediaRepository</w:t>
       </w:r>
-      <w:bookmarkStart w:id="12" w:name="_GoBack"/>
-      <w:bookmarkEnd w:id="12"/>
     </w:p>
     <w:p>
       <w:pPr>
@@ -3384,7 +3567,216 @@
       </w:pPr>
     </w:p>
     <w:p/>
+    <w:p>
+      <w:pPr>
+        <w:pStyle w:val="Heading1"/>
+      </w:pPr>
+      <w:bookmarkStart w:id="13" w:name="_Toc428245929"/>
+      <w:r>
+        <w:t>Controllers</w:t>
+      </w:r>
+      <w:bookmarkEnd w:id="13"/>
+    </w:p>
+    <w:p>
+      <w:r>
+        <w:t xml:space="preserve">Controllers will </w:t>
+      </w:r>
+      <w:r>
+        <w:t xml:space="preserve">receiver user input and send a response. This component is in charge of receiving input, communicating with the necessary models and Services and returning a view. </w:t>
+      </w:r>
+    </w:p>
+    <w:p>
+      <w:pPr>
+        <w:pStyle w:val="ListParagraph"/>
+        <w:numPr>
+          <w:ilvl w:val="0"/>
+          <w:numId w:val="9"/>
+        </w:numPr>
+      </w:pPr>
+      <w:r>
+        <w:t>HomeController</w:t>
+      </w:r>
+    </w:p>
+    <w:p>
+      <w:pPr>
+        <w:pStyle w:val="ListParagraph"/>
+        <w:numPr>
+          <w:ilvl w:val="0"/>
+          <w:numId w:val="9"/>
+        </w:numPr>
+      </w:pPr>
+      <w:r>
+        <w:t>LoginController</w:t>
+      </w:r>
+    </w:p>
+    <w:p>
+      <w:pPr>
+        <w:pStyle w:val="ListParagraph"/>
+        <w:numPr>
+          <w:ilvl w:val="0"/>
+          <w:numId w:val="9"/>
+        </w:numPr>
+      </w:pPr>
+      <w:r>
+        <w:t>RegisterController</w:t>
+      </w:r>
+    </w:p>
+    <w:p>
+      <w:pPr>
+        <w:pStyle w:val="ListParagraph"/>
+        <w:numPr>
+          <w:ilvl w:val="0"/>
+          <w:numId w:val="9"/>
+        </w:numPr>
+      </w:pPr>
+      <w:r>
+        <w:t>UserController</w:t>
+      </w:r>
+    </w:p>
+    <w:p>
+      <w:pPr>
+        <w:pStyle w:val="ListParagraph"/>
+        <w:numPr>
+          <w:ilvl w:val="0"/>
+          <w:numId w:val="9"/>
+        </w:numPr>
+      </w:pPr>
+      <w:r>
+        <w:t>TripController</w:t>
+      </w:r>
+    </w:p>
+    <w:p>
+      <w:pPr>
+        <w:pStyle w:val="ListParagraph"/>
+        <w:numPr>
+          <w:ilvl w:val="0"/>
+          <w:numId w:val="9"/>
+        </w:numPr>
+      </w:pPr>
+      <w:r>
+        <w:t>PostController</w:t>
+      </w:r>
+    </w:p>
+    <w:p>
+      <w:pPr>
+        <w:pStyle w:val="ListParagraph"/>
+        <w:numPr>
+          <w:ilvl w:val="0"/>
+          <w:numId w:val="9"/>
+        </w:numPr>
+      </w:pPr>
+      <w:r>
+        <w:t>MediaController</w:t>
+      </w:r>
+    </w:p>
     <w:p/>
+    <w:p>
+      <w:pPr>
+        <w:pStyle w:val="Heading1"/>
+      </w:pPr>
+      <w:bookmarkStart w:id="14" w:name="_Toc428245930"/>
+      <w:r>
+        <w:t>Models</w:t>
+      </w:r>
+      <w:bookmarkEnd w:id="14"/>
+      <w:r>
+        <w:t xml:space="preserve"> </w:t>
+      </w:r>
+    </w:p>
+    <w:p>
+      <w:r>
+        <w:t xml:space="preserve">Models will be used to on the containers of business entities. Business entities will be encapsulated in models to be used by the controller. </w:t>
+      </w:r>
+    </w:p>
+    <w:p/>
+    <w:p>
+      <w:pPr>
+        <w:pStyle w:val="Heading1"/>
+      </w:pPr>
+      <w:bookmarkStart w:id="15" w:name="_Toc428245923"/>
+      <w:r>
+        <w:lastRenderedPageBreak/>
+        <w:t>Tools &amp; Technologies</w:t>
+      </w:r>
+      <w:bookmarkEnd w:id="15"/>
+      <w:r>
+        <w:t xml:space="preserve"> </w:t>
+      </w:r>
+    </w:p>
+    <w:p>
+      <w:r>
+        <w:t xml:space="preserve">ASP.NET MVC  </w:t>
+      </w:r>
+    </w:p>
+    <w:p>
+      <w:r>
+        <w:t>C#</w:t>
+      </w:r>
+    </w:p>
+    <w:p>
+      <w:r>
+        <w:t xml:space="preserve">Visual Studio 2013 </w:t>
+      </w:r>
+    </w:p>
+    <w:p>
+      <w:r>
+        <w:t>SQL Server 2012</w:t>
+      </w:r>
+    </w:p>
+    <w:p>
+      <w:r>
+        <w:t>nHibernate</w:t>
+      </w:r>
+      <w:r>
+        <w:t xml:space="preserve"> (Object-Relational Mapping)</w:t>
+      </w:r>
+    </w:p>
+    <w:p>
+      <w:r>
+        <w:t>nUnit</w:t>
+      </w:r>
+      <w:r>
+        <w:t xml:space="preserve"> (Unit Testing)</w:t>
+      </w:r>
+    </w:p>
+    <w:p>
+      <w:r>
+        <w:t xml:space="preserve">Moq </w:t>
+      </w:r>
+      <w:r>
+        <w:t>(Mocking Framework)</w:t>
+      </w:r>
+    </w:p>
+    <w:p>
+      <w:r>
+        <w:t>StyleCop</w:t>
+      </w:r>
+      <w:r>
+        <w:t xml:space="preserve"> (Documentation)</w:t>
+      </w:r>
+    </w:p>
+    <w:p>
+      <w:r>
+        <w:t>Ninject</w:t>
+      </w:r>
+      <w:r>
+        <w:t xml:space="preserve"> (Dependacy Injection)</w:t>
+      </w:r>
+    </w:p>
+    <w:p>
+      <w:r>
+        <w:t>LINQ</w:t>
+      </w:r>
+      <w:bookmarkStart w:id="16" w:name="_GoBack"/>
+      <w:bookmarkEnd w:id="16"/>
+    </w:p>
+    <w:p/>
+    <w:p>
+      <w:pPr>
+        <w:pStyle w:val="ListParagraph"/>
+        <w:ind w:left="360"/>
+      </w:pPr>
+    </w:p>
     <w:sectPr>
       <w:footerReference w:type="even" r:id="rId8"/>
       <w:footerReference w:type="default" r:id="rId9"/>
@@ -3488,7 +3880,7 @@
         <w:rStyle w:val="PageNumber"/>
         <w:noProof/>
       </w:rPr>
-      <w:t>6</w:t>
+      <w:t>7</w:t>
     </w:r>
     <w:r>
       <w:rPr>
@@ -4105,6 +4497,119 @@
     </w:lvl>
   </w:abstractNum>
   <w:abstractNum w:abstractNumId="5">
+    <w:nsid w:val="3BDD58A4"/>
+    <w:multiLevelType w:val="hybridMultilevel"/>
+    <w:tmpl w:val="C6C29448"/>
+    <w:lvl w:ilvl="0" w:tplc="04090003">
+      <w:start w:val="1"/>
+      <w:numFmt w:val="bullet"/>
+      <w:lvlText w:val="o"/>
+      <w:lvlJc w:val="left"/>
+      <w:pPr>
+        <w:ind w:left="720" w:hanging="360"/>
+      </w:pPr>
+      <w:rPr>
+        <w:rFonts w:ascii="Courier New" w:hAnsi="Courier New" w:cs="Courier New" w:hint="default"/>
+      </w:rPr>
+    </w:lvl>
+    <w:lvl w:ilvl="1" w:tplc="04090003" w:tentative="1">
+      <w:start w:val="1"/>
+      <w:numFmt w:val="bullet"/>
+      <w:lvlText w:val="o"/>
+      <w:lvlJc w:val="left"/>
+      <w:pPr>
+        <w:ind w:left="1440" w:hanging="360"/>
+      </w:pPr>
+      <w:rPr>
+        <w:rFonts w:ascii="Courier New" w:hAnsi="Courier New" w:cs="Courier New" w:hint="default"/>
+      </w:rPr>
+    </w:lvl>
+    <w:lvl w:ilvl="2" w:tplc="04090005" w:tentative="1">
+      <w:start w:val="1"/>
+      <w:numFmt w:val="bullet"/>
+      <w:lvlText w:val=""/>
+      <w:lvlJc w:val="left"/>
+      <w:pPr>
+        <w:ind w:left="2160" w:hanging="360"/>
+      </w:pPr>
+      <w:rPr>
+        <w:rFonts w:ascii="Wingdings" w:hAnsi="Wingdings" w:hint="default"/>
+      </w:rPr>
+    </w:lvl>
+    <w:lvl w:ilvl="3" w:tplc="04090001" w:tentative="1">
+      <w:start w:val="1"/>
+      <w:numFmt w:val="bullet"/>
+      <w:lvlText w:val=""/>
+      <w:lvlJc w:val="left"/>
+      <w:pPr>
+        <w:ind w:left="2880" w:hanging="360"/>
+      </w:pPr>
+      <w:rPr>
+        <w:rFonts w:ascii="Symbol" w:hAnsi="Symbol" w:hint="default"/>
+      </w:rPr>
+    </w:lvl>
+    <w:lvl w:ilvl="4" w:tplc="04090003" w:tentative="1">
+      <w:start w:val="1"/>
+      <w:numFmt w:val="bullet"/>
+      <w:lvlText w:val="o"/>
+      <w:lvlJc w:val="left"/>
+      <w:pPr>
+        <w:ind w:left="3600" w:hanging="360"/>
+      </w:pPr>
+      <w:rPr>
+        <w:rFonts w:ascii="Courier New" w:hAnsi="Courier New" w:cs="Courier New" w:hint="default"/>
+      </w:rPr>
+    </w:lvl>
+    <w:lvl w:ilvl="5" w:tplc="04090005" w:tentative="1">
+      <w:start w:val="1"/>
+      <w:numFmt w:val="bullet"/>
+      <w:lvlText w:val=""/>
+      <w:lvlJc w:val="left"/>
+      <w:pPr>
+        <w:ind w:left="4320" w:hanging="360"/>
+      </w:pPr>
+      <w:rPr>
+        <w:rFonts w:ascii="Wingdings" w:hAnsi="Wingdings" w:hint="default"/>
+      </w:rPr>
+    </w:lvl>
+    <w:lvl w:ilvl="6" w:tplc="04090001" w:tentative="1">
+      <w:start w:val="1"/>
+      <w:numFmt w:val="bullet"/>
+      <w:lvlText w:val=""/>
+      <w:lvlJc w:val="left"/>
+      <w:pPr>
+        <w:ind w:left="5040" w:hanging="360"/>
+      </w:pPr>
+      <w:rPr>
+        <w:rFonts w:ascii="Symbol" w:hAnsi="Symbol" w:hint="default"/>
+      </w:rPr>
+    </w:lvl>
+    <w:lvl w:ilvl="7" w:tplc="04090003" w:tentative="1">
+      <w:start w:val="1"/>
+      <w:numFmt w:val="bullet"/>
+      <w:lvlText w:val="o"/>
+      <w:lvlJc w:val="left"/>
+      <w:pPr>
+        <w:ind w:left="5760" w:hanging="360"/>
+      </w:pPr>
+      <w:rPr>
+        <w:rFonts w:ascii="Courier New" w:hAnsi="Courier New" w:cs="Courier New" w:hint="default"/>
+      </w:rPr>
+    </w:lvl>
+    <w:lvl w:ilvl="8" w:tplc="04090005" w:tentative="1">
+      <w:start w:val="1"/>
+      <w:numFmt w:val="bullet"/>
+      <w:lvlText w:val=""/>
+      <w:lvlJc w:val="left"/>
+      <w:pPr>
+        <w:ind w:left="6480" w:hanging="360"/>
+      </w:pPr>
+      <w:rPr>
+        <w:rFonts w:ascii="Wingdings" w:hAnsi="Wingdings" w:hint="default"/>
+      </w:rPr>
+    </w:lvl>
+  </w:abstractNum>
+  <w:abstractNum w:abstractNumId="6">
     <w:nsid w:val="3CAE235E"/>
     <w:multiLevelType w:val="hybridMultilevel"/>
     <w:tmpl w:val="F328DFE8"/>
@@ -4217,7 +4722,7 @@
       </w:rPr>
     </w:lvl>
   </w:abstractNum>
-  <w:abstractNum w:abstractNumId="6">
+  <w:abstractNum w:abstractNumId="7">
     <w:nsid w:val="4ECA616B"/>
     <w:multiLevelType w:val="hybridMultilevel"/>
     <w:tmpl w:val="59DCCDF2"/>
@@ -4330,7 +4835,7 @@
       </w:rPr>
     </w:lvl>
   </w:abstractNum>
-  <w:abstractNum w:abstractNumId="7">
+  <w:abstractNum w:abstractNumId="8">
     <w:nsid w:val="51185841"/>
     <w:multiLevelType w:val="hybridMultilevel"/>
     <w:tmpl w:val="082A7D76"/>
@@ -4443,7 +4948,7 @@
       </w:rPr>
     </w:lvl>
   </w:abstractNum>
-  <w:abstractNum w:abstractNumId="8">
+  <w:abstractNum w:abstractNumId="9">
     <w:nsid w:val="6E410B44"/>
     <w:multiLevelType w:val="hybridMultilevel"/>
     <w:tmpl w:val="E5CC6174"/>
@@ -4550,6 +5055,119 @@
       <w:lvlJc w:val="left"/>
       <w:pPr>
         <w:ind w:left="6480" w:hanging="360"/>
+      </w:pPr>
+      <w:rPr>
+        <w:rFonts w:ascii="Wingdings" w:hAnsi="Wingdings" w:hint="default"/>
+      </w:rPr>
+    </w:lvl>
+  </w:abstractNum>
+  <w:abstractNum w:abstractNumId="10">
+    <w:nsid w:val="79905A09"/>
+    <w:multiLevelType w:val="hybridMultilevel"/>
+    <w:tmpl w:val="A6F45A3C"/>
+    <w:lvl w:ilvl="0" w:tplc="04090003">
+      <w:start w:val="1"/>
+      <w:numFmt w:val="bullet"/>
+      <w:lvlText w:val="o"/>
+      <w:lvlJc w:val="left"/>
+      <w:pPr>
+        <w:ind w:left="360" w:hanging="360"/>
+      </w:pPr>
+      <w:rPr>
+        <w:rFonts w:ascii="Courier New" w:hAnsi="Courier New" w:cs="Courier New" w:hint="default"/>
+      </w:rPr>
+    </w:lvl>
+    <w:lvl w:ilvl="1" w:tplc="04090003" w:tentative="1">
+      <w:start w:val="1"/>
+      <w:numFmt w:val="bullet"/>
+      <w:lvlText w:val="o"/>
+      <w:lvlJc w:val="left"/>
+      <w:pPr>
+        <w:ind w:left="1080" w:hanging="360"/>
+      </w:pPr>
+      <w:rPr>
+        <w:rFonts w:ascii="Courier New" w:hAnsi="Courier New" w:cs="Courier New" w:hint="default"/>
+      </w:rPr>
+    </w:lvl>
+    <w:lvl w:ilvl="2" w:tplc="04090005" w:tentative="1">
+      <w:start w:val="1"/>
+      <w:numFmt w:val="bullet"/>
+      <w:lvlText w:val=""/>
+      <w:lvlJc w:val="left"/>
+      <w:pPr>
+        <w:ind w:left="1800" w:hanging="360"/>
+      </w:pPr>
+      <w:rPr>
+        <w:rFonts w:ascii="Wingdings" w:hAnsi="Wingdings" w:hint="default"/>
+      </w:rPr>
+    </w:lvl>
+    <w:lvl w:ilvl="3" w:tplc="04090001" w:tentative="1">
+      <w:start w:val="1"/>
+      <w:numFmt w:val="bullet"/>
+      <w:lvlText w:val=""/>
+      <w:lvlJc w:val="left"/>
+      <w:pPr>
+        <w:ind w:left="2520" w:hanging="360"/>
+      </w:pPr>
+      <w:rPr>
+        <w:rFonts w:ascii="Symbol" w:hAnsi="Symbol" w:hint="default"/>
+      </w:rPr>
+    </w:lvl>
+    <w:lvl w:ilvl="4" w:tplc="04090003" w:tentative="1">
+      <w:start w:val="1"/>
+      <w:numFmt w:val="bullet"/>
+      <w:lvlText w:val="o"/>
+      <w:lvlJc w:val="left"/>
+      <w:pPr>
+        <w:ind w:left="3240" w:hanging="360"/>
+      </w:pPr>
+      <w:rPr>
+        <w:rFonts w:ascii="Courier New" w:hAnsi="Courier New" w:cs="Courier New" w:hint="default"/>
+      </w:rPr>
+    </w:lvl>
+    <w:lvl w:ilvl="5" w:tplc="04090005" w:tentative="1">
+      <w:start w:val="1"/>
+      <w:numFmt w:val="bullet"/>
+      <w:lvlText w:val=""/>
+      <w:lvlJc w:val="left"/>
+      <w:pPr>
+        <w:ind w:left="3960" w:hanging="360"/>
+      </w:pPr>
+      <w:rPr>
+        <w:rFonts w:ascii="Wingdings" w:hAnsi="Wingdings" w:hint="default"/>
+      </w:rPr>
+    </w:lvl>
+    <w:lvl w:ilvl="6" w:tplc="04090001" w:tentative="1">
+      <w:start w:val="1"/>
+      <w:numFmt w:val="bullet"/>
+      <w:lvlText w:val=""/>
+      <w:lvlJc w:val="left"/>
+      <w:pPr>
+        <w:ind w:left="4680" w:hanging="360"/>
+      </w:pPr>
+      <w:rPr>
+        <w:rFonts w:ascii="Symbol" w:hAnsi="Symbol" w:hint="default"/>
+      </w:rPr>
+    </w:lvl>
+    <w:lvl w:ilvl="7" w:tplc="04090003" w:tentative="1">
+      <w:start w:val="1"/>
+      <w:numFmt w:val="bullet"/>
+      <w:lvlText w:val="o"/>
+      <w:lvlJc w:val="left"/>
+      <w:pPr>
+        <w:ind w:left="5400" w:hanging="360"/>
+      </w:pPr>
+      <w:rPr>
+        <w:rFonts w:ascii="Courier New" w:hAnsi="Courier New" w:cs="Courier New" w:hint="default"/>
+      </w:rPr>
+    </w:lvl>
+    <w:lvl w:ilvl="8" w:tplc="04090005" w:tentative="1">
+      <w:start w:val="1"/>
+      <w:numFmt w:val="bullet"/>
+      <w:lvlText w:val=""/>
+      <w:lvlJc w:val="left"/>
+      <w:pPr>
+        <w:ind w:left="6120" w:hanging="360"/>
       </w:pPr>
       <w:rPr>
         <w:rFonts w:ascii="Wingdings" w:hAnsi="Wingdings" w:hint="default"/>
@@ -4563,7 +5181,7 @@
     <w:abstractNumId w:val="1"/>
   </w:num>
   <w:num w:numId="3">
-    <w:abstractNumId w:val="7"/>
+    <w:abstractNumId w:val="8"/>
   </w:num>
   <w:num w:numId="4">
     <w:abstractNumId w:val="4"/>
@@ -4572,16 +5190,22 @@
     <w:abstractNumId w:val="2"/>
   </w:num>
   <w:num w:numId="6">
-    <w:abstractNumId w:val="8"/>
+    <w:abstractNumId w:val="9"/>
   </w:num>
   <w:num w:numId="7">
     <w:abstractNumId w:val="0"/>
   </w:num>
   <w:num w:numId="8">
+    <w:abstractNumId w:val="6"/>
+  </w:num>
+  <w:num w:numId="9">
+    <w:abstractNumId w:val="7"/>
+  </w:num>
+  <w:num w:numId="10">
     <w:abstractNumId w:val="5"/>
   </w:num>
-  <w:num w:numId="9">
-    <w:abstractNumId w:val="6"/>
+  <w:num w:numId="11">
+    <w:abstractNumId w:val="10"/>
   </w:num>
 </w:numbering>
 </file>
@@ -5631,7 +6255,7 @@
 </file>
 
 <file path=customXml/itemProps1.xml><?xml version="1.0" encoding="utf-8"?>
-<ds:datastoreItem xmlns:ds="http://schemas.openxmlformats.org/officeDocument/2006/customXml" ds:itemID="{1E002D6F-C64F-564F-AA64-DC423923463D}">
+<ds:datastoreItem xmlns:ds="http://schemas.openxmlformats.org/officeDocument/2006/customXml" ds:itemID="{FC658763-B846-A741-A3A5-4DD00B2EE237}">
   <ds:schemaRefs>
     <ds:schemaRef ds:uri="http://schemas.openxmlformats.org/officeDocument/2006/bibliography"/>
   </ds:schemaRefs>

</xml_diff>

<commit_message>
added quality and standards section
</commit_message>
<xml_diff>
--- a/docs/travelme_specV1.0.docx
+++ b/docs/travelme_specV1.0.docx
@@ -4224,8 +4224,6 @@
             <w:r>
               <w:t>InsertSubList_InvalidEntity</w:t>
             </w:r>
-            <w:bookmarkStart w:id="16" w:name="_GoBack"/>
-            <w:bookmarkEnd w:id="16"/>
           </w:p>
         </w:tc>
         <w:tc>
@@ -4245,9 +4243,22 @@
     <w:p/>
     <w:p>
       <w:pPr>
-        <w:pStyle w:val="ListParagraph"/>
-        <w:ind w:left="360"/>
-      </w:pPr>
+        <w:pStyle w:val="Heading1"/>
+      </w:pPr>
+      <w:r>
+        <w:t>Quality and Standards</w:t>
+      </w:r>
+    </w:p>
+    <w:p/>
+    <w:p>
+      <w:r>
+        <w:t xml:space="preserve">Quality of the code will be deduced from various factors. Firstly the use of unit tests will ensure that the system provides the expected behaviour of the system. </w:t>
+      </w:r>
+      <w:r>
+        <w:t>Visual Studio tools will also be used to ensure a good quality. Tools such as Code Analysis and Code Metrics will be used to determine the quality.</w:t>
+      </w:r>
+      <w:bookmarkStart w:id="16" w:name="_GoBack"/>
+      <w:bookmarkEnd w:id="16"/>
     </w:p>
     <w:sectPr>
       <w:footerReference w:type="even" r:id="rId8"/>
@@ -6727,7 +6738,7 @@
 </file>
 
 <file path=customXml/itemProps1.xml><?xml version="1.0" encoding="utf-8"?>
-<ds:datastoreItem xmlns:ds="http://schemas.openxmlformats.org/officeDocument/2006/customXml" ds:itemID="{18AB3DD9-14AA-8349-8F10-85E279FE33F9}">
+<ds:datastoreItem xmlns:ds="http://schemas.openxmlformats.org/officeDocument/2006/customXml" ds:itemID="{B69FB08F-6D2A-4F42-BBB2-7AA6B1491FC3}">
   <ds:schemaRefs>
     <ds:schemaRef ds:uri="http://schemas.openxmlformats.org/officeDocument/2006/bibliography"/>
   </ds:schemaRefs>

</xml_diff>

<commit_message>
added last updated to spec
</commit_message>
<xml_diff>
--- a/docs/travelme_specV1.0.docx
+++ b/docs/travelme_specV1.0.docx
@@ -91,6 +91,16 @@
                                       </w:rPr>
                                       <w:t>Kiran Patel</w:t>
                                     </w:r>
+                                    <w:r>
+                                      <w:rPr>
+                                        <w:i/>
+                                        <w:color w:val="262626" w:themeColor="text1" w:themeTint="D9"/>
+                                        <w:sz w:val="32"/>
+                                        <w:szCs w:val="32"/>
+                                        <w:lang w:val="en-GB"/>
+                                      </w:rPr>
+                                      <w:t xml:space="preserve"> </w:t>
+                                    </w:r>
                                   </w:p>
                                 </w:sdtContent>
                               </w:sdt>
@@ -171,6 +181,16 @@
                                   <w:lang w:val="en-GB"/>
                                 </w:rPr>
                                 <w:t>Kiran Patel</w:t>
+                              </w:r>
+                              <w:r>
+                                <w:rPr>
+                                  <w:i/>
+                                  <w:color w:val="262626" w:themeColor="text1" w:themeTint="D9"/>
+                                  <w:sz w:val="32"/>
+                                  <w:szCs w:val="32"/>
+                                  <w:lang w:val="en-GB"/>
+                                </w:rPr>
+                                <w:t xml:space="preserve"> </w:t>
                               </w:r>
                             </w:p>
                           </w:sdtContent>
@@ -1898,7 +1918,15 @@
     </w:p>
     <w:p>
       <w:r>
-        <w:t xml:space="preserve">TRAVELME is blogging application designed specifically for backpackers who are travelling the world. The application will provide the functionality to post blogs along with pictures about there current travels. Journeys will be organised into ‘Trips’ where each user may add as many trips as they wish. Within each trip there will be many posts. The web application will provide a way to store these posts and also view them for later viewing. Functionality to share with friends will also be considered. TRAVELME will use location data to track a person’s travels over a period of time, this will be later displayed through a mapping api such as Google Maps. </w:t>
+        <w:t xml:space="preserve">TRAVELME is blogging application designed specifically for backpackers who are travelling the world. The application will provide the functionality to post blogs along with pictures about there current travels. Journeys will be organised into ‘Trips’ where each user may add as many trips as they wish. Within each trip there will be many posts. The web application will provide a way to store these posts and also view them for later viewing. Functionality to share with friends will also be considered. TRAVELME will use location data to track a person’s travels over a period of time, this will be later displayed through a mapping </w:t>
+      </w:r>
+      <w:proofErr w:type="spellStart"/>
+      <w:r>
+        <w:t>api</w:t>
+      </w:r>
+      <w:proofErr w:type="spellEnd"/>
+      <w:r>
+        <w:t xml:space="preserve"> such as Google Maps. </w:t>
       </w:r>
     </w:p>
     <w:p/>
@@ -2289,9 +2317,11 @@
             <w:tcW w:w="3003" w:type="dxa"/>
           </w:tcPr>
           <w:p>
+            <w:proofErr w:type="spellStart"/>
             <w:r>
               <w:t>Uniqueidentifier</w:t>
             </w:r>
+            <w:proofErr w:type="spellEnd"/>
           </w:p>
         </w:tc>
         <w:tc>
@@ -2311,18 +2341,25 @@
             <w:tcW w:w="3003" w:type="dxa"/>
           </w:tcPr>
           <w:p>
+            <w:proofErr w:type="spellStart"/>
             <w:r>
               <w:t>FirstName</w:t>
             </w:r>
-          </w:p>
-        </w:tc>
-        <w:tc>
-          <w:tcPr>
-            <w:tcW w:w="3003" w:type="dxa"/>
-          </w:tcPr>
-          <w:p>
-            <w:r>
-              <w:t>Nvarchar(100)</w:t>
+            <w:proofErr w:type="spellEnd"/>
+          </w:p>
+        </w:tc>
+        <w:tc>
+          <w:tcPr>
+            <w:tcW w:w="3003" w:type="dxa"/>
+          </w:tcPr>
+          <w:p>
+            <w:proofErr w:type="spellStart"/>
+            <w:r>
+              <w:t>Nvarchar</w:t>
+            </w:r>
+            <w:proofErr w:type="spellEnd"/>
+            <w:r>
+              <w:t>(100)</w:t>
             </w:r>
           </w:p>
         </w:tc>
@@ -2343,18 +2380,25 @@
             <w:tcW w:w="3003" w:type="dxa"/>
           </w:tcPr>
           <w:p>
+            <w:proofErr w:type="spellStart"/>
             <w:r>
               <w:t>LastName</w:t>
             </w:r>
-          </w:p>
-        </w:tc>
-        <w:tc>
-          <w:tcPr>
-            <w:tcW w:w="3003" w:type="dxa"/>
-          </w:tcPr>
-          <w:p>
-            <w:r>
-              <w:t>Nvarchar(100)</w:t>
+            <w:proofErr w:type="spellEnd"/>
+          </w:p>
+        </w:tc>
+        <w:tc>
+          <w:tcPr>
+            <w:tcW w:w="3003" w:type="dxa"/>
+          </w:tcPr>
+          <w:p>
+            <w:proofErr w:type="spellStart"/>
+            <w:r>
+              <w:t>Nvarchar</w:t>
+            </w:r>
+            <w:proofErr w:type="spellEnd"/>
+            <w:r>
+              <w:t>(100)</w:t>
             </w:r>
           </w:p>
         </w:tc>
@@ -2371,9 +2415,11 @@
             <w:tcW w:w="3003" w:type="dxa"/>
           </w:tcPr>
           <w:p>
+            <w:proofErr w:type="spellStart"/>
             <w:r>
               <w:t>DateOfBirth</w:t>
             </w:r>
+            <w:proofErr w:type="spellEnd"/>
           </w:p>
         </w:tc>
         <w:tc>
@@ -2399,19 +2445,23 @@
             <w:tcW w:w="3003" w:type="dxa"/>
           </w:tcPr>
           <w:p>
+            <w:proofErr w:type="spellStart"/>
             <w:r>
               <w:t>ProfilePicture</w:t>
             </w:r>
-          </w:p>
-        </w:tc>
-        <w:tc>
-          <w:tcPr>
-            <w:tcW w:w="3003" w:type="dxa"/>
-          </w:tcPr>
-          <w:p>
+            <w:proofErr w:type="spellEnd"/>
+          </w:p>
+        </w:tc>
+        <w:tc>
+          <w:tcPr>
+            <w:tcW w:w="3003" w:type="dxa"/>
+          </w:tcPr>
+          <w:p>
+            <w:proofErr w:type="spellStart"/>
             <w:r>
               <w:t>Varbinary</w:t>
             </w:r>
+            <w:proofErr w:type="spellEnd"/>
           </w:p>
         </w:tc>
         <w:tc>
@@ -2437,8 +2487,13 @@
             <w:tcW w:w="3003" w:type="dxa"/>
           </w:tcPr>
           <w:p>
-            <w:r>
-              <w:t>Nvarchar(</w:t>
+            <w:proofErr w:type="spellStart"/>
+            <w:r>
+              <w:t>Nvarchar</w:t>
+            </w:r>
+            <w:proofErr w:type="spellEnd"/>
+            <w:r>
+              <w:t>(</w:t>
             </w:r>
             <w:r>
               <w:t>500)</w:t>
@@ -2473,8 +2528,13 @@
             <w:tcW w:w="3003" w:type="dxa"/>
           </w:tcPr>
           <w:p>
-            <w:r>
-              <w:t xml:space="preserve">Nvarchar(1000) </w:t>
+            <w:proofErr w:type="spellStart"/>
+            <w:r>
+              <w:t>Nvarchar</w:t>
+            </w:r>
+            <w:proofErr w:type="spellEnd"/>
+            <w:r>
+              <w:t xml:space="preserve">(1000) </w:t>
             </w:r>
           </w:p>
         </w:tc>
@@ -2591,9 +2651,11 @@
             <w:tcW w:w="3003" w:type="dxa"/>
           </w:tcPr>
           <w:p>
+            <w:proofErr w:type="spellStart"/>
             <w:r>
               <w:t>Uniqueidentifier</w:t>
             </w:r>
+            <w:proofErr w:type="spellEnd"/>
           </w:p>
         </w:tc>
         <w:tc>
@@ -2613,18 +2675,25 @@
             <w:tcW w:w="3003" w:type="dxa"/>
           </w:tcPr>
           <w:p>
+            <w:proofErr w:type="spellStart"/>
             <w:r>
               <w:t>TripName</w:t>
             </w:r>
-          </w:p>
-        </w:tc>
-        <w:tc>
-          <w:tcPr>
-            <w:tcW w:w="3003" w:type="dxa"/>
-          </w:tcPr>
-          <w:p>
-            <w:r>
-              <w:t>Nvarchar(20)</w:t>
+            <w:proofErr w:type="spellEnd"/>
+          </w:p>
+        </w:tc>
+        <w:tc>
+          <w:tcPr>
+            <w:tcW w:w="3003" w:type="dxa"/>
+          </w:tcPr>
+          <w:p>
+            <w:proofErr w:type="spellStart"/>
+            <w:r>
+              <w:t>Nvarchar</w:t>
+            </w:r>
+            <w:proofErr w:type="spellEnd"/>
+            <w:r>
+              <w:t>(20)</w:t>
             </w:r>
           </w:p>
         </w:tc>
@@ -2645,18 +2714,25 @@
             <w:tcW w:w="3003" w:type="dxa"/>
           </w:tcPr>
           <w:p>
+            <w:proofErr w:type="spellStart"/>
             <w:r>
               <w:t>TripDescription</w:t>
             </w:r>
-          </w:p>
-        </w:tc>
-        <w:tc>
-          <w:tcPr>
-            <w:tcW w:w="3003" w:type="dxa"/>
-          </w:tcPr>
-          <w:p>
-            <w:r>
-              <w:t>Nvarchar(50)</w:t>
+            <w:proofErr w:type="spellEnd"/>
+          </w:p>
+        </w:tc>
+        <w:tc>
+          <w:tcPr>
+            <w:tcW w:w="3003" w:type="dxa"/>
+          </w:tcPr>
+          <w:p>
+            <w:proofErr w:type="spellStart"/>
+            <w:r>
+              <w:t>Nvarchar</w:t>
+            </w:r>
+            <w:proofErr w:type="spellEnd"/>
+            <w:r>
+              <w:t>(50)</w:t>
             </w:r>
           </w:p>
         </w:tc>
@@ -2673,18 +2749,25 @@
             <w:tcW w:w="3003" w:type="dxa"/>
           </w:tcPr>
           <w:p>
+            <w:proofErr w:type="spellStart"/>
             <w:r>
               <w:t>TripLocation</w:t>
             </w:r>
-          </w:p>
-        </w:tc>
-        <w:tc>
-          <w:tcPr>
-            <w:tcW w:w="3003" w:type="dxa"/>
-          </w:tcPr>
-          <w:p>
-            <w:r>
-              <w:t>nvarchar(75)</w:t>
+            <w:proofErr w:type="spellEnd"/>
+          </w:p>
+        </w:tc>
+        <w:tc>
+          <w:tcPr>
+            <w:tcW w:w="3003" w:type="dxa"/>
+          </w:tcPr>
+          <w:p>
+            <w:proofErr w:type="spellStart"/>
+            <w:r>
+              <w:t>nvarchar</w:t>
+            </w:r>
+            <w:proofErr w:type="spellEnd"/>
+            <w:r>
+              <w:t>(75)</w:t>
             </w:r>
           </w:p>
         </w:tc>
@@ -2701,19 +2784,23 @@
             <w:tcW w:w="3003" w:type="dxa"/>
           </w:tcPr>
           <w:p>
+            <w:proofErr w:type="spellStart"/>
             <w:r>
               <w:t>UserID</w:t>
             </w:r>
-          </w:p>
-        </w:tc>
-        <w:tc>
-          <w:tcPr>
-            <w:tcW w:w="3003" w:type="dxa"/>
-          </w:tcPr>
-          <w:p>
+            <w:proofErr w:type="spellEnd"/>
+          </w:p>
+        </w:tc>
+        <w:tc>
+          <w:tcPr>
+            <w:tcW w:w="3003" w:type="dxa"/>
+          </w:tcPr>
+          <w:p>
+            <w:proofErr w:type="spellStart"/>
             <w:r>
               <w:t>Uniqueidentifier</w:t>
             </w:r>
+            <w:proofErr w:type="spellEnd"/>
           </w:p>
         </w:tc>
         <w:tc>
@@ -2807,9 +2894,11 @@
             <w:tcW w:w="3003" w:type="dxa"/>
           </w:tcPr>
           <w:p>
+            <w:proofErr w:type="spellStart"/>
             <w:r>
               <w:t>Uniqueidentifier</w:t>
             </w:r>
+            <w:proofErr w:type="spellEnd"/>
           </w:p>
         </w:tc>
         <w:tc>
@@ -2839,8 +2928,13 @@
             <w:tcW w:w="3003" w:type="dxa"/>
           </w:tcPr>
           <w:p>
-            <w:r>
-              <w:t>Nvarchar(256</w:t>
+            <w:proofErr w:type="spellStart"/>
+            <w:r>
+              <w:t>Nvarchar</w:t>
+            </w:r>
+            <w:proofErr w:type="spellEnd"/>
+            <w:r>
+              <w:t>(256</w:t>
             </w:r>
             <w:r>
               <w:t xml:space="preserve">) </w:t>
@@ -2864,18 +2958,25 @@
             <w:tcW w:w="3003" w:type="dxa"/>
           </w:tcPr>
           <w:p>
+            <w:proofErr w:type="spellStart"/>
             <w:r>
               <w:t>PostLat</w:t>
             </w:r>
-          </w:p>
-        </w:tc>
-        <w:tc>
-          <w:tcPr>
-            <w:tcW w:w="3003" w:type="dxa"/>
-          </w:tcPr>
-          <w:p>
-            <w:r>
-              <w:t>Nvarchar(11)</w:t>
+            <w:proofErr w:type="spellEnd"/>
+          </w:p>
+        </w:tc>
+        <w:tc>
+          <w:tcPr>
+            <w:tcW w:w="3003" w:type="dxa"/>
+          </w:tcPr>
+          <w:p>
+            <w:proofErr w:type="spellStart"/>
+            <w:r>
+              <w:t>Nvarchar</w:t>
+            </w:r>
+            <w:proofErr w:type="spellEnd"/>
+            <w:r>
+              <w:t>(11)</w:t>
             </w:r>
           </w:p>
         </w:tc>
@@ -2892,18 +2993,25 @@
             <w:tcW w:w="3003" w:type="dxa"/>
           </w:tcPr>
           <w:p>
+            <w:proofErr w:type="spellStart"/>
             <w:r>
               <w:t>PostLong</w:t>
             </w:r>
-          </w:p>
-        </w:tc>
-        <w:tc>
-          <w:tcPr>
-            <w:tcW w:w="3003" w:type="dxa"/>
-          </w:tcPr>
-          <w:p>
-            <w:r>
-              <w:t>Nvarchar(11)</w:t>
+            <w:proofErr w:type="spellEnd"/>
+          </w:p>
+        </w:tc>
+        <w:tc>
+          <w:tcPr>
+            <w:tcW w:w="3003" w:type="dxa"/>
+          </w:tcPr>
+          <w:p>
+            <w:proofErr w:type="spellStart"/>
+            <w:r>
+              <w:t>Nvarchar</w:t>
+            </w:r>
+            <w:proofErr w:type="spellEnd"/>
+            <w:r>
+              <w:t>(11)</w:t>
             </w:r>
           </w:p>
         </w:tc>
@@ -2920,19 +3028,23 @@
             <w:tcW w:w="3003" w:type="dxa"/>
           </w:tcPr>
           <w:p>
+            <w:proofErr w:type="spellStart"/>
             <w:r>
               <w:t>TripID</w:t>
             </w:r>
-          </w:p>
-        </w:tc>
-        <w:tc>
-          <w:tcPr>
-            <w:tcW w:w="3003" w:type="dxa"/>
-          </w:tcPr>
-          <w:p>
+            <w:proofErr w:type="spellEnd"/>
+          </w:p>
+        </w:tc>
+        <w:tc>
+          <w:tcPr>
+            <w:tcW w:w="3003" w:type="dxa"/>
+          </w:tcPr>
+          <w:p>
+            <w:proofErr w:type="spellStart"/>
             <w:r>
               <w:t>Uniqueidentifier</w:t>
             </w:r>
+            <w:proofErr w:type="spellEnd"/>
           </w:p>
         </w:tc>
         <w:tc>
@@ -3026,9 +3138,11 @@
             <w:tcW w:w="3003" w:type="dxa"/>
           </w:tcPr>
           <w:p>
+            <w:proofErr w:type="spellStart"/>
             <w:r>
               <w:t>Uniqueidentifier</w:t>
             </w:r>
+            <w:proofErr w:type="spellEnd"/>
           </w:p>
         </w:tc>
         <w:tc>
@@ -3058,8 +3172,13 @@
             <w:tcW w:w="3003" w:type="dxa"/>
           </w:tcPr>
           <w:p>
-            <w:r>
-              <w:t xml:space="preserve">Nvarchar(255) </w:t>
+            <w:proofErr w:type="spellStart"/>
+            <w:r>
+              <w:t>Nvarchar</w:t>
+            </w:r>
+            <w:proofErr w:type="spellEnd"/>
+            <w:r>
+              <w:t xml:space="preserve">(255) </w:t>
             </w:r>
           </w:p>
         </w:tc>
@@ -3076,19 +3195,23 @@
             <w:tcW w:w="3003" w:type="dxa"/>
           </w:tcPr>
           <w:p>
+            <w:proofErr w:type="spellStart"/>
             <w:r>
               <w:t>PostID</w:t>
             </w:r>
-          </w:p>
-        </w:tc>
-        <w:tc>
-          <w:tcPr>
-            <w:tcW w:w="3003" w:type="dxa"/>
-          </w:tcPr>
-          <w:p>
+            <w:proofErr w:type="spellEnd"/>
+          </w:p>
+        </w:tc>
+        <w:tc>
+          <w:tcPr>
+            <w:tcW w:w="3003" w:type="dxa"/>
+          </w:tcPr>
+          <w:p>
+            <w:proofErr w:type="spellStart"/>
             <w:r>
               <w:t>Uniqueidentifier</w:t>
             </w:r>
+            <w:proofErr w:type="spellEnd"/>
           </w:p>
         </w:tc>
         <w:tc>
@@ -3105,8 +3228,13 @@
     </w:tbl>
     <w:p/>
     <w:p>
-      <w:r>
-        <w:t>Uniqueidentifier is used as a primary key data type instead of INT, this is because the entities will use GUIDs. This decision was made to ensure that each record</w:t>
+      <w:proofErr w:type="spellStart"/>
+      <w:r>
+        <w:t>Uniqueidentifier</w:t>
+      </w:r>
+      <w:proofErr w:type="spellEnd"/>
+      <w:r>
+        <w:t xml:space="preserve"> is used as a primary key data type instead of INT, this is because the entities will use GUIDs. This decision was made to ensure that each record</w:t>
       </w:r>
       <w:r>
         <w:t xml:space="preserve"> in the application</w:t>
@@ -3118,7 +3246,47 @@
     <w:p/>
     <w:p>
       <w:r>
-        <w:t xml:space="preserve">The Decision was made to use nvarchar instead of varchar because nvarchar can store unicode data whilst varchar is restricted. </w:t>
+        <w:t xml:space="preserve">The Decision was made to use </w:t>
+      </w:r>
+      <w:proofErr w:type="spellStart"/>
+      <w:r>
+        <w:t>nvarchar</w:t>
+      </w:r>
+      <w:proofErr w:type="spellEnd"/>
+      <w:r>
+        <w:t xml:space="preserve"> instead of </w:t>
+      </w:r>
+      <w:proofErr w:type="spellStart"/>
+      <w:r>
+        <w:t>varchar</w:t>
+      </w:r>
+      <w:proofErr w:type="spellEnd"/>
+      <w:r>
+        <w:t xml:space="preserve"> because </w:t>
+      </w:r>
+      <w:proofErr w:type="spellStart"/>
+      <w:r>
+        <w:t>nvarchar</w:t>
+      </w:r>
+      <w:proofErr w:type="spellEnd"/>
+      <w:r>
+        <w:t xml:space="preserve"> can store </w:t>
+      </w:r>
+      <w:proofErr w:type="spellStart"/>
+      <w:r>
+        <w:t>unicode</w:t>
+      </w:r>
+      <w:proofErr w:type="spellEnd"/>
+      <w:r>
+        <w:t xml:space="preserve"> data whilst </w:t>
+      </w:r>
+      <w:proofErr w:type="spellStart"/>
+      <w:r>
+        <w:t>varchar</w:t>
+      </w:r>
+      <w:proofErr w:type="spellEnd"/>
+      <w:r>
+        <w:t xml:space="preserve"> is restricted. </w:t>
       </w:r>
     </w:p>
     <w:p>
@@ -3143,7 +3311,15 @@
         </w:numPr>
       </w:pPr>
       <w:r>
-        <w:t>Each User (1:1) has no or many Trips (0:*)</w:t>
+        <w:t>Each User (1:1) has no or many Trips (</w:t>
+      </w:r>
+      <w:proofErr w:type="gramStart"/>
+      <w:r>
+        <w:t>0:*</w:t>
+      </w:r>
+      <w:proofErr w:type="gramEnd"/>
+      <w:r>
+        <w:t>)</w:t>
       </w:r>
     </w:p>
     <w:p>
@@ -3155,7 +3331,15 @@
         </w:numPr>
       </w:pPr>
       <w:r>
-        <w:t>Each Trip (1:1) has no or many Posts (0:*)</w:t>
+        <w:t>Each Trip (1:1) has no or many Posts (</w:t>
+      </w:r>
+      <w:proofErr w:type="gramStart"/>
+      <w:r>
+        <w:t>0:*</w:t>
+      </w:r>
+      <w:proofErr w:type="gramEnd"/>
+      <w:r>
+        <w:t>)</w:t>
       </w:r>
     </w:p>
     <w:p>
@@ -3167,7 +3351,15 @@
         </w:numPr>
       </w:pPr>
       <w:r>
-        <w:t>Each Post (1:1) has no or many Media (0:*)</w:t>
+        <w:t>Each Post (1:1) has no or many Media (</w:t>
+      </w:r>
+      <w:proofErr w:type="gramStart"/>
+      <w:r>
+        <w:t>0:*</w:t>
+      </w:r>
+      <w:proofErr w:type="gramEnd"/>
+      <w:r>
+        <w:t>)</w:t>
       </w:r>
     </w:p>
     <w:p>
@@ -3187,17 +3379,19 @@
       <w:r>
         <w:br w:type="page"/>
       </w:r>
+      <w:bookmarkStart w:id="8" w:name="_GoBack"/>
+      <w:bookmarkEnd w:id="8"/>
     </w:p>
     <w:p>
       <w:pPr>
         <w:pStyle w:val="Heading1"/>
       </w:pPr>
-      <w:bookmarkStart w:id="8" w:name="_Toc428716411"/>
+      <w:bookmarkStart w:id="9" w:name="_Toc428716411"/>
       <w:r>
         <w:lastRenderedPageBreak/>
         <w:t>Architecture</w:t>
       </w:r>
-      <w:bookmarkEnd w:id="8"/>
+      <w:bookmarkEnd w:id="9"/>
       <w:r>
         <w:t xml:space="preserve"> </w:t>
       </w:r>
@@ -3267,10 +3461,34 @@
         <w:t>Interacts with the database to execute CRUD functions. This is done through Object-Relational Mapping</w:t>
       </w:r>
       <w:r>
-        <w:t xml:space="preserve"> (nHibernate)</w:t>
-      </w:r>
-      <w:r>
-        <w:t>. The nHibernate By Code mappings will be used to ensure in code mapping without xml configurations</w:t>
+        <w:t xml:space="preserve"> (</w:t>
+      </w:r>
+      <w:proofErr w:type="spellStart"/>
+      <w:r>
+        <w:t>nHibernate</w:t>
+      </w:r>
+      <w:proofErr w:type="spellEnd"/>
+      <w:r>
+        <w:t>)</w:t>
+      </w:r>
+      <w:r>
+        <w:t xml:space="preserve">. The </w:t>
+      </w:r>
+      <w:proofErr w:type="spellStart"/>
+      <w:r>
+        <w:t>nHibernate</w:t>
+      </w:r>
+      <w:proofErr w:type="spellEnd"/>
+      <w:r>
+        <w:t xml:space="preserve"> </w:t>
+      </w:r>
+      <w:proofErr w:type="gramStart"/>
+      <w:r>
+        <w:t>By</w:t>
+      </w:r>
+      <w:proofErr w:type="gramEnd"/>
+      <w:r>
+        <w:t xml:space="preserve"> Code mappings will be used to ensure in code mapping without xml configurations</w:t>
       </w:r>
     </w:p>
     <w:p>
@@ -3378,7 +3596,15 @@
         </w:numPr>
       </w:pPr>
       <w:r>
-        <w:t xml:space="preserve">Display cshtml to the user </w:t>
+        <w:t xml:space="preserve">Display </w:t>
+      </w:r>
+      <w:proofErr w:type="spellStart"/>
+      <w:r>
+        <w:t>cshtml</w:t>
+      </w:r>
+      <w:proofErr w:type="spellEnd"/>
+      <w:r>
+        <w:t xml:space="preserve"> to the user </w:t>
       </w:r>
     </w:p>
     <w:p>
@@ -3408,11 +3634,11 @@
       <w:pPr>
         <w:pStyle w:val="Heading1"/>
       </w:pPr>
-      <w:bookmarkStart w:id="9" w:name="_Toc428716412"/>
+      <w:bookmarkStart w:id="10" w:name="_Toc428716412"/>
       <w:r>
         <w:t>Methodology</w:t>
       </w:r>
-      <w:bookmarkEnd w:id="9"/>
+      <w:bookmarkEnd w:id="10"/>
       <w:r>
         <w:t xml:space="preserve"> </w:t>
       </w:r>
@@ -3425,7 +3651,23 @@
         <w:t>Development (</w:t>
       </w:r>
       <w:r>
-        <w:t>TDD) methodology. The use of frameworks such as nUnit and Moq will be used to test the functional requirements of the project. The project will aim to have &gt;90% code coverage.</w:t>
+        <w:t xml:space="preserve">TDD) methodology. The use of frameworks such as </w:t>
+      </w:r>
+      <w:proofErr w:type="spellStart"/>
+      <w:r>
+        <w:t>nUnit</w:t>
+      </w:r>
+      <w:proofErr w:type="spellEnd"/>
+      <w:r>
+        <w:t xml:space="preserve"> and </w:t>
+      </w:r>
+      <w:proofErr w:type="spellStart"/>
+      <w:r>
+        <w:t>Moq</w:t>
+      </w:r>
+      <w:proofErr w:type="spellEnd"/>
+      <w:r>
+        <w:t xml:space="preserve"> will be used to test the functional requirements of the project. The project will aim to have &gt;90% code coverage.</w:t>
       </w:r>
     </w:p>
     <w:p/>
@@ -3441,24 +3683,42 @@
       <w:pPr>
         <w:pStyle w:val="Heading1"/>
       </w:pPr>
-      <w:bookmarkStart w:id="10" w:name="_Toc428716413"/>
+      <w:bookmarkStart w:id="11" w:name="_Toc428716413"/>
       <w:r>
         <w:t>Documentation</w:t>
       </w:r>
-      <w:bookmarkEnd w:id="10"/>
+      <w:bookmarkEnd w:id="11"/>
     </w:p>
     <w:p>
       <w:r>
         <w:t xml:space="preserve">The project will be documented through documents such as these like a specification. In code the plugin </w:t>
       </w:r>
+      <w:proofErr w:type="spellStart"/>
       <w:r>
         <w:t>Stylecop</w:t>
       </w:r>
+      <w:proofErr w:type="spellEnd"/>
       <w:r>
         <w:t xml:space="preserve"> will be used to thoroughly document the project. </w:t>
       </w:r>
       <w:r>
-        <w:t xml:space="preserve">Changes to the database will be documented on a sql script within the dataaccess project. </w:t>
+        <w:t xml:space="preserve">Changes to the database will be documented on a </w:t>
+      </w:r>
+      <w:proofErr w:type="spellStart"/>
+      <w:r>
+        <w:t>sql</w:t>
+      </w:r>
+      <w:proofErr w:type="spellEnd"/>
+      <w:r>
+        <w:t xml:space="preserve"> script within the </w:t>
+      </w:r>
+      <w:proofErr w:type="spellStart"/>
+      <w:r>
+        <w:t>dataaccess</w:t>
+      </w:r>
+      <w:proofErr w:type="spellEnd"/>
+      <w:r>
+        <w:t xml:space="preserve"> project. </w:t>
       </w:r>
     </w:p>
     <w:p/>
@@ -3466,36 +3726,102 @@
       <w:pPr>
         <w:pStyle w:val="Heading2"/>
       </w:pPr>
-      <w:bookmarkStart w:id="11" w:name="_Toc428716414"/>
+      <w:bookmarkStart w:id="12" w:name="_Toc428716414"/>
       <w:r>
         <w:lastRenderedPageBreak/>
         <w:t>Naming Conventions</w:t>
       </w:r>
-      <w:bookmarkEnd w:id="11"/>
-    </w:p>
-    <w:p>
-      <w:r>
-        <w:t>Project Files – com.kiransprojects.travelme.&lt;ProjectName&gt;</w:t>
-      </w:r>
-    </w:p>
-    <w:p>
-      <w:r>
-        <w:t>Unit Test Project - com.kiransprojects.travelme.&lt;ProjectName&gt;.&lt;Tests&gt;</w:t>
-      </w:r>
-    </w:p>
-    <w:p>
-      <w:r>
-        <w:t>Repository - &lt;RepositoryName&gt;Repository</w:t>
-      </w:r>
-    </w:p>
-    <w:p>
-      <w:r>
-        <w:t>Services - &lt;ServiceName&gt;Service</w:t>
-      </w:r>
-    </w:p>
-    <w:p>
-      <w:r>
-        <w:t>Factories - &lt;FactoryName&gt;Factory</w:t>
+      <w:bookmarkEnd w:id="12"/>
+    </w:p>
+    <w:p>
+      <w:r>
+        <w:t xml:space="preserve">Project Files – </w:t>
+      </w:r>
+      <w:proofErr w:type="spellStart"/>
+      <w:proofErr w:type="gramStart"/>
+      <w:r>
+        <w:t>com.kiransprojects</w:t>
+      </w:r>
+      <w:proofErr w:type="gramEnd"/>
+      <w:r>
+        <w:t>.travelme</w:t>
+      </w:r>
+      <w:proofErr w:type="spellEnd"/>
+      <w:r>
+        <w:t>.&lt;</w:t>
+      </w:r>
+      <w:proofErr w:type="spellStart"/>
+      <w:r>
+        <w:t>ProjectName</w:t>
+      </w:r>
+      <w:proofErr w:type="spellEnd"/>
+      <w:r>
+        <w:t>&gt;</w:t>
+      </w:r>
+    </w:p>
+    <w:p>
+      <w:r>
+        <w:t xml:space="preserve">Unit Test Project - </w:t>
+      </w:r>
+      <w:proofErr w:type="spellStart"/>
+      <w:proofErr w:type="gramStart"/>
+      <w:r>
+        <w:t>com.kiransprojects</w:t>
+      </w:r>
+      <w:proofErr w:type="gramEnd"/>
+      <w:r>
+        <w:t>.travelme</w:t>
+      </w:r>
+      <w:proofErr w:type="spellEnd"/>
+      <w:r>
+        <w:t>.&lt;</w:t>
+      </w:r>
+      <w:proofErr w:type="spellStart"/>
+      <w:r>
+        <w:t>ProjectName</w:t>
+      </w:r>
+      <w:proofErr w:type="spellEnd"/>
+      <w:r>
+        <w:t>&gt;.&lt;Tests&gt;</w:t>
+      </w:r>
+    </w:p>
+    <w:p>
+      <w:r>
+        <w:t>Repository - &lt;</w:t>
+      </w:r>
+      <w:proofErr w:type="spellStart"/>
+      <w:r>
+        <w:t>RepositoryName</w:t>
+      </w:r>
+      <w:proofErr w:type="spellEnd"/>
+      <w:r>
+        <w:t>&gt;Repository</w:t>
+      </w:r>
+    </w:p>
+    <w:p>
+      <w:r>
+        <w:t>Services - &lt;</w:t>
+      </w:r>
+      <w:proofErr w:type="spellStart"/>
+      <w:r>
+        <w:t>ServiceName</w:t>
+      </w:r>
+      <w:proofErr w:type="spellEnd"/>
+      <w:r>
+        <w:t>&gt;Service</w:t>
+      </w:r>
+    </w:p>
+    <w:p>
+      <w:r>
+        <w:t>Factories - &lt;</w:t>
+      </w:r>
+      <w:proofErr w:type="spellStart"/>
+      <w:r>
+        <w:t>FactoryName</w:t>
+      </w:r>
+      <w:proofErr w:type="spellEnd"/>
+      <w:r>
+        <w:t>&gt;Factory</w:t>
       </w:r>
     </w:p>
     <w:p/>
@@ -3503,11 +3829,11 @@
       <w:pPr>
         <w:pStyle w:val="Heading1"/>
       </w:pPr>
-      <w:bookmarkStart w:id="12" w:name="_Toc428716415"/>
+      <w:bookmarkStart w:id="13" w:name="_Toc428716415"/>
       <w:r>
         <w:t>Services</w:t>
       </w:r>
-      <w:bookmarkEnd w:id="12"/>
+      <w:bookmarkEnd w:id="13"/>
     </w:p>
     <w:p>
       <w:r>
@@ -3523,9 +3849,11 @@
           <w:numId w:val="9"/>
         </w:numPr>
       </w:pPr>
+      <w:proofErr w:type="spellStart"/>
       <w:r>
         <w:t>PasswordService</w:t>
       </w:r>
+      <w:proofErr w:type="spellEnd"/>
     </w:p>
     <w:p>
       <w:pPr>
@@ -3547,9 +3875,11 @@
           <w:numId w:val="9"/>
         </w:numPr>
       </w:pPr>
+      <w:proofErr w:type="spellStart"/>
       <w:r>
         <w:t>LoginService</w:t>
       </w:r>
+      <w:proofErr w:type="spellEnd"/>
     </w:p>
     <w:p>
       <w:pPr>
@@ -3571,9 +3901,11 @@
           <w:numId w:val="9"/>
         </w:numPr>
       </w:pPr>
+      <w:proofErr w:type="spellStart"/>
       <w:r>
         <w:t>RegisterService</w:t>
       </w:r>
+      <w:proofErr w:type="spellEnd"/>
     </w:p>
     <w:p>
       <w:pPr>
@@ -3595,12 +3927,14 @@
           <w:numId w:val="9"/>
         </w:numPr>
       </w:pPr>
+      <w:proofErr w:type="spellStart"/>
       <w:r>
         <w:t>UserServic</w:t>
       </w:r>
       <w:r>
         <w:t>e</w:t>
       </w:r>
+      <w:proofErr w:type="spellEnd"/>
     </w:p>
     <w:p>
       <w:pPr>
@@ -3611,8 +3945,13 @@
         </w:numPr>
       </w:pPr>
       <w:r>
-        <w:t>Responsible for interacting with the UserEntityRepository</w:t>
-      </w:r>
+        <w:t xml:space="preserve">Responsible for interacting with the </w:t>
+      </w:r>
+      <w:proofErr w:type="spellStart"/>
+      <w:r>
+        <w:t>UserEntityRepository</w:t>
+      </w:r>
+      <w:proofErr w:type="spellEnd"/>
     </w:p>
     <w:p>
       <w:pPr>
@@ -3622,9 +3961,11 @@
           <w:numId w:val="9"/>
         </w:numPr>
       </w:pPr>
+      <w:proofErr w:type="spellStart"/>
       <w:r>
         <w:t>TripService</w:t>
       </w:r>
+      <w:proofErr w:type="spellEnd"/>
     </w:p>
     <w:p>
       <w:pPr>
@@ -3635,8 +3976,13 @@
         </w:numPr>
       </w:pPr>
       <w:r>
-        <w:t>Responsible for interacting with the TripRepository</w:t>
-      </w:r>
+        <w:t xml:space="preserve">Responsible for interacting with the </w:t>
+      </w:r>
+      <w:proofErr w:type="spellStart"/>
+      <w:r>
+        <w:t>TripRepository</w:t>
+      </w:r>
+      <w:proofErr w:type="spellEnd"/>
     </w:p>
     <w:p>
       <w:pPr>
@@ -3646,9 +3992,11 @@
           <w:numId w:val="9"/>
         </w:numPr>
       </w:pPr>
+      <w:proofErr w:type="spellStart"/>
       <w:r>
         <w:t>PostService</w:t>
       </w:r>
+      <w:proofErr w:type="spellEnd"/>
     </w:p>
     <w:p>
       <w:pPr>
@@ -3661,9 +4009,11 @@
       <w:r>
         <w:t xml:space="preserve">Responsible for interacting with the </w:t>
       </w:r>
+      <w:proofErr w:type="spellStart"/>
       <w:r>
         <w:t>PostRepository</w:t>
       </w:r>
+      <w:proofErr w:type="spellEnd"/>
     </w:p>
     <w:p>
       <w:pPr>
@@ -3673,9 +4023,11 @@
           <w:numId w:val="9"/>
         </w:numPr>
       </w:pPr>
+      <w:proofErr w:type="spellStart"/>
       <w:r>
         <w:t>MediaService</w:t>
       </w:r>
+      <w:proofErr w:type="spellEnd"/>
     </w:p>
     <w:p>
       <w:pPr>
@@ -3688,9 +4040,11 @@
       <w:r>
         <w:t xml:space="preserve">Responsible for interacting with the </w:t>
       </w:r>
+      <w:proofErr w:type="spellStart"/>
       <w:r>
         <w:t>MediaRepository</w:t>
       </w:r>
+      <w:proofErr w:type="spellEnd"/>
     </w:p>
     <w:p>
       <w:pPr>
@@ -3700,9 +4054,11 @@
           <w:numId w:val="9"/>
         </w:numPr>
       </w:pPr>
+      <w:proofErr w:type="spellStart"/>
       <w:r>
         <w:t>LoggerService</w:t>
       </w:r>
+      <w:proofErr w:type="spellEnd"/>
     </w:p>
     <w:p>
       <w:pPr>
@@ -3715,8 +4071,6 @@
       <w:r>
         <w:t xml:space="preserve">Responsible for logging </w:t>
       </w:r>
-      <w:bookmarkStart w:id="13" w:name="_GoBack"/>
-      <w:bookmarkEnd w:id="13"/>
     </w:p>
     <w:p>
       <w:pPr>
@@ -3750,9 +4104,11 @@
           <w:numId w:val="9"/>
         </w:numPr>
       </w:pPr>
+      <w:proofErr w:type="spellStart"/>
       <w:r>
         <w:t>HomeController</w:t>
       </w:r>
+      <w:proofErr w:type="spellEnd"/>
     </w:p>
     <w:p>
       <w:pPr>
@@ -3762,9 +4118,11 @@
           <w:numId w:val="9"/>
         </w:numPr>
       </w:pPr>
+      <w:proofErr w:type="spellStart"/>
       <w:r>
         <w:t>LoginController</w:t>
       </w:r>
+      <w:proofErr w:type="spellEnd"/>
     </w:p>
     <w:p>
       <w:pPr>
@@ -3774,9 +4132,11 @@
           <w:numId w:val="9"/>
         </w:numPr>
       </w:pPr>
+      <w:proofErr w:type="spellStart"/>
       <w:r>
         <w:t>RegisterController</w:t>
       </w:r>
+      <w:proofErr w:type="spellEnd"/>
     </w:p>
     <w:p>
       <w:pPr>
@@ -3786,9 +4146,11 @@
           <w:numId w:val="9"/>
         </w:numPr>
       </w:pPr>
+      <w:proofErr w:type="spellStart"/>
       <w:r>
         <w:t>UserController</w:t>
       </w:r>
+      <w:proofErr w:type="spellEnd"/>
     </w:p>
     <w:p>
       <w:pPr>
@@ -3798,9 +4160,11 @@
           <w:numId w:val="9"/>
         </w:numPr>
       </w:pPr>
+      <w:proofErr w:type="spellStart"/>
       <w:r>
         <w:t>TripController</w:t>
       </w:r>
+      <w:proofErr w:type="spellEnd"/>
     </w:p>
     <w:p>
       <w:pPr>
@@ -3810,9 +4174,11 @@
           <w:numId w:val="9"/>
         </w:numPr>
       </w:pPr>
+      <w:proofErr w:type="spellStart"/>
       <w:r>
         <w:t>PostController</w:t>
       </w:r>
+      <w:proofErr w:type="spellEnd"/>
     </w:p>
     <w:p>
       <w:pPr>
@@ -3822,9 +4188,11 @@
           <w:numId w:val="9"/>
         </w:numPr>
       </w:pPr>
+      <w:proofErr w:type="spellStart"/>
       <w:r>
         <w:t>MediaController</w:t>
       </w:r>
+      <w:proofErr w:type="spellEnd"/>
     </w:p>
     <w:p/>
     <w:p>
@@ -3881,43 +4249,64 @@
       </w:r>
     </w:p>
     <w:p>
+      <w:proofErr w:type="spellStart"/>
       <w:r>
         <w:t>nHibernate</w:t>
       </w:r>
+      <w:proofErr w:type="spellEnd"/>
       <w:r>
         <w:t xml:space="preserve"> (Object-Relational Mapping)</w:t>
       </w:r>
     </w:p>
     <w:p>
+      <w:proofErr w:type="spellStart"/>
       <w:r>
         <w:t>nUnit</w:t>
       </w:r>
+      <w:proofErr w:type="spellEnd"/>
       <w:r>
         <w:t xml:space="preserve"> (Unit Testing)</w:t>
       </w:r>
     </w:p>
     <w:p>
-      <w:r>
-        <w:t xml:space="preserve">Moq </w:t>
+      <w:proofErr w:type="spellStart"/>
+      <w:r>
+        <w:t>Moq</w:t>
+      </w:r>
+      <w:proofErr w:type="spellEnd"/>
+      <w:r>
+        <w:t xml:space="preserve"> </w:t>
       </w:r>
       <w:r>
         <w:t>(Mocking Framework)</w:t>
       </w:r>
     </w:p>
     <w:p>
+      <w:proofErr w:type="spellStart"/>
       <w:r>
         <w:t>StyleCop</w:t>
       </w:r>
+      <w:proofErr w:type="spellEnd"/>
       <w:r>
         <w:t xml:space="preserve"> (Documentation)</w:t>
       </w:r>
     </w:p>
     <w:p>
+      <w:proofErr w:type="spellStart"/>
       <w:r>
         <w:t>Ninject</w:t>
       </w:r>
-      <w:r>
-        <w:t xml:space="preserve"> (Dependacy Injection)</w:t>
+      <w:proofErr w:type="spellEnd"/>
+      <w:r>
+        <w:t xml:space="preserve"> (</w:t>
+      </w:r>
+      <w:proofErr w:type="spellStart"/>
+      <w:r>
+        <w:t>Dependacy</w:t>
+      </w:r>
+      <w:proofErr w:type="spellEnd"/>
+      <w:r>
+        <w:t xml:space="preserve"> Injection)</w:t>
       </w:r>
     </w:p>
     <w:p>
@@ -3981,9 +4370,11 @@
             <w:tcW w:w="3003" w:type="dxa"/>
           </w:tcPr>
           <w:p>
+            <w:proofErr w:type="spellStart"/>
             <w:r>
               <w:t>GetByID_ExistingEntity</w:t>
             </w:r>
+            <w:proofErr w:type="spellEnd"/>
           </w:p>
         </w:tc>
         <w:tc>
@@ -4005,9 +4396,11 @@
             <w:tcW w:w="3003" w:type="dxa"/>
           </w:tcPr>
           <w:p>
+            <w:proofErr w:type="spellStart"/>
             <w:r>
               <w:t>GetByID_NonExistingEntity</w:t>
             </w:r>
+            <w:proofErr w:type="spellEnd"/>
           </w:p>
         </w:tc>
         <w:tc>
@@ -4029,9 +4422,11 @@
             <w:tcW w:w="3003" w:type="dxa"/>
           </w:tcPr>
           <w:p>
+            <w:proofErr w:type="spellStart"/>
             <w:r>
               <w:t>GetByID_NullEntity</w:t>
             </w:r>
+            <w:proofErr w:type="spellEnd"/>
           </w:p>
         </w:tc>
         <w:tc>
@@ -4053,9 +4448,11 @@
             <w:tcW w:w="3003" w:type="dxa"/>
           </w:tcPr>
           <w:p>
+            <w:proofErr w:type="spellStart"/>
             <w:r>
               <w:t>Update_ExistingEntity</w:t>
             </w:r>
+            <w:proofErr w:type="spellEnd"/>
           </w:p>
         </w:tc>
         <w:tc>
@@ -4077,9 +4474,11 @@
             <w:tcW w:w="3003" w:type="dxa"/>
           </w:tcPr>
           <w:p>
+            <w:proofErr w:type="spellStart"/>
             <w:r>
               <w:t>Update_NonExistingEntity</w:t>
             </w:r>
+            <w:proofErr w:type="spellEnd"/>
           </w:p>
         </w:tc>
         <w:tc>
@@ -4101,9 +4500,11 @@
             <w:tcW w:w="3003" w:type="dxa"/>
           </w:tcPr>
           <w:p>
+            <w:proofErr w:type="spellStart"/>
             <w:r>
               <w:t>Update_NullEntity</w:t>
             </w:r>
+            <w:proofErr w:type="spellEnd"/>
           </w:p>
         </w:tc>
         <w:tc>
@@ -4125,12 +4526,14 @@
             <w:tcW w:w="3003" w:type="dxa"/>
           </w:tcPr>
           <w:p>
+            <w:proofErr w:type="spellStart"/>
             <w:r>
               <w:t>Update_</w:t>
             </w:r>
             <w:r>
               <w:t>InvalidEntity</w:t>
             </w:r>
+            <w:proofErr w:type="spellEnd"/>
           </w:p>
         </w:tc>
         <w:tc>
@@ -4152,9 +4555,11 @@
             <w:tcW w:w="3003" w:type="dxa"/>
           </w:tcPr>
           <w:p>
+            <w:proofErr w:type="spellStart"/>
             <w:r>
               <w:t>Insert_ExistingEntity</w:t>
             </w:r>
+            <w:proofErr w:type="spellEnd"/>
           </w:p>
         </w:tc>
         <w:tc>
@@ -4176,9 +4581,11 @@
             <w:tcW w:w="3003" w:type="dxa"/>
           </w:tcPr>
           <w:p>
+            <w:proofErr w:type="spellStart"/>
             <w:r>
               <w:t>Insert_NonExistingEntity</w:t>
             </w:r>
+            <w:proofErr w:type="spellEnd"/>
           </w:p>
         </w:tc>
         <w:tc>
@@ -4200,9 +4607,11 @@
             <w:tcW w:w="3003" w:type="dxa"/>
           </w:tcPr>
           <w:p>
+            <w:proofErr w:type="spellStart"/>
             <w:r>
               <w:t>Insert_NullEntity</w:t>
             </w:r>
+            <w:proofErr w:type="spellEnd"/>
           </w:p>
         </w:tc>
         <w:tc>
@@ -4224,9 +4633,11 @@
             <w:tcW w:w="3003" w:type="dxa"/>
           </w:tcPr>
           <w:p>
+            <w:proofErr w:type="spellStart"/>
             <w:r>
               <w:t>Insert_InvalidEntity</w:t>
             </w:r>
+            <w:proofErr w:type="spellEnd"/>
           </w:p>
         </w:tc>
         <w:tc>
@@ -4248,9 +4659,11 @@
             <w:tcW w:w="3003" w:type="dxa"/>
           </w:tcPr>
           <w:p>
+            <w:proofErr w:type="spellStart"/>
             <w:r>
               <w:t>Delete_ExistingEntity</w:t>
             </w:r>
+            <w:proofErr w:type="spellEnd"/>
           </w:p>
         </w:tc>
         <w:tc>
@@ -4272,9 +4685,11 @@
             <w:tcW w:w="3003" w:type="dxa"/>
           </w:tcPr>
           <w:p>
+            <w:proofErr w:type="spellStart"/>
             <w:r>
               <w:t>Delete_NonExistingEntity</w:t>
             </w:r>
+            <w:proofErr w:type="spellEnd"/>
           </w:p>
         </w:tc>
         <w:tc>
@@ -4296,9 +4711,11 @@
             <w:tcW w:w="3003" w:type="dxa"/>
           </w:tcPr>
           <w:p>
+            <w:proofErr w:type="spellStart"/>
             <w:r>
               <w:t>Delete_NullEntity</w:t>
             </w:r>
+            <w:proofErr w:type="spellEnd"/>
           </w:p>
         </w:tc>
         <w:tc>
@@ -4320,9 +4737,11 @@
             <w:tcW w:w="3003" w:type="dxa"/>
           </w:tcPr>
           <w:p>
+            <w:proofErr w:type="spellStart"/>
             <w:r>
               <w:t>InsertSubList_ExistingEntity</w:t>
             </w:r>
+            <w:proofErr w:type="spellEnd"/>
           </w:p>
         </w:tc>
         <w:tc>
@@ -4344,9 +4763,11 @@
             <w:tcW w:w="3003" w:type="dxa"/>
           </w:tcPr>
           <w:p>
+            <w:proofErr w:type="spellStart"/>
             <w:r>
               <w:t>InsertSubList_NonExistingEntity</w:t>
             </w:r>
+            <w:proofErr w:type="spellEnd"/>
           </w:p>
         </w:tc>
         <w:tc>
@@ -4368,9 +4789,11 @@
             <w:tcW w:w="3003" w:type="dxa"/>
           </w:tcPr>
           <w:p>
+            <w:proofErr w:type="spellStart"/>
             <w:r>
               <w:t>InsertSubList_NullEntity</w:t>
             </w:r>
+            <w:proofErr w:type="spellEnd"/>
           </w:p>
         </w:tc>
         <w:tc>
@@ -4392,9 +4815,11 @@
             <w:tcW w:w="3003" w:type="dxa"/>
           </w:tcPr>
           <w:p>
+            <w:proofErr w:type="spellStart"/>
             <w:r>
               <w:t>InsertSubList_InvalidEntity</w:t>
             </w:r>
+            <w:proofErr w:type="spellEnd"/>
           </w:p>
         </w:tc>
         <w:tc>
@@ -4439,6 +4864,30 @@
       <w:r>
         <w:lastRenderedPageBreak/>
         <w:t>will also be used to ensure a good quality. Tools such as Code Analysis and Code Metrics will be used to determine the quality.</w:t>
+      </w:r>
+    </w:p>
+    <w:p/>
+    <w:p>
+      <w:r>
+        <w:t xml:space="preserve">Last Updated: </w:t>
+      </w:r>
+      <w:r>
+        <w:fldChar w:fldCharType="begin"/>
+      </w:r>
+      <w:r>
+        <w:instrText xml:space="preserve"> TIME \@ "dd/MM/yyyy" </w:instrText>
+      </w:r>
+      <w:r>
+        <w:fldChar w:fldCharType="separate"/>
+      </w:r>
+      <w:r>
+        <w:rPr>
+          <w:noProof/>
+        </w:rPr>
+        <w:t>03/09/2015</w:t>
+      </w:r>
+      <w:r>
+        <w:fldChar w:fldCharType="end"/>
       </w:r>
     </w:p>
     <w:sectPr>
@@ -4544,7 +4993,7 @@
         <w:rStyle w:val="PageNumber"/>
         <w:noProof/>
       </w:rPr>
-      <w:t>6</w:t>
+      <w:t>3</w:t>
     </w:r>
     <w:r>
       <w:rPr>
@@ -4564,12 +5013,11 @@
     <w:r>
       <w:ptab w:relativeTo="margin" w:alignment="center" w:leader="none"/>
     </w:r>
+    <w:proofErr w:type="spellStart"/>
     <w:r>
       <w:t>travelme</w:t>
     </w:r>
-    <w:r>
-      <w:ptab w:relativeTo="margin" w:alignment="right" w:leader="none"/>
-    </w:r>
+    <w:proofErr w:type="spellEnd"/>
   </w:p>
 </w:ftr>
 </file>
@@ -6919,7 +7367,7 @@
 </file>
 
 <file path=customXml/itemProps1.xml><?xml version="1.0" encoding="utf-8"?>
-<ds:datastoreItem xmlns:ds="http://schemas.openxmlformats.org/officeDocument/2006/customXml" ds:itemID="{CD1ADE75-BD8A-3043-B2F8-16834E8D6900}">
+<ds:datastoreItem xmlns:ds="http://schemas.openxmlformats.org/officeDocument/2006/customXml" ds:itemID="{6B0E42A7-47AD-8F42-AF57-E095016B4FB8}">
   <ds:schemaRefs>
     <ds:schemaRef ds:uri="http://schemas.openxmlformats.org/officeDocument/2006/bibliography"/>
   </ds:schemaRefs>

</xml_diff>